<commit_message>
Use Case Templates Filled
</commit_message>
<xml_diff>
--- a/Documentatie/Fase 1/Use-Case_Templates.docx
+++ b/Documentatie/Fase 1/Use-Case_Templates.docx
@@ -1,25 +1,24 @@
 
 <file path=word/document.xml><?xml version="1.0" encoding="utf-8"?>
-<w:document xmlns:wpc="http://schemas.microsoft.com/office/word/2010/wordprocessingCanvas" xmlns:mc="http://schemas.openxmlformats.org/markup-compatibility/2006" xmlns:o="urn:schemas-microsoft-com:office:office" xmlns:r="http://schemas.openxmlformats.org/officeDocument/2006/relationships" xmlns:m="http://schemas.openxmlformats.org/officeDocument/2006/math" xmlns:v="urn:schemas-microsoft-com:vml" xmlns:wp14="http://schemas.microsoft.com/office/word/2010/wordprocessingDrawing" xmlns:wp="http://schemas.openxmlformats.org/drawingml/2006/wordprocessingDrawing" xmlns:w10="urn:schemas-microsoft-com:office:word" xmlns:w="http://schemas.openxmlformats.org/wordprocessingml/2006/main" xmlns:w14="http://schemas.microsoft.com/office/word/2010/wordml" xmlns:w15="http://schemas.microsoft.com/office/word/2012/wordml" xmlns:wpg="http://schemas.microsoft.com/office/word/2010/wordprocessingGroup" xmlns:wpi="http://schemas.microsoft.com/office/word/2010/wordprocessingInk" xmlns:wne="http://schemas.microsoft.com/office/word/2006/wordml" xmlns:wps="http://schemas.microsoft.com/office/word/2010/wordprocessingShape" mc:Ignorable="w14 w15 wp14">
+<w:document xmlns:wpc="http://schemas.microsoft.com/office/word/2010/wordprocessingCanvas" xmlns:mc="http://schemas.openxmlformats.org/markup-compatibility/2006" xmlns:o="urn:schemas-microsoft-com:office:office" xmlns:r="http://schemas.openxmlformats.org/officeDocument/2006/relationships" xmlns:m="http://schemas.openxmlformats.org/officeDocument/2006/math" xmlns:v="urn:schemas-microsoft-com:vml" xmlns:wp14="http://schemas.microsoft.com/office/word/2010/wordprocessingDrawing" xmlns:wp="http://schemas.openxmlformats.org/drawingml/2006/wordprocessingDrawing" xmlns:w10="urn:schemas-microsoft-com:office:word" xmlns:w="http://schemas.openxmlformats.org/wordprocessingml/2006/main" xmlns:w14="http://schemas.microsoft.com/office/word/2010/wordml" xmlns:wpg="http://schemas.microsoft.com/office/word/2010/wordprocessingGroup" xmlns:wpi="http://schemas.microsoft.com/office/word/2010/wordprocessingInk" xmlns:wne="http://schemas.microsoft.com/office/word/2006/wordml" xmlns:wps="http://schemas.microsoft.com/office/word/2010/wordprocessingShape" mc:Ignorable="w14 wp14">
   <w:body>
     <w:sdt>
       <w:sdtPr>
+        <w:rPr>
+          <w:rFonts w:eastAsiaTheme="minorHAnsi"/>
+          <w:lang w:eastAsia="en-US"/>
+        </w:rPr>
         <w:id w:val="-433136200"/>
         <w:docPartObj>
           <w:docPartGallery w:val="Cover Pages"/>
           <w:docPartUnique/>
         </w:docPartObj>
       </w:sdtPr>
-      <w:sdtEndPr>
-        <w:rPr>
-          <w:rFonts w:eastAsiaTheme="minorHAnsi"/>
-          <w:lang w:eastAsia="en-US"/>
-        </w:rPr>
-      </w:sdtEndPr>
+      <w:sdtEndPr/>
       <w:sdtContent>
         <w:p>
           <w:pPr>
-            <w:pStyle w:val="NoSpacing"/>
+            <w:pStyle w:val="Geenafstand"/>
           </w:pPr>
           <w:r>
             <w:rPr>
@@ -154,10 +153,11 @@
                                       <w:calendar w:val="gregorian"/>
                                     </w:date>
                                   </w:sdtPr>
+                                  <w:sdtEndPr/>
                                   <w:sdtContent>
                                     <w:p>
                                       <w:pPr>
-                                        <w:pStyle w:val="NoSpacing"/>
+                                        <w:pStyle w:val="Geenafstand"/>
                                         <w:jc w:val="right"/>
                                         <w:rPr>
                                           <w:color w:val="FFFFFF" w:themeColor="background1"/>
@@ -3430,7 +3430,7 @@
                   </wp:anchor>
                 </w:drawing>
               </mc:Choice>
-              <mc:Fallback>
+              <mc:Fallback xmlns:w15="http://schemas.microsoft.com/office/word/2012/wordml">
                 <w:pict>
                   <v:group id="Groep 2" o:spid="_x0000_s1026" style="position:absolute;margin-left:0;margin-top:0;width:172.8pt;height:718.55pt;z-index:-251657216;mso-width-percent:330;mso-height-percent:950;mso-left-percent:40;mso-position-horizontal-relative:page;mso-position-vertical:center;mso-position-vertical-relative:page;mso-width-percent:330;mso-height-percent:950;mso-left-percent:40" coordsize="21945,91257" o:gfxdata="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">
                     <v:rect id="Rechthoek 3" o:spid="_x0000_s1027" style="position:absolute;width:1945;height:91257;visibility:visible;mso-wrap-style:square;v-text-anchor:middle" o:gfxdata="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" fillcolor="#44546a [3215]" stroked="f" strokeweight="1pt"/>
@@ -3670,7 +3670,7 @@
                             <w:txbxContent>
                               <w:p>
                                 <w:pPr>
-                                  <w:pStyle w:val="NoSpacing"/>
+                                  <w:pStyle w:val="Geenafstand"/>
                                   <w:rPr>
                                     <w:color w:val="5B9BD5" w:themeColor="accent1"/>
                                     <w:sz w:val="26"/>
@@ -3690,6 +3690,7 @@
                                     <w:dataBinding w:prefixMappings="xmlns:ns0='http://purl.org/dc/elements/1.1/' xmlns:ns1='http://schemas.openxmlformats.org/package/2006/metadata/core-properties' " w:xpath="/ns1:coreProperties[1]/ns0:creator[1]" w:storeItemID="{6C3C8BC8-F283-45AE-878A-BAB7291924A1}"/>
                                     <w:text/>
                                   </w:sdtPr>
+                                  <w:sdtEndPr/>
                                   <w:sdtContent>
                                     <w:r>
                                       <w:rPr>
@@ -3705,7 +3706,7 @@
                               </w:p>
                               <w:p>
                                 <w:pPr>
-                                  <w:pStyle w:val="NoSpacing"/>
+                                  <w:pStyle w:val="Geenafstand"/>
                                   <w:rPr>
                                     <w:color w:val="5B9BD5" w:themeColor="accent1"/>
                                     <w:sz w:val="26"/>
@@ -3718,18 +3719,8 @@
                                     <w:sz w:val="26"/>
                                     <w:szCs w:val="26"/>
                                   </w:rPr>
-                                  <w:t xml:space="preserve">Steven </w:t>
+                                  <w:t>Steven Logghe</w:t>
                                 </w:r>
-                                <w:proofErr w:type="spellStart"/>
-                                <w:r>
-                                  <w:rPr>
-                                    <w:color w:val="5B9BD5" w:themeColor="accent1"/>
-                                    <w:sz w:val="26"/>
-                                    <w:szCs w:val="26"/>
-                                  </w:rPr>
-                                  <w:t>Logghe</w:t>
-                                </w:r>
-                                <w:proofErr w:type="spellEnd"/>
                               </w:p>
                             </w:txbxContent>
                           </wps:txbx>
@@ -3751,7 +3742,7 @@
                   </wp:anchor>
                 </w:drawing>
               </mc:Choice>
-              <mc:Fallback>
+              <mc:Fallback xmlns:w15="http://schemas.microsoft.com/office/word/2012/wordml">
                 <w:pict>
                   <v:shapetype id="_x0000_t202" coordsize="21600,21600" o:spt="202" path="m,l,21600r21600,l21600,xe">
                     <v:stroke joinstyle="miter"/>
@@ -3836,6 +3827,7 @@
           <w:r>
             <w:rPr>
               <w:noProof/>
+              <w:lang w:eastAsia="nl-NL"/>
             </w:rPr>
             <mc:AlternateContent>
               <mc:Choice Requires="wps">
@@ -3907,11 +3899,12 @@
                             <w:txbxContent>
                               <w:p>
                                 <w:pPr>
-                                  <w:pStyle w:val="NoSpacing"/>
+                                  <w:pStyle w:val="Geenafstand"/>
                                   <w:rPr>
                                     <w:rFonts w:asciiTheme="majorHAnsi" w:eastAsiaTheme="majorEastAsia" w:hAnsiTheme="majorHAnsi" w:cstheme="majorBidi"/>
                                     <w:color w:val="262626" w:themeColor="text1" w:themeTint="D9"/>
                                     <w:sz w:val="72"/>
+                                    <w:lang w:val="en-US"/>
                                   </w:rPr>
                                 </w:pPr>
                                 <w:sdt>
@@ -3921,6 +3914,7 @@
                                       <w:color w:val="262626" w:themeColor="text1" w:themeTint="D9"/>
                                       <w:sz w:val="72"/>
                                       <w:szCs w:val="72"/>
+                                      <w:lang w:val="en-US"/>
                                     </w:rPr>
                                     <w:alias w:val="Titel"/>
                                     <w:tag w:val=""/>
@@ -3928,35 +3922,17 @@
                                     <w:dataBinding w:prefixMappings="xmlns:ns0='http://purl.org/dc/elements/1.1/' xmlns:ns1='http://schemas.openxmlformats.org/package/2006/metadata/core-properties' " w:xpath="/ns1:coreProperties[1]/ns0:title[1]" w:storeItemID="{6C3C8BC8-F283-45AE-878A-BAB7291924A1}"/>
                                     <w:text/>
                                   </w:sdtPr>
+                                  <w:sdtEndPr/>
                                   <w:sdtContent>
-                                    <w:proofErr w:type="spellStart"/>
                                     <w:r>
                                       <w:rPr>
                                         <w:rFonts w:asciiTheme="majorHAnsi" w:eastAsiaTheme="majorEastAsia" w:hAnsiTheme="majorHAnsi" w:cstheme="majorBidi"/>
                                         <w:color w:val="262626" w:themeColor="text1" w:themeTint="D9"/>
                                         <w:sz w:val="72"/>
                                         <w:szCs w:val="72"/>
+                                        <w:lang w:val="en-US"/>
                                       </w:rPr>
-                                      <w:t>Use</w:t>
-                                    </w:r>
-                                    <w:proofErr w:type="spellEnd"/>
-                                    <w:r>
-                                      <w:rPr>
-                                        <w:rFonts w:asciiTheme="majorHAnsi" w:eastAsiaTheme="majorEastAsia" w:hAnsiTheme="majorHAnsi" w:cstheme="majorBidi"/>
-                                        <w:color w:val="262626" w:themeColor="text1" w:themeTint="D9"/>
-                                        <w:sz w:val="72"/>
-                                        <w:szCs w:val="72"/>
-                                      </w:rPr>
-                                      <w:t xml:space="preserve">-Case </w:t>
-                                    </w:r>
-                                    <w:r>
-                                      <w:rPr>
-                                        <w:rFonts w:asciiTheme="majorHAnsi" w:eastAsiaTheme="majorEastAsia" w:hAnsiTheme="majorHAnsi" w:cstheme="majorBidi"/>
-                                        <w:color w:val="262626" w:themeColor="text1" w:themeTint="D9"/>
-                                        <w:sz w:val="72"/>
-                                        <w:szCs w:val="72"/>
-                                      </w:rPr>
-                                      <w:t>Templates</w:t>
+                                      <w:t>Use-Case Templates</w:t>
                                     </w:r>
                                   </w:sdtContent>
                                 </w:sdt>
@@ -3968,6 +3944,7 @@
                                     <w:color w:val="404040" w:themeColor="text1" w:themeTint="BF"/>
                                     <w:sz w:val="36"/>
                                     <w:szCs w:val="36"/>
+                                    <w:lang w:val="en-US"/>
                                   </w:rPr>
                                 </w:pPr>
                                 <w:sdt>
@@ -3976,6 +3953,7 @@
                                       <w:color w:val="404040" w:themeColor="text1" w:themeTint="BF"/>
                                       <w:sz w:val="36"/>
                                       <w:szCs w:val="36"/>
+                                      <w:lang w:val="en-US"/>
                                     </w:rPr>
                                     <w:alias w:val="Ondertitel"/>
                                     <w:tag w:val=""/>
@@ -3983,12 +3961,14 @@
                                     <w:dataBinding w:prefixMappings="xmlns:ns0='http://purl.org/dc/elements/1.1/' xmlns:ns1='http://schemas.openxmlformats.org/package/2006/metadata/core-properties' " w:xpath="/ns1:coreProperties[1]/ns0:subject[1]" w:storeItemID="{6C3C8BC8-F283-45AE-878A-BAB7291924A1}"/>
                                     <w:text/>
                                   </w:sdtPr>
+                                  <w:sdtEndPr/>
                                   <w:sdtContent>
                                     <w:r>
                                       <w:rPr>
                                         <w:color w:val="404040" w:themeColor="text1" w:themeTint="BF"/>
                                         <w:sz w:val="36"/>
                                         <w:szCs w:val="36"/>
+                                        <w:lang w:val="en-US"/>
                                       </w:rPr>
                                       <w:t>Windows Phone App</w:t>
                                     </w:r>
@@ -4015,7 +3995,7 @@
                   </wp:anchor>
                 </w:drawing>
               </mc:Choice>
-              <mc:Fallback>
+              <mc:Fallback xmlns:w15="http://schemas.microsoft.com/office/word/2012/wordml">
                 <w:pict>
                   <v:shape id="Tekstvak 1" o:spid="_x0000_s1056" type="#_x0000_t202" style="position:absolute;margin-left:0;margin-top:0;width:298.5pt;height:84.25pt;z-index:251660288;visibility:visible;mso-wrap-style:square;mso-width-percent:0;mso-height-percent:0;mso-left-percent:420;mso-top-percent:175;mso-wrap-distance-left:9pt;mso-wrap-distance-top:0;mso-wrap-distance-right:9pt;mso-wrap-distance-bottom:0;mso-position-horizontal-relative:page;mso-position-vertical-relative:page;mso-width-percent:0;mso-height-percent:0;mso-left-percent:420;mso-top-percent:175;mso-width-relative:page;mso-height-relative:margin;v-text-anchor:top" o:gfxdata="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" filled="f" stroked="f" strokeweight=".5pt">
                     <v:textbox inset="0,0,0,0">
@@ -4126,6 +4106,13 @@
     </w:sdt>
     <w:sdt>
       <w:sdtPr>
+        <w:rPr>
+          <w:rFonts w:asciiTheme="minorHAnsi" w:eastAsiaTheme="minorHAnsi" w:hAnsiTheme="minorHAnsi" w:cstheme="minorBidi"/>
+          <w:color w:val="auto"/>
+          <w:sz w:val="22"/>
+          <w:szCs w:val="22"/>
+          <w:lang w:eastAsia="en-US"/>
+        </w:rPr>
         <w:id w:val="127676075"/>
         <w:docPartObj>
           <w:docPartGallery w:val="Table of Contents"/>
@@ -4134,19 +4121,14 @@
       </w:sdtPr>
       <w:sdtEndPr>
         <w:rPr>
-          <w:rFonts w:asciiTheme="minorHAnsi" w:eastAsiaTheme="minorHAnsi" w:hAnsiTheme="minorHAnsi" w:cstheme="minorBidi"/>
           <w:b/>
           <w:bCs/>
-          <w:color w:val="auto"/>
-          <w:sz w:val="22"/>
-          <w:szCs w:val="22"/>
-          <w:lang w:eastAsia="en-US"/>
         </w:rPr>
       </w:sdtEndPr>
       <w:sdtContent>
         <w:p>
           <w:pPr>
-            <w:pStyle w:val="TOCHeading"/>
+            <w:pStyle w:val="Kopvaninhoudsopgave"/>
           </w:pPr>
           <w:r>
             <w:t>Inhoudsopgave</w:t>
@@ -4154,7 +4136,7 @@
         </w:p>
         <w:p>
           <w:pPr>
-            <w:pStyle w:val="TOC1"/>
+            <w:pStyle w:val="Inhopg1"/>
             <w:tabs>
               <w:tab w:val="right" w:leader="dot" w:pos="9062"/>
             </w:tabs>
@@ -4172,13 +4154,13 @@
           <w:r>
             <w:fldChar w:fldCharType="separate"/>
           </w:r>
-          <w:hyperlink w:anchor="_Toc474912761" w:history="1">
+          <w:hyperlink w:anchor="_Toc475009075" w:history="1">
             <w:r>
               <w:rPr>
                 <w:rStyle w:val="Hyperlink"/>
                 <w:noProof/>
               </w:rPr>
-              <w:t>Use Case 1</w:t>
+              <w:t>Inloggen</w:t>
             </w:r>
             <w:r>
               <w:rPr>
@@ -4199,7 +4181,7 @@
                 <w:noProof/>
                 <w:webHidden/>
               </w:rPr>
-              <w:instrText xml:space="preserve"> PAGEREF _Toc474912761 \h </w:instrText>
+              <w:instrText xml:space="preserve"> PAGEREF _Toc475009075 \h </w:instrText>
             </w:r>
             <w:r>
               <w:rPr>
@@ -4220,6 +4202,351 @@
                 <w:webHidden/>
               </w:rPr>
               <w:t>2</w:t>
+            </w:r>
+            <w:r>
+              <w:rPr>
+                <w:noProof/>
+                <w:webHidden/>
+              </w:rPr>
+              <w:fldChar w:fldCharType="end"/>
+            </w:r>
+          </w:hyperlink>
+        </w:p>
+        <w:p>
+          <w:pPr>
+            <w:pStyle w:val="Inhopg1"/>
+            <w:tabs>
+              <w:tab w:val="right" w:leader="dot" w:pos="9062"/>
+            </w:tabs>
+            <w:rPr>
+              <w:rFonts w:cstheme="minorBidi"/>
+              <w:noProof/>
+            </w:rPr>
+          </w:pPr>
+          <w:hyperlink w:anchor="_Toc475009076" w:history="1">
+            <w:r>
+              <w:rPr>
+                <w:rStyle w:val="Hyperlink"/>
+                <w:noProof/>
+              </w:rPr>
+              <w:t>Taak bekijken</w:t>
+            </w:r>
+            <w:r>
+              <w:rPr>
+                <w:noProof/>
+                <w:webHidden/>
+              </w:rPr>
+              <w:tab/>
+            </w:r>
+            <w:r>
+              <w:rPr>
+                <w:noProof/>
+                <w:webHidden/>
+              </w:rPr>
+              <w:fldChar w:fldCharType="begin"/>
+            </w:r>
+            <w:r>
+              <w:rPr>
+                <w:noProof/>
+                <w:webHidden/>
+              </w:rPr>
+              <w:instrText xml:space="preserve"> PAGEREF _Toc475009076 \h </w:instrText>
+            </w:r>
+            <w:r>
+              <w:rPr>
+                <w:noProof/>
+                <w:webHidden/>
+              </w:rPr>
+            </w:r>
+            <w:r>
+              <w:rPr>
+                <w:noProof/>
+                <w:webHidden/>
+              </w:rPr>
+              <w:fldChar w:fldCharType="separate"/>
+            </w:r>
+            <w:r>
+              <w:rPr>
+                <w:noProof/>
+                <w:webHidden/>
+              </w:rPr>
+              <w:t>2</w:t>
+            </w:r>
+            <w:r>
+              <w:rPr>
+                <w:noProof/>
+                <w:webHidden/>
+              </w:rPr>
+              <w:fldChar w:fldCharType="end"/>
+            </w:r>
+          </w:hyperlink>
+        </w:p>
+        <w:p>
+          <w:pPr>
+            <w:pStyle w:val="Inhopg1"/>
+            <w:tabs>
+              <w:tab w:val="right" w:leader="dot" w:pos="9062"/>
+            </w:tabs>
+            <w:rPr>
+              <w:rFonts w:cstheme="minorBidi"/>
+              <w:noProof/>
+            </w:rPr>
+          </w:pPr>
+          <w:hyperlink w:anchor="_Toc475009077" w:history="1">
+            <w:r>
+              <w:rPr>
+                <w:rStyle w:val="Hyperlink"/>
+                <w:noProof/>
+              </w:rPr>
+              <w:t>Taak Toevoegen</w:t>
+            </w:r>
+            <w:r>
+              <w:rPr>
+                <w:noProof/>
+                <w:webHidden/>
+              </w:rPr>
+              <w:tab/>
+            </w:r>
+            <w:r>
+              <w:rPr>
+                <w:noProof/>
+                <w:webHidden/>
+              </w:rPr>
+              <w:fldChar w:fldCharType="begin"/>
+            </w:r>
+            <w:r>
+              <w:rPr>
+                <w:noProof/>
+                <w:webHidden/>
+              </w:rPr>
+              <w:instrText xml:space="preserve"> PAGEREF _Toc475009077 \h </w:instrText>
+            </w:r>
+            <w:r>
+              <w:rPr>
+                <w:noProof/>
+                <w:webHidden/>
+              </w:rPr>
+            </w:r>
+            <w:r>
+              <w:rPr>
+                <w:noProof/>
+                <w:webHidden/>
+              </w:rPr>
+              <w:fldChar w:fldCharType="separate"/>
+            </w:r>
+            <w:r>
+              <w:rPr>
+                <w:noProof/>
+                <w:webHidden/>
+              </w:rPr>
+              <w:t>2</w:t>
+            </w:r>
+            <w:r>
+              <w:rPr>
+                <w:noProof/>
+                <w:webHidden/>
+              </w:rPr>
+              <w:fldChar w:fldCharType="end"/>
+            </w:r>
+          </w:hyperlink>
+        </w:p>
+        <w:p>
+          <w:pPr>
+            <w:pStyle w:val="Inhopg1"/>
+            <w:tabs>
+              <w:tab w:val="right" w:leader="dot" w:pos="9062"/>
+            </w:tabs>
+            <w:rPr>
+              <w:rFonts w:cstheme="minorBidi"/>
+              <w:noProof/>
+            </w:rPr>
+          </w:pPr>
+          <w:hyperlink w:anchor="_Toc475009078" w:history="1">
+            <w:r>
+              <w:rPr>
+                <w:rStyle w:val="Hyperlink"/>
+                <w:noProof/>
+              </w:rPr>
+              <w:t>Taak Bewerken</w:t>
+            </w:r>
+            <w:r>
+              <w:rPr>
+                <w:noProof/>
+                <w:webHidden/>
+              </w:rPr>
+              <w:tab/>
+            </w:r>
+            <w:r>
+              <w:rPr>
+                <w:noProof/>
+                <w:webHidden/>
+              </w:rPr>
+              <w:fldChar w:fldCharType="begin"/>
+            </w:r>
+            <w:r>
+              <w:rPr>
+                <w:noProof/>
+                <w:webHidden/>
+              </w:rPr>
+              <w:instrText xml:space="preserve"> PAGEREF _Toc475009078 \h </w:instrText>
+            </w:r>
+            <w:r>
+              <w:rPr>
+                <w:noProof/>
+                <w:webHidden/>
+              </w:rPr>
+            </w:r>
+            <w:r>
+              <w:rPr>
+                <w:noProof/>
+                <w:webHidden/>
+              </w:rPr>
+              <w:fldChar w:fldCharType="separate"/>
+            </w:r>
+            <w:r>
+              <w:rPr>
+                <w:noProof/>
+                <w:webHidden/>
+              </w:rPr>
+              <w:t>2</w:t>
+            </w:r>
+            <w:r>
+              <w:rPr>
+                <w:noProof/>
+                <w:webHidden/>
+              </w:rPr>
+              <w:fldChar w:fldCharType="end"/>
+            </w:r>
+          </w:hyperlink>
+        </w:p>
+        <w:p>
+          <w:pPr>
+            <w:pStyle w:val="Inhopg1"/>
+            <w:tabs>
+              <w:tab w:val="right" w:leader="dot" w:pos="9062"/>
+            </w:tabs>
+            <w:rPr>
+              <w:rFonts w:cstheme="minorBidi"/>
+              <w:noProof/>
+            </w:rPr>
+          </w:pPr>
+          <w:hyperlink w:anchor="_Toc475009079" w:history="1">
+            <w:r>
+              <w:rPr>
+                <w:rStyle w:val="Hyperlink"/>
+                <w:noProof/>
+              </w:rPr>
+              <w:t>Taak Verwijderen</w:t>
+            </w:r>
+            <w:r>
+              <w:rPr>
+                <w:noProof/>
+                <w:webHidden/>
+              </w:rPr>
+              <w:tab/>
+            </w:r>
+            <w:r>
+              <w:rPr>
+                <w:noProof/>
+                <w:webHidden/>
+              </w:rPr>
+              <w:fldChar w:fldCharType="begin"/>
+            </w:r>
+            <w:r>
+              <w:rPr>
+                <w:noProof/>
+                <w:webHidden/>
+              </w:rPr>
+              <w:instrText xml:space="preserve"> PAGEREF _Toc475009079 \h </w:instrText>
+            </w:r>
+            <w:r>
+              <w:rPr>
+                <w:noProof/>
+                <w:webHidden/>
+              </w:rPr>
+            </w:r>
+            <w:r>
+              <w:rPr>
+                <w:noProof/>
+                <w:webHidden/>
+              </w:rPr>
+              <w:fldChar w:fldCharType="separate"/>
+            </w:r>
+            <w:r>
+              <w:rPr>
+                <w:noProof/>
+                <w:webHidden/>
+              </w:rPr>
+              <w:t>3</w:t>
+            </w:r>
+            <w:r>
+              <w:rPr>
+                <w:noProof/>
+                <w:webHidden/>
+              </w:rPr>
+              <w:fldChar w:fldCharType="end"/>
+            </w:r>
+          </w:hyperlink>
+        </w:p>
+        <w:p>
+          <w:pPr>
+            <w:pStyle w:val="Inhopg1"/>
+            <w:tabs>
+              <w:tab w:val="right" w:leader="dot" w:pos="9062"/>
+            </w:tabs>
+            <w:rPr>
+              <w:rFonts w:cstheme="minorBidi"/>
+              <w:noProof/>
+            </w:rPr>
+          </w:pPr>
+          <w:hyperlink w:anchor="_Toc475009080" w:history="1">
+            <w:r>
+              <w:rPr>
+                <w:rStyle w:val="Hyperlink"/>
+                <w:noProof/>
+              </w:rPr>
+              <w:t>Registratiemail Versturen</w:t>
+            </w:r>
+            <w:r>
+              <w:rPr>
+                <w:noProof/>
+                <w:webHidden/>
+              </w:rPr>
+              <w:tab/>
+            </w:r>
+            <w:r>
+              <w:rPr>
+                <w:noProof/>
+                <w:webHidden/>
+              </w:rPr>
+              <w:fldChar w:fldCharType="begin"/>
+            </w:r>
+            <w:r>
+              <w:rPr>
+                <w:noProof/>
+                <w:webHidden/>
+              </w:rPr>
+              <w:instrText xml:space="preserve"> PAGEREF _Toc475009080 \h </w:instrText>
+            </w:r>
+            <w:r>
+              <w:rPr>
+                <w:noProof/>
+                <w:webHidden/>
+              </w:rPr>
+            </w:r>
+            <w:r>
+              <w:rPr>
+                <w:noProof/>
+                <w:webHidden/>
+              </w:rPr>
+              <w:fldChar w:fldCharType="separate"/>
+            </w:r>
+            <w:r>
+              <w:rPr>
+                <w:noProof/>
+                <w:webHidden/>
+              </w:rPr>
+              <w:t>3</w:t>
             </w:r>
             <w:r>
               <w:rPr>
@@ -4250,28 +4577,21 @@
       <w:r>
         <w:br w:type="page"/>
       </w:r>
-      <w:bookmarkStart w:id="0" w:name="_GoBack"/>
-      <w:bookmarkEnd w:id="0"/>
     </w:p>
     <w:p>
       <w:pPr>
-        <w:pStyle w:val="Heading1"/>
+        <w:pStyle w:val="Kop1"/>
       </w:pPr>
-      <w:bookmarkStart w:id="1" w:name="_Toc474912761"/>
-      <w:proofErr w:type="spellStart"/>
+      <w:bookmarkStart w:id="0" w:name="_Toc475009075"/>
       <w:r>
         <w:lastRenderedPageBreak/>
-        <w:t>Use</w:t>
+        <w:t>Inloggen</w:t>
       </w:r>
-      <w:proofErr w:type="spellEnd"/>
-      <w:r>
-        <w:t xml:space="preserve"> Case 1</w:t>
-      </w:r>
-      <w:bookmarkEnd w:id="1"/>
+      <w:bookmarkEnd w:id="0"/>
     </w:p>
     <w:tbl>
       <w:tblPr>
-        <w:tblStyle w:val="GridTable4-Accent5"/>
+        <w:tblStyle w:val="GridTable4Accent5"/>
         <w:tblW w:w="0" w:type="auto"/>
         <w:tblLook w:val="04A0" w:firstRow="1" w:lastRow="0" w:firstColumn="1" w:lastColumn="0" w:noHBand="0" w:noVBand="1"/>
       </w:tblPr>
@@ -4291,7 +4611,7 @@
           </w:tcPr>
           <w:p>
             <w:pPr>
-              <w:pStyle w:val="NoSpacing"/>
+              <w:pStyle w:val="Geenafstand"/>
               <w:jc w:val="center"/>
             </w:pPr>
             <w:proofErr w:type="spellStart"/>
@@ -4316,7 +4636,7 @@
           </w:tcPr>
           <w:p>
             <w:pPr>
-              <w:pStyle w:val="NoSpacing"/>
+              <w:pStyle w:val="Geenafstand"/>
             </w:pPr>
             <w:r>
               <w:t>Naam</w:t>
@@ -4329,9 +4649,12 @@
           </w:tcPr>
           <w:p>
             <w:pPr>
-              <w:pStyle w:val="NoSpacing"/>
+              <w:pStyle w:val="Geenafstand"/>
               <w:cnfStyle w:val="000000100000" w:firstRow="0" w:lastRow="0" w:firstColumn="0" w:lastColumn="0" w:oddVBand="0" w:evenVBand="0" w:oddHBand="1" w:evenHBand="0" w:firstRowFirstColumn="0" w:firstRowLastColumn="0" w:lastRowFirstColumn="0" w:lastRowLastColumn="0"/>
             </w:pPr>
+            <w:r>
+              <w:t>Inloggen</w:t>
+            </w:r>
           </w:p>
         </w:tc>
       </w:tr>
@@ -4343,7 +4666,7 @@
           </w:tcPr>
           <w:p>
             <w:pPr>
-              <w:pStyle w:val="NoSpacing"/>
+              <w:pStyle w:val="Geenafstand"/>
             </w:pPr>
             <w:r>
               <w:t>Versie</w:t>
@@ -4356,9 +4679,12 @@
           </w:tcPr>
           <w:p>
             <w:pPr>
-              <w:pStyle w:val="NoSpacing"/>
+              <w:pStyle w:val="Geenafstand"/>
               <w:cnfStyle w:val="000000000000" w:firstRow="0" w:lastRow="0" w:firstColumn="0" w:lastColumn="0" w:oddVBand="0" w:evenVBand="0" w:oddHBand="0" w:evenHBand="0" w:firstRowFirstColumn="0" w:firstRowLastColumn="0" w:lastRowFirstColumn="0" w:lastRowLastColumn="0"/>
             </w:pPr>
+            <w:r>
+              <w:t>1</w:t>
+            </w:r>
           </w:p>
         </w:tc>
       </w:tr>
@@ -4373,7 +4699,7 @@
           </w:tcPr>
           <w:p>
             <w:pPr>
-              <w:pStyle w:val="NoSpacing"/>
+              <w:pStyle w:val="Geenafstand"/>
             </w:pPr>
             <w:r>
               <w:t>Actor</w:t>
@@ -4386,9 +4712,12 @@
           </w:tcPr>
           <w:p>
             <w:pPr>
-              <w:pStyle w:val="NoSpacing"/>
+              <w:pStyle w:val="Geenafstand"/>
               <w:cnfStyle w:val="000000100000" w:firstRow="0" w:lastRow="0" w:firstColumn="0" w:lastColumn="0" w:oddVBand="0" w:evenVBand="0" w:oddHBand="1" w:evenHBand="0" w:firstRowFirstColumn="0" w:firstRowLastColumn="0" w:lastRowFirstColumn="0" w:lastRowLastColumn="0"/>
             </w:pPr>
+            <w:r>
+              <w:t>Gebruiker, Database</w:t>
+            </w:r>
           </w:p>
         </w:tc>
       </w:tr>
@@ -4400,7 +4729,7 @@
           </w:tcPr>
           <w:p>
             <w:pPr>
-              <w:pStyle w:val="NoSpacing"/>
+              <w:pStyle w:val="Geenafstand"/>
             </w:pPr>
             <w:r>
               <w:t>Preconditie</w:t>
@@ -4413,9 +4742,12 @@
           </w:tcPr>
           <w:p>
             <w:pPr>
-              <w:pStyle w:val="NoSpacing"/>
+              <w:pStyle w:val="Geenafstand"/>
               <w:cnfStyle w:val="000000000000" w:firstRow="0" w:lastRow="0" w:firstColumn="0" w:lastColumn="0" w:oddVBand="0" w:evenVBand="0" w:oddHBand="0" w:evenHBand="0" w:firstRowFirstColumn="0" w:firstRowLastColumn="0" w:lastRowFirstColumn="0" w:lastRowLastColumn="0"/>
             </w:pPr>
+            <w:r>
+              <w:t>De applicatie is opgestart</w:t>
+            </w:r>
           </w:p>
         </w:tc>
       </w:tr>
@@ -4430,7 +4762,7 @@
           </w:tcPr>
           <w:p>
             <w:pPr>
-              <w:pStyle w:val="NoSpacing"/>
+              <w:pStyle w:val="Geenafstand"/>
             </w:pPr>
             <w:r>
               <w:t>Beschrijving</w:t>
@@ -4443,9 +4775,20 @@
           </w:tcPr>
           <w:p>
             <w:pPr>
-              <w:pStyle w:val="NoSpacing"/>
+              <w:pStyle w:val="Geenafstand"/>
               <w:cnfStyle w:val="000000100000" w:firstRow="0" w:lastRow="0" w:firstColumn="0" w:lastColumn="0" w:oddVBand="0" w:evenVBand="0" w:oddHBand="1" w:evenHBand="0" w:firstRowFirstColumn="0" w:firstRowLastColumn="0" w:lastRowFirstColumn="0" w:lastRowLastColumn="0"/>
             </w:pPr>
+            <w:r>
+              <w:t xml:space="preserve">De </w:t>
+            </w:r>
+            <w:proofErr w:type="spellStart"/>
+            <w:r>
+              <w:t>gebuiker</w:t>
+            </w:r>
+            <w:proofErr w:type="spellEnd"/>
+            <w:r>
+              <w:t xml:space="preserve"> logt in met zijn gebruikersnaam en wachtwoord</w:t>
+            </w:r>
           </w:p>
         </w:tc>
       </w:tr>
@@ -4457,7 +4800,7 @@
           </w:tcPr>
           <w:p>
             <w:pPr>
-              <w:pStyle w:val="NoSpacing"/>
+              <w:pStyle w:val="Geenafstand"/>
             </w:pPr>
             <w:r>
               <w:t>Uitzonderingen</w:t>
@@ -4470,9 +4813,12 @@
           </w:tcPr>
           <w:p>
             <w:pPr>
-              <w:pStyle w:val="NoSpacing"/>
+              <w:pStyle w:val="Geenafstand"/>
               <w:cnfStyle w:val="000000000000" w:firstRow="0" w:lastRow="0" w:firstColumn="0" w:lastColumn="0" w:oddVBand="0" w:evenVBand="0" w:oddHBand="0" w:evenHBand="0" w:firstRowFirstColumn="0" w:firstRowLastColumn="0" w:lastRowFirstColumn="0" w:lastRowLastColumn="0"/>
             </w:pPr>
+            <w:r>
+              <w:t>Geen account</w:t>
+            </w:r>
           </w:p>
         </w:tc>
       </w:tr>
@@ -4487,7 +4833,7 @@
           </w:tcPr>
           <w:p>
             <w:pPr>
-              <w:pStyle w:val="NoSpacing"/>
+              <w:pStyle w:val="Geenafstand"/>
             </w:pPr>
             <w:r>
               <w:t>Non-functionele eisen</w:t>
@@ -4500,9 +4846,12 @@
           </w:tcPr>
           <w:p>
             <w:pPr>
-              <w:pStyle w:val="NoSpacing"/>
+              <w:pStyle w:val="Geenafstand"/>
               <w:cnfStyle w:val="000000100000" w:firstRow="0" w:lastRow="0" w:firstColumn="0" w:lastColumn="0" w:oddVBand="0" w:evenVBand="0" w:oddHBand="1" w:evenHBand="0" w:firstRowFirstColumn="0" w:firstRowLastColumn="0" w:lastRowFirstColumn="0" w:lastRowLastColumn="0"/>
             </w:pPr>
+            <w:r>
+              <w:t>-</w:t>
+            </w:r>
           </w:p>
         </w:tc>
       </w:tr>
@@ -4514,7 +4863,7 @@
           </w:tcPr>
           <w:p>
             <w:pPr>
-              <w:pStyle w:val="NoSpacing"/>
+              <w:pStyle w:val="Geenafstand"/>
             </w:pPr>
             <w:r>
               <w:t>Postconditie</w:t>
@@ -4527,20 +4876,1610 @@
           </w:tcPr>
           <w:p>
             <w:pPr>
-              <w:pStyle w:val="NoSpacing"/>
+              <w:pStyle w:val="Geenafstand"/>
               <w:cnfStyle w:val="000000000000" w:firstRow="0" w:lastRow="0" w:firstColumn="0" w:lastColumn="0" w:oddVBand="0" w:evenVBand="0" w:oddHBand="0" w:evenHBand="0" w:firstRowFirstColumn="0" w:firstRowLastColumn="0" w:lastRowFirstColumn="0" w:lastRowLastColumn="0"/>
             </w:pPr>
+            <w:r>
+              <w:t>De gebruiker is ingelogd, hoofdscherm staat klaar.</w:t>
+            </w:r>
           </w:p>
         </w:tc>
       </w:tr>
     </w:tbl>
     <w:p>
       <w:pPr>
-        <w:pStyle w:val="NoSpacing"/>
+        <w:pStyle w:val="Kop1"/>
+      </w:pPr>
+      <w:bookmarkStart w:id="1" w:name="_Toc475009076"/>
+      <w:r>
+        <w:t>Taak bekijken</w:t>
+      </w:r>
+      <w:bookmarkEnd w:id="1"/>
+    </w:p>
+    <w:tbl>
+      <w:tblPr>
+        <w:tblStyle w:val="GridTable4Accent5"/>
+        <w:tblW w:w="0" w:type="auto"/>
+        <w:tblLook w:val="04A0" w:firstRow="1" w:lastRow="0" w:firstColumn="1" w:lastColumn="0" w:noHBand="0" w:noVBand="1"/>
+      </w:tblPr>
+      <w:tblGrid>
+        <w:gridCol w:w="2083"/>
+        <w:gridCol w:w="6979"/>
+      </w:tblGrid>
+      <w:tr>
+        <w:trPr>
+          <w:cnfStyle w:val="100000000000" w:firstRow="1" w:lastRow="0" w:firstColumn="0" w:lastColumn="0" w:oddVBand="0" w:evenVBand="0" w:oddHBand="0" w:evenHBand="0" w:firstRowFirstColumn="0" w:firstRowLastColumn="0" w:lastRowFirstColumn="0" w:lastRowLastColumn="0"/>
+        </w:trPr>
+        <w:tc>
+          <w:tcPr>
+            <w:cnfStyle w:val="001000000000" w:firstRow="0" w:lastRow="0" w:firstColumn="1" w:lastColumn="0" w:oddVBand="0" w:evenVBand="0" w:oddHBand="0" w:evenHBand="0" w:firstRowFirstColumn="0" w:firstRowLastColumn="0" w:lastRowFirstColumn="0" w:lastRowLastColumn="0"/>
+            <w:tcW w:w="9062" w:type="dxa"/>
+            <w:gridSpan w:val="2"/>
+          </w:tcPr>
+          <w:p>
+            <w:pPr>
+              <w:pStyle w:val="Geenafstand"/>
+              <w:jc w:val="center"/>
+            </w:pPr>
+            <w:proofErr w:type="spellStart"/>
+            <w:r>
+              <w:t>Use</w:t>
+            </w:r>
+            <w:proofErr w:type="spellEnd"/>
+            <w:r>
+              <w:t xml:space="preserve"> Case</w:t>
+            </w:r>
+          </w:p>
+        </w:tc>
+      </w:tr>
+      <w:tr>
+        <w:trPr>
+          <w:cnfStyle w:val="000000100000" w:firstRow="0" w:lastRow="0" w:firstColumn="0" w:lastColumn="0" w:oddVBand="0" w:evenVBand="0" w:oddHBand="1" w:evenHBand="0" w:firstRowFirstColumn="0" w:firstRowLastColumn="0" w:lastRowFirstColumn="0" w:lastRowLastColumn="0"/>
+        </w:trPr>
+        <w:tc>
+          <w:tcPr>
+            <w:cnfStyle w:val="001000000000" w:firstRow="0" w:lastRow="0" w:firstColumn="1" w:lastColumn="0" w:oddVBand="0" w:evenVBand="0" w:oddHBand="0" w:evenHBand="0" w:firstRowFirstColumn="0" w:firstRowLastColumn="0" w:lastRowFirstColumn="0" w:lastRowLastColumn="0"/>
+            <w:tcW w:w="2083" w:type="dxa"/>
+          </w:tcPr>
+          <w:p>
+            <w:pPr>
+              <w:pStyle w:val="Geenafstand"/>
+            </w:pPr>
+            <w:r>
+              <w:t>Naam</w:t>
+            </w:r>
+          </w:p>
+        </w:tc>
+        <w:tc>
+          <w:tcPr>
+            <w:tcW w:w="6979" w:type="dxa"/>
+          </w:tcPr>
+          <w:p>
+            <w:pPr>
+              <w:pStyle w:val="Geenafstand"/>
+              <w:cnfStyle w:val="000000100000" w:firstRow="0" w:lastRow="0" w:firstColumn="0" w:lastColumn="0" w:oddVBand="0" w:evenVBand="0" w:oddHBand="1" w:evenHBand="0" w:firstRowFirstColumn="0" w:firstRowLastColumn="0" w:lastRowFirstColumn="0" w:lastRowLastColumn="0"/>
+            </w:pPr>
+            <w:r>
+              <w:t>Taak Bekijken</w:t>
+            </w:r>
+          </w:p>
+        </w:tc>
+      </w:tr>
+      <w:tr>
+        <w:tc>
+          <w:tcPr>
+            <w:cnfStyle w:val="001000000000" w:firstRow="0" w:lastRow="0" w:firstColumn="1" w:lastColumn="0" w:oddVBand="0" w:evenVBand="0" w:oddHBand="0" w:evenHBand="0" w:firstRowFirstColumn="0" w:firstRowLastColumn="0" w:lastRowFirstColumn="0" w:lastRowLastColumn="0"/>
+            <w:tcW w:w="2083" w:type="dxa"/>
+          </w:tcPr>
+          <w:p>
+            <w:pPr>
+              <w:pStyle w:val="Geenafstand"/>
+            </w:pPr>
+            <w:r>
+              <w:t>Versie</w:t>
+            </w:r>
+          </w:p>
+        </w:tc>
+        <w:tc>
+          <w:tcPr>
+            <w:tcW w:w="6979" w:type="dxa"/>
+          </w:tcPr>
+          <w:p>
+            <w:pPr>
+              <w:pStyle w:val="Geenafstand"/>
+              <w:cnfStyle w:val="000000000000" w:firstRow="0" w:lastRow="0" w:firstColumn="0" w:lastColumn="0" w:oddVBand="0" w:evenVBand="0" w:oddHBand="0" w:evenHBand="0" w:firstRowFirstColumn="0" w:firstRowLastColumn="0" w:lastRowFirstColumn="0" w:lastRowLastColumn="0"/>
+            </w:pPr>
+            <w:r>
+              <w:t>1</w:t>
+            </w:r>
+          </w:p>
+        </w:tc>
+      </w:tr>
+      <w:tr>
+        <w:trPr>
+          <w:cnfStyle w:val="000000100000" w:firstRow="0" w:lastRow="0" w:firstColumn="0" w:lastColumn="0" w:oddVBand="0" w:evenVBand="0" w:oddHBand="1" w:evenHBand="0" w:firstRowFirstColumn="0" w:firstRowLastColumn="0" w:lastRowFirstColumn="0" w:lastRowLastColumn="0"/>
+        </w:trPr>
+        <w:tc>
+          <w:tcPr>
+            <w:cnfStyle w:val="001000000000" w:firstRow="0" w:lastRow="0" w:firstColumn="1" w:lastColumn="0" w:oddVBand="0" w:evenVBand="0" w:oddHBand="0" w:evenHBand="0" w:firstRowFirstColumn="0" w:firstRowLastColumn="0" w:lastRowFirstColumn="0" w:lastRowLastColumn="0"/>
+            <w:tcW w:w="2083" w:type="dxa"/>
+          </w:tcPr>
+          <w:p>
+            <w:pPr>
+              <w:pStyle w:val="Geenafstand"/>
+            </w:pPr>
+            <w:r>
+              <w:t>Actor</w:t>
+            </w:r>
+          </w:p>
+        </w:tc>
+        <w:tc>
+          <w:tcPr>
+            <w:tcW w:w="6979" w:type="dxa"/>
+          </w:tcPr>
+          <w:p>
+            <w:pPr>
+              <w:pStyle w:val="Geenafstand"/>
+              <w:cnfStyle w:val="000000100000" w:firstRow="0" w:lastRow="0" w:firstColumn="0" w:lastColumn="0" w:oddVBand="0" w:evenVBand="0" w:oddHBand="1" w:evenHBand="0" w:firstRowFirstColumn="0" w:firstRowLastColumn="0" w:lastRowFirstColumn="0" w:lastRowLastColumn="0"/>
+            </w:pPr>
+            <w:r>
+              <w:t>Gebruiker, Database</w:t>
+            </w:r>
+          </w:p>
+        </w:tc>
+      </w:tr>
+      <w:tr>
+        <w:tc>
+          <w:tcPr>
+            <w:cnfStyle w:val="001000000000" w:firstRow="0" w:lastRow="0" w:firstColumn="1" w:lastColumn="0" w:oddVBand="0" w:evenVBand="0" w:oddHBand="0" w:evenHBand="0" w:firstRowFirstColumn="0" w:firstRowLastColumn="0" w:lastRowFirstColumn="0" w:lastRowLastColumn="0"/>
+            <w:tcW w:w="2083" w:type="dxa"/>
+          </w:tcPr>
+          <w:p>
+            <w:pPr>
+              <w:pStyle w:val="Geenafstand"/>
+            </w:pPr>
+            <w:r>
+              <w:t>Preconditie</w:t>
+            </w:r>
+          </w:p>
+        </w:tc>
+        <w:tc>
+          <w:tcPr>
+            <w:tcW w:w="6979" w:type="dxa"/>
+          </w:tcPr>
+          <w:p>
+            <w:pPr>
+              <w:pStyle w:val="Geenafstand"/>
+              <w:cnfStyle w:val="000000000000" w:firstRow="0" w:lastRow="0" w:firstColumn="0" w:lastColumn="0" w:oddVBand="0" w:evenVBand="0" w:oddHBand="0" w:evenHBand="0" w:firstRowFirstColumn="0" w:firstRowLastColumn="0" w:lastRowFirstColumn="0" w:lastRowLastColumn="0"/>
+            </w:pPr>
+            <w:r>
+              <w:t>De gebruiker is ingelogd</w:t>
+            </w:r>
+          </w:p>
+        </w:tc>
+      </w:tr>
+      <w:tr>
+        <w:trPr>
+          <w:cnfStyle w:val="000000100000" w:firstRow="0" w:lastRow="0" w:firstColumn="0" w:lastColumn="0" w:oddVBand="0" w:evenVBand="0" w:oddHBand="1" w:evenHBand="0" w:firstRowFirstColumn="0" w:firstRowLastColumn="0" w:lastRowFirstColumn="0" w:lastRowLastColumn="0"/>
+        </w:trPr>
+        <w:tc>
+          <w:tcPr>
+            <w:cnfStyle w:val="001000000000" w:firstRow="0" w:lastRow="0" w:firstColumn="1" w:lastColumn="0" w:oddVBand="0" w:evenVBand="0" w:oddHBand="0" w:evenHBand="0" w:firstRowFirstColumn="0" w:firstRowLastColumn="0" w:lastRowFirstColumn="0" w:lastRowLastColumn="0"/>
+            <w:tcW w:w="2083" w:type="dxa"/>
+          </w:tcPr>
+          <w:p>
+            <w:pPr>
+              <w:pStyle w:val="Geenafstand"/>
+            </w:pPr>
+            <w:r>
+              <w:t>Beschrijving</w:t>
+            </w:r>
+          </w:p>
+        </w:tc>
+        <w:tc>
+          <w:tcPr>
+            <w:tcW w:w="6979" w:type="dxa"/>
+          </w:tcPr>
+          <w:p>
+            <w:pPr>
+              <w:pStyle w:val="Geenafstand"/>
+              <w:cnfStyle w:val="000000100000" w:firstRow="0" w:lastRow="0" w:firstColumn="0" w:lastColumn="0" w:oddVBand="0" w:evenVBand="0" w:oddHBand="1" w:evenHBand="0" w:firstRowFirstColumn="0" w:firstRowLastColumn="0" w:lastRowFirstColumn="0" w:lastRowLastColumn="0"/>
+            </w:pPr>
+            <w:r>
+              <w:t xml:space="preserve">De gebruiker klikt op de taak om een overzicht te krijgen hoe het eruit ziet, wanneer het hem voldoening geeft, dan klikt hij op de </w:t>
+            </w:r>
+            <w:proofErr w:type="spellStart"/>
+            <w:r>
+              <w:t>terugknop</w:t>
+            </w:r>
+            <w:proofErr w:type="spellEnd"/>
+            <w:r>
+              <w:t xml:space="preserve"> op de </w:t>
+            </w:r>
+            <w:proofErr w:type="spellStart"/>
+            <w:r>
+              <w:t>windows</w:t>
+            </w:r>
+            <w:proofErr w:type="spellEnd"/>
+            <w:r>
+              <w:t xml:space="preserve"> </w:t>
+            </w:r>
+            <w:proofErr w:type="spellStart"/>
+            <w:r>
+              <w:t>phone</w:t>
+            </w:r>
+            <w:proofErr w:type="spellEnd"/>
+            <w:r>
+              <w:t>.</w:t>
+            </w:r>
+          </w:p>
+        </w:tc>
+      </w:tr>
+      <w:tr>
+        <w:tc>
+          <w:tcPr>
+            <w:cnfStyle w:val="001000000000" w:firstRow="0" w:lastRow="0" w:firstColumn="1" w:lastColumn="0" w:oddVBand="0" w:evenVBand="0" w:oddHBand="0" w:evenHBand="0" w:firstRowFirstColumn="0" w:firstRowLastColumn="0" w:lastRowFirstColumn="0" w:lastRowLastColumn="0"/>
+            <w:tcW w:w="2083" w:type="dxa"/>
+          </w:tcPr>
+          <w:p>
+            <w:pPr>
+              <w:pStyle w:val="Geenafstand"/>
+            </w:pPr>
+            <w:r>
+              <w:t>Uitzonderingen</w:t>
+            </w:r>
+          </w:p>
+        </w:tc>
+        <w:tc>
+          <w:tcPr>
+            <w:tcW w:w="6979" w:type="dxa"/>
+          </w:tcPr>
+          <w:p>
+            <w:pPr>
+              <w:pStyle w:val="Geenafstand"/>
+              <w:cnfStyle w:val="000000000000" w:firstRow="0" w:lastRow="0" w:firstColumn="0" w:lastColumn="0" w:oddVBand="0" w:evenVBand="0" w:oddHBand="0" w:evenHBand="0" w:firstRowFirstColumn="0" w:firstRowLastColumn="0" w:lastRowFirstColumn="0" w:lastRowLastColumn="0"/>
+            </w:pPr>
+            <w:r>
+              <w:t>Er zijn geen taken</w:t>
+            </w:r>
+          </w:p>
+        </w:tc>
+      </w:tr>
+      <w:tr>
+        <w:trPr>
+          <w:cnfStyle w:val="000000100000" w:firstRow="0" w:lastRow="0" w:firstColumn="0" w:lastColumn="0" w:oddVBand="0" w:evenVBand="0" w:oddHBand="1" w:evenHBand="0" w:firstRowFirstColumn="0" w:firstRowLastColumn="0" w:lastRowFirstColumn="0" w:lastRowLastColumn="0"/>
+        </w:trPr>
+        <w:tc>
+          <w:tcPr>
+            <w:cnfStyle w:val="001000000000" w:firstRow="0" w:lastRow="0" w:firstColumn="1" w:lastColumn="0" w:oddVBand="0" w:evenVBand="0" w:oddHBand="0" w:evenHBand="0" w:firstRowFirstColumn="0" w:firstRowLastColumn="0" w:lastRowFirstColumn="0" w:lastRowLastColumn="0"/>
+            <w:tcW w:w="2083" w:type="dxa"/>
+          </w:tcPr>
+          <w:p>
+            <w:pPr>
+              <w:pStyle w:val="Geenafstand"/>
+            </w:pPr>
+            <w:r>
+              <w:t>Non-functionele eisen</w:t>
+            </w:r>
+          </w:p>
+        </w:tc>
+        <w:tc>
+          <w:tcPr>
+            <w:tcW w:w="6979" w:type="dxa"/>
+          </w:tcPr>
+          <w:p>
+            <w:pPr>
+              <w:pStyle w:val="Geenafstand"/>
+              <w:cnfStyle w:val="000000100000" w:firstRow="0" w:lastRow="0" w:firstColumn="0" w:lastColumn="0" w:oddVBand="0" w:evenVBand="0" w:oddHBand="1" w:evenHBand="0" w:firstRowFirstColumn="0" w:firstRowLastColumn="0" w:lastRowFirstColumn="0" w:lastRowLastColumn="0"/>
+            </w:pPr>
+            <w:r>
+              <w:t>-</w:t>
+            </w:r>
+          </w:p>
+        </w:tc>
+      </w:tr>
+      <w:tr>
+        <w:tc>
+          <w:tcPr>
+            <w:cnfStyle w:val="001000000000" w:firstRow="0" w:lastRow="0" w:firstColumn="1" w:lastColumn="0" w:oddVBand="0" w:evenVBand="0" w:oddHBand="0" w:evenHBand="0" w:firstRowFirstColumn="0" w:firstRowLastColumn="0" w:lastRowFirstColumn="0" w:lastRowLastColumn="0"/>
+            <w:tcW w:w="2083" w:type="dxa"/>
+          </w:tcPr>
+          <w:p>
+            <w:pPr>
+              <w:pStyle w:val="Geenafstand"/>
+            </w:pPr>
+            <w:r>
+              <w:t>Postconditie</w:t>
+            </w:r>
+          </w:p>
+        </w:tc>
+        <w:tc>
+          <w:tcPr>
+            <w:tcW w:w="6979" w:type="dxa"/>
+          </w:tcPr>
+          <w:p>
+            <w:pPr>
+              <w:pStyle w:val="Geenafstand"/>
+              <w:cnfStyle w:val="000000000000" w:firstRow="0" w:lastRow="0" w:firstColumn="0" w:lastColumn="0" w:oddVBand="0" w:evenVBand="0" w:oddHBand="0" w:evenHBand="0" w:firstRowFirstColumn="0" w:firstRowLastColumn="0" w:lastRowFirstColumn="0" w:lastRowLastColumn="0"/>
+            </w:pPr>
+            <w:r>
+              <w:t>De gebruiker heeft nu informatie opgenomen van de taak.</w:t>
+            </w:r>
+          </w:p>
+        </w:tc>
+      </w:tr>
+    </w:tbl>
+    <w:p>
+      <w:pPr>
+        <w:pStyle w:val="Kop1"/>
+      </w:pPr>
+      <w:bookmarkStart w:id="2" w:name="_Toc475009077"/>
+      <w:r>
+        <w:t>Taak Toevoegen</w:t>
+      </w:r>
+      <w:bookmarkEnd w:id="2"/>
+    </w:p>
+    <w:tbl>
+      <w:tblPr>
+        <w:tblStyle w:val="GridTable4Accent5"/>
+        <w:tblW w:w="0" w:type="auto"/>
+        <w:tblLook w:val="04A0" w:firstRow="1" w:lastRow="0" w:firstColumn="1" w:lastColumn="0" w:noHBand="0" w:noVBand="1"/>
+      </w:tblPr>
+      <w:tblGrid>
+        <w:gridCol w:w="2083"/>
+        <w:gridCol w:w="6979"/>
+      </w:tblGrid>
+      <w:tr>
+        <w:trPr>
+          <w:cnfStyle w:val="100000000000" w:firstRow="1" w:lastRow="0" w:firstColumn="0" w:lastColumn="0" w:oddVBand="0" w:evenVBand="0" w:oddHBand="0" w:evenHBand="0" w:firstRowFirstColumn="0" w:firstRowLastColumn="0" w:lastRowFirstColumn="0" w:lastRowLastColumn="0"/>
+        </w:trPr>
+        <w:tc>
+          <w:tcPr>
+            <w:cnfStyle w:val="001000000000" w:firstRow="0" w:lastRow="0" w:firstColumn="1" w:lastColumn="0" w:oddVBand="0" w:evenVBand="0" w:oddHBand="0" w:evenHBand="0" w:firstRowFirstColumn="0" w:firstRowLastColumn="0" w:lastRowFirstColumn="0" w:lastRowLastColumn="0"/>
+            <w:tcW w:w="9062" w:type="dxa"/>
+            <w:gridSpan w:val="2"/>
+          </w:tcPr>
+          <w:p>
+            <w:pPr>
+              <w:pStyle w:val="Geenafstand"/>
+              <w:jc w:val="center"/>
+            </w:pPr>
+            <w:proofErr w:type="spellStart"/>
+            <w:r>
+              <w:t>Use</w:t>
+            </w:r>
+            <w:proofErr w:type="spellEnd"/>
+            <w:r>
+              <w:t xml:space="preserve"> Case</w:t>
+            </w:r>
+          </w:p>
+        </w:tc>
+      </w:tr>
+      <w:tr>
+        <w:trPr>
+          <w:cnfStyle w:val="000000100000" w:firstRow="0" w:lastRow="0" w:firstColumn="0" w:lastColumn="0" w:oddVBand="0" w:evenVBand="0" w:oddHBand="1" w:evenHBand="0" w:firstRowFirstColumn="0" w:firstRowLastColumn="0" w:lastRowFirstColumn="0" w:lastRowLastColumn="0"/>
+        </w:trPr>
+        <w:tc>
+          <w:tcPr>
+            <w:cnfStyle w:val="001000000000" w:firstRow="0" w:lastRow="0" w:firstColumn="1" w:lastColumn="0" w:oddVBand="0" w:evenVBand="0" w:oddHBand="0" w:evenHBand="0" w:firstRowFirstColumn="0" w:firstRowLastColumn="0" w:lastRowFirstColumn="0" w:lastRowLastColumn="0"/>
+            <w:tcW w:w="2083" w:type="dxa"/>
+          </w:tcPr>
+          <w:p>
+            <w:pPr>
+              <w:pStyle w:val="Geenafstand"/>
+            </w:pPr>
+            <w:r>
+              <w:t>Naam</w:t>
+            </w:r>
+          </w:p>
+        </w:tc>
+        <w:tc>
+          <w:tcPr>
+            <w:tcW w:w="6979" w:type="dxa"/>
+          </w:tcPr>
+          <w:p>
+            <w:pPr>
+              <w:pStyle w:val="Geenafstand"/>
+              <w:cnfStyle w:val="000000100000" w:firstRow="0" w:lastRow="0" w:firstColumn="0" w:lastColumn="0" w:oddVBand="0" w:evenVBand="0" w:oddHBand="1" w:evenHBand="0" w:firstRowFirstColumn="0" w:firstRowLastColumn="0" w:lastRowFirstColumn="0" w:lastRowLastColumn="0"/>
+            </w:pPr>
+            <w:r>
+              <w:t>Taak Toevoegen</w:t>
+            </w:r>
+          </w:p>
+        </w:tc>
+      </w:tr>
+      <w:tr>
+        <w:tc>
+          <w:tcPr>
+            <w:cnfStyle w:val="001000000000" w:firstRow="0" w:lastRow="0" w:firstColumn="1" w:lastColumn="0" w:oddVBand="0" w:evenVBand="0" w:oddHBand="0" w:evenHBand="0" w:firstRowFirstColumn="0" w:firstRowLastColumn="0" w:lastRowFirstColumn="0" w:lastRowLastColumn="0"/>
+            <w:tcW w:w="2083" w:type="dxa"/>
+          </w:tcPr>
+          <w:p>
+            <w:pPr>
+              <w:pStyle w:val="Geenafstand"/>
+            </w:pPr>
+            <w:r>
+              <w:t>Versie</w:t>
+            </w:r>
+          </w:p>
+        </w:tc>
+        <w:tc>
+          <w:tcPr>
+            <w:tcW w:w="6979" w:type="dxa"/>
+          </w:tcPr>
+          <w:p>
+            <w:pPr>
+              <w:pStyle w:val="Geenafstand"/>
+              <w:cnfStyle w:val="000000000000" w:firstRow="0" w:lastRow="0" w:firstColumn="0" w:lastColumn="0" w:oddVBand="0" w:evenVBand="0" w:oddHBand="0" w:evenHBand="0" w:firstRowFirstColumn="0" w:firstRowLastColumn="0" w:lastRowFirstColumn="0" w:lastRowLastColumn="0"/>
+            </w:pPr>
+            <w:r>
+              <w:t>1</w:t>
+            </w:r>
+          </w:p>
+        </w:tc>
+      </w:tr>
+      <w:tr>
+        <w:trPr>
+          <w:cnfStyle w:val="000000100000" w:firstRow="0" w:lastRow="0" w:firstColumn="0" w:lastColumn="0" w:oddVBand="0" w:evenVBand="0" w:oddHBand="1" w:evenHBand="0" w:firstRowFirstColumn="0" w:firstRowLastColumn="0" w:lastRowFirstColumn="0" w:lastRowLastColumn="0"/>
+        </w:trPr>
+        <w:tc>
+          <w:tcPr>
+            <w:cnfStyle w:val="001000000000" w:firstRow="0" w:lastRow="0" w:firstColumn="1" w:lastColumn="0" w:oddVBand="0" w:evenVBand="0" w:oddHBand="0" w:evenHBand="0" w:firstRowFirstColumn="0" w:firstRowLastColumn="0" w:lastRowFirstColumn="0" w:lastRowLastColumn="0"/>
+            <w:tcW w:w="2083" w:type="dxa"/>
+          </w:tcPr>
+          <w:p>
+            <w:pPr>
+              <w:pStyle w:val="Geenafstand"/>
+            </w:pPr>
+            <w:r>
+              <w:t>Actor</w:t>
+            </w:r>
+          </w:p>
+        </w:tc>
+        <w:tc>
+          <w:tcPr>
+            <w:tcW w:w="6979" w:type="dxa"/>
+          </w:tcPr>
+          <w:p>
+            <w:pPr>
+              <w:pStyle w:val="Geenafstand"/>
+              <w:cnfStyle w:val="000000100000" w:firstRow="0" w:lastRow="0" w:firstColumn="0" w:lastColumn="0" w:oddVBand="0" w:evenVBand="0" w:oddHBand="1" w:evenHBand="0" w:firstRowFirstColumn="0" w:firstRowLastColumn="0" w:lastRowFirstColumn="0" w:lastRowLastColumn="0"/>
+            </w:pPr>
+            <w:r>
+              <w:t>Gebruiker, Database</w:t>
+            </w:r>
+          </w:p>
+        </w:tc>
+      </w:tr>
+      <w:tr>
+        <w:tc>
+          <w:tcPr>
+            <w:cnfStyle w:val="001000000000" w:firstRow="0" w:lastRow="0" w:firstColumn="1" w:lastColumn="0" w:oddVBand="0" w:evenVBand="0" w:oddHBand="0" w:evenHBand="0" w:firstRowFirstColumn="0" w:firstRowLastColumn="0" w:lastRowFirstColumn="0" w:lastRowLastColumn="0"/>
+            <w:tcW w:w="2083" w:type="dxa"/>
+          </w:tcPr>
+          <w:p>
+            <w:pPr>
+              <w:pStyle w:val="Geenafstand"/>
+            </w:pPr>
+            <w:r>
+              <w:t>Preconditie</w:t>
+            </w:r>
+          </w:p>
+        </w:tc>
+        <w:tc>
+          <w:tcPr>
+            <w:tcW w:w="6979" w:type="dxa"/>
+          </w:tcPr>
+          <w:p>
+            <w:pPr>
+              <w:pStyle w:val="Geenafstand"/>
+              <w:cnfStyle w:val="000000000000" w:firstRow="0" w:lastRow="0" w:firstColumn="0" w:lastColumn="0" w:oddVBand="0" w:evenVBand="0" w:oddHBand="0" w:evenHBand="0" w:firstRowFirstColumn="0" w:firstRowLastColumn="0" w:lastRowFirstColumn="0" w:lastRowLastColumn="0"/>
+            </w:pPr>
+            <w:r>
+              <w:t>De gebruiker is ingelogd</w:t>
+            </w:r>
+          </w:p>
+        </w:tc>
+      </w:tr>
+      <w:tr>
+        <w:trPr>
+          <w:cnfStyle w:val="000000100000" w:firstRow="0" w:lastRow="0" w:firstColumn="0" w:lastColumn="0" w:oddVBand="0" w:evenVBand="0" w:oddHBand="1" w:evenHBand="0" w:firstRowFirstColumn="0" w:firstRowLastColumn="0" w:lastRowFirstColumn="0" w:lastRowLastColumn="0"/>
+        </w:trPr>
+        <w:tc>
+          <w:tcPr>
+            <w:cnfStyle w:val="001000000000" w:firstRow="0" w:lastRow="0" w:firstColumn="1" w:lastColumn="0" w:oddVBand="0" w:evenVBand="0" w:oddHBand="0" w:evenHBand="0" w:firstRowFirstColumn="0" w:firstRowLastColumn="0" w:lastRowFirstColumn="0" w:lastRowLastColumn="0"/>
+            <w:tcW w:w="2083" w:type="dxa"/>
+          </w:tcPr>
+          <w:p>
+            <w:pPr>
+              <w:pStyle w:val="Geenafstand"/>
+            </w:pPr>
+            <w:r>
+              <w:t>Beschrijving</w:t>
+            </w:r>
+          </w:p>
+        </w:tc>
+        <w:tc>
+          <w:tcPr>
+            <w:tcW w:w="6979" w:type="dxa"/>
+          </w:tcPr>
+          <w:p>
+            <w:pPr>
+              <w:pStyle w:val="Geenafstand"/>
+              <w:cnfStyle w:val="000000100000" w:firstRow="0" w:lastRow="0" w:firstColumn="0" w:lastColumn="0" w:oddVBand="0" w:evenVBand="0" w:oddHBand="1" w:evenHBand="0" w:firstRowFirstColumn="0" w:firstRowLastColumn="0" w:lastRowFirstColumn="0" w:lastRowLastColumn="0"/>
+            </w:pPr>
+            <w:r>
+              <w:t xml:space="preserve">De gebruiker klikt op het plusje </w:t>
+            </w:r>
+            <w:proofErr w:type="spellStart"/>
+            <w:r>
+              <w:t>rechtsbovening</w:t>
+            </w:r>
+            <w:proofErr w:type="spellEnd"/>
+            <w:r>
+              <w:t>, een nieuw venster opent, daar kan de gebruiker de gegevens toevoegen.</w:t>
+            </w:r>
+            <w:r>
+              <w:t xml:space="preserve"> Wanneer de gebruiker klaar is, dan kan hij op Opslaan klikken.</w:t>
+            </w:r>
+          </w:p>
+        </w:tc>
+      </w:tr>
+      <w:tr>
+        <w:tc>
+          <w:tcPr>
+            <w:cnfStyle w:val="001000000000" w:firstRow="0" w:lastRow="0" w:firstColumn="1" w:lastColumn="0" w:oddVBand="0" w:evenVBand="0" w:oddHBand="0" w:evenHBand="0" w:firstRowFirstColumn="0" w:firstRowLastColumn="0" w:lastRowFirstColumn="0" w:lastRowLastColumn="0"/>
+            <w:tcW w:w="2083" w:type="dxa"/>
+          </w:tcPr>
+          <w:p>
+            <w:pPr>
+              <w:pStyle w:val="Geenafstand"/>
+            </w:pPr>
+            <w:r>
+              <w:t>Uitzonderingen</w:t>
+            </w:r>
+          </w:p>
+        </w:tc>
+        <w:tc>
+          <w:tcPr>
+            <w:tcW w:w="6979" w:type="dxa"/>
+          </w:tcPr>
+          <w:p>
+            <w:pPr>
+              <w:pStyle w:val="Geenafstand"/>
+              <w:cnfStyle w:val="000000000000" w:firstRow="0" w:lastRow="0" w:firstColumn="0" w:lastColumn="0" w:oddVBand="0" w:evenVBand="0" w:oddHBand="0" w:evenHBand="0" w:firstRowFirstColumn="0" w:firstRowLastColumn="0" w:lastRowFirstColumn="0" w:lastRowLastColumn="0"/>
+            </w:pPr>
+            <w:r>
+              <w:t>Geen</w:t>
+            </w:r>
+          </w:p>
+        </w:tc>
+      </w:tr>
+      <w:tr>
+        <w:trPr>
+          <w:cnfStyle w:val="000000100000" w:firstRow="0" w:lastRow="0" w:firstColumn="0" w:lastColumn="0" w:oddVBand="0" w:evenVBand="0" w:oddHBand="1" w:evenHBand="0" w:firstRowFirstColumn="0" w:firstRowLastColumn="0" w:lastRowFirstColumn="0" w:lastRowLastColumn="0"/>
+        </w:trPr>
+        <w:tc>
+          <w:tcPr>
+            <w:cnfStyle w:val="001000000000" w:firstRow="0" w:lastRow="0" w:firstColumn="1" w:lastColumn="0" w:oddVBand="0" w:evenVBand="0" w:oddHBand="0" w:evenHBand="0" w:firstRowFirstColumn="0" w:firstRowLastColumn="0" w:lastRowFirstColumn="0" w:lastRowLastColumn="0"/>
+            <w:tcW w:w="2083" w:type="dxa"/>
+          </w:tcPr>
+          <w:p>
+            <w:pPr>
+              <w:pStyle w:val="Geenafstand"/>
+            </w:pPr>
+            <w:r>
+              <w:t>Non-functionele eisen</w:t>
+            </w:r>
+          </w:p>
+        </w:tc>
+        <w:tc>
+          <w:tcPr>
+            <w:tcW w:w="6979" w:type="dxa"/>
+          </w:tcPr>
+          <w:p>
+            <w:pPr>
+              <w:pStyle w:val="Geenafstand"/>
+              <w:cnfStyle w:val="000000100000" w:firstRow="0" w:lastRow="0" w:firstColumn="0" w:lastColumn="0" w:oddVBand="0" w:evenVBand="0" w:oddHBand="1" w:evenHBand="0" w:firstRowFirstColumn="0" w:firstRowLastColumn="0" w:lastRowFirstColumn="0" w:lastRowLastColumn="0"/>
+            </w:pPr>
+            <w:r>
+              <w:t>-</w:t>
+            </w:r>
+          </w:p>
+        </w:tc>
+      </w:tr>
+      <w:tr>
+        <w:tc>
+          <w:tcPr>
+            <w:cnfStyle w:val="001000000000" w:firstRow="0" w:lastRow="0" w:firstColumn="1" w:lastColumn="0" w:oddVBand="0" w:evenVBand="0" w:oddHBand="0" w:evenHBand="0" w:firstRowFirstColumn="0" w:firstRowLastColumn="0" w:lastRowFirstColumn="0" w:lastRowLastColumn="0"/>
+            <w:tcW w:w="2083" w:type="dxa"/>
+          </w:tcPr>
+          <w:p>
+            <w:pPr>
+              <w:pStyle w:val="Geenafstand"/>
+            </w:pPr>
+            <w:r>
+              <w:t>Postconditie</w:t>
+            </w:r>
+          </w:p>
+        </w:tc>
+        <w:tc>
+          <w:tcPr>
+            <w:tcW w:w="6979" w:type="dxa"/>
+          </w:tcPr>
+          <w:p>
+            <w:pPr>
+              <w:pStyle w:val="Geenafstand"/>
+              <w:cnfStyle w:val="000000000000" w:firstRow="0" w:lastRow="0" w:firstColumn="0" w:lastColumn="0" w:oddVBand="0" w:evenVBand="0" w:oddHBand="0" w:evenHBand="0" w:firstRowFirstColumn="0" w:firstRowLastColumn="0" w:lastRowFirstColumn="0" w:lastRowLastColumn="0"/>
+            </w:pPr>
+            <w:r>
+              <w:t>Er staat nu een nieuwe taak in de tabel.</w:t>
+            </w:r>
+          </w:p>
+        </w:tc>
+      </w:tr>
+    </w:tbl>
+    <w:p>
+      <w:pPr>
+        <w:pStyle w:val="Kop1"/>
+      </w:pPr>
+      <w:bookmarkStart w:id="3" w:name="_Toc475009078"/>
+    </w:p>
+    <w:p/>
+    <w:p>
+      <w:pPr>
+        <w:pStyle w:val="Kop1"/>
+      </w:pPr>
+    </w:p>
+    <w:p/>
+    <w:p/>
+    <w:p/>
+    <w:p>
+      <w:pPr>
+        <w:pStyle w:val="Kop1"/>
+      </w:pPr>
+      <w:r>
+        <w:lastRenderedPageBreak/>
+        <w:t>Taak Bewerken</w:t>
+      </w:r>
+      <w:bookmarkEnd w:id="3"/>
+    </w:p>
+    <w:tbl>
+      <w:tblPr>
+        <w:tblStyle w:val="GridTable4Accent5"/>
+        <w:tblW w:w="0" w:type="auto"/>
+        <w:tblLook w:val="04A0" w:firstRow="1" w:lastRow="0" w:firstColumn="1" w:lastColumn="0" w:noHBand="0" w:noVBand="1"/>
+      </w:tblPr>
+      <w:tblGrid>
+        <w:gridCol w:w="2083"/>
+        <w:gridCol w:w="6979"/>
+      </w:tblGrid>
+      <w:tr>
+        <w:trPr>
+          <w:cnfStyle w:val="100000000000" w:firstRow="1" w:lastRow="0" w:firstColumn="0" w:lastColumn="0" w:oddVBand="0" w:evenVBand="0" w:oddHBand="0" w:evenHBand="0" w:firstRowFirstColumn="0" w:firstRowLastColumn="0" w:lastRowFirstColumn="0" w:lastRowLastColumn="0"/>
+        </w:trPr>
+        <w:tc>
+          <w:tcPr>
+            <w:cnfStyle w:val="001000000000" w:firstRow="0" w:lastRow="0" w:firstColumn="1" w:lastColumn="0" w:oddVBand="0" w:evenVBand="0" w:oddHBand="0" w:evenHBand="0" w:firstRowFirstColumn="0" w:firstRowLastColumn="0" w:lastRowFirstColumn="0" w:lastRowLastColumn="0"/>
+            <w:tcW w:w="9062" w:type="dxa"/>
+            <w:gridSpan w:val="2"/>
+          </w:tcPr>
+          <w:p>
+            <w:pPr>
+              <w:pStyle w:val="Geenafstand"/>
+              <w:jc w:val="center"/>
+            </w:pPr>
+            <w:proofErr w:type="spellStart"/>
+            <w:r>
+              <w:t>Use</w:t>
+            </w:r>
+            <w:proofErr w:type="spellEnd"/>
+            <w:r>
+              <w:t xml:space="preserve"> Case</w:t>
+            </w:r>
+          </w:p>
+        </w:tc>
+      </w:tr>
+      <w:tr>
+        <w:trPr>
+          <w:cnfStyle w:val="000000100000" w:firstRow="0" w:lastRow="0" w:firstColumn="0" w:lastColumn="0" w:oddVBand="0" w:evenVBand="0" w:oddHBand="1" w:evenHBand="0" w:firstRowFirstColumn="0" w:firstRowLastColumn="0" w:lastRowFirstColumn="0" w:lastRowLastColumn="0"/>
+        </w:trPr>
+        <w:tc>
+          <w:tcPr>
+            <w:cnfStyle w:val="001000000000" w:firstRow="0" w:lastRow="0" w:firstColumn="1" w:lastColumn="0" w:oddVBand="0" w:evenVBand="0" w:oddHBand="0" w:evenHBand="0" w:firstRowFirstColumn="0" w:firstRowLastColumn="0" w:lastRowFirstColumn="0" w:lastRowLastColumn="0"/>
+            <w:tcW w:w="2083" w:type="dxa"/>
+          </w:tcPr>
+          <w:p>
+            <w:pPr>
+              <w:pStyle w:val="Geenafstand"/>
+            </w:pPr>
+            <w:r>
+              <w:t>Naam</w:t>
+            </w:r>
+          </w:p>
+        </w:tc>
+        <w:tc>
+          <w:tcPr>
+            <w:tcW w:w="6979" w:type="dxa"/>
+          </w:tcPr>
+          <w:p>
+            <w:pPr>
+              <w:pStyle w:val="Geenafstand"/>
+              <w:cnfStyle w:val="000000100000" w:firstRow="0" w:lastRow="0" w:firstColumn="0" w:lastColumn="0" w:oddVBand="0" w:evenVBand="0" w:oddHBand="1" w:evenHBand="0" w:firstRowFirstColumn="0" w:firstRowLastColumn="0" w:lastRowFirstColumn="0" w:lastRowLastColumn="0"/>
+            </w:pPr>
+            <w:r>
+              <w:t>Taak Bewerken</w:t>
+            </w:r>
+          </w:p>
+        </w:tc>
+      </w:tr>
+      <w:tr>
+        <w:tc>
+          <w:tcPr>
+            <w:cnfStyle w:val="001000000000" w:firstRow="0" w:lastRow="0" w:firstColumn="1" w:lastColumn="0" w:oddVBand="0" w:evenVBand="0" w:oddHBand="0" w:evenHBand="0" w:firstRowFirstColumn="0" w:firstRowLastColumn="0" w:lastRowFirstColumn="0" w:lastRowLastColumn="0"/>
+            <w:tcW w:w="2083" w:type="dxa"/>
+          </w:tcPr>
+          <w:p>
+            <w:pPr>
+              <w:pStyle w:val="Geenafstand"/>
+            </w:pPr>
+            <w:r>
+              <w:t>Versie</w:t>
+            </w:r>
+          </w:p>
+        </w:tc>
+        <w:tc>
+          <w:tcPr>
+            <w:tcW w:w="6979" w:type="dxa"/>
+          </w:tcPr>
+          <w:p>
+            <w:pPr>
+              <w:pStyle w:val="Geenafstand"/>
+              <w:cnfStyle w:val="000000000000" w:firstRow="0" w:lastRow="0" w:firstColumn="0" w:lastColumn="0" w:oddVBand="0" w:evenVBand="0" w:oddHBand="0" w:evenHBand="0" w:firstRowFirstColumn="0" w:firstRowLastColumn="0" w:lastRowFirstColumn="0" w:lastRowLastColumn="0"/>
+            </w:pPr>
+            <w:r>
+              <w:t>1</w:t>
+            </w:r>
+          </w:p>
+        </w:tc>
+      </w:tr>
+      <w:tr>
+        <w:trPr>
+          <w:cnfStyle w:val="000000100000" w:firstRow="0" w:lastRow="0" w:firstColumn="0" w:lastColumn="0" w:oddVBand="0" w:evenVBand="0" w:oddHBand="1" w:evenHBand="0" w:firstRowFirstColumn="0" w:firstRowLastColumn="0" w:lastRowFirstColumn="0" w:lastRowLastColumn="0"/>
+        </w:trPr>
+        <w:tc>
+          <w:tcPr>
+            <w:cnfStyle w:val="001000000000" w:firstRow="0" w:lastRow="0" w:firstColumn="1" w:lastColumn="0" w:oddVBand="0" w:evenVBand="0" w:oddHBand="0" w:evenHBand="0" w:firstRowFirstColumn="0" w:firstRowLastColumn="0" w:lastRowFirstColumn="0" w:lastRowLastColumn="0"/>
+            <w:tcW w:w="2083" w:type="dxa"/>
+          </w:tcPr>
+          <w:p>
+            <w:pPr>
+              <w:pStyle w:val="Geenafstand"/>
+            </w:pPr>
+            <w:r>
+              <w:t>Actor</w:t>
+            </w:r>
+          </w:p>
+        </w:tc>
+        <w:tc>
+          <w:tcPr>
+            <w:tcW w:w="6979" w:type="dxa"/>
+          </w:tcPr>
+          <w:p>
+            <w:pPr>
+              <w:pStyle w:val="Geenafstand"/>
+              <w:cnfStyle w:val="000000100000" w:firstRow="0" w:lastRow="0" w:firstColumn="0" w:lastColumn="0" w:oddVBand="0" w:evenVBand="0" w:oddHBand="1" w:evenHBand="0" w:firstRowFirstColumn="0" w:firstRowLastColumn="0" w:lastRowFirstColumn="0" w:lastRowLastColumn="0"/>
+            </w:pPr>
+            <w:r>
+              <w:t>Gebruiker, Database</w:t>
+            </w:r>
+          </w:p>
+        </w:tc>
+      </w:tr>
+      <w:tr>
+        <w:tc>
+          <w:tcPr>
+            <w:cnfStyle w:val="001000000000" w:firstRow="0" w:lastRow="0" w:firstColumn="1" w:lastColumn="0" w:oddVBand="0" w:evenVBand="0" w:oddHBand="0" w:evenHBand="0" w:firstRowFirstColumn="0" w:firstRowLastColumn="0" w:lastRowFirstColumn="0" w:lastRowLastColumn="0"/>
+            <w:tcW w:w="2083" w:type="dxa"/>
+          </w:tcPr>
+          <w:p>
+            <w:pPr>
+              <w:pStyle w:val="Geenafstand"/>
+            </w:pPr>
+            <w:r>
+              <w:t>Preconditie</w:t>
+            </w:r>
+          </w:p>
+        </w:tc>
+        <w:tc>
+          <w:tcPr>
+            <w:tcW w:w="6979" w:type="dxa"/>
+          </w:tcPr>
+          <w:p>
+            <w:pPr>
+              <w:pStyle w:val="Geenafstand"/>
+              <w:cnfStyle w:val="000000000000" w:firstRow="0" w:lastRow="0" w:firstColumn="0" w:lastColumn="0" w:oddVBand="0" w:evenVBand="0" w:oddHBand="0" w:evenHBand="0" w:firstRowFirstColumn="0" w:firstRowLastColumn="0" w:lastRowFirstColumn="0" w:lastRowLastColumn="0"/>
+            </w:pPr>
+            <w:r>
+              <w:t>De gebruiker is ingelogd</w:t>
+            </w:r>
+          </w:p>
+        </w:tc>
+      </w:tr>
+      <w:tr>
+        <w:trPr>
+          <w:cnfStyle w:val="000000100000" w:firstRow="0" w:lastRow="0" w:firstColumn="0" w:lastColumn="0" w:oddVBand="0" w:evenVBand="0" w:oddHBand="1" w:evenHBand="0" w:firstRowFirstColumn="0" w:firstRowLastColumn="0" w:lastRowFirstColumn="0" w:lastRowLastColumn="0"/>
+        </w:trPr>
+        <w:tc>
+          <w:tcPr>
+            <w:cnfStyle w:val="001000000000" w:firstRow="0" w:lastRow="0" w:firstColumn="1" w:lastColumn="0" w:oddVBand="0" w:evenVBand="0" w:oddHBand="0" w:evenHBand="0" w:firstRowFirstColumn="0" w:firstRowLastColumn="0" w:lastRowFirstColumn="0" w:lastRowLastColumn="0"/>
+            <w:tcW w:w="2083" w:type="dxa"/>
+          </w:tcPr>
+          <w:p>
+            <w:pPr>
+              <w:pStyle w:val="Geenafstand"/>
+            </w:pPr>
+            <w:r>
+              <w:t>Beschrijving</w:t>
+            </w:r>
+          </w:p>
+        </w:tc>
+        <w:tc>
+          <w:tcPr>
+            <w:tcW w:w="6979" w:type="dxa"/>
+          </w:tcPr>
+          <w:p>
+            <w:pPr>
+              <w:pStyle w:val="Geenafstand"/>
+              <w:cnfStyle w:val="000000100000" w:firstRow="0" w:lastRow="0" w:firstColumn="0" w:lastColumn="0" w:oddVBand="0" w:evenVBand="0" w:oddHBand="1" w:evenHBand="0" w:firstRowFirstColumn="0" w:firstRowLastColumn="0" w:lastRowFirstColumn="0" w:lastRowLastColumn="0"/>
+            </w:pPr>
+            <w:r>
+              <w:t>De gebruiker klikt op een taak om deze te bekijken, daar staat een knop om die taak te bewerken, wanneer je daarop klikt, dan kom je naar een venster vergelijkbaar met een taak toevoegen. Wanneer je klaar bent, kun je op Opslaan klikken.</w:t>
+            </w:r>
+          </w:p>
+        </w:tc>
+      </w:tr>
+      <w:tr>
+        <w:tc>
+          <w:tcPr>
+            <w:cnfStyle w:val="001000000000" w:firstRow="0" w:lastRow="0" w:firstColumn="1" w:lastColumn="0" w:oddVBand="0" w:evenVBand="0" w:oddHBand="0" w:evenHBand="0" w:firstRowFirstColumn="0" w:firstRowLastColumn="0" w:lastRowFirstColumn="0" w:lastRowLastColumn="0"/>
+            <w:tcW w:w="2083" w:type="dxa"/>
+          </w:tcPr>
+          <w:p>
+            <w:pPr>
+              <w:pStyle w:val="Geenafstand"/>
+            </w:pPr>
+            <w:r>
+              <w:t>Uitzonderingen</w:t>
+            </w:r>
+          </w:p>
+        </w:tc>
+        <w:tc>
+          <w:tcPr>
+            <w:tcW w:w="6979" w:type="dxa"/>
+          </w:tcPr>
+          <w:p>
+            <w:pPr>
+              <w:pStyle w:val="Geenafstand"/>
+              <w:cnfStyle w:val="000000000000" w:firstRow="0" w:lastRow="0" w:firstColumn="0" w:lastColumn="0" w:oddVBand="0" w:evenVBand="0" w:oddHBand="0" w:evenHBand="0" w:firstRowFirstColumn="0" w:firstRowLastColumn="0" w:lastRowFirstColumn="0" w:lastRowLastColumn="0"/>
+            </w:pPr>
+            <w:r>
+              <w:t>Er zijn geen taken.</w:t>
+            </w:r>
+          </w:p>
+        </w:tc>
+      </w:tr>
+      <w:tr>
+        <w:trPr>
+          <w:cnfStyle w:val="000000100000" w:firstRow="0" w:lastRow="0" w:firstColumn="0" w:lastColumn="0" w:oddVBand="0" w:evenVBand="0" w:oddHBand="1" w:evenHBand="0" w:firstRowFirstColumn="0" w:firstRowLastColumn="0" w:lastRowFirstColumn="0" w:lastRowLastColumn="0"/>
+        </w:trPr>
+        <w:tc>
+          <w:tcPr>
+            <w:cnfStyle w:val="001000000000" w:firstRow="0" w:lastRow="0" w:firstColumn="1" w:lastColumn="0" w:oddVBand="0" w:evenVBand="0" w:oddHBand="0" w:evenHBand="0" w:firstRowFirstColumn="0" w:firstRowLastColumn="0" w:lastRowFirstColumn="0" w:lastRowLastColumn="0"/>
+            <w:tcW w:w="2083" w:type="dxa"/>
+          </w:tcPr>
+          <w:p>
+            <w:pPr>
+              <w:pStyle w:val="Geenafstand"/>
+            </w:pPr>
+            <w:r>
+              <w:t>Non-functionele eisen</w:t>
+            </w:r>
+          </w:p>
+        </w:tc>
+        <w:tc>
+          <w:tcPr>
+            <w:tcW w:w="6979" w:type="dxa"/>
+          </w:tcPr>
+          <w:p>
+            <w:pPr>
+              <w:pStyle w:val="Geenafstand"/>
+              <w:cnfStyle w:val="000000100000" w:firstRow="0" w:lastRow="0" w:firstColumn="0" w:lastColumn="0" w:oddVBand="0" w:evenVBand="0" w:oddHBand="1" w:evenHBand="0" w:firstRowFirstColumn="0" w:firstRowLastColumn="0" w:lastRowFirstColumn="0" w:lastRowLastColumn="0"/>
+            </w:pPr>
+            <w:r>
+              <w:t>-</w:t>
+            </w:r>
+          </w:p>
+        </w:tc>
+      </w:tr>
+      <w:tr>
+        <w:tc>
+          <w:tcPr>
+            <w:cnfStyle w:val="001000000000" w:firstRow="0" w:lastRow="0" w:firstColumn="1" w:lastColumn="0" w:oddVBand="0" w:evenVBand="0" w:oddHBand="0" w:evenHBand="0" w:firstRowFirstColumn="0" w:firstRowLastColumn="0" w:lastRowFirstColumn="0" w:lastRowLastColumn="0"/>
+            <w:tcW w:w="2083" w:type="dxa"/>
+          </w:tcPr>
+          <w:p>
+            <w:pPr>
+              <w:pStyle w:val="Geenafstand"/>
+            </w:pPr>
+            <w:r>
+              <w:t>Postconditie</w:t>
+            </w:r>
+          </w:p>
+        </w:tc>
+        <w:tc>
+          <w:tcPr>
+            <w:tcW w:w="6979" w:type="dxa"/>
+          </w:tcPr>
+          <w:p>
+            <w:pPr>
+              <w:pStyle w:val="Geenafstand"/>
+              <w:cnfStyle w:val="000000000000" w:firstRow="0" w:lastRow="0" w:firstColumn="0" w:lastColumn="0" w:oddVBand="0" w:evenVBand="0" w:oddHBand="0" w:evenHBand="0" w:firstRowFirstColumn="0" w:firstRowLastColumn="0" w:lastRowFirstColumn="0" w:lastRowLastColumn="0"/>
+            </w:pPr>
+            <w:r>
+              <w:t xml:space="preserve">De geselecteerde taak is nu </w:t>
+            </w:r>
+            <w:proofErr w:type="spellStart"/>
+            <w:r>
+              <w:t>geupdated</w:t>
+            </w:r>
+            <w:proofErr w:type="spellEnd"/>
+            <w:r>
+              <w:t>.</w:t>
+            </w:r>
+          </w:p>
+        </w:tc>
+      </w:tr>
+    </w:tbl>
+    <w:p>
+      <w:pPr>
+        <w:pStyle w:val="Geenafstand"/>
+      </w:pPr>
+    </w:p>
+    <w:p>
+      <w:pPr>
+        <w:pStyle w:val="Kop1"/>
+      </w:pPr>
+      <w:bookmarkStart w:id="4" w:name="_Toc475009079"/>
+      <w:r>
+        <w:t>Taak Verwijderen</w:t>
+      </w:r>
+      <w:bookmarkEnd w:id="4"/>
+    </w:p>
+    <w:tbl>
+      <w:tblPr>
+        <w:tblStyle w:val="GridTable4Accent5"/>
+        <w:tblW w:w="0" w:type="auto"/>
+        <w:tblLook w:val="04A0" w:firstRow="1" w:lastRow="0" w:firstColumn="1" w:lastColumn="0" w:noHBand="0" w:noVBand="1"/>
+      </w:tblPr>
+      <w:tblGrid>
+        <w:gridCol w:w="2083"/>
+        <w:gridCol w:w="6979"/>
+      </w:tblGrid>
+      <w:tr>
+        <w:trPr>
+          <w:cnfStyle w:val="100000000000" w:firstRow="1" w:lastRow="0" w:firstColumn="0" w:lastColumn="0" w:oddVBand="0" w:evenVBand="0" w:oddHBand="0" w:evenHBand="0" w:firstRowFirstColumn="0" w:firstRowLastColumn="0" w:lastRowFirstColumn="0" w:lastRowLastColumn="0"/>
+        </w:trPr>
+        <w:tc>
+          <w:tcPr>
+            <w:cnfStyle w:val="001000000000" w:firstRow="0" w:lastRow="0" w:firstColumn="1" w:lastColumn="0" w:oddVBand="0" w:evenVBand="0" w:oddHBand="0" w:evenHBand="0" w:firstRowFirstColumn="0" w:firstRowLastColumn="0" w:lastRowFirstColumn="0" w:lastRowLastColumn="0"/>
+            <w:tcW w:w="9062" w:type="dxa"/>
+            <w:gridSpan w:val="2"/>
+          </w:tcPr>
+          <w:p>
+            <w:pPr>
+              <w:pStyle w:val="Geenafstand"/>
+              <w:jc w:val="center"/>
+            </w:pPr>
+            <w:proofErr w:type="spellStart"/>
+            <w:r>
+              <w:t>Use</w:t>
+            </w:r>
+            <w:proofErr w:type="spellEnd"/>
+            <w:r>
+              <w:t xml:space="preserve"> Case</w:t>
+            </w:r>
+          </w:p>
+        </w:tc>
+      </w:tr>
+      <w:tr>
+        <w:trPr>
+          <w:cnfStyle w:val="000000100000" w:firstRow="0" w:lastRow="0" w:firstColumn="0" w:lastColumn="0" w:oddVBand="0" w:evenVBand="0" w:oddHBand="1" w:evenHBand="0" w:firstRowFirstColumn="0" w:firstRowLastColumn="0" w:lastRowFirstColumn="0" w:lastRowLastColumn="0"/>
+        </w:trPr>
+        <w:tc>
+          <w:tcPr>
+            <w:cnfStyle w:val="001000000000" w:firstRow="0" w:lastRow="0" w:firstColumn="1" w:lastColumn="0" w:oddVBand="0" w:evenVBand="0" w:oddHBand="0" w:evenHBand="0" w:firstRowFirstColumn="0" w:firstRowLastColumn="0" w:lastRowFirstColumn="0" w:lastRowLastColumn="0"/>
+            <w:tcW w:w="2083" w:type="dxa"/>
+          </w:tcPr>
+          <w:p>
+            <w:pPr>
+              <w:pStyle w:val="Geenafstand"/>
+            </w:pPr>
+            <w:r>
+              <w:t>Naam</w:t>
+            </w:r>
+          </w:p>
+        </w:tc>
+        <w:tc>
+          <w:tcPr>
+            <w:tcW w:w="6979" w:type="dxa"/>
+          </w:tcPr>
+          <w:p>
+            <w:pPr>
+              <w:pStyle w:val="Geenafstand"/>
+              <w:cnfStyle w:val="000000100000" w:firstRow="0" w:lastRow="0" w:firstColumn="0" w:lastColumn="0" w:oddVBand="0" w:evenVBand="0" w:oddHBand="1" w:evenHBand="0" w:firstRowFirstColumn="0" w:firstRowLastColumn="0" w:lastRowFirstColumn="0" w:lastRowLastColumn="0"/>
+            </w:pPr>
+            <w:r>
+              <w:t>Taak Verwijderen</w:t>
+            </w:r>
+          </w:p>
+        </w:tc>
+      </w:tr>
+      <w:tr>
+        <w:tc>
+          <w:tcPr>
+            <w:cnfStyle w:val="001000000000" w:firstRow="0" w:lastRow="0" w:firstColumn="1" w:lastColumn="0" w:oddVBand="0" w:evenVBand="0" w:oddHBand="0" w:evenHBand="0" w:firstRowFirstColumn="0" w:firstRowLastColumn="0" w:lastRowFirstColumn="0" w:lastRowLastColumn="0"/>
+            <w:tcW w:w="2083" w:type="dxa"/>
+          </w:tcPr>
+          <w:p>
+            <w:pPr>
+              <w:pStyle w:val="Geenafstand"/>
+            </w:pPr>
+            <w:r>
+              <w:t>Versie</w:t>
+            </w:r>
+          </w:p>
+        </w:tc>
+        <w:tc>
+          <w:tcPr>
+            <w:tcW w:w="6979" w:type="dxa"/>
+          </w:tcPr>
+          <w:p>
+            <w:pPr>
+              <w:pStyle w:val="Geenafstand"/>
+              <w:cnfStyle w:val="000000000000" w:firstRow="0" w:lastRow="0" w:firstColumn="0" w:lastColumn="0" w:oddVBand="0" w:evenVBand="0" w:oddHBand="0" w:evenHBand="0" w:firstRowFirstColumn="0" w:firstRowLastColumn="0" w:lastRowFirstColumn="0" w:lastRowLastColumn="0"/>
+            </w:pPr>
+            <w:r>
+              <w:t>1</w:t>
+            </w:r>
+          </w:p>
+        </w:tc>
+      </w:tr>
+      <w:tr>
+        <w:trPr>
+          <w:cnfStyle w:val="000000100000" w:firstRow="0" w:lastRow="0" w:firstColumn="0" w:lastColumn="0" w:oddVBand="0" w:evenVBand="0" w:oddHBand="1" w:evenHBand="0" w:firstRowFirstColumn="0" w:firstRowLastColumn="0" w:lastRowFirstColumn="0" w:lastRowLastColumn="0"/>
+        </w:trPr>
+        <w:tc>
+          <w:tcPr>
+            <w:cnfStyle w:val="001000000000" w:firstRow="0" w:lastRow="0" w:firstColumn="1" w:lastColumn="0" w:oddVBand="0" w:evenVBand="0" w:oddHBand="0" w:evenHBand="0" w:firstRowFirstColumn="0" w:firstRowLastColumn="0" w:lastRowFirstColumn="0" w:lastRowLastColumn="0"/>
+            <w:tcW w:w="2083" w:type="dxa"/>
+          </w:tcPr>
+          <w:p>
+            <w:pPr>
+              <w:pStyle w:val="Geenafstand"/>
+            </w:pPr>
+            <w:r>
+              <w:t>Actor</w:t>
+            </w:r>
+          </w:p>
+        </w:tc>
+        <w:tc>
+          <w:tcPr>
+            <w:tcW w:w="6979" w:type="dxa"/>
+          </w:tcPr>
+          <w:p>
+            <w:pPr>
+              <w:pStyle w:val="Geenafstand"/>
+              <w:cnfStyle w:val="000000100000" w:firstRow="0" w:lastRow="0" w:firstColumn="0" w:lastColumn="0" w:oddVBand="0" w:evenVBand="0" w:oddHBand="1" w:evenHBand="0" w:firstRowFirstColumn="0" w:firstRowLastColumn="0" w:lastRowFirstColumn="0" w:lastRowLastColumn="0"/>
+            </w:pPr>
+            <w:r>
+              <w:t>Gebruiker, Database</w:t>
+            </w:r>
+          </w:p>
+        </w:tc>
+      </w:tr>
+      <w:tr>
+        <w:tc>
+          <w:tcPr>
+            <w:cnfStyle w:val="001000000000" w:firstRow="0" w:lastRow="0" w:firstColumn="1" w:lastColumn="0" w:oddVBand="0" w:evenVBand="0" w:oddHBand="0" w:evenHBand="0" w:firstRowFirstColumn="0" w:firstRowLastColumn="0" w:lastRowFirstColumn="0" w:lastRowLastColumn="0"/>
+            <w:tcW w:w="2083" w:type="dxa"/>
+          </w:tcPr>
+          <w:p>
+            <w:pPr>
+              <w:pStyle w:val="Geenafstand"/>
+            </w:pPr>
+            <w:r>
+              <w:t>Preconditie</w:t>
+            </w:r>
+          </w:p>
+        </w:tc>
+        <w:tc>
+          <w:tcPr>
+            <w:tcW w:w="6979" w:type="dxa"/>
+          </w:tcPr>
+          <w:p>
+            <w:pPr>
+              <w:pStyle w:val="Geenafstand"/>
+              <w:cnfStyle w:val="000000000000" w:firstRow="0" w:lastRow="0" w:firstColumn="0" w:lastColumn="0" w:oddVBand="0" w:evenVBand="0" w:oddHBand="0" w:evenHBand="0" w:firstRowFirstColumn="0" w:firstRowLastColumn="0" w:lastRowFirstColumn="0" w:lastRowLastColumn="0"/>
+            </w:pPr>
+            <w:r>
+              <w:t>De gebruiker is ingelogd</w:t>
+            </w:r>
+            <w:r>
+              <w:t>.</w:t>
+            </w:r>
+          </w:p>
+        </w:tc>
+      </w:tr>
+      <w:tr>
+        <w:trPr>
+          <w:cnfStyle w:val="000000100000" w:firstRow="0" w:lastRow="0" w:firstColumn="0" w:lastColumn="0" w:oddVBand="0" w:evenVBand="0" w:oddHBand="1" w:evenHBand="0" w:firstRowFirstColumn="0" w:firstRowLastColumn="0" w:lastRowFirstColumn="0" w:lastRowLastColumn="0"/>
+        </w:trPr>
+        <w:tc>
+          <w:tcPr>
+            <w:cnfStyle w:val="001000000000" w:firstRow="0" w:lastRow="0" w:firstColumn="1" w:lastColumn="0" w:oddVBand="0" w:evenVBand="0" w:oddHBand="0" w:evenHBand="0" w:firstRowFirstColumn="0" w:firstRowLastColumn="0" w:lastRowFirstColumn="0" w:lastRowLastColumn="0"/>
+            <w:tcW w:w="2083" w:type="dxa"/>
+          </w:tcPr>
+          <w:p>
+            <w:pPr>
+              <w:pStyle w:val="Geenafstand"/>
+            </w:pPr>
+            <w:r>
+              <w:t>Beschrijving</w:t>
+            </w:r>
+          </w:p>
+        </w:tc>
+        <w:tc>
+          <w:tcPr>
+            <w:tcW w:w="6979" w:type="dxa"/>
+          </w:tcPr>
+          <w:p>
+            <w:pPr>
+              <w:pStyle w:val="Geenafstand"/>
+              <w:cnfStyle w:val="000000100000" w:firstRow="0" w:lastRow="0" w:firstColumn="0" w:lastColumn="0" w:oddVBand="0" w:evenVBand="0" w:oddHBand="1" w:evenHBand="0" w:firstRowFirstColumn="0" w:firstRowLastColumn="0" w:lastRowFirstColumn="0" w:lastRowLastColumn="0"/>
+            </w:pPr>
+            <w:r>
+              <w:t xml:space="preserve">De gebruiker klikt op een taak om deze te bekijken, daar staat een knop om die taak te </w:t>
+            </w:r>
+            <w:r>
+              <w:t>verwijderen, als je daarop klikt, verschijnt er een waarschuwing voordat je de taak verwijdert. Klik je alsnog op Ja, dan word de taak verwijdert. En ga je terug naar het hoofdmenu.</w:t>
+            </w:r>
+          </w:p>
+        </w:tc>
+      </w:tr>
+      <w:tr>
+        <w:tc>
+          <w:tcPr>
+            <w:cnfStyle w:val="001000000000" w:firstRow="0" w:lastRow="0" w:firstColumn="1" w:lastColumn="0" w:oddVBand="0" w:evenVBand="0" w:oddHBand="0" w:evenHBand="0" w:firstRowFirstColumn="0" w:firstRowLastColumn="0" w:lastRowFirstColumn="0" w:lastRowLastColumn="0"/>
+            <w:tcW w:w="2083" w:type="dxa"/>
+          </w:tcPr>
+          <w:p>
+            <w:pPr>
+              <w:pStyle w:val="Geenafstand"/>
+            </w:pPr>
+            <w:r>
+              <w:t>Uitzonderingen</w:t>
+            </w:r>
+          </w:p>
+        </w:tc>
+        <w:tc>
+          <w:tcPr>
+            <w:tcW w:w="6979" w:type="dxa"/>
+          </w:tcPr>
+          <w:p>
+            <w:pPr>
+              <w:pStyle w:val="Geenafstand"/>
+              <w:cnfStyle w:val="000000000000" w:firstRow="0" w:lastRow="0" w:firstColumn="0" w:lastColumn="0" w:oddVBand="0" w:evenVBand="0" w:oddHBand="0" w:evenHBand="0" w:firstRowFirstColumn="0" w:firstRowLastColumn="0" w:lastRowFirstColumn="0" w:lastRowLastColumn="0"/>
+            </w:pPr>
+            <w:r>
+              <w:t>Er zijn geen taken.</w:t>
+            </w:r>
+          </w:p>
+        </w:tc>
+      </w:tr>
+      <w:tr>
+        <w:trPr>
+          <w:cnfStyle w:val="000000100000" w:firstRow="0" w:lastRow="0" w:firstColumn="0" w:lastColumn="0" w:oddVBand="0" w:evenVBand="0" w:oddHBand="1" w:evenHBand="0" w:firstRowFirstColumn="0" w:firstRowLastColumn="0" w:lastRowFirstColumn="0" w:lastRowLastColumn="0"/>
+        </w:trPr>
+        <w:tc>
+          <w:tcPr>
+            <w:cnfStyle w:val="001000000000" w:firstRow="0" w:lastRow="0" w:firstColumn="1" w:lastColumn="0" w:oddVBand="0" w:evenVBand="0" w:oddHBand="0" w:evenHBand="0" w:firstRowFirstColumn="0" w:firstRowLastColumn="0" w:lastRowFirstColumn="0" w:lastRowLastColumn="0"/>
+            <w:tcW w:w="2083" w:type="dxa"/>
+          </w:tcPr>
+          <w:p>
+            <w:pPr>
+              <w:pStyle w:val="Geenafstand"/>
+            </w:pPr>
+            <w:r>
+              <w:t>Non-functionele eisen</w:t>
+            </w:r>
+          </w:p>
+        </w:tc>
+        <w:tc>
+          <w:tcPr>
+            <w:tcW w:w="6979" w:type="dxa"/>
+          </w:tcPr>
+          <w:p>
+            <w:pPr>
+              <w:pStyle w:val="Geenafstand"/>
+              <w:cnfStyle w:val="000000100000" w:firstRow="0" w:lastRow="0" w:firstColumn="0" w:lastColumn="0" w:oddVBand="0" w:evenVBand="0" w:oddHBand="1" w:evenHBand="0" w:firstRowFirstColumn="0" w:firstRowLastColumn="0" w:lastRowFirstColumn="0" w:lastRowLastColumn="0"/>
+            </w:pPr>
+            <w:r>
+              <w:t>-</w:t>
+            </w:r>
+          </w:p>
+        </w:tc>
+      </w:tr>
+      <w:tr>
+        <w:tc>
+          <w:tcPr>
+            <w:cnfStyle w:val="001000000000" w:firstRow="0" w:lastRow="0" w:firstColumn="1" w:lastColumn="0" w:oddVBand="0" w:evenVBand="0" w:oddHBand="0" w:evenHBand="0" w:firstRowFirstColumn="0" w:firstRowLastColumn="0" w:lastRowFirstColumn="0" w:lastRowLastColumn="0"/>
+            <w:tcW w:w="2083" w:type="dxa"/>
+          </w:tcPr>
+          <w:p>
+            <w:pPr>
+              <w:pStyle w:val="Geenafstand"/>
+            </w:pPr>
+            <w:r>
+              <w:t>Postconditie</w:t>
+            </w:r>
+          </w:p>
+        </w:tc>
+        <w:tc>
+          <w:tcPr>
+            <w:tcW w:w="6979" w:type="dxa"/>
+          </w:tcPr>
+          <w:p>
+            <w:pPr>
+              <w:pStyle w:val="Geenafstand"/>
+              <w:cnfStyle w:val="000000000000" w:firstRow="0" w:lastRow="0" w:firstColumn="0" w:lastColumn="0" w:oddVBand="0" w:evenVBand="0" w:oddHBand="0" w:evenHBand="0" w:firstRowFirstColumn="0" w:firstRowLastColumn="0" w:lastRowFirstColumn="0" w:lastRowLastColumn="0"/>
+            </w:pPr>
+            <w:r>
+              <w:t>De geselecteerde taak is verwijderd.</w:t>
+            </w:r>
+          </w:p>
+        </w:tc>
+      </w:tr>
+    </w:tbl>
+    <w:p>
+      <w:pPr>
+        <w:pStyle w:val="Geenafstand"/>
+      </w:pPr>
+    </w:p>
+    <w:p>
+      <w:pPr>
+        <w:pStyle w:val="Kop1"/>
+      </w:pPr>
+      <w:bookmarkStart w:id="5" w:name="_Toc475009080"/>
+      <w:r>
+        <w:t>Registratiemail Versturen</w:t>
+      </w:r>
+      <w:bookmarkEnd w:id="5"/>
+    </w:p>
+    <w:tbl>
+      <w:tblPr>
+        <w:tblStyle w:val="GridTable4Accent5"/>
+        <w:tblW w:w="0" w:type="auto"/>
+        <w:tblLook w:val="04A0" w:firstRow="1" w:lastRow="0" w:firstColumn="1" w:lastColumn="0" w:noHBand="0" w:noVBand="1"/>
+      </w:tblPr>
+      <w:tblGrid>
+        <w:gridCol w:w="2083"/>
+        <w:gridCol w:w="6979"/>
+      </w:tblGrid>
+      <w:tr>
+        <w:trPr>
+          <w:cnfStyle w:val="100000000000" w:firstRow="1" w:lastRow="0" w:firstColumn="0" w:lastColumn="0" w:oddVBand="0" w:evenVBand="0" w:oddHBand="0" w:evenHBand="0" w:firstRowFirstColumn="0" w:firstRowLastColumn="0" w:lastRowFirstColumn="0" w:lastRowLastColumn="0"/>
+        </w:trPr>
+        <w:tc>
+          <w:tcPr>
+            <w:cnfStyle w:val="001000000000" w:firstRow="0" w:lastRow="0" w:firstColumn="1" w:lastColumn="0" w:oddVBand="0" w:evenVBand="0" w:oddHBand="0" w:evenHBand="0" w:firstRowFirstColumn="0" w:firstRowLastColumn="0" w:lastRowFirstColumn="0" w:lastRowLastColumn="0"/>
+            <w:tcW w:w="9062" w:type="dxa"/>
+            <w:gridSpan w:val="2"/>
+          </w:tcPr>
+          <w:p>
+            <w:pPr>
+              <w:pStyle w:val="Geenafstand"/>
+              <w:jc w:val="center"/>
+            </w:pPr>
+            <w:proofErr w:type="spellStart"/>
+            <w:r>
+              <w:t>Use</w:t>
+            </w:r>
+            <w:proofErr w:type="spellEnd"/>
+            <w:r>
+              <w:t xml:space="preserve"> Case</w:t>
+            </w:r>
+          </w:p>
+        </w:tc>
+      </w:tr>
+      <w:tr>
+        <w:trPr>
+          <w:cnfStyle w:val="000000100000" w:firstRow="0" w:lastRow="0" w:firstColumn="0" w:lastColumn="0" w:oddVBand="0" w:evenVBand="0" w:oddHBand="1" w:evenHBand="0" w:firstRowFirstColumn="0" w:firstRowLastColumn="0" w:lastRowFirstColumn="0" w:lastRowLastColumn="0"/>
+        </w:trPr>
+        <w:tc>
+          <w:tcPr>
+            <w:cnfStyle w:val="001000000000" w:firstRow="0" w:lastRow="0" w:firstColumn="1" w:lastColumn="0" w:oddVBand="0" w:evenVBand="0" w:oddHBand="0" w:evenHBand="0" w:firstRowFirstColumn="0" w:firstRowLastColumn="0" w:lastRowFirstColumn="0" w:lastRowLastColumn="0"/>
+            <w:tcW w:w="2083" w:type="dxa"/>
+          </w:tcPr>
+          <w:p>
+            <w:pPr>
+              <w:pStyle w:val="Geenafstand"/>
+            </w:pPr>
+            <w:r>
+              <w:t>Naam</w:t>
+            </w:r>
+          </w:p>
+        </w:tc>
+        <w:tc>
+          <w:tcPr>
+            <w:tcW w:w="6979" w:type="dxa"/>
+          </w:tcPr>
+          <w:p>
+            <w:pPr>
+              <w:pStyle w:val="Geenafstand"/>
+              <w:cnfStyle w:val="000000100000" w:firstRow="0" w:lastRow="0" w:firstColumn="0" w:lastColumn="0" w:oddVBand="0" w:evenVBand="0" w:oddHBand="1" w:evenHBand="0" w:firstRowFirstColumn="0" w:firstRowLastColumn="0" w:lastRowFirstColumn="0" w:lastRowLastColumn="0"/>
+            </w:pPr>
+            <w:r>
+              <w:t>Registratiemail Versturen</w:t>
+            </w:r>
+          </w:p>
+        </w:tc>
+      </w:tr>
+      <w:tr>
+        <w:tc>
+          <w:tcPr>
+            <w:cnfStyle w:val="001000000000" w:firstRow="0" w:lastRow="0" w:firstColumn="1" w:lastColumn="0" w:oddVBand="0" w:evenVBand="0" w:oddHBand="0" w:evenHBand="0" w:firstRowFirstColumn="0" w:firstRowLastColumn="0" w:lastRowFirstColumn="0" w:lastRowLastColumn="0"/>
+            <w:tcW w:w="2083" w:type="dxa"/>
+          </w:tcPr>
+          <w:p>
+            <w:pPr>
+              <w:pStyle w:val="Geenafstand"/>
+            </w:pPr>
+            <w:r>
+              <w:t>Versie</w:t>
+            </w:r>
+          </w:p>
+        </w:tc>
+        <w:tc>
+          <w:tcPr>
+            <w:tcW w:w="6979" w:type="dxa"/>
+          </w:tcPr>
+          <w:p>
+            <w:pPr>
+              <w:pStyle w:val="Geenafstand"/>
+              <w:cnfStyle w:val="000000000000" w:firstRow="0" w:lastRow="0" w:firstColumn="0" w:lastColumn="0" w:oddVBand="0" w:evenVBand="0" w:oddHBand="0" w:evenHBand="0" w:firstRowFirstColumn="0" w:firstRowLastColumn="0" w:lastRowFirstColumn="0" w:lastRowLastColumn="0"/>
+            </w:pPr>
+            <w:r>
+              <w:t>1</w:t>
+            </w:r>
+          </w:p>
+        </w:tc>
+      </w:tr>
+      <w:tr>
+        <w:trPr>
+          <w:cnfStyle w:val="000000100000" w:firstRow="0" w:lastRow="0" w:firstColumn="0" w:lastColumn="0" w:oddVBand="0" w:evenVBand="0" w:oddHBand="1" w:evenHBand="0" w:firstRowFirstColumn="0" w:firstRowLastColumn="0" w:lastRowFirstColumn="0" w:lastRowLastColumn="0"/>
+        </w:trPr>
+        <w:tc>
+          <w:tcPr>
+            <w:cnfStyle w:val="001000000000" w:firstRow="0" w:lastRow="0" w:firstColumn="1" w:lastColumn="0" w:oddVBand="0" w:evenVBand="0" w:oddHBand="0" w:evenHBand="0" w:firstRowFirstColumn="0" w:firstRowLastColumn="0" w:lastRowFirstColumn="0" w:lastRowLastColumn="0"/>
+            <w:tcW w:w="2083" w:type="dxa"/>
+          </w:tcPr>
+          <w:p>
+            <w:pPr>
+              <w:pStyle w:val="Geenafstand"/>
+            </w:pPr>
+            <w:r>
+              <w:t>Actor</w:t>
+            </w:r>
+          </w:p>
+        </w:tc>
+        <w:tc>
+          <w:tcPr>
+            <w:tcW w:w="6979" w:type="dxa"/>
+          </w:tcPr>
+          <w:p>
+            <w:pPr>
+              <w:pStyle w:val="Geenafstand"/>
+              <w:cnfStyle w:val="000000100000" w:firstRow="0" w:lastRow="0" w:firstColumn="0" w:lastColumn="0" w:oddVBand="0" w:evenVBand="0" w:oddHBand="1" w:evenHBand="0" w:firstRowFirstColumn="0" w:firstRowLastColumn="0" w:lastRowFirstColumn="0" w:lastRowLastColumn="0"/>
+            </w:pPr>
+            <w:r>
+              <w:t xml:space="preserve">Gebruiker, </w:t>
+            </w:r>
+            <w:proofErr w:type="spellStart"/>
+            <w:r>
+              <w:t>Systeen</w:t>
+            </w:r>
+            <w:proofErr w:type="spellEnd"/>
+            <w:r>
+              <w:t xml:space="preserve">, </w:t>
+            </w:r>
+            <w:r>
+              <w:t>Database</w:t>
+            </w:r>
+          </w:p>
+        </w:tc>
+      </w:tr>
+      <w:tr>
+        <w:tc>
+          <w:tcPr>
+            <w:cnfStyle w:val="001000000000" w:firstRow="0" w:lastRow="0" w:firstColumn="1" w:lastColumn="0" w:oddVBand="0" w:evenVBand="0" w:oddHBand="0" w:evenHBand="0" w:firstRowFirstColumn="0" w:firstRowLastColumn="0" w:lastRowFirstColumn="0" w:lastRowLastColumn="0"/>
+            <w:tcW w:w="2083" w:type="dxa"/>
+          </w:tcPr>
+          <w:p>
+            <w:pPr>
+              <w:pStyle w:val="Geenafstand"/>
+            </w:pPr>
+            <w:r>
+              <w:t>Preconditie</w:t>
+            </w:r>
+          </w:p>
+        </w:tc>
+        <w:tc>
+          <w:tcPr>
+            <w:tcW w:w="6979" w:type="dxa"/>
+          </w:tcPr>
+          <w:p>
+            <w:pPr>
+              <w:pStyle w:val="Geenafstand"/>
+              <w:cnfStyle w:val="000000000000" w:firstRow="0" w:lastRow="0" w:firstColumn="0" w:lastColumn="0" w:oddVBand="0" w:evenVBand="0" w:oddHBand="0" w:evenHBand="0" w:firstRowFirstColumn="0" w:firstRowLastColumn="0" w:lastRowFirstColumn="0" w:lastRowLastColumn="0"/>
+            </w:pPr>
+            <w:r>
+              <w:t>De gebruiker is zojuist geregistreerd.</w:t>
+            </w:r>
+          </w:p>
+        </w:tc>
+      </w:tr>
+      <w:tr>
+        <w:trPr>
+          <w:cnfStyle w:val="000000100000" w:firstRow="0" w:lastRow="0" w:firstColumn="0" w:lastColumn="0" w:oddVBand="0" w:evenVBand="0" w:oddHBand="1" w:evenHBand="0" w:firstRowFirstColumn="0" w:firstRowLastColumn="0" w:lastRowFirstColumn="0" w:lastRowLastColumn="0"/>
+        </w:trPr>
+        <w:tc>
+          <w:tcPr>
+            <w:cnfStyle w:val="001000000000" w:firstRow="0" w:lastRow="0" w:firstColumn="1" w:lastColumn="0" w:oddVBand="0" w:evenVBand="0" w:oddHBand="0" w:evenHBand="0" w:firstRowFirstColumn="0" w:firstRowLastColumn="0" w:lastRowFirstColumn="0" w:lastRowLastColumn="0"/>
+            <w:tcW w:w="2083" w:type="dxa"/>
+          </w:tcPr>
+          <w:p>
+            <w:pPr>
+              <w:pStyle w:val="Geenafstand"/>
+            </w:pPr>
+            <w:r>
+              <w:t>Beschrijving</w:t>
+            </w:r>
+          </w:p>
+        </w:tc>
+        <w:tc>
+          <w:tcPr>
+            <w:tcW w:w="6979" w:type="dxa"/>
+          </w:tcPr>
+          <w:p>
+            <w:pPr>
+              <w:pStyle w:val="Geenafstand"/>
+              <w:cnfStyle w:val="000000100000" w:firstRow="0" w:lastRow="0" w:firstColumn="0" w:lastColumn="0" w:oddVBand="0" w:evenVBand="0" w:oddHBand="1" w:evenHBand="0" w:firstRowFirstColumn="0" w:firstRowLastColumn="0" w:lastRowFirstColumn="0" w:lastRowLastColumn="0"/>
+            </w:pPr>
+            <w:r>
+              <w:t>Wanneer de gebruiker voor het eerst is geregistreerd, dan verstuurd de systeem een E-mail naar de email adres dat de gebruiker heeft ongevuld.</w:t>
+            </w:r>
+            <w:bookmarkStart w:id="6" w:name="_GoBack"/>
+            <w:bookmarkEnd w:id="6"/>
+          </w:p>
+        </w:tc>
+      </w:tr>
+      <w:tr>
+        <w:tc>
+          <w:tcPr>
+            <w:cnfStyle w:val="001000000000" w:firstRow="0" w:lastRow="0" w:firstColumn="1" w:lastColumn="0" w:oddVBand="0" w:evenVBand="0" w:oddHBand="0" w:evenHBand="0" w:firstRowFirstColumn="0" w:firstRowLastColumn="0" w:lastRowFirstColumn="0" w:lastRowLastColumn="0"/>
+            <w:tcW w:w="2083" w:type="dxa"/>
+          </w:tcPr>
+          <w:p>
+            <w:pPr>
+              <w:pStyle w:val="Geenafstand"/>
+            </w:pPr>
+            <w:r>
+              <w:t>Uitzonderingen</w:t>
+            </w:r>
+          </w:p>
+        </w:tc>
+        <w:tc>
+          <w:tcPr>
+            <w:tcW w:w="6979" w:type="dxa"/>
+          </w:tcPr>
+          <w:p>
+            <w:pPr>
+              <w:pStyle w:val="Geenafstand"/>
+              <w:cnfStyle w:val="000000000000" w:firstRow="0" w:lastRow="0" w:firstColumn="0" w:lastColumn="0" w:oddVBand="0" w:evenVBand="0" w:oddHBand="0" w:evenHBand="0" w:firstRowFirstColumn="0" w:firstRowLastColumn="0" w:lastRowFirstColumn="0" w:lastRowLastColumn="0"/>
+            </w:pPr>
+            <w:r>
+              <w:t>De E-mail adres is niet toegestaan.</w:t>
+            </w:r>
+          </w:p>
+        </w:tc>
+      </w:tr>
+      <w:tr>
+        <w:trPr>
+          <w:cnfStyle w:val="000000100000" w:firstRow="0" w:lastRow="0" w:firstColumn="0" w:lastColumn="0" w:oddVBand="0" w:evenVBand="0" w:oddHBand="1" w:evenHBand="0" w:firstRowFirstColumn="0" w:firstRowLastColumn="0" w:lastRowFirstColumn="0" w:lastRowLastColumn="0"/>
+        </w:trPr>
+        <w:tc>
+          <w:tcPr>
+            <w:cnfStyle w:val="001000000000" w:firstRow="0" w:lastRow="0" w:firstColumn="1" w:lastColumn="0" w:oddVBand="0" w:evenVBand="0" w:oddHBand="0" w:evenHBand="0" w:firstRowFirstColumn="0" w:firstRowLastColumn="0" w:lastRowFirstColumn="0" w:lastRowLastColumn="0"/>
+            <w:tcW w:w="2083" w:type="dxa"/>
+          </w:tcPr>
+          <w:p>
+            <w:pPr>
+              <w:pStyle w:val="Geenafstand"/>
+            </w:pPr>
+            <w:r>
+              <w:t>Non-functionele eisen</w:t>
+            </w:r>
+          </w:p>
+        </w:tc>
+        <w:tc>
+          <w:tcPr>
+            <w:tcW w:w="6979" w:type="dxa"/>
+          </w:tcPr>
+          <w:p>
+            <w:pPr>
+              <w:pStyle w:val="Geenafstand"/>
+              <w:cnfStyle w:val="000000100000" w:firstRow="0" w:lastRow="0" w:firstColumn="0" w:lastColumn="0" w:oddVBand="0" w:evenVBand="0" w:oddHBand="1" w:evenHBand="0" w:firstRowFirstColumn="0" w:firstRowLastColumn="0" w:lastRowFirstColumn="0" w:lastRowLastColumn="0"/>
+            </w:pPr>
+            <w:r>
+              <w:t>-</w:t>
+            </w:r>
+          </w:p>
+        </w:tc>
+      </w:tr>
+      <w:tr>
+        <w:tc>
+          <w:tcPr>
+            <w:cnfStyle w:val="001000000000" w:firstRow="0" w:lastRow="0" w:firstColumn="1" w:lastColumn="0" w:oddVBand="0" w:evenVBand="0" w:oddHBand="0" w:evenHBand="0" w:firstRowFirstColumn="0" w:firstRowLastColumn="0" w:lastRowFirstColumn="0" w:lastRowLastColumn="0"/>
+            <w:tcW w:w="2083" w:type="dxa"/>
+          </w:tcPr>
+          <w:p>
+            <w:pPr>
+              <w:pStyle w:val="Geenafstand"/>
+            </w:pPr>
+            <w:r>
+              <w:t>Postconditie</w:t>
+            </w:r>
+          </w:p>
+        </w:tc>
+        <w:tc>
+          <w:tcPr>
+            <w:tcW w:w="6979" w:type="dxa"/>
+          </w:tcPr>
+          <w:p>
+            <w:pPr>
+              <w:pStyle w:val="Geenafstand"/>
+              <w:cnfStyle w:val="000000000000" w:firstRow="0" w:lastRow="0" w:firstColumn="0" w:lastColumn="0" w:oddVBand="0" w:evenVBand="0" w:oddHBand="0" w:evenHBand="0" w:firstRowFirstColumn="0" w:firstRowLastColumn="0" w:lastRowFirstColumn="0" w:lastRowLastColumn="0"/>
+            </w:pPr>
+            <w:r>
+              <w:t>De gebruiker kan nu de mail checken en deze accepteren.</w:t>
+            </w:r>
+          </w:p>
+        </w:tc>
+      </w:tr>
+    </w:tbl>
+    <w:p>
+      <w:pPr>
+        <w:pStyle w:val="Geenafstand"/>
+      </w:pPr>
+    </w:p>
+    <w:p>
+      <w:pPr>
+        <w:pStyle w:val="Geenafstand"/>
       </w:pPr>
     </w:p>
     <w:sectPr>
-      <w:footerReference w:type="default" r:id="rId8"/>
+      <w:footerReference w:type="default" r:id="rId9"/>
       <w:pgSz w:w="11906" w:h="16838"/>
       <w:pgMar w:top="1417" w:right="1417" w:bottom="1417" w:left="1417" w:header="708" w:footer="708" w:gutter="0"/>
       <w:pgNumType w:start="0"/>
@@ -4553,7 +6492,7 @@
 </file>
 
 <file path=word/endnotes.xml><?xml version="1.0" encoding="utf-8"?>
-<w:endnotes xmlns:wpc="http://schemas.microsoft.com/office/word/2010/wordprocessingCanvas" xmlns:mc="http://schemas.openxmlformats.org/markup-compatibility/2006" xmlns:o="urn:schemas-microsoft-com:office:office" xmlns:r="http://schemas.openxmlformats.org/officeDocument/2006/relationships" xmlns:m="http://schemas.openxmlformats.org/officeDocument/2006/math" xmlns:v="urn:schemas-microsoft-com:vml" xmlns:wp14="http://schemas.microsoft.com/office/word/2010/wordprocessingDrawing" xmlns:wp="http://schemas.openxmlformats.org/drawingml/2006/wordprocessingDrawing" xmlns:w10="urn:schemas-microsoft-com:office:word" xmlns:w="http://schemas.openxmlformats.org/wordprocessingml/2006/main" xmlns:w14="http://schemas.microsoft.com/office/word/2010/wordml" xmlns:w15="http://schemas.microsoft.com/office/word/2012/wordml" xmlns:wpg="http://schemas.microsoft.com/office/word/2010/wordprocessingGroup" xmlns:wpi="http://schemas.microsoft.com/office/word/2010/wordprocessingInk" xmlns:wne="http://schemas.microsoft.com/office/word/2006/wordml" xmlns:wps="http://schemas.microsoft.com/office/word/2010/wordprocessingShape" mc:Ignorable="w14 w15 wp14">
+<w:endnotes xmlns:wpc="http://schemas.microsoft.com/office/word/2010/wordprocessingCanvas" xmlns:mc="http://schemas.openxmlformats.org/markup-compatibility/2006" xmlns:o="urn:schemas-microsoft-com:office:office" xmlns:r="http://schemas.openxmlformats.org/officeDocument/2006/relationships" xmlns:m="http://schemas.openxmlformats.org/officeDocument/2006/math" xmlns:v="urn:schemas-microsoft-com:vml" xmlns:wp14="http://schemas.microsoft.com/office/word/2010/wordprocessingDrawing" xmlns:wp="http://schemas.openxmlformats.org/drawingml/2006/wordprocessingDrawing" xmlns:w10="urn:schemas-microsoft-com:office:word" xmlns:w="http://schemas.openxmlformats.org/wordprocessingml/2006/main" xmlns:w14="http://schemas.microsoft.com/office/word/2010/wordml" xmlns:wpg="http://schemas.microsoft.com/office/word/2010/wordprocessingGroup" xmlns:wpi="http://schemas.microsoft.com/office/word/2010/wordprocessingInk" xmlns:wne="http://schemas.microsoft.com/office/word/2006/wordml" xmlns:wps="http://schemas.microsoft.com/office/word/2010/wordprocessingShape" mc:Ignorable="w14 wp14">
   <w:endnote w:type="separator" w:id="-1">
     <w:p>
       <w:pPr>
@@ -4578,7 +6517,7 @@
 </file>
 
 <file path=word/footer1.xml><?xml version="1.0" encoding="utf-8"?>
-<w:ftr xmlns:wpc="http://schemas.microsoft.com/office/word/2010/wordprocessingCanvas" xmlns:mc="http://schemas.openxmlformats.org/markup-compatibility/2006" xmlns:o="urn:schemas-microsoft-com:office:office" xmlns:r="http://schemas.openxmlformats.org/officeDocument/2006/relationships" xmlns:m="http://schemas.openxmlformats.org/officeDocument/2006/math" xmlns:v="urn:schemas-microsoft-com:vml" xmlns:wp14="http://schemas.microsoft.com/office/word/2010/wordprocessingDrawing" xmlns:wp="http://schemas.openxmlformats.org/drawingml/2006/wordprocessingDrawing" xmlns:w10="urn:schemas-microsoft-com:office:word" xmlns:w="http://schemas.openxmlformats.org/wordprocessingml/2006/main" xmlns:w14="http://schemas.microsoft.com/office/word/2010/wordml" xmlns:w15="http://schemas.microsoft.com/office/word/2012/wordml" xmlns:wpg="http://schemas.microsoft.com/office/word/2010/wordprocessingGroup" xmlns:wpi="http://schemas.microsoft.com/office/word/2010/wordprocessingInk" xmlns:wne="http://schemas.microsoft.com/office/word/2006/wordml" xmlns:wps="http://schemas.microsoft.com/office/word/2010/wordprocessingShape" mc:Ignorable="w14 w15 wp14">
+<w:ftr xmlns:wpc="http://schemas.microsoft.com/office/word/2010/wordprocessingCanvas" xmlns:mc="http://schemas.openxmlformats.org/markup-compatibility/2006" xmlns:o="urn:schemas-microsoft-com:office:office" xmlns:r="http://schemas.openxmlformats.org/officeDocument/2006/relationships" xmlns:m="http://schemas.openxmlformats.org/officeDocument/2006/math" xmlns:v="urn:schemas-microsoft-com:vml" xmlns:wp14="http://schemas.microsoft.com/office/word/2010/wordprocessingDrawing" xmlns:wp="http://schemas.openxmlformats.org/drawingml/2006/wordprocessingDrawing" xmlns:w10="urn:schemas-microsoft-com:office:word" xmlns:w="http://schemas.openxmlformats.org/wordprocessingml/2006/main" xmlns:w14="http://schemas.microsoft.com/office/word/2010/wordml" xmlns:wpg="http://schemas.microsoft.com/office/word/2010/wordprocessingGroup" xmlns:wpi="http://schemas.microsoft.com/office/word/2010/wordprocessingInk" xmlns:wne="http://schemas.microsoft.com/office/word/2006/wordml" xmlns:wps="http://schemas.microsoft.com/office/word/2010/wordprocessingShape" mc:Ignorable="w14 wp14">
   <w:sdt>
     <w:sdtPr>
       <w:id w:val="1992831164"/>
@@ -4587,6 +6526,7 @@
         <w:docPartUnique/>
       </w:docPartObj>
     </w:sdtPr>
+    <w:sdtEndPr/>
     <w:sdtContent>
       <w:sdt>
         <w:sdtPr>
@@ -4596,10 +6536,11 @@
             <w:docPartUnique/>
           </w:docPartObj>
         </w:sdtPr>
+        <w:sdtEndPr/>
         <w:sdtContent>
           <w:p>
             <w:pPr>
-              <w:pStyle w:val="Footer"/>
+              <w:pStyle w:val="Voettekst"/>
               <w:jc w:val="right"/>
             </w:pPr>
             <w:r>
@@ -4636,7 +6577,7 @@
                 <w:bCs/>
                 <w:noProof/>
               </w:rPr>
-              <w:t>2</w:t>
+              <w:t>3</w:t>
             </w:r>
             <w:r>
               <w:rPr>
@@ -4681,7 +6622,7 @@
                 <w:bCs/>
                 <w:noProof/>
               </w:rPr>
-              <w:t>2</w:t>
+              <w:t>3</w:t>
             </w:r>
             <w:r>
               <w:rPr>
@@ -4699,14 +6640,14 @@
   </w:sdt>
   <w:p>
     <w:pPr>
-      <w:pStyle w:val="Footer"/>
+      <w:pStyle w:val="Voettekst"/>
     </w:pPr>
   </w:p>
 </w:ftr>
 </file>
 
 <file path=word/footnotes.xml><?xml version="1.0" encoding="utf-8"?>
-<w:footnotes xmlns:wpc="http://schemas.microsoft.com/office/word/2010/wordprocessingCanvas" xmlns:mc="http://schemas.openxmlformats.org/markup-compatibility/2006" xmlns:o="urn:schemas-microsoft-com:office:office" xmlns:r="http://schemas.openxmlformats.org/officeDocument/2006/relationships" xmlns:m="http://schemas.openxmlformats.org/officeDocument/2006/math" xmlns:v="urn:schemas-microsoft-com:vml" xmlns:wp14="http://schemas.microsoft.com/office/word/2010/wordprocessingDrawing" xmlns:wp="http://schemas.openxmlformats.org/drawingml/2006/wordprocessingDrawing" xmlns:w10="urn:schemas-microsoft-com:office:word" xmlns:w="http://schemas.openxmlformats.org/wordprocessingml/2006/main" xmlns:w14="http://schemas.microsoft.com/office/word/2010/wordml" xmlns:w15="http://schemas.microsoft.com/office/word/2012/wordml" xmlns:wpg="http://schemas.microsoft.com/office/word/2010/wordprocessingGroup" xmlns:wpi="http://schemas.microsoft.com/office/word/2010/wordprocessingInk" xmlns:wne="http://schemas.microsoft.com/office/word/2006/wordml" xmlns:wps="http://schemas.microsoft.com/office/word/2010/wordprocessingShape" mc:Ignorable="w14 w15 wp14">
+<w:footnotes xmlns:wpc="http://schemas.microsoft.com/office/word/2010/wordprocessingCanvas" xmlns:mc="http://schemas.openxmlformats.org/markup-compatibility/2006" xmlns:o="urn:schemas-microsoft-com:office:office" xmlns:r="http://schemas.openxmlformats.org/officeDocument/2006/relationships" xmlns:m="http://schemas.openxmlformats.org/officeDocument/2006/math" xmlns:v="urn:schemas-microsoft-com:vml" xmlns:wp14="http://schemas.microsoft.com/office/word/2010/wordprocessingDrawing" xmlns:wp="http://schemas.openxmlformats.org/drawingml/2006/wordprocessingDrawing" xmlns:w10="urn:schemas-microsoft-com:office:word" xmlns:w="http://schemas.openxmlformats.org/wordprocessingml/2006/main" xmlns:w14="http://schemas.microsoft.com/office/word/2010/wordml" xmlns:wpg="http://schemas.microsoft.com/office/word/2010/wordprocessingGroup" xmlns:wpi="http://schemas.microsoft.com/office/word/2010/wordprocessingInk" xmlns:wne="http://schemas.microsoft.com/office/word/2006/wordml" xmlns:wps="http://schemas.microsoft.com/office/word/2010/wordprocessingShape" mc:Ignorable="w14 wp14">
   <w:footnote w:type="separator" w:id="-1">
     <w:p>
       <w:pPr>
@@ -4731,7 +6672,7 @@
 </file>
 
 <file path=word/styles.xml><?xml version="1.0" encoding="utf-8"?>
-<w:styles xmlns:mc="http://schemas.openxmlformats.org/markup-compatibility/2006" xmlns:r="http://schemas.openxmlformats.org/officeDocument/2006/relationships" xmlns:w="http://schemas.openxmlformats.org/wordprocessingml/2006/main" xmlns:w14="http://schemas.microsoft.com/office/word/2010/wordml" xmlns:w15="http://schemas.microsoft.com/office/word/2012/wordml" mc:Ignorable="w14 w15">
+<w:styles xmlns:mc="http://schemas.openxmlformats.org/markup-compatibility/2006" xmlns:r="http://schemas.openxmlformats.org/officeDocument/2006/relationships" xmlns:w="http://schemas.openxmlformats.org/wordprocessingml/2006/main" xmlns:w14="http://schemas.microsoft.com/office/word/2010/wordml" mc:Ignorable="w14">
   <w:docDefaults>
     <w:rPrDefault>
       <w:rPr>
@@ -4747,388 +6688,154 @@
       </w:pPr>
     </w:pPrDefault>
   </w:docDefaults>
-  <w:latentStyles w:defLockedState="0" w:defUIPriority="99" w:defSemiHidden="0" w:defUnhideWhenUsed="0" w:defQFormat="0" w:count="371">
-    <w:lsdException w:name="Normal" w:uiPriority="0" w:qFormat="1"/>
-    <w:lsdException w:name="heading 1" w:uiPriority="9" w:qFormat="1"/>
-    <w:lsdException w:name="heading 2" w:semiHidden="1" w:uiPriority="9" w:unhideWhenUsed="1" w:qFormat="1"/>
-    <w:lsdException w:name="heading 3" w:semiHidden="1" w:uiPriority="9" w:unhideWhenUsed="1" w:qFormat="1"/>
-    <w:lsdException w:name="heading 4" w:semiHidden="1" w:uiPriority="9" w:unhideWhenUsed="1" w:qFormat="1"/>
-    <w:lsdException w:name="heading 5" w:semiHidden="1" w:uiPriority="9" w:unhideWhenUsed="1" w:qFormat="1"/>
-    <w:lsdException w:name="heading 6" w:semiHidden="1" w:uiPriority="9" w:unhideWhenUsed="1" w:qFormat="1"/>
-    <w:lsdException w:name="heading 7" w:semiHidden="1" w:uiPriority="9" w:unhideWhenUsed="1" w:qFormat="1"/>
-    <w:lsdException w:name="heading 8" w:semiHidden="1" w:uiPriority="9" w:unhideWhenUsed="1" w:qFormat="1"/>
-    <w:lsdException w:name="heading 9" w:semiHidden="1" w:uiPriority="9" w:unhideWhenUsed="1" w:qFormat="1"/>
-    <w:lsdException w:name="index 1" w:semiHidden="1" w:unhideWhenUsed="1"/>
-    <w:lsdException w:name="index 2" w:semiHidden="1" w:unhideWhenUsed="1"/>
-    <w:lsdException w:name="index 3" w:semiHidden="1" w:unhideWhenUsed="1"/>
-    <w:lsdException w:name="index 4" w:semiHidden="1" w:unhideWhenUsed="1"/>
-    <w:lsdException w:name="index 5" w:semiHidden="1" w:unhideWhenUsed="1"/>
-    <w:lsdException w:name="index 6" w:semiHidden="1" w:unhideWhenUsed="1"/>
-    <w:lsdException w:name="index 7" w:semiHidden="1" w:unhideWhenUsed="1"/>
-    <w:lsdException w:name="index 8" w:semiHidden="1" w:unhideWhenUsed="1"/>
-    <w:lsdException w:name="index 9" w:semiHidden="1" w:unhideWhenUsed="1"/>
-    <w:lsdException w:name="toc 1" w:semiHidden="1" w:uiPriority="39" w:unhideWhenUsed="1"/>
-    <w:lsdException w:name="toc 2" w:semiHidden="1" w:uiPriority="39" w:unhideWhenUsed="1"/>
-    <w:lsdException w:name="toc 3" w:semiHidden="1" w:uiPriority="39" w:unhideWhenUsed="1"/>
-    <w:lsdException w:name="toc 4" w:semiHidden="1" w:uiPriority="39" w:unhideWhenUsed="1"/>
-    <w:lsdException w:name="toc 5" w:semiHidden="1" w:uiPriority="39" w:unhideWhenUsed="1"/>
-    <w:lsdException w:name="toc 6" w:semiHidden="1" w:uiPriority="39" w:unhideWhenUsed="1"/>
-    <w:lsdException w:name="toc 7" w:semiHidden="1" w:uiPriority="39" w:unhideWhenUsed="1"/>
-    <w:lsdException w:name="toc 8" w:semiHidden="1" w:uiPriority="39" w:unhideWhenUsed="1"/>
-    <w:lsdException w:name="toc 9" w:semiHidden="1" w:uiPriority="39" w:unhideWhenUsed="1"/>
-    <w:lsdException w:name="Normal Indent" w:semiHidden="1" w:unhideWhenUsed="1"/>
-    <w:lsdException w:name="footnote text" w:semiHidden="1" w:unhideWhenUsed="1"/>
-    <w:lsdException w:name="annotation text" w:semiHidden="1" w:unhideWhenUsed="1"/>
-    <w:lsdException w:name="header" w:semiHidden="1" w:unhideWhenUsed="1"/>
-    <w:lsdException w:name="footer" w:semiHidden="1" w:unhideWhenUsed="1"/>
-    <w:lsdException w:name="index heading" w:semiHidden="1" w:unhideWhenUsed="1"/>
-    <w:lsdException w:name="caption" w:semiHidden="1" w:uiPriority="35" w:unhideWhenUsed="1" w:qFormat="1"/>
-    <w:lsdException w:name="table of figures" w:semiHidden="1" w:unhideWhenUsed="1"/>
-    <w:lsdException w:name="envelope address" w:semiHidden="1" w:unhideWhenUsed="1"/>
-    <w:lsdException w:name="envelope return" w:semiHidden="1" w:unhideWhenUsed="1"/>
-    <w:lsdException w:name="footnote reference" w:semiHidden="1" w:unhideWhenUsed="1"/>
-    <w:lsdException w:name="annotation reference" w:semiHidden="1" w:unhideWhenUsed="1"/>
-    <w:lsdException w:name="line number" w:semiHidden="1" w:unhideWhenUsed="1"/>
-    <w:lsdException w:name="page number" w:semiHidden="1" w:unhideWhenUsed="1"/>
-    <w:lsdException w:name="endnote reference" w:semiHidden="1" w:unhideWhenUsed="1"/>
-    <w:lsdException w:name="endnote text" w:semiHidden="1" w:unhideWhenUsed="1"/>
-    <w:lsdException w:name="table of authorities" w:semiHidden="1" w:unhideWhenUsed="1"/>
-    <w:lsdException w:name="macro" w:semiHidden="1" w:unhideWhenUsed="1"/>
-    <w:lsdException w:name="toa heading" w:semiHidden="1" w:unhideWhenUsed="1"/>
-    <w:lsdException w:name="List" w:semiHidden="1" w:unhideWhenUsed="1"/>
-    <w:lsdException w:name="List Bullet" w:semiHidden="1" w:unhideWhenUsed="1"/>
-    <w:lsdException w:name="List Number" w:semiHidden="1" w:unhideWhenUsed="1"/>
-    <w:lsdException w:name="List 2" w:semiHidden="1" w:unhideWhenUsed="1"/>
-    <w:lsdException w:name="List 3" w:semiHidden="1" w:unhideWhenUsed="1"/>
-    <w:lsdException w:name="List 4" w:semiHidden="1" w:unhideWhenUsed="1"/>
-    <w:lsdException w:name="List 5" w:semiHidden="1" w:unhideWhenUsed="1"/>
-    <w:lsdException w:name="List Bullet 2" w:semiHidden="1" w:unhideWhenUsed="1"/>
-    <w:lsdException w:name="List Bullet 3" w:semiHidden="1" w:unhideWhenUsed="1"/>
-    <w:lsdException w:name="List Bullet 4" w:semiHidden="1" w:unhideWhenUsed="1"/>
-    <w:lsdException w:name="List Bullet 5" w:semiHidden="1" w:unhideWhenUsed="1"/>
-    <w:lsdException w:name="List Number 2" w:semiHidden="1" w:unhideWhenUsed="1"/>
-    <w:lsdException w:name="List Number 3" w:semiHidden="1" w:unhideWhenUsed="1"/>
-    <w:lsdException w:name="List Number 4" w:semiHidden="1" w:unhideWhenUsed="1"/>
-    <w:lsdException w:name="List Number 5" w:semiHidden="1" w:unhideWhenUsed="1"/>
-    <w:lsdException w:name="Title" w:uiPriority="10" w:qFormat="1"/>
-    <w:lsdException w:name="Closing" w:semiHidden="1" w:unhideWhenUsed="1"/>
-    <w:lsdException w:name="Signature" w:semiHidden="1" w:unhideWhenUsed="1"/>
-    <w:lsdException w:name="Default Paragraph Font" w:semiHidden="1" w:uiPriority="1" w:unhideWhenUsed="1"/>
-    <w:lsdException w:name="Body Text" w:semiHidden="1" w:unhideWhenUsed="1"/>
-    <w:lsdException w:name="Body Text Indent" w:semiHidden="1" w:unhideWhenUsed="1"/>
-    <w:lsdException w:name="List Continue" w:semiHidden="1" w:unhideWhenUsed="1"/>
-    <w:lsdException w:name="List Continue 2" w:semiHidden="1" w:unhideWhenUsed="1"/>
-    <w:lsdException w:name="List Continue 3" w:semiHidden="1" w:unhideWhenUsed="1"/>
-    <w:lsdException w:name="List Continue 4" w:semiHidden="1" w:unhideWhenUsed="1"/>
-    <w:lsdException w:name="List Continue 5" w:semiHidden="1" w:unhideWhenUsed="1"/>
-    <w:lsdException w:name="Message Header" w:semiHidden="1" w:unhideWhenUsed="1"/>
-    <w:lsdException w:name="Subtitle" w:uiPriority="11" w:qFormat="1"/>
-    <w:lsdException w:name="Salutation" w:semiHidden="1" w:unhideWhenUsed="1"/>
-    <w:lsdException w:name="Date" w:semiHidden="1" w:unhideWhenUsed="1"/>
-    <w:lsdException w:name="Body Text First Indent" w:semiHidden="1" w:unhideWhenUsed="1"/>
-    <w:lsdException w:name="Body Text First Indent 2" w:semiHidden="1" w:unhideWhenUsed="1"/>
-    <w:lsdException w:name="Note Heading" w:semiHidden="1" w:unhideWhenUsed="1"/>
-    <w:lsdException w:name="Body Text 2" w:semiHidden="1" w:unhideWhenUsed="1"/>
-    <w:lsdException w:name="Body Text 3" w:semiHidden="1" w:unhideWhenUsed="1"/>
-    <w:lsdException w:name="Body Text Indent 2" w:semiHidden="1" w:unhideWhenUsed="1"/>
-    <w:lsdException w:name="Body Text Indent 3" w:semiHidden="1" w:unhideWhenUsed="1"/>
-    <w:lsdException w:name="Block Text" w:semiHidden="1" w:unhideWhenUsed="1"/>
-    <w:lsdException w:name="Hyperlink" w:semiHidden="1" w:unhideWhenUsed="1"/>
-    <w:lsdException w:name="FollowedHyperlink" w:semiHidden="1" w:unhideWhenUsed="1"/>
-    <w:lsdException w:name="Strong" w:uiPriority="22" w:qFormat="1"/>
-    <w:lsdException w:name="Emphasis" w:uiPriority="20" w:qFormat="1"/>
-    <w:lsdException w:name="Document Map" w:semiHidden="1" w:unhideWhenUsed="1"/>
-    <w:lsdException w:name="Plain Text" w:semiHidden="1" w:unhideWhenUsed="1"/>
-    <w:lsdException w:name="E-mail Signature" w:semiHidden="1" w:unhideWhenUsed="1"/>
-    <w:lsdException w:name="HTML Top of Form" w:semiHidden="1" w:unhideWhenUsed="1"/>
-    <w:lsdException w:name="HTML Bottom of Form" w:semiHidden="1" w:unhideWhenUsed="1"/>
-    <w:lsdException w:name="Normal (Web)" w:semiHidden="1" w:unhideWhenUsed="1"/>
-    <w:lsdException w:name="HTML Acronym" w:semiHidden="1" w:unhideWhenUsed="1"/>
-    <w:lsdException w:name="HTML Address" w:semiHidden="1" w:unhideWhenUsed="1"/>
-    <w:lsdException w:name="HTML Cite" w:semiHidden="1" w:unhideWhenUsed="1"/>
-    <w:lsdException w:name="HTML Code" w:semiHidden="1" w:unhideWhenUsed="1"/>
-    <w:lsdException w:name="HTML Definition" w:semiHidden="1" w:unhideWhenUsed="1"/>
-    <w:lsdException w:name="HTML Keyboard" w:semiHidden="1" w:unhideWhenUsed="1"/>
-    <w:lsdException w:name="HTML Preformatted" w:semiHidden="1" w:unhideWhenUsed="1"/>
-    <w:lsdException w:name="HTML Sample" w:semiHidden="1" w:unhideWhenUsed="1"/>
-    <w:lsdException w:name="HTML Typewriter" w:semiHidden="1" w:unhideWhenUsed="1"/>
-    <w:lsdException w:name="HTML Variable" w:semiHidden="1" w:unhideWhenUsed="1"/>
-    <w:lsdException w:name="Normal Table" w:semiHidden="1" w:unhideWhenUsed="1"/>
-    <w:lsdException w:name="annotation subject" w:semiHidden="1" w:unhideWhenUsed="1"/>
-    <w:lsdException w:name="No List" w:semiHidden="1" w:unhideWhenUsed="1"/>
-    <w:lsdException w:name="Outline List 1" w:semiHidden="1" w:unhideWhenUsed="1"/>
-    <w:lsdException w:name="Outline List 2" w:semiHidden="1" w:unhideWhenUsed="1"/>
-    <w:lsdException w:name="Outline List 3" w:semiHidden="1" w:unhideWhenUsed="1"/>
-    <w:lsdException w:name="Table Simple 1" w:semiHidden="1" w:unhideWhenUsed="1"/>
-    <w:lsdException w:name="Table Simple 2" w:semiHidden="1" w:unhideWhenUsed="1"/>
-    <w:lsdException w:name="Table Simple 3" w:semiHidden="1" w:unhideWhenUsed="1"/>
-    <w:lsdException w:name="Table Classic 1" w:semiHidden="1" w:unhideWhenUsed="1"/>
-    <w:lsdException w:name="Table Classic 2" w:semiHidden="1" w:unhideWhenUsed="1"/>
-    <w:lsdException w:name="Table Classic 3" w:semiHidden="1" w:unhideWhenUsed="1"/>
-    <w:lsdException w:name="Table Classic 4" w:semiHidden="1" w:unhideWhenUsed="1"/>
-    <w:lsdException w:name="Table Colorful 1" w:semiHidden="1" w:unhideWhenUsed="1"/>
-    <w:lsdException w:name="Table Colorful 2" w:semiHidden="1" w:unhideWhenUsed="1"/>
-    <w:lsdException w:name="Table Colorful 3" w:semiHidden="1" w:unhideWhenUsed="1"/>
-    <w:lsdException w:name="Table Columns 1" w:semiHidden="1" w:unhideWhenUsed="1"/>
-    <w:lsdException w:name="Table Columns 2" w:semiHidden="1" w:unhideWhenUsed="1"/>
-    <w:lsdException w:name="Table Columns 3" w:semiHidden="1" w:unhideWhenUsed="1"/>
-    <w:lsdException w:name="Table Columns 4" w:semiHidden="1" w:unhideWhenUsed="1"/>
-    <w:lsdException w:name="Table Columns 5" w:semiHidden="1" w:unhideWhenUsed="1"/>
-    <w:lsdException w:name="Table Grid 1" w:semiHidden="1" w:unhideWhenUsed="1"/>
-    <w:lsdException w:name="Table Grid 2" w:semiHidden="1" w:unhideWhenUsed="1"/>
-    <w:lsdException w:name="Table Grid 3" w:semiHidden="1" w:unhideWhenUsed="1"/>
-    <w:lsdException w:name="Table Grid 4" w:semiHidden="1" w:unhideWhenUsed="1"/>
-    <w:lsdException w:name="Table Grid 5" w:semiHidden="1" w:unhideWhenUsed="1"/>
-    <w:lsdException w:name="Table Grid 6" w:semiHidden="1" w:unhideWhenUsed="1"/>
-    <w:lsdException w:name="Table Grid 7" w:semiHidden="1" w:unhideWhenUsed="1"/>
-    <w:lsdException w:name="Table Grid 8" w:semiHidden="1" w:unhideWhenUsed="1"/>
-    <w:lsdException w:name="Table List 1" w:semiHidden="1" w:unhideWhenUsed="1"/>
-    <w:lsdException w:name="Table List 2" w:semiHidden="1" w:unhideWhenUsed="1"/>
-    <w:lsdException w:name="Table List 3" w:semiHidden="1" w:unhideWhenUsed="1"/>
-    <w:lsdException w:name="Table List 4" w:semiHidden="1" w:unhideWhenUsed="1"/>
-    <w:lsdException w:name="Table List 5" w:semiHidden="1" w:unhideWhenUsed="1"/>
-    <w:lsdException w:name="Table List 6" w:semiHidden="1" w:unhideWhenUsed="1"/>
-    <w:lsdException w:name="Table List 7" w:semiHidden="1" w:unhideWhenUsed="1"/>
-    <w:lsdException w:name="Table List 8" w:semiHidden="1" w:unhideWhenUsed="1"/>
-    <w:lsdException w:name="Table 3D effects 1" w:semiHidden="1" w:unhideWhenUsed="1"/>
-    <w:lsdException w:name="Table 3D effects 2" w:semiHidden="1" w:unhideWhenUsed="1"/>
-    <w:lsdException w:name="Table 3D effects 3" w:semiHidden="1" w:unhideWhenUsed="1"/>
-    <w:lsdException w:name="Table Contemporary" w:semiHidden="1" w:unhideWhenUsed="1"/>
-    <w:lsdException w:name="Table Elegant" w:semiHidden="1" w:unhideWhenUsed="1"/>
-    <w:lsdException w:name="Table Professional" w:semiHidden="1" w:unhideWhenUsed="1"/>
-    <w:lsdException w:name="Table Subtle 1" w:semiHidden="1" w:unhideWhenUsed="1"/>
-    <w:lsdException w:name="Table Subtle 2" w:semiHidden="1" w:unhideWhenUsed="1"/>
-    <w:lsdException w:name="Table Web 1" w:semiHidden="1" w:unhideWhenUsed="1"/>
-    <w:lsdException w:name="Table Web 2" w:semiHidden="1" w:unhideWhenUsed="1"/>
-    <w:lsdException w:name="Table Web 3" w:semiHidden="1" w:unhideWhenUsed="1"/>
-    <w:lsdException w:name="Balloon Text" w:semiHidden="1" w:unhideWhenUsed="1"/>
-    <w:lsdException w:name="Table Grid" w:uiPriority="59"/>
-    <w:lsdException w:name="Table Theme" w:semiHidden="1" w:unhideWhenUsed="1"/>
-    <w:lsdException w:name="Placeholder Text" w:semiHidden="1"/>
-    <w:lsdException w:name="No Spacing" w:uiPriority="1" w:qFormat="1"/>
-    <w:lsdException w:name="Light Shading" w:uiPriority="60"/>
-    <w:lsdException w:name="Light List" w:uiPriority="61"/>
-    <w:lsdException w:name="Light Grid" w:uiPriority="62"/>
-    <w:lsdException w:name="Medium Shading 1" w:uiPriority="63"/>
-    <w:lsdException w:name="Medium Shading 2" w:uiPriority="64"/>
-    <w:lsdException w:name="Medium List 1" w:uiPriority="65"/>
-    <w:lsdException w:name="Medium List 2" w:uiPriority="66"/>
-    <w:lsdException w:name="Medium Grid 1" w:uiPriority="67"/>
-    <w:lsdException w:name="Medium Grid 2" w:uiPriority="68"/>
-    <w:lsdException w:name="Medium Grid 3" w:uiPriority="69"/>
-    <w:lsdException w:name="Dark List" w:uiPriority="70"/>
-    <w:lsdException w:name="Colorful Shading" w:uiPriority="71"/>
-    <w:lsdException w:name="Colorful List" w:uiPriority="72"/>
-    <w:lsdException w:name="Colorful Grid" w:uiPriority="73"/>
-    <w:lsdException w:name="Light Shading Accent 1" w:uiPriority="60"/>
-    <w:lsdException w:name="Light List Accent 1" w:uiPriority="61"/>
-    <w:lsdException w:name="Light Grid Accent 1" w:uiPriority="62"/>
-    <w:lsdException w:name="Medium Shading 1 Accent 1" w:uiPriority="63"/>
-    <w:lsdException w:name="Medium Shading 2 Accent 1" w:uiPriority="64"/>
-    <w:lsdException w:name="Medium List 1 Accent 1" w:uiPriority="65"/>
-    <w:lsdException w:name="Revision" w:semiHidden="1"/>
-    <w:lsdException w:name="List Paragraph" w:uiPriority="34" w:qFormat="1"/>
-    <w:lsdException w:name="Quote" w:uiPriority="29" w:qFormat="1"/>
-    <w:lsdException w:name="Intense Quote" w:uiPriority="30" w:qFormat="1"/>
-    <w:lsdException w:name="Medium List 2 Accent 1" w:uiPriority="66"/>
-    <w:lsdException w:name="Medium Grid 1 Accent 1" w:uiPriority="67"/>
-    <w:lsdException w:name="Medium Grid 2 Accent 1" w:uiPriority="68"/>
-    <w:lsdException w:name="Medium Grid 3 Accent 1" w:uiPriority="69"/>
-    <w:lsdException w:name="Dark List Accent 1" w:uiPriority="70"/>
-    <w:lsdException w:name="Colorful Shading Accent 1" w:uiPriority="71"/>
-    <w:lsdException w:name="Colorful List Accent 1" w:uiPriority="72"/>
-    <w:lsdException w:name="Colorful Grid Accent 1" w:uiPriority="73"/>
-    <w:lsdException w:name="Light Shading Accent 2" w:uiPriority="60"/>
-    <w:lsdException w:name="Light List Accent 2" w:uiPriority="61"/>
-    <w:lsdException w:name="Light Grid Accent 2" w:uiPriority="62"/>
-    <w:lsdException w:name="Medium Shading 1 Accent 2" w:uiPriority="63"/>
-    <w:lsdException w:name="Medium Shading 2 Accent 2" w:uiPriority="64"/>
-    <w:lsdException w:name="Medium List 1 Accent 2" w:uiPriority="65"/>
-    <w:lsdException w:name="Medium List 2 Accent 2" w:uiPriority="66"/>
-    <w:lsdException w:name="Medium Grid 1 Accent 2" w:uiPriority="67"/>
-    <w:lsdException w:name="Medium Grid 2 Accent 2" w:uiPriority="68"/>
-    <w:lsdException w:name="Medium Grid 3 Accent 2" w:uiPriority="69"/>
-    <w:lsdException w:name="Dark List Accent 2" w:uiPriority="70"/>
-    <w:lsdException w:name="Colorful Shading Accent 2" w:uiPriority="71"/>
-    <w:lsdException w:name="Colorful List Accent 2" w:uiPriority="72"/>
-    <w:lsdException w:name="Colorful Grid Accent 2" w:uiPriority="73"/>
-    <w:lsdException w:name="Light Shading Accent 3" w:uiPriority="60"/>
-    <w:lsdException w:name="Light List Accent 3" w:uiPriority="61"/>
-    <w:lsdException w:name="Light Grid Accent 3" w:uiPriority="62"/>
-    <w:lsdException w:name="Medium Shading 1 Accent 3" w:uiPriority="63"/>
-    <w:lsdException w:name="Medium Shading 2 Accent 3" w:uiPriority="64"/>
-    <w:lsdException w:name="Medium List 1 Accent 3" w:uiPriority="65"/>
-    <w:lsdException w:name="Medium List 2 Accent 3" w:uiPriority="66"/>
-    <w:lsdException w:name="Medium Grid 1 Accent 3" w:uiPriority="67"/>
-    <w:lsdException w:name="Medium Grid 2 Accent 3" w:uiPriority="68"/>
-    <w:lsdException w:name="Medium Grid 3 Accent 3" w:uiPriority="69"/>
-    <w:lsdException w:name="Dark List Accent 3" w:uiPriority="70"/>
-    <w:lsdException w:name="Colorful Shading Accent 3" w:uiPriority="71"/>
-    <w:lsdException w:name="Colorful List Accent 3" w:uiPriority="72"/>
-    <w:lsdException w:name="Colorful Grid Accent 3" w:uiPriority="73"/>
-    <w:lsdException w:name="Light Shading Accent 4" w:uiPriority="60"/>
-    <w:lsdException w:name="Light List Accent 4" w:uiPriority="61"/>
-    <w:lsdException w:name="Light Grid Accent 4" w:uiPriority="62"/>
-    <w:lsdException w:name="Medium Shading 1 Accent 4" w:uiPriority="63"/>
-    <w:lsdException w:name="Medium Shading 2 Accent 4" w:uiPriority="64"/>
-    <w:lsdException w:name="Medium List 1 Accent 4" w:uiPriority="65"/>
-    <w:lsdException w:name="Medium List 2 Accent 4" w:uiPriority="66"/>
-    <w:lsdException w:name="Medium Grid 1 Accent 4" w:uiPriority="67"/>
-    <w:lsdException w:name="Medium Grid 2 Accent 4" w:uiPriority="68"/>
-    <w:lsdException w:name="Medium Grid 3 Accent 4" w:uiPriority="69"/>
-    <w:lsdException w:name="Dark List Accent 4" w:uiPriority="70"/>
-    <w:lsdException w:name="Colorful Shading Accent 4" w:uiPriority="71"/>
-    <w:lsdException w:name="Colorful List Accent 4" w:uiPriority="72"/>
-    <w:lsdException w:name="Colorful Grid Accent 4" w:uiPriority="73"/>
-    <w:lsdException w:name="Light Shading Accent 5" w:uiPriority="60"/>
-    <w:lsdException w:name="Light List Accent 5" w:uiPriority="61"/>
-    <w:lsdException w:name="Light Grid Accent 5" w:uiPriority="62"/>
-    <w:lsdException w:name="Medium Shading 1 Accent 5" w:uiPriority="63"/>
-    <w:lsdException w:name="Medium Shading 2 Accent 5" w:uiPriority="64"/>
-    <w:lsdException w:name="Medium List 1 Accent 5" w:uiPriority="65"/>
-    <w:lsdException w:name="Medium List 2 Accent 5" w:uiPriority="66"/>
-    <w:lsdException w:name="Medium Grid 1 Accent 5" w:uiPriority="67"/>
-    <w:lsdException w:name="Medium Grid 2 Accent 5" w:uiPriority="68"/>
-    <w:lsdException w:name="Medium Grid 3 Accent 5" w:uiPriority="69"/>
-    <w:lsdException w:name="Dark List Accent 5" w:uiPriority="70"/>
-    <w:lsdException w:name="Colorful Shading Accent 5" w:uiPriority="71"/>
-    <w:lsdException w:name="Colorful List Accent 5" w:uiPriority="72"/>
-    <w:lsdException w:name="Colorful Grid Accent 5" w:uiPriority="73"/>
-    <w:lsdException w:name="Light Shading Accent 6" w:uiPriority="60"/>
-    <w:lsdException w:name="Light List Accent 6" w:uiPriority="61"/>
-    <w:lsdException w:name="Light Grid Accent 6" w:uiPriority="62"/>
-    <w:lsdException w:name="Medium Shading 1 Accent 6" w:uiPriority="63"/>
-    <w:lsdException w:name="Medium Shading 2 Accent 6" w:uiPriority="64"/>
-    <w:lsdException w:name="Medium List 1 Accent 6" w:uiPriority="65"/>
-    <w:lsdException w:name="Medium List 2 Accent 6" w:uiPriority="66"/>
-    <w:lsdException w:name="Medium Grid 1 Accent 6" w:uiPriority="67"/>
-    <w:lsdException w:name="Medium Grid 2 Accent 6" w:uiPriority="68"/>
-    <w:lsdException w:name="Medium Grid 3 Accent 6" w:uiPriority="69"/>
-    <w:lsdException w:name="Dark List Accent 6" w:uiPriority="70"/>
-    <w:lsdException w:name="Colorful Shading Accent 6" w:uiPriority="71"/>
-    <w:lsdException w:name="Colorful List Accent 6" w:uiPriority="72"/>
-    <w:lsdException w:name="Colorful Grid Accent 6" w:uiPriority="73"/>
-    <w:lsdException w:name="Subtle Emphasis" w:uiPriority="19" w:qFormat="1"/>
-    <w:lsdException w:name="Intense Emphasis" w:uiPriority="21" w:qFormat="1"/>
-    <w:lsdException w:name="Subtle Reference" w:uiPriority="31" w:qFormat="1"/>
-    <w:lsdException w:name="Intense Reference" w:uiPriority="32" w:qFormat="1"/>
-    <w:lsdException w:name="Book Title" w:uiPriority="33" w:qFormat="1"/>
-    <w:lsdException w:name="Bibliography" w:semiHidden="1" w:uiPriority="37" w:unhideWhenUsed="1"/>
-    <w:lsdException w:name="TOC Heading" w:semiHidden="1" w:uiPriority="39" w:unhideWhenUsed="1" w:qFormat="1"/>
-    <w:lsdException w:name="Plain Table 1" w:uiPriority="41"/>
-    <w:lsdException w:name="Plain Table 2" w:uiPriority="42"/>
-    <w:lsdException w:name="Plain Table 3" w:uiPriority="43"/>
-    <w:lsdException w:name="Plain Table 4" w:uiPriority="44"/>
-    <w:lsdException w:name="Plain Table 5" w:uiPriority="45"/>
-    <w:lsdException w:name="Grid Table Light" w:uiPriority="40"/>
-    <w:lsdException w:name="Grid Table 1 Light" w:uiPriority="46"/>
-    <w:lsdException w:name="Grid Table 2" w:uiPriority="47"/>
-    <w:lsdException w:name="Grid Table 3" w:uiPriority="48"/>
-    <w:lsdException w:name="Grid Table 4" w:uiPriority="49"/>
-    <w:lsdException w:name="Grid Table 5 Dark" w:uiPriority="50"/>
-    <w:lsdException w:name="Grid Table 6 Colorful" w:uiPriority="51"/>
-    <w:lsdException w:name="Grid Table 7 Colorful" w:uiPriority="52"/>
-    <w:lsdException w:name="Grid Table 1 Light Accent 1" w:uiPriority="46"/>
-    <w:lsdException w:name="Grid Table 2 Accent 1" w:uiPriority="47"/>
-    <w:lsdException w:name="Grid Table 3 Accent 1" w:uiPriority="48"/>
-    <w:lsdException w:name="Grid Table 4 Accent 1" w:uiPriority="49"/>
-    <w:lsdException w:name="Grid Table 5 Dark Accent 1" w:uiPriority="50"/>
-    <w:lsdException w:name="Grid Table 6 Colorful Accent 1" w:uiPriority="51"/>
-    <w:lsdException w:name="Grid Table 7 Colorful Accent 1" w:uiPriority="52"/>
-    <w:lsdException w:name="Grid Table 1 Light Accent 2" w:uiPriority="46"/>
-    <w:lsdException w:name="Grid Table 2 Accent 2" w:uiPriority="47"/>
-    <w:lsdException w:name="Grid Table 3 Accent 2" w:uiPriority="48"/>
-    <w:lsdException w:name="Grid Table 4 Accent 2" w:uiPriority="49"/>
-    <w:lsdException w:name="Grid Table 5 Dark Accent 2" w:uiPriority="50"/>
-    <w:lsdException w:name="Grid Table 6 Colorful Accent 2" w:uiPriority="51"/>
-    <w:lsdException w:name="Grid Table 7 Colorful Accent 2" w:uiPriority="52"/>
-    <w:lsdException w:name="Grid Table 1 Light Accent 3" w:uiPriority="46"/>
-    <w:lsdException w:name="Grid Table 2 Accent 3" w:uiPriority="47"/>
-    <w:lsdException w:name="Grid Table 3 Accent 3" w:uiPriority="48"/>
-    <w:lsdException w:name="Grid Table 4 Accent 3" w:uiPriority="49"/>
-    <w:lsdException w:name="Grid Table 5 Dark Accent 3" w:uiPriority="50"/>
-    <w:lsdException w:name="Grid Table 6 Colorful Accent 3" w:uiPriority="51"/>
-    <w:lsdException w:name="Grid Table 7 Colorful Accent 3" w:uiPriority="52"/>
-    <w:lsdException w:name="Grid Table 1 Light Accent 4" w:uiPriority="46"/>
-    <w:lsdException w:name="Grid Table 2 Accent 4" w:uiPriority="47"/>
-    <w:lsdException w:name="Grid Table 3 Accent 4" w:uiPriority="48"/>
-    <w:lsdException w:name="Grid Table 4 Accent 4" w:uiPriority="49"/>
-    <w:lsdException w:name="Grid Table 5 Dark Accent 4" w:uiPriority="50"/>
-    <w:lsdException w:name="Grid Table 6 Colorful Accent 4" w:uiPriority="51"/>
-    <w:lsdException w:name="Grid Table 7 Colorful Accent 4" w:uiPriority="52"/>
-    <w:lsdException w:name="Grid Table 1 Light Accent 5" w:uiPriority="46"/>
-    <w:lsdException w:name="Grid Table 2 Accent 5" w:uiPriority="47"/>
-    <w:lsdException w:name="Grid Table 3 Accent 5" w:uiPriority="48"/>
-    <w:lsdException w:name="Grid Table 4 Accent 5" w:uiPriority="49"/>
-    <w:lsdException w:name="Grid Table 5 Dark Accent 5" w:uiPriority="50"/>
-    <w:lsdException w:name="Grid Table 6 Colorful Accent 5" w:uiPriority="51"/>
-    <w:lsdException w:name="Grid Table 7 Colorful Accent 5" w:uiPriority="52"/>
-    <w:lsdException w:name="Grid Table 1 Light Accent 6" w:uiPriority="46"/>
-    <w:lsdException w:name="Grid Table 2 Accent 6" w:uiPriority="47"/>
-    <w:lsdException w:name="Grid Table 3 Accent 6" w:uiPriority="48"/>
-    <w:lsdException w:name="Grid Table 4 Accent 6" w:uiPriority="49"/>
-    <w:lsdException w:name="Grid Table 5 Dark Accent 6" w:uiPriority="50"/>
-    <w:lsdException w:name="Grid Table 6 Colorful Accent 6" w:uiPriority="51"/>
-    <w:lsdException w:name="Grid Table 7 Colorful Accent 6" w:uiPriority="52"/>
-    <w:lsdException w:name="List Table 1 Light" w:uiPriority="46"/>
-    <w:lsdException w:name="List Table 2" w:uiPriority="47"/>
-    <w:lsdException w:name="List Table 3" w:uiPriority="48"/>
-    <w:lsdException w:name="List Table 4" w:uiPriority="49"/>
-    <w:lsdException w:name="List Table 5 Dark" w:uiPriority="50"/>
-    <w:lsdException w:name="List Table 6 Colorful" w:uiPriority="51"/>
-    <w:lsdException w:name="List Table 7 Colorful" w:uiPriority="52"/>
-    <w:lsdException w:name="List Table 1 Light Accent 1" w:uiPriority="46"/>
-    <w:lsdException w:name="List Table 2 Accent 1" w:uiPriority="47"/>
-    <w:lsdException w:name="List Table 3 Accent 1" w:uiPriority="48"/>
-    <w:lsdException w:name="List Table 4 Accent 1" w:uiPriority="49"/>
-    <w:lsdException w:name="List Table 5 Dark Accent 1" w:uiPriority="50"/>
-    <w:lsdException w:name="List Table 6 Colorful Accent 1" w:uiPriority="51"/>
-    <w:lsdException w:name="List Table 7 Colorful Accent 1" w:uiPriority="52"/>
-    <w:lsdException w:name="List Table 1 Light Accent 2" w:uiPriority="46"/>
-    <w:lsdException w:name="List Table 2 Accent 2" w:uiPriority="47"/>
-    <w:lsdException w:name="List Table 3 Accent 2" w:uiPriority="48"/>
-    <w:lsdException w:name="List Table 4 Accent 2" w:uiPriority="49"/>
-    <w:lsdException w:name="List Table 5 Dark Accent 2" w:uiPriority="50"/>
-    <w:lsdException w:name="List Table 6 Colorful Accent 2" w:uiPriority="51"/>
-    <w:lsdException w:name="List Table 7 Colorful Accent 2" w:uiPriority="52"/>
-    <w:lsdException w:name="List Table 1 Light Accent 3" w:uiPriority="46"/>
-    <w:lsdException w:name="List Table 2 Accent 3" w:uiPriority="47"/>
-    <w:lsdException w:name="List Table 3 Accent 3" w:uiPriority="48"/>
-    <w:lsdException w:name="List Table 4 Accent 3" w:uiPriority="49"/>
-    <w:lsdException w:name="List Table 5 Dark Accent 3" w:uiPriority="50"/>
-    <w:lsdException w:name="List Table 6 Colorful Accent 3" w:uiPriority="51"/>
-    <w:lsdException w:name="List Table 7 Colorful Accent 3" w:uiPriority="52"/>
-    <w:lsdException w:name="List Table 1 Light Accent 4" w:uiPriority="46"/>
-    <w:lsdException w:name="List Table 2 Accent 4" w:uiPriority="47"/>
-    <w:lsdException w:name="List Table 3 Accent 4" w:uiPriority="48"/>
-    <w:lsdException w:name="List Table 4 Accent 4" w:uiPriority="49"/>
-    <w:lsdException w:name="List Table 5 Dark Accent 4" w:uiPriority="50"/>
-    <w:lsdException w:name="List Table 6 Colorful Accent 4" w:uiPriority="51"/>
-    <w:lsdException w:name="List Table 7 Colorful Accent 4" w:uiPriority="52"/>
-    <w:lsdException w:name="List Table 1 Light Accent 5" w:uiPriority="46"/>
-    <w:lsdException w:name="List Table 2 Accent 5" w:uiPriority="47"/>
-    <w:lsdException w:name="List Table 3 Accent 5" w:uiPriority="48"/>
-    <w:lsdException w:name="List Table 4 Accent 5" w:uiPriority="49"/>
-    <w:lsdException w:name="List Table 5 Dark Accent 5" w:uiPriority="50"/>
-    <w:lsdException w:name="List Table 6 Colorful Accent 5" w:uiPriority="51"/>
-    <w:lsdException w:name="List Table 7 Colorful Accent 5" w:uiPriority="52"/>
-    <w:lsdException w:name="List Table 1 Light Accent 6" w:uiPriority="46"/>
-    <w:lsdException w:name="List Table 2 Accent 6" w:uiPriority="47"/>
-    <w:lsdException w:name="List Table 3 Accent 6" w:uiPriority="48"/>
-    <w:lsdException w:name="List Table 4 Accent 6" w:uiPriority="49"/>
-    <w:lsdException w:name="List Table 5 Dark Accent 6" w:uiPriority="50"/>
-    <w:lsdException w:name="List Table 6 Colorful Accent 6" w:uiPriority="51"/>
-    <w:lsdException w:name="List Table 7 Colorful Accent 6" w:uiPriority="52"/>
+  <w:latentStyles w:defLockedState="0" w:defUIPriority="99" w:defSemiHidden="1" w:defUnhideWhenUsed="1" w:defQFormat="0" w:count="267">
+    <w:lsdException w:name="Normal" w:semiHidden="0" w:uiPriority="0" w:unhideWhenUsed="0" w:qFormat="1"/>
+    <w:lsdException w:name="heading 1" w:semiHidden="0" w:uiPriority="9" w:unhideWhenUsed="0" w:qFormat="1"/>
+    <w:lsdException w:name="heading 2" w:uiPriority="9" w:qFormat="1"/>
+    <w:lsdException w:name="heading 3" w:uiPriority="9" w:qFormat="1"/>
+    <w:lsdException w:name="heading 4" w:uiPriority="9" w:qFormat="1"/>
+    <w:lsdException w:name="heading 5" w:uiPriority="9" w:qFormat="1"/>
+    <w:lsdException w:name="heading 6" w:uiPriority="9" w:qFormat="1"/>
+    <w:lsdException w:name="heading 7" w:uiPriority="9" w:qFormat="1"/>
+    <w:lsdException w:name="heading 8" w:uiPriority="9" w:qFormat="1"/>
+    <w:lsdException w:name="heading 9" w:uiPriority="9" w:qFormat="1"/>
+    <w:lsdException w:name="toc 1" w:uiPriority="39"/>
+    <w:lsdException w:name="toc 2" w:uiPriority="39"/>
+    <w:lsdException w:name="toc 3" w:uiPriority="39"/>
+    <w:lsdException w:name="toc 4" w:uiPriority="39"/>
+    <w:lsdException w:name="toc 5" w:uiPriority="39"/>
+    <w:lsdException w:name="toc 6" w:uiPriority="39"/>
+    <w:lsdException w:name="toc 7" w:uiPriority="39"/>
+    <w:lsdException w:name="toc 8" w:uiPriority="39"/>
+    <w:lsdException w:name="toc 9" w:uiPriority="39"/>
+    <w:lsdException w:name="caption" w:uiPriority="35" w:qFormat="1"/>
+    <w:lsdException w:name="Title" w:semiHidden="0" w:uiPriority="10" w:unhideWhenUsed="0" w:qFormat="1"/>
+    <w:lsdException w:name="Default Paragraph Font" w:uiPriority="1"/>
+    <w:lsdException w:name="Subtitle" w:semiHidden="0" w:uiPriority="11" w:unhideWhenUsed="0" w:qFormat="1"/>
+    <w:lsdException w:name="Strong" w:semiHidden="0" w:uiPriority="22" w:unhideWhenUsed="0" w:qFormat="1"/>
+    <w:lsdException w:name="Emphasis" w:semiHidden="0" w:uiPriority="20" w:unhideWhenUsed="0" w:qFormat="1"/>
+    <w:lsdException w:name="Table Grid" w:semiHidden="0" w:uiPriority="59" w:unhideWhenUsed="0"/>
+    <w:lsdException w:name="Placeholder Text" w:unhideWhenUsed="0"/>
+    <w:lsdException w:name="No Spacing" w:semiHidden="0" w:uiPriority="1" w:unhideWhenUsed="0" w:qFormat="1"/>
+    <w:lsdException w:name="Light Shading" w:semiHidden="0" w:uiPriority="60" w:unhideWhenUsed="0"/>
+    <w:lsdException w:name="Light List" w:semiHidden="0" w:uiPriority="61" w:unhideWhenUsed="0"/>
+    <w:lsdException w:name="Light Grid" w:semiHidden="0" w:uiPriority="62" w:unhideWhenUsed="0"/>
+    <w:lsdException w:name="Medium Shading 1" w:semiHidden="0" w:uiPriority="63" w:unhideWhenUsed="0"/>
+    <w:lsdException w:name="Medium Shading 2" w:semiHidden="0" w:uiPriority="64" w:unhideWhenUsed="0"/>
+    <w:lsdException w:name="Medium List 1" w:semiHidden="0" w:uiPriority="65" w:unhideWhenUsed="0"/>
+    <w:lsdException w:name="Medium List 2" w:semiHidden="0" w:uiPriority="66" w:unhideWhenUsed="0"/>
+    <w:lsdException w:name="Medium Grid 1" w:semiHidden="0" w:uiPriority="67" w:unhideWhenUsed="0"/>
+    <w:lsdException w:name="Medium Grid 2" w:semiHidden="0" w:uiPriority="68" w:unhideWhenUsed="0"/>
+    <w:lsdException w:name="Medium Grid 3" w:semiHidden="0" w:uiPriority="69" w:unhideWhenUsed="0"/>
+    <w:lsdException w:name="Dark List" w:semiHidden="0" w:uiPriority="70" w:unhideWhenUsed="0"/>
+    <w:lsdException w:name="Colorful Shading" w:semiHidden="0" w:uiPriority="71" w:unhideWhenUsed="0"/>
+    <w:lsdException w:name="Colorful List" w:semiHidden="0" w:uiPriority="72" w:unhideWhenUsed="0"/>
+    <w:lsdException w:name="Colorful Grid" w:semiHidden="0" w:uiPriority="73" w:unhideWhenUsed="0"/>
+    <w:lsdException w:name="Light Shading Accent 1" w:semiHidden="0" w:uiPriority="60" w:unhideWhenUsed="0"/>
+    <w:lsdException w:name="Light List Accent 1" w:semiHidden="0" w:uiPriority="61" w:unhideWhenUsed="0"/>
+    <w:lsdException w:name="Light Grid Accent 1" w:semiHidden="0" w:uiPriority="62" w:unhideWhenUsed="0"/>
+    <w:lsdException w:name="Medium Shading 1 Accent 1" w:semiHidden="0" w:uiPriority="63" w:unhideWhenUsed="0"/>
+    <w:lsdException w:name="Medium Shading 2 Accent 1" w:semiHidden="0" w:uiPriority="64" w:unhideWhenUsed="0"/>
+    <w:lsdException w:name="Medium List 1 Accent 1" w:semiHidden="0" w:uiPriority="65" w:unhideWhenUsed="0"/>
+    <w:lsdException w:name="Revision" w:unhideWhenUsed="0"/>
+    <w:lsdException w:name="List Paragraph" w:semiHidden="0" w:uiPriority="34" w:unhideWhenUsed="0" w:qFormat="1"/>
+    <w:lsdException w:name="Quote" w:semiHidden="0" w:uiPriority="29" w:unhideWhenUsed="0" w:qFormat="1"/>
+    <w:lsdException w:name="Intense Quote" w:semiHidden="0" w:uiPriority="30" w:unhideWhenUsed="0" w:qFormat="1"/>
+    <w:lsdException w:name="Medium List 2 Accent 1" w:semiHidden="0" w:uiPriority="66" w:unhideWhenUsed="0"/>
+    <w:lsdException w:name="Medium Grid 1 Accent 1" w:semiHidden="0" w:uiPriority="67" w:unhideWhenUsed="0"/>
+    <w:lsdException w:name="Medium Grid 2 Accent 1" w:semiHidden="0" w:uiPriority="68" w:unhideWhenUsed="0"/>
+    <w:lsdException w:name="Medium Grid 3 Accent 1" w:semiHidden="0" w:uiPriority="69" w:unhideWhenUsed="0"/>
+    <w:lsdException w:name="Dark List Accent 1" w:semiHidden="0" w:uiPriority="70" w:unhideWhenUsed="0"/>
+    <w:lsdException w:name="Colorful Shading Accent 1" w:semiHidden="0" w:uiPriority="71" w:unhideWhenUsed="0"/>
+    <w:lsdException w:name="Colorful List Accent 1" w:semiHidden="0" w:uiPriority="72" w:unhideWhenUsed="0"/>
+    <w:lsdException w:name="Colorful Grid Accent 1" w:semiHidden="0" w:uiPriority="73" w:unhideWhenUsed="0"/>
+    <w:lsdException w:name="Light Shading Accent 2" w:semiHidden="0" w:uiPriority="60" w:unhideWhenUsed="0"/>
+    <w:lsdException w:name="Light List Accent 2" w:semiHidden="0" w:uiPriority="61" w:unhideWhenUsed="0"/>
+    <w:lsdException w:name="Light Grid Accent 2" w:semiHidden="0" w:uiPriority="62" w:unhideWhenUsed="0"/>
+    <w:lsdException w:name="Medium Shading 1 Accent 2" w:semiHidden="0" w:uiPriority="63" w:unhideWhenUsed="0"/>
+    <w:lsdException w:name="Medium Shading 2 Accent 2" w:semiHidden="0" w:uiPriority="64" w:unhideWhenUsed="0"/>
+    <w:lsdException w:name="Medium List 1 Accent 2" w:semiHidden="0" w:uiPriority="65" w:unhideWhenUsed="0"/>
+    <w:lsdException w:name="Medium List 2 Accent 2" w:semiHidden="0" w:uiPriority="66" w:unhideWhenUsed="0"/>
+    <w:lsdException w:name="Medium Grid 1 Accent 2" w:semiHidden="0" w:uiPriority="67" w:unhideWhenUsed="0"/>
+    <w:lsdException w:name="Medium Grid 2 Accent 2" w:semiHidden="0" w:uiPriority="68" w:unhideWhenUsed="0"/>
+    <w:lsdException w:name="Medium Grid 3 Accent 2" w:semiHidden="0" w:uiPriority="69" w:unhideWhenUsed="0"/>
+    <w:lsdException w:name="Dark List Accent 2" w:semiHidden="0" w:uiPriority="70" w:unhideWhenUsed="0"/>
+    <w:lsdException w:name="Colorful Shading Accent 2" w:semiHidden="0" w:uiPriority="71" w:unhideWhenUsed="0"/>
+    <w:lsdException w:name="Colorful List Accent 2" w:semiHidden="0" w:uiPriority="72" w:unhideWhenUsed="0"/>
+    <w:lsdException w:name="Colorful Grid Accent 2" w:semiHidden="0" w:uiPriority="73" w:unhideWhenUsed="0"/>
+    <w:lsdException w:name="Light Shading Accent 3" w:semiHidden="0" w:uiPriority="60" w:unhideWhenUsed="0"/>
+    <w:lsdException w:name="Light List Accent 3" w:semiHidden="0" w:uiPriority="61" w:unhideWhenUsed="0"/>
+    <w:lsdException w:name="Light Grid Accent 3" w:semiHidden="0" w:uiPriority="62" w:unhideWhenUsed="0"/>
+    <w:lsdException w:name="Medium Shading 1 Accent 3" w:semiHidden="0" w:uiPriority="63" w:unhideWhenUsed="0"/>
+    <w:lsdException w:name="Medium Shading 2 Accent 3" w:semiHidden="0" w:uiPriority="64" w:unhideWhenUsed="0"/>
+    <w:lsdException w:name="Medium List 1 Accent 3" w:semiHidden="0" w:uiPriority="65" w:unhideWhenUsed="0"/>
+    <w:lsdException w:name="Medium List 2 Accent 3" w:semiHidden="0" w:uiPriority="66" w:unhideWhenUsed="0"/>
+    <w:lsdException w:name="Medium Grid 1 Accent 3" w:semiHidden="0" w:uiPriority="67" w:unhideWhenUsed="0"/>
+    <w:lsdException w:name="Medium Grid 2 Accent 3" w:semiHidden="0" w:uiPriority="68" w:unhideWhenUsed="0"/>
+    <w:lsdException w:name="Medium Grid 3 Accent 3" w:semiHidden="0" w:uiPriority="69" w:unhideWhenUsed="0"/>
+    <w:lsdException w:name="Dark List Accent 3" w:semiHidden="0" w:uiPriority="70" w:unhideWhenUsed="0"/>
+    <w:lsdException w:name="Colorful Shading Accent 3" w:semiHidden="0" w:uiPriority="71" w:unhideWhenUsed="0"/>
+    <w:lsdException w:name="Colorful List Accent 3" w:semiHidden="0" w:uiPriority="72" w:unhideWhenUsed="0"/>
+    <w:lsdException w:name="Colorful Grid Accent 3" w:semiHidden="0" w:uiPriority="73" w:unhideWhenUsed="0"/>
+    <w:lsdException w:name="Light Shading Accent 4" w:semiHidden="0" w:uiPriority="60" w:unhideWhenUsed="0"/>
+    <w:lsdException w:name="Light List Accent 4" w:semiHidden="0" w:uiPriority="61" w:unhideWhenUsed="0"/>
+    <w:lsdException w:name="Light Grid Accent 4" w:semiHidden="0" w:uiPriority="62" w:unhideWhenUsed="0"/>
+    <w:lsdException w:name="Medium Shading 1 Accent 4" w:semiHidden="0" w:uiPriority="63" w:unhideWhenUsed="0"/>
+    <w:lsdException w:name="Medium Shading 2 Accent 4" w:semiHidden="0" w:uiPriority="64" w:unhideWhenUsed="0"/>
+    <w:lsdException w:name="Medium List 1 Accent 4" w:semiHidden="0" w:uiPriority="65" w:unhideWhenUsed="0"/>
+    <w:lsdException w:name="Medium List 2 Accent 4" w:semiHidden="0" w:uiPriority="66" w:unhideWhenUsed="0"/>
+    <w:lsdException w:name="Medium Grid 1 Accent 4" w:semiHidden="0" w:uiPriority="67" w:unhideWhenUsed="0"/>
+    <w:lsdException w:name="Medium Grid 2 Accent 4" w:semiHidden="0" w:uiPriority="68" w:unhideWhenUsed="0"/>
+    <w:lsdException w:name="Medium Grid 3 Accent 4" w:semiHidden="0" w:uiPriority="69" w:unhideWhenUsed="0"/>
+    <w:lsdException w:name="Dark List Accent 4" w:semiHidden="0" w:uiPriority="70" w:unhideWhenUsed="0"/>
+    <w:lsdException w:name="Colorful Shading Accent 4" w:semiHidden="0" w:uiPriority="71" w:unhideWhenUsed="0"/>
+    <w:lsdException w:name="Colorful List Accent 4" w:semiHidden="0" w:uiPriority="72" w:unhideWhenUsed="0"/>
+    <w:lsdException w:name="Colorful Grid Accent 4" w:semiHidden="0" w:uiPriority="73" w:unhideWhenUsed="0"/>
+    <w:lsdException w:name="Light Shading Accent 5" w:semiHidden="0" w:uiPriority="60" w:unhideWhenUsed="0"/>
+    <w:lsdException w:name="Light List Accent 5" w:semiHidden="0" w:uiPriority="61" w:unhideWhenUsed="0"/>
+    <w:lsdException w:name="Light Grid Accent 5" w:semiHidden="0" w:uiPriority="62" w:unhideWhenUsed="0"/>
+    <w:lsdException w:name="Medium Shading 1 Accent 5" w:semiHidden="0" w:uiPriority="63" w:unhideWhenUsed="0"/>
+    <w:lsdException w:name="Medium Shading 2 Accent 5" w:semiHidden="0" w:uiPriority="64" w:unhideWhenUsed="0"/>
+    <w:lsdException w:name="Medium List 1 Accent 5" w:semiHidden="0" w:uiPriority="65" w:unhideWhenUsed="0"/>
+    <w:lsdException w:name="Medium List 2 Accent 5" w:semiHidden="0" w:uiPriority="66" w:unhideWhenUsed="0"/>
+    <w:lsdException w:name="Medium Grid 1 Accent 5" w:semiHidden="0" w:uiPriority="67" w:unhideWhenUsed="0"/>
+    <w:lsdException w:name="Medium Grid 2 Accent 5" w:semiHidden="0" w:uiPriority="68" w:unhideWhenUsed="0"/>
+    <w:lsdException w:name="Medium Grid 3 Accent 5" w:semiHidden="0" w:uiPriority="69" w:unhideWhenUsed="0"/>
+    <w:lsdException w:name="Dark List Accent 5" w:semiHidden="0" w:uiPriority="70" w:unhideWhenUsed="0"/>
+    <w:lsdException w:name="Colorful Shading Accent 5" w:semiHidden="0" w:uiPriority="71" w:unhideWhenUsed="0"/>
+    <w:lsdException w:name="Colorful List Accent 5" w:semiHidden="0" w:uiPriority="72" w:unhideWhenUsed="0"/>
+    <w:lsdException w:name="Colorful Grid Accent 5" w:semiHidden="0" w:uiPriority="73" w:unhideWhenUsed="0"/>
+    <w:lsdException w:name="Light Shading Accent 6" w:semiHidden="0" w:uiPriority="60" w:unhideWhenUsed="0"/>
+    <w:lsdException w:name="Light List Accent 6" w:semiHidden="0" w:uiPriority="61" w:unhideWhenUsed="0"/>
+    <w:lsdException w:name="Light Grid Accent 6" w:semiHidden="0" w:uiPriority="62" w:unhideWhenUsed="0"/>
+    <w:lsdException w:name="Medium Shading 1 Accent 6" w:semiHidden="0" w:uiPriority="63" w:unhideWhenUsed="0"/>
+    <w:lsdException w:name="Medium Shading 2 Accent 6" w:semiHidden="0" w:uiPriority="64" w:unhideWhenUsed="0"/>
+    <w:lsdException w:name="Medium List 1 Accent 6" w:semiHidden="0" w:uiPriority="65" w:unhideWhenUsed="0"/>
+    <w:lsdException w:name="Medium List 2 Accent 6" w:semiHidden="0" w:uiPriority="66" w:unhideWhenUsed="0"/>
+    <w:lsdException w:name="Medium Grid 1 Accent 6" w:semiHidden="0" w:uiPriority="67" w:unhideWhenUsed="0"/>
+    <w:lsdException w:name="Medium Grid 2 Accent 6" w:semiHidden="0" w:uiPriority="68" w:unhideWhenUsed="0"/>
+    <w:lsdException w:name="Medium Grid 3 Accent 6" w:semiHidden="0" w:uiPriority="69" w:unhideWhenUsed="0"/>
+    <w:lsdException w:name="Dark List Accent 6" w:semiHidden="0" w:uiPriority="70" w:unhideWhenUsed="0"/>
+    <w:lsdException w:name="Colorful Shading Accent 6" w:semiHidden="0" w:uiPriority="71" w:unhideWhenUsed="0"/>
+    <w:lsdException w:name="Colorful List Accent 6" w:semiHidden="0" w:uiPriority="72" w:unhideWhenUsed="0"/>
+    <w:lsdException w:name="Colorful Grid Accent 6" w:semiHidden="0" w:uiPriority="73" w:unhideWhenUsed="0"/>
+    <w:lsdException w:name="Subtle Emphasis" w:semiHidden="0" w:uiPriority="19" w:unhideWhenUsed="0" w:qFormat="1"/>
+    <w:lsdException w:name="Intense Emphasis" w:semiHidden="0" w:uiPriority="21" w:unhideWhenUsed="0" w:qFormat="1"/>
+    <w:lsdException w:name="Subtle Reference" w:semiHidden="0" w:uiPriority="31" w:unhideWhenUsed="0" w:qFormat="1"/>
+    <w:lsdException w:name="Intense Reference" w:semiHidden="0" w:uiPriority="32" w:unhideWhenUsed="0" w:qFormat="1"/>
+    <w:lsdException w:name="Book Title" w:semiHidden="0" w:uiPriority="33" w:unhideWhenUsed="0" w:qFormat="1"/>
+    <w:lsdException w:name="Bibliography" w:uiPriority="37"/>
+    <w:lsdException w:name="TOC Heading" w:uiPriority="39" w:qFormat="1"/>
   </w:latentStyles>
-  <w:style w:type="paragraph" w:default="1" w:styleId="Normal">
+  <w:style w:type="paragraph" w:default="1" w:styleId="Standaard">
     <w:name w:val="Normal"/>
     <w:qFormat/>
   </w:style>
-  <w:style w:type="paragraph" w:styleId="Heading1">
+  <w:style w:type="paragraph" w:styleId="Kop1">
     <w:name w:val="heading 1"/>
-    <w:basedOn w:val="Normal"/>
-    <w:next w:val="Normal"/>
-    <w:link w:val="Heading1Char"/>
+    <w:basedOn w:val="Standaard"/>
+    <w:next w:val="Standaard"/>
+    <w:link w:val="Kop1Char"/>
     <w:uiPriority w:val="9"/>
     <w:qFormat/>
     <w:rsid w:val="009B1DA9"/>
@@ -5145,13 +6852,13 @@
       <w:szCs w:val="32"/>
     </w:rPr>
   </w:style>
-  <w:style w:type="character" w:default="1" w:styleId="DefaultParagraphFont">
+  <w:style w:type="character" w:default="1" w:styleId="Standaardalinea-lettertype">
     <w:name w:val="Default Paragraph Font"/>
     <w:uiPriority w:val="1"/>
     <w:semiHidden/>
     <w:unhideWhenUsed/>
   </w:style>
-  <w:style w:type="table" w:default="1" w:styleId="TableNormal">
+  <w:style w:type="table" w:default="1" w:styleId="Standaardtabel">
     <w:name w:val="Normal Table"/>
     <w:uiPriority w:val="99"/>
     <w:semiHidden/>
@@ -5166,15 +6873,15 @@
       </w:tblCellMar>
     </w:tblPr>
   </w:style>
-  <w:style w:type="numbering" w:default="1" w:styleId="NoList">
+  <w:style w:type="numbering" w:default="1" w:styleId="Geenlijst">
     <w:name w:val="No List"/>
     <w:uiPriority w:val="99"/>
     <w:semiHidden/>
     <w:unhideWhenUsed/>
   </w:style>
-  <w:style w:type="paragraph" w:styleId="NoSpacing">
+  <w:style w:type="paragraph" w:styleId="Geenafstand">
     <w:name w:val="No Spacing"/>
-    <w:link w:val="NoSpacingChar"/>
+    <w:link w:val="GeenafstandChar"/>
     <w:uiPriority w:val="1"/>
     <w:qFormat/>
     <w:rsid w:val="009B1DA9"/>
@@ -5186,10 +6893,10 @@
       <w:lang w:eastAsia="nl-NL"/>
     </w:rPr>
   </w:style>
-  <w:style w:type="character" w:customStyle="1" w:styleId="NoSpacingChar">
-    <w:name w:val="No Spacing Char"/>
-    <w:basedOn w:val="DefaultParagraphFont"/>
-    <w:link w:val="NoSpacing"/>
+  <w:style w:type="character" w:customStyle="1" w:styleId="GeenafstandChar">
+    <w:name w:val="Geen afstand Char"/>
+    <w:basedOn w:val="Standaardalinea-lettertype"/>
+    <w:link w:val="Geenafstand"/>
     <w:uiPriority w:val="1"/>
     <w:rsid w:val="009B1DA9"/>
     <w:rPr>
@@ -5197,10 +6904,10 @@
       <w:lang w:eastAsia="nl-NL"/>
     </w:rPr>
   </w:style>
-  <w:style w:type="character" w:customStyle="1" w:styleId="Heading1Char">
-    <w:name w:val="Heading 1 Char"/>
-    <w:basedOn w:val="DefaultParagraphFont"/>
-    <w:link w:val="Heading1"/>
+  <w:style w:type="character" w:customStyle="1" w:styleId="Kop1Char">
+    <w:name w:val="Kop 1 Char"/>
+    <w:basedOn w:val="Standaardalinea-lettertype"/>
+    <w:link w:val="Kop1"/>
     <w:uiPriority w:val="9"/>
     <w:rsid w:val="009B1DA9"/>
     <w:rPr>
@@ -5210,10 +6917,10 @@
       <w:szCs w:val="32"/>
     </w:rPr>
   </w:style>
-  <w:style w:type="paragraph" w:styleId="TOCHeading">
+  <w:style w:type="paragraph" w:styleId="Kopvaninhoudsopgave">
     <w:name w:val="TOC Heading"/>
-    <w:basedOn w:val="Heading1"/>
-    <w:next w:val="Normal"/>
+    <w:basedOn w:val="Kop1"/>
+    <w:next w:val="Standaard"/>
     <w:uiPriority w:val="39"/>
     <w:unhideWhenUsed/>
     <w:qFormat/>
@@ -5225,10 +6932,10 @@
       <w:lang w:eastAsia="nl-NL"/>
     </w:rPr>
   </w:style>
-  <w:style w:type="paragraph" w:styleId="TOC2">
+  <w:style w:type="paragraph" w:styleId="Inhopg2">
     <w:name w:val="toc 2"/>
-    <w:basedOn w:val="Normal"/>
-    <w:next w:val="Normal"/>
+    <w:basedOn w:val="Standaard"/>
+    <w:next w:val="Standaard"/>
     <w:autoRedefine/>
     <w:uiPriority w:val="39"/>
     <w:unhideWhenUsed/>
@@ -5242,10 +6949,10 @@
       <w:lang w:eastAsia="nl-NL"/>
     </w:rPr>
   </w:style>
-  <w:style w:type="paragraph" w:styleId="TOC1">
+  <w:style w:type="paragraph" w:styleId="Inhopg1">
     <w:name w:val="toc 1"/>
-    <w:basedOn w:val="Normal"/>
-    <w:next w:val="Normal"/>
+    <w:basedOn w:val="Standaard"/>
+    <w:next w:val="Standaard"/>
     <w:autoRedefine/>
     <w:uiPriority w:val="39"/>
     <w:unhideWhenUsed/>
@@ -5258,10 +6965,10 @@
       <w:lang w:eastAsia="nl-NL"/>
     </w:rPr>
   </w:style>
-  <w:style w:type="paragraph" w:styleId="TOC3">
+  <w:style w:type="paragraph" w:styleId="Inhopg3">
     <w:name w:val="toc 3"/>
-    <w:basedOn w:val="Normal"/>
-    <w:next w:val="Normal"/>
+    <w:basedOn w:val="Standaard"/>
+    <w:next w:val="Standaard"/>
     <w:autoRedefine/>
     <w:uiPriority w:val="39"/>
     <w:unhideWhenUsed/>
@@ -5275,9 +6982,9 @@
       <w:lang w:eastAsia="nl-NL"/>
     </w:rPr>
   </w:style>
-  <w:style w:type="table" w:styleId="TableGrid">
+  <w:style w:type="table" w:styleId="Tabelraster">
     <w:name w:val="Table Grid"/>
-    <w:basedOn w:val="TableNormal"/>
+    <w:basedOn w:val="Standaardtabel"/>
     <w:uiPriority w:val="59"/>
     <w:rsid w:val="009B1DA9"/>
     <w:pPr>
@@ -5294,10 +7001,10 @@
       </w:tblBorders>
     </w:tblPr>
   </w:style>
-  <w:style w:type="paragraph" w:styleId="Header">
+  <w:style w:type="paragraph" w:styleId="Koptekst">
     <w:name w:val="header"/>
-    <w:basedOn w:val="Normal"/>
-    <w:link w:val="HeaderChar"/>
+    <w:basedOn w:val="Standaard"/>
+    <w:link w:val="KoptekstChar"/>
     <w:uiPriority w:val="99"/>
     <w:unhideWhenUsed/>
     <w:rsid w:val="009B1DA9"/>
@@ -5309,17 +7016,17 @@
       <w:spacing w:after="0" w:line="240" w:lineRule="auto"/>
     </w:pPr>
   </w:style>
-  <w:style w:type="character" w:customStyle="1" w:styleId="HeaderChar">
-    <w:name w:val="Header Char"/>
-    <w:basedOn w:val="DefaultParagraphFont"/>
-    <w:link w:val="Header"/>
+  <w:style w:type="character" w:customStyle="1" w:styleId="KoptekstChar">
+    <w:name w:val="Koptekst Char"/>
+    <w:basedOn w:val="Standaardalinea-lettertype"/>
+    <w:link w:val="Koptekst"/>
     <w:uiPriority w:val="99"/>
     <w:rsid w:val="009B1DA9"/>
   </w:style>
-  <w:style w:type="paragraph" w:styleId="Footer">
+  <w:style w:type="paragraph" w:styleId="Voettekst">
     <w:name w:val="footer"/>
-    <w:basedOn w:val="Normal"/>
-    <w:link w:val="FooterChar"/>
+    <w:basedOn w:val="Standaard"/>
+    <w:link w:val="VoettekstChar"/>
     <w:uiPriority w:val="99"/>
     <w:unhideWhenUsed/>
     <w:rsid w:val="009B1DA9"/>
@@ -5331,16 +7038,16 @@
       <w:spacing w:after="0" w:line="240" w:lineRule="auto"/>
     </w:pPr>
   </w:style>
-  <w:style w:type="character" w:customStyle="1" w:styleId="FooterChar">
-    <w:name w:val="Footer Char"/>
-    <w:basedOn w:val="DefaultParagraphFont"/>
-    <w:link w:val="Footer"/>
+  <w:style w:type="character" w:customStyle="1" w:styleId="VoettekstChar">
+    <w:name w:val="Voettekst Char"/>
+    <w:basedOn w:val="Standaardalinea-lettertype"/>
+    <w:link w:val="Voettekst"/>
     <w:uiPriority w:val="99"/>
     <w:rsid w:val="009B1DA9"/>
   </w:style>
-  <w:style w:type="table" w:styleId="GridTable4-Accent5">
+  <w:style w:type="table" w:customStyle="1" w:styleId="GridTable4Accent5">
     <w:name w:val="Grid Table 4 Accent 5"/>
-    <w:basedOn w:val="TableNormal"/>
+    <w:basedOn w:val="Standaardtabel"/>
     <w:uiPriority w:val="49"/>
     <w:rsid w:val="009B1DA9"/>
     <w:pPr>
@@ -5416,7 +7123,7 @@
   </w:style>
   <w:style w:type="character" w:styleId="Hyperlink">
     <w:name w:val="Hyperlink"/>
-    <w:basedOn w:val="DefaultParagraphFont"/>
+    <w:basedOn w:val="Standaardalinea-lettertype"/>
     <w:uiPriority w:val="99"/>
     <w:unhideWhenUsed/>
     <w:rsid w:val="009B1DA9"/>
@@ -5425,88 +7132,48 @@
       <w:u w:val="single"/>
     </w:rPr>
   </w:style>
+  <w:style w:type="paragraph" w:styleId="Ballontekst">
+    <w:name w:val="Balloon Text"/>
+    <w:basedOn w:val="Standaard"/>
+    <w:link w:val="BallontekstChar"/>
+    <w:uiPriority w:val="99"/>
+    <w:semiHidden/>
+    <w:unhideWhenUsed/>
+    <w:rsid w:val="002350A7"/>
+    <w:pPr>
+      <w:spacing w:after="0" w:line="240" w:lineRule="auto"/>
+    </w:pPr>
+    <w:rPr>
+      <w:rFonts w:ascii="Tahoma" w:hAnsi="Tahoma" w:cs="Tahoma"/>
+      <w:sz w:val="16"/>
+      <w:szCs w:val="16"/>
+    </w:rPr>
+  </w:style>
+  <w:style w:type="character" w:customStyle="1" w:styleId="BallontekstChar">
+    <w:name w:val="Ballontekst Char"/>
+    <w:basedOn w:val="Standaardalinea-lettertype"/>
+    <w:link w:val="Ballontekst"/>
+    <w:uiPriority w:val="99"/>
+    <w:semiHidden/>
+    <w:rsid w:val="002350A7"/>
+    <w:rPr>
+      <w:rFonts w:ascii="Tahoma" w:hAnsi="Tahoma" w:cs="Tahoma"/>
+      <w:sz w:val="16"/>
+      <w:szCs w:val="16"/>
+    </w:rPr>
+  </w:style>
 </w:styles>
 </file>
 
-<file path=word/glossary/document.xml><?xml version="1.0" encoding="utf-8"?>
-<w:glossaryDocument xmlns:wpc="http://schemas.microsoft.com/office/word/2010/wordprocessingCanvas" xmlns:mc="http://schemas.openxmlformats.org/markup-compatibility/2006" xmlns:o="urn:schemas-microsoft-com:office:office" xmlns:r="http://schemas.openxmlformats.org/officeDocument/2006/relationships" xmlns:m="http://schemas.openxmlformats.org/officeDocument/2006/math" xmlns:v="urn:schemas-microsoft-com:vml" xmlns:wp14="http://schemas.microsoft.com/office/word/2010/wordprocessingDrawing" xmlns:wp="http://schemas.openxmlformats.org/drawingml/2006/wordprocessingDrawing" xmlns:w10="urn:schemas-microsoft-com:office:word" xmlns:w="http://schemas.openxmlformats.org/wordprocessingml/2006/main" xmlns:w14="http://schemas.microsoft.com/office/word/2010/wordml" xmlns:w15="http://schemas.microsoft.com/office/word/2012/wordml" xmlns:wpg="http://schemas.microsoft.com/office/word/2010/wordprocessingGroup" xmlns:wpi="http://schemas.microsoft.com/office/word/2010/wordprocessingInk" xmlns:wne="http://schemas.microsoft.com/office/word/2006/wordml" xmlns:wps="http://schemas.microsoft.com/office/word/2010/wordprocessingShape" mc:Ignorable="w14 w15 wp14"/>
-</file>
-
-<file path=word/glossary/fontTable.xml><?xml version="1.0" encoding="utf-8"?>
-<w:fonts xmlns:mc="http://schemas.openxmlformats.org/markup-compatibility/2006" xmlns:r="http://schemas.openxmlformats.org/officeDocument/2006/relationships" xmlns:w="http://schemas.openxmlformats.org/wordprocessingml/2006/main" xmlns:w14="http://schemas.microsoft.com/office/word/2010/wordml" xmlns:w15="http://schemas.microsoft.com/office/word/2012/wordml" mc:Ignorable="w14 w15">
-  <w:font w:name="Calibri">
-    <w:panose1 w:val="020F0502020204030204"/>
-    <w:charset w:val="00"/>
-    <w:family w:val="swiss"/>
-    <w:pitch w:val="variable"/>
-    <w:sig w:usb0="E00002FF" w:usb1="4000ACFF" w:usb2="00000001" w:usb3="00000000" w:csb0="0000019F" w:csb1="00000000"/>
-  </w:font>
-  <w:font w:name="Times New Roman">
-    <w:panose1 w:val="02020603050405020304"/>
-    <w:charset w:val="00"/>
-    <w:family w:val="roman"/>
-    <w:pitch w:val="variable"/>
-    <w:sig w:usb0="E0002EFF" w:usb1="C0007843" w:usb2="00000009" w:usb3="00000000" w:csb0="000001FF" w:csb1="00000000"/>
-  </w:font>
-  <w:font w:name="Calibri Light">
-    <w:panose1 w:val="020F0302020204030204"/>
-    <w:charset w:val="00"/>
-    <w:family w:val="swiss"/>
-    <w:pitch w:val="variable"/>
-    <w:sig w:usb0="A00002EF" w:usb1="4000207B" w:usb2="00000000" w:usb3="00000000" w:csb0="0000019F" w:csb1="00000000"/>
-  </w:font>
-</w:fonts>
-</file>
-
-<file path=word/glossary/settings.xml><?xml version="1.0" encoding="utf-8"?>
-<w:settings xmlns:mc="http://schemas.openxmlformats.org/markup-compatibility/2006" xmlns:o="urn:schemas-microsoft-com:office:office" xmlns:r="http://schemas.openxmlformats.org/officeDocument/2006/relationships" xmlns:m="http://schemas.openxmlformats.org/officeDocument/2006/math" xmlns:v="urn:schemas-microsoft-com:vml" xmlns:w10="urn:schemas-microsoft-com:office:word" xmlns:w="http://schemas.openxmlformats.org/wordprocessingml/2006/main" xmlns:w14="http://schemas.microsoft.com/office/word/2010/wordml" xmlns:w15="http://schemas.microsoft.com/office/word/2012/wordml" xmlns:sl="http://schemas.openxmlformats.org/schemaLibrary/2006/main" mc:Ignorable="w14 w15">
-  <w:view w:val="normal"/>
-  <w:defaultTabStop w:val="708"/>
-  <w:hyphenationZone w:val="425"/>
-  <w:characterSpacingControl w:val="doNotCompress"/>
-  <w:compat>
-    <w:useFELayout/>
-    <w:compatSetting w:name="compatibilityMode" w:uri="http://schemas.microsoft.com/office/word" w:val="15"/>
-    <w:compatSetting w:name="overrideTableStyleFontSizeAndJustification" w:uri="http://schemas.microsoft.com/office/word" w:val="1"/>
-    <w:compatSetting w:name="enableOpenTypeFeatures" w:uri="http://schemas.microsoft.com/office/word" w:val="1"/>
-    <w:compatSetting w:name="doNotFlipMirrorIndents" w:uri="http://schemas.microsoft.com/office/word" w:val="1"/>
-    <w:compatSetting w:name="differentiateMultirowTableHeaders" w:uri="http://schemas.microsoft.com/office/word" w:val="1"/>
-  </w:compat>
-  <w:rsids>
-    <w:rsidRoot w:val="00D346E9"/>
-    <w:rsid w:val="002F360C"/>
-    <w:rsid w:val="00D346E9"/>
-  </w:rsids>
-  <m:mathPr>
-    <m:mathFont m:val="Cambria Math"/>
-    <m:brkBin m:val="before"/>
-    <m:brkBinSub m:val="--"/>
-    <m:smallFrac m:val="0"/>
-    <m:dispDef/>
-    <m:lMargin m:val="0"/>
-    <m:rMargin m:val="0"/>
-    <m:defJc m:val="centerGroup"/>
-    <m:wrapIndent m:val="1440"/>
-    <m:intLim m:val="subSup"/>
-    <m:naryLim m:val="undOvr"/>
-  </m:mathPr>
-  <w:themeFontLang w:val="nl-NL"/>
-  <w:clrSchemeMapping w:bg1="light1" w:t1="dark1" w:bg2="light2" w:t2="dark2" w:accent1="accent1" w:accent2="accent2" w:accent3="accent3" w:accent4="accent4" w:accent5="accent5" w:accent6="accent6" w:hyperlink="hyperlink" w:followedHyperlink="followedHyperlink"/>
-  <w:decimalSymbol w:val="."/>
-  <w:listSeparator w:val=","/>
-  <w15:chartTrackingRefBased/>
-</w:settings>
-</file>
-
-<file path=word/glossary/styles.xml><?xml version="1.0" encoding="utf-8"?>
-<w:styles xmlns:mc="http://schemas.openxmlformats.org/markup-compatibility/2006" xmlns:r="http://schemas.openxmlformats.org/officeDocument/2006/relationships" xmlns:w="http://schemas.openxmlformats.org/wordprocessingml/2006/main" xmlns:w14="http://schemas.microsoft.com/office/word/2010/wordml" xmlns:w15="http://schemas.microsoft.com/office/word/2012/wordml" mc:Ignorable="w14 w15">
+<file path=word/stylesWithEffects.xml><?xml version="1.0" encoding="utf-8"?>
+<w:styles xmlns:wpc="http://schemas.microsoft.com/office/word/2010/wordprocessingCanvas" xmlns:mc="http://schemas.openxmlformats.org/markup-compatibility/2006" xmlns:o="urn:schemas-microsoft-com:office:office" xmlns:r="http://schemas.openxmlformats.org/officeDocument/2006/relationships" xmlns:m="http://schemas.openxmlformats.org/officeDocument/2006/math" xmlns:v="urn:schemas-microsoft-com:vml" xmlns:wp14="http://schemas.microsoft.com/office/word/2010/wordprocessingDrawing" xmlns:wp="http://schemas.openxmlformats.org/drawingml/2006/wordprocessingDrawing" xmlns:w10="urn:schemas-microsoft-com:office:word" xmlns:w="http://schemas.openxmlformats.org/wordprocessingml/2006/main" xmlns:w14="http://schemas.microsoft.com/office/word/2010/wordml" xmlns:wpg="http://schemas.microsoft.com/office/word/2010/wordprocessingGroup" xmlns:wpi="http://schemas.microsoft.com/office/word/2010/wordprocessingInk" xmlns:wne="http://schemas.microsoft.com/office/word/2006/wordml" xmlns:wps="http://schemas.microsoft.com/office/word/2010/wordprocessingShape" mc:Ignorable="w14 wp14">
   <w:docDefaults>
     <w:rPrDefault>
       <w:rPr>
-        <w:rFonts w:asciiTheme="minorHAnsi" w:eastAsiaTheme="minorEastAsia" w:hAnsiTheme="minorHAnsi" w:cstheme="minorBidi"/>
+        <w:rFonts w:asciiTheme="minorHAnsi" w:eastAsiaTheme="minorHAnsi" w:hAnsiTheme="minorHAnsi" w:cstheme="minorBidi"/>
         <w:sz w:val="22"/>
         <w:szCs w:val="22"/>
-        <w:lang w:val="nl-NL" w:eastAsia="nl-NL" w:bidi="ar-SA"/>
+        <w:lang w:val="nl-NL" w:eastAsia="en-US" w:bidi="ar-SA"/>
       </w:rPr>
     </w:rPrDefault>
     <w:pPrDefault>
@@ -5515,390 +7182,177 @@
       </w:pPr>
     </w:pPrDefault>
   </w:docDefaults>
-  <w:latentStyles w:defLockedState="0" w:defUIPriority="99" w:defSemiHidden="0" w:defUnhideWhenUsed="0" w:defQFormat="0" w:count="371">
-    <w:lsdException w:name="Normal" w:uiPriority="0" w:qFormat="1"/>
-    <w:lsdException w:name="heading 1" w:uiPriority="9" w:qFormat="1"/>
-    <w:lsdException w:name="heading 2" w:semiHidden="1" w:uiPriority="9" w:unhideWhenUsed="1" w:qFormat="1"/>
-    <w:lsdException w:name="heading 3" w:semiHidden="1" w:uiPriority="9" w:unhideWhenUsed="1" w:qFormat="1"/>
-    <w:lsdException w:name="heading 4" w:semiHidden="1" w:uiPriority="9" w:unhideWhenUsed="1" w:qFormat="1"/>
-    <w:lsdException w:name="heading 5" w:semiHidden="1" w:uiPriority="9" w:unhideWhenUsed="1" w:qFormat="1"/>
-    <w:lsdException w:name="heading 6" w:semiHidden="1" w:uiPriority="9" w:unhideWhenUsed="1" w:qFormat="1"/>
-    <w:lsdException w:name="heading 7" w:semiHidden="1" w:uiPriority="9" w:unhideWhenUsed="1" w:qFormat="1"/>
-    <w:lsdException w:name="heading 8" w:semiHidden="1" w:uiPriority="9" w:unhideWhenUsed="1" w:qFormat="1"/>
-    <w:lsdException w:name="heading 9" w:semiHidden="1" w:uiPriority="9" w:unhideWhenUsed="1" w:qFormat="1"/>
-    <w:lsdException w:name="index 1" w:semiHidden="1" w:unhideWhenUsed="1"/>
-    <w:lsdException w:name="index 2" w:semiHidden="1" w:unhideWhenUsed="1"/>
-    <w:lsdException w:name="index 3" w:semiHidden="1" w:unhideWhenUsed="1"/>
-    <w:lsdException w:name="index 4" w:semiHidden="1" w:unhideWhenUsed="1"/>
-    <w:lsdException w:name="index 5" w:semiHidden="1" w:unhideWhenUsed="1"/>
-    <w:lsdException w:name="index 6" w:semiHidden="1" w:unhideWhenUsed="1"/>
-    <w:lsdException w:name="index 7" w:semiHidden="1" w:unhideWhenUsed="1"/>
-    <w:lsdException w:name="index 8" w:semiHidden="1" w:unhideWhenUsed="1"/>
-    <w:lsdException w:name="index 9" w:semiHidden="1" w:unhideWhenUsed="1"/>
-    <w:lsdException w:name="toc 1" w:semiHidden="1" w:uiPriority="39" w:unhideWhenUsed="1"/>
-    <w:lsdException w:name="toc 2" w:semiHidden="1" w:uiPriority="39" w:unhideWhenUsed="1"/>
-    <w:lsdException w:name="toc 3" w:semiHidden="1" w:uiPriority="39" w:unhideWhenUsed="1"/>
-    <w:lsdException w:name="toc 4" w:semiHidden="1" w:uiPriority="39" w:unhideWhenUsed="1"/>
-    <w:lsdException w:name="toc 5" w:semiHidden="1" w:uiPriority="39" w:unhideWhenUsed="1"/>
-    <w:lsdException w:name="toc 6" w:semiHidden="1" w:uiPriority="39" w:unhideWhenUsed="1"/>
-    <w:lsdException w:name="toc 7" w:semiHidden="1" w:uiPriority="39" w:unhideWhenUsed="1"/>
-    <w:lsdException w:name="toc 8" w:semiHidden="1" w:uiPriority="39" w:unhideWhenUsed="1"/>
-    <w:lsdException w:name="toc 9" w:semiHidden="1" w:uiPriority="39" w:unhideWhenUsed="1"/>
-    <w:lsdException w:name="Normal Indent" w:semiHidden="1" w:unhideWhenUsed="1"/>
-    <w:lsdException w:name="footnote text" w:semiHidden="1" w:unhideWhenUsed="1"/>
-    <w:lsdException w:name="annotation text" w:semiHidden="1" w:unhideWhenUsed="1"/>
-    <w:lsdException w:name="header" w:semiHidden="1" w:unhideWhenUsed="1"/>
-    <w:lsdException w:name="footer" w:semiHidden="1" w:unhideWhenUsed="1"/>
-    <w:lsdException w:name="index heading" w:semiHidden="1" w:unhideWhenUsed="1"/>
-    <w:lsdException w:name="caption" w:semiHidden="1" w:uiPriority="35" w:unhideWhenUsed="1" w:qFormat="1"/>
-    <w:lsdException w:name="table of figures" w:semiHidden="1" w:unhideWhenUsed="1"/>
-    <w:lsdException w:name="envelope address" w:semiHidden="1" w:unhideWhenUsed="1"/>
-    <w:lsdException w:name="envelope return" w:semiHidden="1" w:unhideWhenUsed="1"/>
-    <w:lsdException w:name="footnote reference" w:semiHidden="1" w:unhideWhenUsed="1"/>
-    <w:lsdException w:name="annotation reference" w:semiHidden="1" w:unhideWhenUsed="1"/>
-    <w:lsdException w:name="line number" w:semiHidden="1" w:unhideWhenUsed="1"/>
-    <w:lsdException w:name="page number" w:semiHidden="1" w:unhideWhenUsed="1"/>
-    <w:lsdException w:name="endnote reference" w:semiHidden="1" w:unhideWhenUsed="1"/>
-    <w:lsdException w:name="endnote text" w:semiHidden="1" w:unhideWhenUsed="1"/>
-    <w:lsdException w:name="table of authorities" w:semiHidden="1" w:unhideWhenUsed="1"/>
-    <w:lsdException w:name="macro" w:semiHidden="1" w:unhideWhenUsed="1"/>
-    <w:lsdException w:name="toa heading" w:semiHidden="1" w:unhideWhenUsed="1"/>
-    <w:lsdException w:name="List" w:semiHidden="1" w:unhideWhenUsed="1"/>
-    <w:lsdException w:name="List Bullet" w:semiHidden="1" w:unhideWhenUsed="1"/>
-    <w:lsdException w:name="List Number" w:semiHidden="1" w:unhideWhenUsed="1"/>
-    <w:lsdException w:name="List 2" w:semiHidden="1" w:unhideWhenUsed="1"/>
-    <w:lsdException w:name="List 3" w:semiHidden="1" w:unhideWhenUsed="1"/>
-    <w:lsdException w:name="List 4" w:semiHidden="1" w:unhideWhenUsed="1"/>
-    <w:lsdException w:name="List 5" w:semiHidden="1" w:unhideWhenUsed="1"/>
-    <w:lsdException w:name="List Bullet 2" w:semiHidden="1" w:unhideWhenUsed="1"/>
-    <w:lsdException w:name="List Bullet 3" w:semiHidden="1" w:unhideWhenUsed="1"/>
-    <w:lsdException w:name="List Bullet 4" w:semiHidden="1" w:unhideWhenUsed="1"/>
-    <w:lsdException w:name="List Bullet 5" w:semiHidden="1" w:unhideWhenUsed="1"/>
-    <w:lsdException w:name="List Number 2" w:semiHidden="1" w:unhideWhenUsed="1"/>
-    <w:lsdException w:name="List Number 3" w:semiHidden="1" w:unhideWhenUsed="1"/>
-    <w:lsdException w:name="List Number 4" w:semiHidden="1" w:unhideWhenUsed="1"/>
-    <w:lsdException w:name="List Number 5" w:semiHidden="1" w:unhideWhenUsed="1"/>
-    <w:lsdException w:name="Title" w:uiPriority="10" w:qFormat="1"/>
-    <w:lsdException w:name="Closing" w:semiHidden="1" w:unhideWhenUsed="1"/>
-    <w:lsdException w:name="Signature" w:semiHidden="1" w:unhideWhenUsed="1"/>
-    <w:lsdException w:name="Default Paragraph Font" w:semiHidden="1" w:uiPriority="1" w:unhideWhenUsed="1"/>
-    <w:lsdException w:name="Body Text" w:semiHidden="1" w:unhideWhenUsed="1"/>
-    <w:lsdException w:name="Body Text Indent" w:semiHidden="1" w:unhideWhenUsed="1"/>
-    <w:lsdException w:name="List Continue" w:semiHidden="1" w:unhideWhenUsed="1"/>
-    <w:lsdException w:name="List Continue 2" w:semiHidden="1" w:unhideWhenUsed="1"/>
-    <w:lsdException w:name="List Continue 3" w:semiHidden="1" w:unhideWhenUsed="1"/>
-    <w:lsdException w:name="List Continue 4" w:semiHidden="1" w:unhideWhenUsed="1"/>
-    <w:lsdException w:name="List Continue 5" w:semiHidden="1" w:unhideWhenUsed="1"/>
-    <w:lsdException w:name="Message Header" w:semiHidden="1" w:unhideWhenUsed="1"/>
-    <w:lsdException w:name="Subtitle" w:uiPriority="11" w:qFormat="1"/>
-    <w:lsdException w:name="Salutation" w:semiHidden="1" w:unhideWhenUsed="1"/>
-    <w:lsdException w:name="Date" w:semiHidden="1" w:unhideWhenUsed="1"/>
-    <w:lsdException w:name="Body Text First Indent" w:semiHidden="1" w:unhideWhenUsed="1"/>
-    <w:lsdException w:name="Body Text First Indent 2" w:semiHidden="1" w:unhideWhenUsed="1"/>
-    <w:lsdException w:name="Note Heading" w:semiHidden="1" w:unhideWhenUsed="1"/>
-    <w:lsdException w:name="Body Text 2" w:semiHidden="1" w:unhideWhenUsed="1"/>
-    <w:lsdException w:name="Body Text 3" w:semiHidden="1" w:unhideWhenUsed="1"/>
-    <w:lsdException w:name="Body Text Indent 2" w:semiHidden="1" w:unhideWhenUsed="1"/>
-    <w:lsdException w:name="Body Text Indent 3" w:semiHidden="1" w:unhideWhenUsed="1"/>
-    <w:lsdException w:name="Block Text" w:semiHidden="1" w:unhideWhenUsed="1"/>
-    <w:lsdException w:name="Hyperlink" w:semiHidden="1" w:unhideWhenUsed="1"/>
-    <w:lsdException w:name="FollowedHyperlink" w:semiHidden="1" w:unhideWhenUsed="1"/>
-    <w:lsdException w:name="Strong" w:uiPriority="22" w:qFormat="1"/>
-    <w:lsdException w:name="Emphasis" w:uiPriority="20" w:qFormat="1"/>
-    <w:lsdException w:name="Document Map" w:semiHidden="1" w:unhideWhenUsed="1"/>
-    <w:lsdException w:name="Plain Text" w:semiHidden="1" w:unhideWhenUsed="1"/>
-    <w:lsdException w:name="E-mail Signature" w:semiHidden="1" w:unhideWhenUsed="1"/>
-    <w:lsdException w:name="HTML Top of Form" w:semiHidden="1" w:unhideWhenUsed="1"/>
-    <w:lsdException w:name="HTML Bottom of Form" w:semiHidden="1" w:unhideWhenUsed="1"/>
-    <w:lsdException w:name="Normal (Web)" w:semiHidden="1" w:unhideWhenUsed="1"/>
-    <w:lsdException w:name="HTML Acronym" w:semiHidden="1" w:unhideWhenUsed="1"/>
-    <w:lsdException w:name="HTML Address" w:semiHidden="1" w:unhideWhenUsed="1"/>
-    <w:lsdException w:name="HTML Cite" w:semiHidden="1" w:unhideWhenUsed="1"/>
-    <w:lsdException w:name="HTML Code" w:semiHidden="1" w:unhideWhenUsed="1"/>
-    <w:lsdException w:name="HTML Definition" w:semiHidden="1" w:unhideWhenUsed="1"/>
-    <w:lsdException w:name="HTML Keyboard" w:semiHidden="1" w:unhideWhenUsed="1"/>
-    <w:lsdException w:name="HTML Preformatted" w:semiHidden="1" w:unhideWhenUsed="1"/>
-    <w:lsdException w:name="HTML Sample" w:semiHidden="1" w:unhideWhenUsed="1"/>
-    <w:lsdException w:name="HTML Typewriter" w:semiHidden="1" w:unhideWhenUsed="1"/>
-    <w:lsdException w:name="HTML Variable" w:semiHidden="1" w:unhideWhenUsed="1"/>
-    <w:lsdException w:name="Normal Table" w:semiHidden="1" w:unhideWhenUsed="1"/>
-    <w:lsdException w:name="annotation subject" w:semiHidden="1" w:unhideWhenUsed="1"/>
-    <w:lsdException w:name="No List" w:semiHidden="1" w:unhideWhenUsed="1"/>
-    <w:lsdException w:name="Outline List 1" w:semiHidden="1" w:unhideWhenUsed="1"/>
-    <w:lsdException w:name="Outline List 2" w:semiHidden="1" w:unhideWhenUsed="1"/>
-    <w:lsdException w:name="Outline List 3" w:semiHidden="1" w:unhideWhenUsed="1"/>
-    <w:lsdException w:name="Table Simple 1" w:semiHidden="1" w:unhideWhenUsed="1"/>
-    <w:lsdException w:name="Table Simple 2" w:semiHidden="1" w:unhideWhenUsed="1"/>
-    <w:lsdException w:name="Table Simple 3" w:semiHidden="1" w:unhideWhenUsed="1"/>
-    <w:lsdException w:name="Table Classic 1" w:semiHidden="1" w:unhideWhenUsed="1"/>
-    <w:lsdException w:name="Table Classic 2" w:semiHidden="1" w:unhideWhenUsed="1"/>
-    <w:lsdException w:name="Table Classic 3" w:semiHidden="1" w:unhideWhenUsed="1"/>
-    <w:lsdException w:name="Table Classic 4" w:semiHidden="1" w:unhideWhenUsed="1"/>
-    <w:lsdException w:name="Table Colorful 1" w:semiHidden="1" w:unhideWhenUsed="1"/>
-    <w:lsdException w:name="Table Colorful 2" w:semiHidden="1" w:unhideWhenUsed="1"/>
-    <w:lsdException w:name="Table Colorful 3" w:semiHidden="1" w:unhideWhenUsed="1"/>
-    <w:lsdException w:name="Table Columns 1" w:semiHidden="1" w:unhideWhenUsed="1"/>
-    <w:lsdException w:name="Table Columns 2" w:semiHidden="1" w:unhideWhenUsed="1"/>
-    <w:lsdException w:name="Table Columns 3" w:semiHidden="1" w:unhideWhenUsed="1"/>
-    <w:lsdException w:name="Table Columns 4" w:semiHidden="1" w:unhideWhenUsed="1"/>
-    <w:lsdException w:name="Table Columns 5" w:semiHidden="1" w:unhideWhenUsed="1"/>
-    <w:lsdException w:name="Table Grid 1" w:semiHidden="1" w:unhideWhenUsed="1"/>
-    <w:lsdException w:name="Table Grid 2" w:semiHidden="1" w:unhideWhenUsed="1"/>
-    <w:lsdException w:name="Table Grid 3" w:semiHidden="1" w:unhideWhenUsed="1"/>
-    <w:lsdException w:name="Table Grid 4" w:semiHidden="1" w:unhideWhenUsed="1"/>
-    <w:lsdException w:name="Table Grid 5" w:semiHidden="1" w:unhideWhenUsed="1"/>
-    <w:lsdException w:name="Table Grid 6" w:semiHidden="1" w:unhideWhenUsed="1"/>
-    <w:lsdException w:name="Table Grid 7" w:semiHidden="1" w:unhideWhenUsed="1"/>
-    <w:lsdException w:name="Table Grid 8" w:semiHidden="1" w:unhideWhenUsed="1"/>
-    <w:lsdException w:name="Table List 1" w:semiHidden="1" w:unhideWhenUsed="1"/>
-    <w:lsdException w:name="Table List 2" w:semiHidden="1" w:unhideWhenUsed="1"/>
-    <w:lsdException w:name="Table List 3" w:semiHidden="1" w:unhideWhenUsed="1"/>
-    <w:lsdException w:name="Table List 4" w:semiHidden="1" w:unhideWhenUsed="1"/>
-    <w:lsdException w:name="Table List 5" w:semiHidden="1" w:unhideWhenUsed="1"/>
-    <w:lsdException w:name="Table List 6" w:semiHidden="1" w:unhideWhenUsed="1"/>
-    <w:lsdException w:name="Table List 7" w:semiHidden="1" w:unhideWhenUsed="1"/>
-    <w:lsdException w:name="Table List 8" w:semiHidden="1" w:unhideWhenUsed="1"/>
-    <w:lsdException w:name="Table 3D effects 1" w:semiHidden="1" w:unhideWhenUsed="1"/>
-    <w:lsdException w:name="Table 3D effects 2" w:semiHidden="1" w:unhideWhenUsed="1"/>
-    <w:lsdException w:name="Table 3D effects 3" w:semiHidden="1" w:unhideWhenUsed="1"/>
-    <w:lsdException w:name="Table Contemporary" w:semiHidden="1" w:unhideWhenUsed="1"/>
-    <w:lsdException w:name="Table Elegant" w:semiHidden="1" w:unhideWhenUsed="1"/>
-    <w:lsdException w:name="Table Professional" w:semiHidden="1" w:unhideWhenUsed="1"/>
-    <w:lsdException w:name="Table Subtle 1" w:semiHidden="1" w:unhideWhenUsed="1"/>
-    <w:lsdException w:name="Table Subtle 2" w:semiHidden="1" w:unhideWhenUsed="1"/>
-    <w:lsdException w:name="Table Web 1" w:semiHidden="1" w:unhideWhenUsed="1"/>
-    <w:lsdException w:name="Table Web 2" w:semiHidden="1" w:unhideWhenUsed="1"/>
-    <w:lsdException w:name="Table Web 3" w:semiHidden="1" w:unhideWhenUsed="1"/>
-    <w:lsdException w:name="Balloon Text" w:semiHidden="1" w:unhideWhenUsed="1"/>
-    <w:lsdException w:name="Table Grid" w:uiPriority="39"/>
-    <w:lsdException w:name="Table Theme" w:semiHidden="1" w:unhideWhenUsed="1"/>
-    <w:lsdException w:name="Placeholder Text" w:semiHidden="1"/>
-    <w:lsdException w:name="No Spacing" w:uiPriority="1" w:qFormat="1"/>
-    <w:lsdException w:name="Light Shading" w:uiPriority="60"/>
-    <w:lsdException w:name="Light List" w:uiPriority="61"/>
-    <w:lsdException w:name="Light Grid" w:uiPriority="62"/>
-    <w:lsdException w:name="Medium Shading 1" w:uiPriority="63"/>
-    <w:lsdException w:name="Medium Shading 2" w:uiPriority="64"/>
-    <w:lsdException w:name="Medium List 1" w:uiPriority="65"/>
-    <w:lsdException w:name="Medium List 2" w:uiPriority="66"/>
-    <w:lsdException w:name="Medium Grid 1" w:uiPriority="67"/>
-    <w:lsdException w:name="Medium Grid 2" w:uiPriority="68"/>
-    <w:lsdException w:name="Medium Grid 3" w:uiPriority="69"/>
-    <w:lsdException w:name="Dark List" w:uiPriority="70"/>
-    <w:lsdException w:name="Colorful Shading" w:uiPriority="71"/>
-    <w:lsdException w:name="Colorful List" w:uiPriority="72"/>
-    <w:lsdException w:name="Colorful Grid" w:uiPriority="73"/>
-    <w:lsdException w:name="Light Shading Accent 1" w:uiPriority="60"/>
-    <w:lsdException w:name="Light List Accent 1" w:uiPriority="61"/>
-    <w:lsdException w:name="Light Grid Accent 1" w:uiPriority="62"/>
-    <w:lsdException w:name="Medium Shading 1 Accent 1" w:uiPriority="63"/>
-    <w:lsdException w:name="Medium Shading 2 Accent 1" w:uiPriority="64"/>
-    <w:lsdException w:name="Medium List 1 Accent 1" w:uiPriority="65"/>
-    <w:lsdException w:name="Revision" w:semiHidden="1"/>
-    <w:lsdException w:name="List Paragraph" w:uiPriority="34" w:qFormat="1"/>
-    <w:lsdException w:name="Quote" w:uiPriority="29" w:qFormat="1"/>
-    <w:lsdException w:name="Intense Quote" w:uiPriority="30" w:qFormat="1"/>
-    <w:lsdException w:name="Medium List 2 Accent 1" w:uiPriority="66"/>
-    <w:lsdException w:name="Medium Grid 1 Accent 1" w:uiPriority="67"/>
-    <w:lsdException w:name="Medium Grid 2 Accent 1" w:uiPriority="68"/>
-    <w:lsdException w:name="Medium Grid 3 Accent 1" w:uiPriority="69"/>
-    <w:lsdException w:name="Dark List Accent 1" w:uiPriority="70"/>
-    <w:lsdException w:name="Colorful Shading Accent 1" w:uiPriority="71"/>
-    <w:lsdException w:name="Colorful List Accent 1" w:uiPriority="72"/>
-    <w:lsdException w:name="Colorful Grid Accent 1" w:uiPriority="73"/>
-    <w:lsdException w:name="Light Shading Accent 2" w:uiPriority="60"/>
-    <w:lsdException w:name="Light List Accent 2" w:uiPriority="61"/>
-    <w:lsdException w:name="Light Grid Accent 2" w:uiPriority="62"/>
-    <w:lsdException w:name="Medium Shading 1 Accent 2" w:uiPriority="63"/>
-    <w:lsdException w:name="Medium Shading 2 Accent 2" w:uiPriority="64"/>
-    <w:lsdException w:name="Medium List 1 Accent 2" w:uiPriority="65"/>
-    <w:lsdException w:name="Medium List 2 Accent 2" w:uiPriority="66"/>
-    <w:lsdException w:name="Medium Grid 1 Accent 2" w:uiPriority="67"/>
-    <w:lsdException w:name="Medium Grid 2 Accent 2" w:uiPriority="68"/>
-    <w:lsdException w:name="Medium Grid 3 Accent 2" w:uiPriority="69"/>
-    <w:lsdException w:name="Dark List Accent 2" w:uiPriority="70"/>
-    <w:lsdException w:name="Colorful Shading Accent 2" w:uiPriority="71"/>
-    <w:lsdException w:name="Colorful List Accent 2" w:uiPriority="72"/>
-    <w:lsdException w:name="Colorful Grid Accent 2" w:uiPriority="73"/>
-    <w:lsdException w:name="Light Shading Accent 3" w:uiPriority="60"/>
-    <w:lsdException w:name="Light List Accent 3" w:uiPriority="61"/>
-    <w:lsdException w:name="Light Grid Accent 3" w:uiPriority="62"/>
-    <w:lsdException w:name="Medium Shading 1 Accent 3" w:uiPriority="63"/>
-    <w:lsdException w:name="Medium Shading 2 Accent 3" w:uiPriority="64"/>
-    <w:lsdException w:name="Medium List 1 Accent 3" w:uiPriority="65"/>
-    <w:lsdException w:name="Medium List 2 Accent 3" w:uiPriority="66"/>
-    <w:lsdException w:name="Medium Grid 1 Accent 3" w:uiPriority="67"/>
-    <w:lsdException w:name="Medium Grid 2 Accent 3" w:uiPriority="68"/>
-    <w:lsdException w:name="Medium Grid 3 Accent 3" w:uiPriority="69"/>
-    <w:lsdException w:name="Dark List Accent 3" w:uiPriority="70"/>
-    <w:lsdException w:name="Colorful Shading Accent 3" w:uiPriority="71"/>
-    <w:lsdException w:name="Colorful List Accent 3" w:uiPriority="72"/>
-    <w:lsdException w:name="Colorful Grid Accent 3" w:uiPriority="73"/>
-    <w:lsdException w:name="Light Shading Accent 4" w:uiPriority="60"/>
-    <w:lsdException w:name="Light List Accent 4" w:uiPriority="61"/>
-    <w:lsdException w:name="Light Grid Accent 4" w:uiPriority="62"/>
-    <w:lsdException w:name="Medium Shading 1 Accent 4" w:uiPriority="63"/>
-    <w:lsdException w:name="Medium Shading 2 Accent 4" w:uiPriority="64"/>
-    <w:lsdException w:name="Medium List 1 Accent 4" w:uiPriority="65"/>
-    <w:lsdException w:name="Medium List 2 Accent 4" w:uiPriority="66"/>
-    <w:lsdException w:name="Medium Grid 1 Accent 4" w:uiPriority="67"/>
-    <w:lsdException w:name="Medium Grid 2 Accent 4" w:uiPriority="68"/>
-    <w:lsdException w:name="Medium Grid 3 Accent 4" w:uiPriority="69"/>
-    <w:lsdException w:name="Dark List Accent 4" w:uiPriority="70"/>
-    <w:lsdException w:name="Colorful Shading Accent 4" w:uiPriority="71"/>
-    <w:lsdException w:name="Colorful List Accent 4" w:uiPriority="72"/>
-    <w:lsdException w:name="Colorful Grid Accent 4" w:uiPriority="73"/>
-    <w:lsdException w:name="Light Shading Accent 5" w:uiPriority="60"/>
-    <w:lsdException w:name="Light List Accent 5" w:uiPriority="61"/>
-    <w:lsdException w:name="Light Grid Accent 5" w:uiPriority="62"/>
-    <w:lsdException w:name="Medium Shading 1 Accent 5" w:uiPriority="63"/>
-    <w:lsdException w:name="Medium Shading 2 Accent 5" w:uiPriority="64"/>
-    <w:lsdException w:name="Medium List 1 Accent 5" w:uiPriority="65"/>
-    <w:lsdException w:name="Medium List 2 Accent 5" w:uiPriority="66"/>
-    <w:lsdException w:name="Medium Grid 1 Accent 5" w:uiPriority="67"/>
-    <w:lsdException w:name="Medium Grid 2 Accent 5" w:uiPriority="68"/>
-    <w:lsdException w:name="Medium Grid 3 Accent 5" w:uiPriority="69"/>
-    <w:lsdException w:name="Dark List Accent 5" w:uiPriority="70"/>
-    <w:lsdException w:name="Colorful Shading Accent 5" w:uiPriority="71"/>
-    <w:lsdException w:name="Colorful List Accent 5" w:uiPriority="72"/>
-    <w:lsdException w:name="Colorful Grid Accent 5" w:uiPriority="73"/>
-    <w:lsdException w:name="Light Shading Accent 6" w:uiPriority="60"/>
-    <w:lsdException w:name="Light List Accent 6" w:uiPriority="61"/>
-    <w:lsdException w:name="Light Grid Accent 6" w:uiPriority="62"/>
-    <w:lsdException w:name="Medium Shading 1 Accent 6" w:uiPriority="63"/>
-    <w:lsdException w:name="Medium Shading 2 Accent 6" w:uiPriority="64"/>
-    <w:lsdException w:name="Medium List 1 Accent 6" w:uiPriority="65"/>
-    <w:lsdException w:name="Medium List 2 Accent 6" w:uiPriority="66"/>
-    <w:lsdException w:name="Medium Grid 1 Accent 6" w:uiPriority="67"/>
-    <w:lsdException w:name="Medium Grid 2 Accent 6" w:uiPriority="68"/>
-    <w:lsdException w:name="Medium Grid 3 Accent 6" w:uiPriority="69"/>
-    <w:lsdException w:name="Dark List Accent 6" w:uiPriority="70"/>
-    <w:lsdException w:name="Colorful Shading Accent 6" w:uiPriority="71"/>
-    <w:lsdException w:name="Colorful List Accent 6" w:uiPriority="72"/>
-    <w:lsdException w:name="Colorful Grid Accent 6" w:uiPriority="73"/>
-    <w:lsdException w:name="Subtle Emphasis" w:uiPriority="19" w:qFormat="1"/>
-    <w:lsdException w:name="Intense Emphasis" w:uiPriority="21" w:qFormat="1"/>
-    <w:lsdException w:name="Subtle Reference" w:uiPriority="31" w:qFormat="1"/>
-    <w:lsdException w:name="Intense Reference" w:uiPriority="32" w:qFormat="1"/>
-    <w:lsdException w:name="Book Title" w:uiPriority="33" w:qFormat="1"/>
-    <w:lsdException w:name="Bibliography" w:semiHidden="1" w:uiPriority="37" w:unhideWhenUsed="1"/>
-    <w:lsdException w:name="TOC Heading" w:semiHidden="1" w:uiPriority="39" w:unhideWhenUsed="1" w:qFormat="1"/>
-    <w:lsdException w:name="Plain Table 1" w:uiPriority="41"/>
-    <w:lsdException w:name="Plain Table 2" w:uiPriority="42"/>
-    <w:lsdException w:name="Plain Table 3" w:uiPriority="43"/>
-    <w:lsdException w:name="Plain Table 4" w:uiPriority="44"/>
-    <w:lsdException w:name="Plain Table 5" w:uiPriority="45"/>
-    <w:lsdException w:name="Grid Table Light" w:uiPriority="40"/>
-    <w:lsdException w:name="Grid Table 1 Light" w:uiPriority="46"/>
-    <w:lsdException w:name="Grid Table 2" w:uiPriority="47"/>
-    <w:lsdException w:name="Grid Table 3" w:uiPriority="48"/>
-    <w:lsdException w:name="Grid Table 4" w:uiPriority="49"/>
-    <w:lsdException w:name="Grid Table 5 Dark" w:uiPriority="50"/>
-    <w:lsdException w:name="Grid Table 6 Colorful" w:uiPriority="51"/>
-    <w:lsdException w:name="Grid Table 7 Colorful" w:uiPriority="52"/>
-    <w:lsdException w:name="Grid Table 1 Light Accent 1" w:uiPriority="46"/>
-    <w:lsdException w:name="Grid Table 2 Accent 1" w:uiPriority="47"/>
-    <w:lsdException w:name="Grid Table 3 Accent 1" w:uiPriority="48"/>
-    <w:lsdException w:name="Grid Table 4 Accent 1" w:uiPriority="49"/>
-    <w:lsdException w:name="Grid Table 5 Dark Accent 1" w:uiPriority="50"/>
-    <w:lsdException w:name="Grid Table 6 Colorful Accent 1" w:uiPriority="51"/>
-    <w:lsdException w:name="Grid Table 7 Colorful Accent 1" w:uiPriority="52"/>
-    <w:lsdException w:name="Grid Table 1 Light Accent 2" w:uiPriority="46"/>
-    <w:lsdException w:name="Grid Table 2 Accent 2" w:uiPriority="47"/>
-    <w:lsdException w:name="Grid Table 3 Accent 2" w:uiPriority="48"/>
-    <w:lsdException w:name="Grid Table 4 Accent 2" w:uiPriority="49"/>
-    <w:lsdException w:name="Grid Table 5 Dark Accent 2" w:uiPriority="50"/>
-    <w:lsdException w:name="Grid Table 6 Colorful Accent 2" w:uiPriority="51"/>
-    <w:lsdException w:name="Grid Table 7 Colorful Accent 2" w:uiPriority="52"/>
-    <w:lsdException w:name="Grid Table 1 Light Accent 3" w:uiPriority="46"/>
-    <w:lsdException w:name="Grid Table 2 Accent 3" w:uiPriority="47"/>
-    <w:lsdException w:name="Grid Table 3 Accent 3" w:uiPriority="48"/>
-    <w:lsdException w:name="Grid Table 4 Accent 3" w:uiPriority="49"/>
-    <w:lsdException w:name="Grid Table 5 Dark Accent 3" w:uiPriority="50"/>
-    <w:lsdException w:name="Grid Table 6 Colorful Accent 3" w:uiPriority="51"/>
-    <w:lsdException w:name="Grid Table 7 Colorful Accent 3" w:uiPriority="52"/>
-    <w:lsdException w:name="Grid Table 1 Light Accent 4" w:uiPriority="46"/>
-    <w:lsdException w:name="Grid Table 2 Accent 4" w:uiPriority="47"/>
-    <w:lsdException w:name="Grid Table 3 Accent 4" w:uiPriority="48"/>
-    <w:lsdException w:name="Grid Table 4 Accent 4" w:uiPriority="49"/>
-    <w:lsdException w:name="Grid Table 5 Dark Accent 4" w:uiPriority="50"/>
-    <w:lsdException w:name="Grid Table 6 Colorful Accent 4" w:uiPriority="51"/>
-    <w:lsdException w:name="Grid Table 7 Colorful Accent 4" w:uiPriority="52"/>
-    <w:lsdException w:name="Grid Table 1 Light Accent 5" w:uiPriority="46"/>
-    <w:lsdException w:name="Grid Table 2 Accent 5" w:uiPriority="47"/>
-    <w:lsdException w:name="Grid Table 3 Accent 5" w:uiPriority="48"/>
-    <w:lsdException w:name="Grid Table 4 Accent 5" w:uiPriority="49"/>
-    <w:lsdException w:name="Grid Table 5 Dark Accent 5" w:uiPriority="50"/>
-    <w:lsdException w:name="Grid Table 6 Colorful Accent 5" w:uiPriority="51"/>
-    <w:lsdException w:name="Grid Table 7 Colorful Accent 5" w:uiPriority="52"/>
-    <w:lsdException w:name="Grid Table 1 Light Accent 6" w:uiPriority="46"/>
-    <w:lsdException w:name="Grid Table 2 Accent 6" w:uiPriority="47"/>
-    <w:lsdException w:name="Grid Table 3 Accent 6" w:uiPriority="48"/>
-    <w:lsdException w:name="Grid Table 4 Accent 6" w:uiPriority="49"/>
-    <w:lsdException w:name="Grid Table 5 Dark Accent 6" w:uiPriority="50"/>
-    <w:lsdException w:name="Grid Table 6 Colorful Accent 6" w:uiPriority="51"/>
-    <w:lsdException w:name="Grid Table 7 Colorful Accent 6" w:uiPriority="52"/>
-    <w:lsdException w:name="List Table 1 Light" w:uiPriority="46"/>
-    <w:lsdException w:name="List Table 2" w:uiPriority="47"/>
-    <w:lsdException w:name="List Table 3" w:uiPriority="48"/>
-    <w:lsdException w:name="List Table 4" w:uiPriority="49"/>
-    <w:lsdException w:name="List Table 5 Dark" w:uiPriority="50"/>
-    <w:lsdException w:name="List Table 6 Colorful" w:uiPriority="51"/>
-    <w:lsdException w:name="List Table 7 Colorful" w:uiPriority="52"/>
-    <w:lsdException w:name="List Table 1 Light Accent 1" w:uiPriority="46"/>
-    <w:lsdException w:name="List Table 2 Accent 1" w:uiPriority="47"/>
-    <w:lsdException w:name="List Table 3 Accent 1" w:uiPriority="48"/>
-    <w:lsdException w:name="List Table 4 Accent 1" w:uiPriority="49"/>
-    <w:lsdException w:name="List Table 5 Dark Accent 1" w:uiPriority="50"/>
-    <w:lsdException w:name="List Table 6 Colorful Accent 1" w:uiPriority="51"/>
-    <w:lsdException w:name="List Table 7 Colorful Accent 1" w:uiPriority="52"/>
-    <w:lsdException w:name="List Table 1 Light Accent 2" w:uiPriority="46"/>
-    <w:lsdException w:name="List Table 2 Accent 2" w:uiPriority="47"/>
-    <w:lsdException w:name="List Table 3 Accent 2" w:uiPriority="48"/>
-    <w:lsdException w:name="List Table 4 Accent 2" w:uiPriority="49"/>
-    <w:lsdException w:name="List Table 5 Dark Accent 2" w:uiPriority="50"/>
-    <w:lsdException w:name="List Table 6 Colorful Accent 2" w:uiPriority="51"/>
-    <w:lsdException w:name="List Table 7 Colorful Accent 2" w:uiPriority="52"/>
-    <w:lsdException w:name="List Table 1 Light Accent 3" w:uiPriority="46"/>
-    <w:lsdException w:name="List Table 2 Accent 3" w:uiPriority="47"/>
-    <w:lsdException w:name="List Table 3 Accent 3" w:uiPriority="48"/>
-    <w:lsdException w:name="List Table 4 Accent 3" w:uiPriority="49"/>
-    <w:lsdException w:name="List Table 5 Dark Accent 3" w:uiPriority="50"/>
-    <w:lsdException w:name="List Table 6 Colorful Accent 3" w:uiPriority="51"/>
-    <w:lsdException w:name="List Table 7 Colorful Accent 3" w:uiPriority="52"/>
-    <w:lsdException w:name="List Table 1 Light Accent 4" w:uiPriority="46"/>
-    <w:lsdException w:name="List Table 2 Accent 4" w:uiPriority="47"/>
-    <w:lsdException w:name="List Table 3 Accent 4" w:uiPriority="48"/>
-    <w:lsdException w:name="List Table 4 Accent 4" w:uiPriority="49"/>
-    <w:lsdException w:name="List Table 5 Dark Accent 4" w:uiPriority="50"/>
-    <w:lsdException w:name="List Table 6 Colorful Accent 4" w:uiPriority="51"/>
-    <w:lsdException w:name="List Table 7 Colorful Accent 4" w:uiPriority="52"/>
-    <w:lsdException w:name="List Table 1 Light Accent 5" w:uiPriority="46"/>
-    <w:lsdException w:name="List Table 2 Accent 5" w:uiPriority="47"/>
-    <w:lsdException w:name="List Table 3 Accent 5" w:uiPriority="48"/>
-    <w:lsdException w:name="List Table 4 Accent 5" w:uiPriority="49"/>
-    <w:lsdException w:name="List Table 5 Dark Accent 5" w:uiPriority="50"/>
-    <w:lsdException w:name="List Table 6 Colorful Accent 5" w:uiPriority="51"/>
-    <w:lsdException w:name="List Table 7 Colorful Accent 5" w:uiPriority="52"/>
-    <w:lsdException w:name="List Table 1 Light Accent 6" w:uiPriority="46"/>
-    <w:lsdException w:name="List Table 2 Accent 6" w:uiPriority="47"/>
-    <w:lsdException w:name="List Table 3 Accent 6" w:uiPriority="48"/>
-    <w:lsdException w:name="List Table 4 Accent 6" w:uiPriority="49"/>
-    <w:lsdException w:name="List Table 5 Dark Accent 6" w:uiPriority="50"/>
-    <w:lsdException w:name="List Table 6 Colorful Accent 6" w:uiPriority="51"/>
-    <w:lsdException w:name="List Table 7 Colorful Accent 6" w:uiPriority="52"/>
+  <w:latentStyles w:defLockedState="0" w:defUIPriority="99" w:defSemiHidden="1" w:defUnhideWhenUsed="1" w:defQFormat="0" w:count="267">
+    <w:lsdException w:name="Normal" w:semiHidden="0" w:uiPriority="0" w:unhideWhenUsed="0" w:qFormat="1"/>
+    <w:lsdException w:name="heading 1" w:semiHidden="0" w:uiPriority="9" w:unhideWhenUsed="0" w:qFormat="1"/>
+    <w:lsdException w:name="heading 2" w:uiPriority="9" w:qFormat="1"/>
+    <w:lsdException w:name="heading 3" w:uiPriority="9" w:qFormat="1"/>
+    <w:lsdException w:name="heading 4" w:uiPriority="9" w:qFormat="1"/>
+    <w:lsdException w:name="heading 5" w:uiPriority="9" w:qFormat="1"/>
+    <w:lsdException w:name="heading 6" w:uiPriority="9" w:qFormat="1"/>
+    <w:lsdException w:name="heading 7" w:uiPriority="9" w:qFormat="1"/>
+    <w:lsdException w:name="heading 8" w:uiPriority="9" w:qFormat="1"/>
+    <w:lsdException w:name="heading 9" w:uiPriority="9" w:qFormat="1"/>
+    <w:lsdException w:name="toc 1" w:uiPriority="39"/>
+    <w:lsdException w:name="toc 2" w:uiPriority="39"/>
+    <w:lsdException w:name="toc 3" w:uiPriority="39"/>
+    <w:lsdException w:name="toc 4" w:uiPriority="39"/>
+    <w:lsdException w:name="toc 5" w:uiPriority="39"/>
+    <w:lsdException w:name="toc 6" w:uiPriority="39"/>
+    <w:lsdException w:name="toc 7" w:uiPriority="39"/>
+    <w:lsdException w:name="toc 8" w:uiPriority="39"/>
+    <w:lsdException w:name="toc 9" w:uiPriority="39"/>
+    <w:lsdException w:name="caption" w:uiPriority="35" w:qFormat="1"/>
+    <w:lsdException w:name="Title" w:semiHidden="0" w:uiPriority="10" w:unhideWhenUsed="0" w:qFormat="1"/>
+    <w:lsdException w:name="Default Paragraph Font" w:uiPriority="1"/>
+    <w:lsdException w:name="Subtitle" w:semiHidden="0" w:uiPriority="11" w:unhideWhenUsed="0" w:qFormat="1"/>
+    <w:lsdException w:name="Strong" w:semiHidden="0" w:uiPriority="22" w:unhideWhenUsed="0" w:qFormat="1"/>
+    <w:lsdException w:name="Emphasis" w:semiHidden="0" w:uiPriority="20" w:unhideWhenUsed="0" w:qFormat="1"/>
+    <w:lsdException w:name="Table Grid" w:semiHidden="0" w:uiPriority="59" w:unhideWhenUsed="0"/>
+    <w:lsdException w:name="Placeholder Text" w:unhideWhenUsed="0"/>
+    <w:lsdException w:name="No Spacing" w:semiHidden="0" w:uiPriority="1" w:unhideWhenUsed="0" w:qFormat="1"/>
+    <w:lsdException w:name="Light Shading" w:semiHidden="0" w:uiPriority="60" w:unhideWhenUsed="0"/>
+    <w:lsdException w:name="Light List" w:semiHidden="0" w:uiPriority="61" w:unhideWhenUsed="0"/>
+    <w:lsdException w:name="Light Grid" w:semiHidden="0" w:uiPriority="62" w:unhideWhenUsed="0"/>
+    <w:lsdException w:name="Medium Shading 1" w:semiHidden="0" w:uiPriority="63" w:unhideWhenUsed="0"/>
+    <w:lsdException w:name="Medium Shading 2" w:semiHidden="0" w:uiPriority="64" w:unhideWhenUsed="0"/>
+    <w:lsdException w:name="Medium List 1" w:semiHidden="0" w:uiPriority="65" w:unhideWhenUsed="0"/>
+    <w:lsdException w:name="Medium List 2" w:semiHidden="0" w:uiPriority="66" w:unhideWhenUsed="0"/>
+    <w:lsdException w:name="Medium Grid 1" w:semiHidden="0" w:uiPriority="67" w:unhideWhenUsed="0"/>
+    <w:lsdException w:name="Medium Grid 2" w:semiHidden="0" w:uiPriority="68" w:unhideWhenUsed="0"/>
+    <w:lsdException w:name="Medium Grid 3" w:semiHidden="0" w:uiPriority="69" w:unhideWhenUsed="0"/>
+    <w:lsdException w:name="Dark List" w:semiHidden="0" w:uiPriority="70" w:unhideWhenUsed="0"/>
+    <w:lsdException w:name="Colorful Shading" w:semiHidden="0" w:uiPriority="71" w:unhideWhenUsed="0"/>
+    <w:lsdException w:name="Colorful List" w:semiHidden="0" w:uiPriority="72" w:unhideWhenUsed="0"/>
+    <w:lsdException w:name="Colorful Grid" w:semiHidden="0" w:uiPriority="73" w:unhideWhenUsed="0"/>
+    <w:lsdException w:name="Light Shading Accent 1" w:semiHidden="0" w:uiPriority="60" w:unhideWhenUsed="0"/>
+    <w:lsdException w:name="Light List Accent 1" w:semiHidden="0" w:uiPriority="61" w:unhideWhenUsed="0"/>
+    <w:lsdException w:name="Light Grid Accent 1" w:semiHidden="0" w:uiPriority="62" w:unhideWhenUsed="0"/>
+    <w:lsdException w:name="Medium Shading 1 Accent 1" w:semiHidden="0" w:uiPriority="63" w:unhideWhenUsed="0"/>
+    <w:lsdException w:name="Medium Shading 2 Accent 1" w:semiHidden="0" w:uiPriority="64" w:unhideWhenUsed="0"/>
+    <w:lsdException w:name="Medium List 1 Accent 1" w:semiHidden="0" w:uiPriority="65" w:unhideWhenUsed="0"/>
+    <w:lsdException w:name="Revision" w:unhideWhenUsed="0"/>
+    <w:lsdException w:name="List Paragraph" w:semiHidden="0" w:uiPriority="34" w:unhideWhenUsed="0" w:qFormat="1"/>
+    <w:lsdException w:name="Quote" w:semiHidden="0" w:uiPriority="29" w:unhideWhenUsed="0" w:qFormat="1"/>
+    <w:lsdException w:name="Intense Quote" w:semiHidden="0" w:uiPriority="30" w:unhideWhenUsed="0" w:qFormat="1"/>
+    <w:lsdException w:name="Medium List 2 Accent 1" w:semiHidden="0" w:uiPriority="66" w:unhideWhenUsed="0"/>
+    <w:lsdException w:name="Medium Grid 1 Accent 1" w:semiHidden="0" w:uiPriority="67" w:unhideWhenUsed="0"/>
+    <w:lsdException w:name="Medium Grid 2 Accent 1" w:semiHidden="0" w:uiPriority="68" w:unhideWhenUsed="0"/>
+    <w:lsdException w:name="Medium Grid 3 Accent 1" w:semiHidden="0" w:uiPriority="69" w:unhideWhenUsed="0"/>
+    <w:lsdException w:name="Dark List Accent 1" w:semiHidden="0" w:uiPriority="70" w:unhideWhenUsed="0"/>
+    <w:lsdException w:name="Colorful Shading Accent 1" w:semiHidden="0" w:uiPriority="71" w:unhideWhenUsed="0"/>
+    <w:lsdException w:name="Colorful List Accent 1" w:semiHidden="0" w:uiPriority="72" w:unhideWhenUsed="0"/>
+    <w:lsdException w:name="Colorful Grid Accent 1" w:semiHidden="0" w:uiPriority="73" w:unhideWhenUsed="0"/>
+    <w:lsdException w:name="Light Shading Accent 2" w:semiHidden="0" w:uiPriority="60" w:unhideWhenUsed="0"/>
+    <w:lsdException w:name="Light List Accent 2" w:semiHidden="0" w:uiPriority="61" w:unhideWhenUsed="0"/>
+    <w:lsdException w:name="Light Grid Accent 2" w:semiHidden="0" w:uiPriority="62" w:unhideWhenUsed="0"/>
+    <w:lsdException w:name="Medium Shading 1 Accent 2" w:semiHidden="0" w:uiPriority="63" w:unhideWhenUsed="0"/>
+    <w:lsdException w:name="Medium Shading 2 Accent 2" w:semiHidden="0" w:uiPriority="64" w:unhideWhenUsed="0"/>
+    <w:lsdException w:name="Medium List 1 Accent 2" w:semiHidden="0" w:uiPriority="65" w:unhideWhenUsed="0"/>
+    <w:lsdException w:name="Medium List 2 Accent 2" w:semiHidden="0" w:uiPriority="66" w:unhideWhenUsed="0"/>
+    <w:lsdException w:name="Medium Grid 1 Accent 2" w:semiHidden="0" w:uiPriority="67" w:unhideWhenUsed="0"/>
+    <w:lsdException w:name="Medium Grid 2 Accent 2" w:semiHidden="0" w:uiPriority="68" w:unhideWhenUsed="0"/>
+    <w:lsdException w:name="Medium Grid 3 Accent 2" w:semiHidden="0" w:uiPriority="69" w:unhideWhenUsed="0"/>
+    <w:lsdException w:name="Dark List Accent 2" w:semiHidden="0" w:uiPriority="70" w:unhideWhenUsed="0"/>
+    <w:lsdException w:name="Colorful Shading Accent 2" w:semiHidden="0" w:uiPriority="71" w:unhideWhenUsed="0"/>
+    <w:lsdException w:name="Colorful List Accent 2" w:semiHidden="0" w:uiPriority="72" w:unhideWhenUsed="0"/>
+    <w:lsdException w:name="Colorful Grid Accent 2" w:semiHidden="0" w:uiPriority="73" w:unhideWhenUsed="0"/>
+    <w:lsdException w:name="Light Shading Accent 3" w:semiHidden="0" w:uiPriority="60" w:unhideWhenUsed="0"/>
+    <w:lsdException w:name="Light List Accent 3" w:semiHidden="0" w:uiPriority="61" w:unhideWhenUsed="0"/>
+    <w:lsdException w:name="Light Grid Accent 3" w:semiHidden="0" w:uiPriority="62" w:unhideWhenUsed="0"/>
+    <w:lsdException w:name="Medium Shading 1 Accent 3" w:semiHidden="0" w:uiPriority="63" w:unhideWhenUsed="0"/>
+    <w:lsdException w:name="Medium Shading 2 Accent 3" w:semiHidden="0" w:uiPriority="64" w:unhideWhenUsed="0"/>
+    <w:lsdException w:name="Medium List 1 Accent 3" w:semiHidden="0" w:uiPriority="65" w:unhideWhenUsed="0"/>
+    <w:lsdException w:name="Medium List 2 Accent 3" w:semiHidden="0" w:uiPriority="66" w:unhideWhenUsed="0"/>
+    <w:lsdException w:name="Medium Grid 1 Accent 3" w:semiHidden="0" w:uiPriority="67" w:unhideWhenUsed="0"/>
+    <w:lsdException w:name="Medium Grid 2 Accent 3" w:semiHidden="0" w:uiPriority="68" w:unhideWhenUsed="0"/>
+    <w:lsdException w:name="Medium Grid 3 Accent 3" w:semiHidden="0" w:uiPriority="69" w:unhideWhenUsed="0"/>
+    <w:lsdException w:name="Dark List Accent 3" w:semiHidden="0" w:uiPriority="70" w:unhideWhenUsed="0"/>
+    <w:lsdException w:name="Colorful Shading Accent 3" w:semiHidden="0" w:uiPriority="71" w:unhideWhenUsed="0"/>
+    <w:lsdException w:name="Colorful List Accent 3" w:semiHidden="0" w:uiPriority="72" w:unhideWhenUsed="0"/>
+    <w:lsdException w:name="Colorful Grid Accent 3" w:semiHidden="0" w:uiPriority="73" w:unhideWhenUsed="0"/>
+    <w:lsdException w:name="Light Shading Accent 4" w:semiHidden="0" w:uiPriority="60" w:unhideWhenUsed="0"/>
+    <w:lsdException w:name="Light List Accent 4" w:semiHidden="0" w:uiPriority="61" w:unhideWhenUsed="0"/>
+    <w:lsdException w:name="Light Grid Accent 4" w:semiHidden="0" w:uiPriority="62" w:unhideWhenUsed="0"/>
+    <w:lsdException w:name="Medium Shading 1 Accent 4" w:semiHidden="0" w:uiPriority="63" w:unhideWhenUsed="0"/>
+    <w:lsdException w:name="Medium Shading 2 Accent 4" w:semiHidden="0" w:uiPriority="64" w:unhideWhenUsed="0"/>
+    <w:lsdException w:name="Medium List 1 Accent 4" w:semiHidden="0" w:uiPriority="65" w:unhideWhenUsed="0"/>
+    <w:lsdException w:name="Medium List 2 Accent 4" w:semiHidden="0" w:uiPriority="66" w:unhideWhenUsed="0"/>
+    <w:lsdException w:name="Medium Grid 1 Accent 4" w:semiHidden="0" w:uiPriority="67" w:unhideWhenUsed="0"/>
+    <w:lsdException w:name="Medium Grid 2 Accent 4" w:semiHidden="0" w:uiPriority="68" w:unhideWhenUsed="0"/>
+    <w:lsdException w:name="Medium Grid 3 Accent 4" w:semiHidden="0" w:uiPriority="69" w:unhideWhenUsed="0"/>
+    <w:lsdException w:name="Dark List Accent 4" w:semiHidden="0" w:uiPriority="70" w:unhideWhenUsed="0"/>
+    <w:lsdException w:name="Colorful Shading Accent 4" w:semiHidden="0" w:uiPriority="71" w:unhideWhenUsed="0"/>
+    <w:lsdException w:name="Colorful List Accent 4" w:semiHidden="0" w:uiPriority="72" w:unhideWhenUsed="0"/>
+    <w:lsdException w:name="Colorful Grid Accent 4" w:semiHidden="0" w:uiPriority="73" w:unhideWhenUsed="0"/>
+    <w:lsdException w:name="Light Shading Accent 5" w:semiHidden="0" w:uiPriority="60" w:unhideWhenUsed="0"/>
+    <w:lsdException w:name="Light List Accent 5" w:semiHidden="0" w:uiPriority="61" w:unhideWhenUsed="0"/>
+    <w:lsdException w:name="Light Grid Accent 5" w:semiHidden="0" w:uiPriority="62" w:unhideWhenUsed="0"/>
+    <w:lsdException w:name="Medium Shading 1 Accent 5" w:semiHidden="0" w:uiPriority="63" w:unhideWhenUsed="0"/>
+    <w:lsdException w:name="Medium Shading 2 Accent 5" w:semiHidden="0" w:uiPriority="64" w:unhideWhenUsed="0"/>
+    <w:lsdException w:name="Medium List 1 Accent 5" w:semiHidden="0" w:uiPriority="65" w:unhideWhenUsed="0"/>
+    <w:lsdException w:name="Medium List 2 Accent 5" w:semiHidden="0" w:uiPriority="66" w:unhideWhenUsed="0"/>
+    <w:lsdException w:name="Medium Grid 1 Accent 5" w:semiHidden="0" w:uiPriority="67" w:unhideWhenUsed="0"/>
+    <w:lsdException w:name="Medium Grid 2 Accent 5" w:semiHidden="0" w:uiPriority="68" w:unhideWhenUsed="0"/>
+    <w:lsdException w:name="Medium Grid 3 Accent 5" w:semiHidden="0" w:uiPriority="69" w:unhideWhenUsed="0"/>
+    <w:lsdException w:name="Dark List Accent 5" w:semiHidden="0" w:uiPriority="70" w:unhideWhenUsed="0"/>
+    <w:lsdException w:name="Colorful Shading Accent 5" w:semiHidden="0" w:uiPriority="71" w:unhideWhenUsed="0"/>
+    <w:lsdException w:name="Colorful List Accent 5" w:semiHidden="0" w:uiPriority="72" w:unhideWhenUsed="0"/>
+    <w:lsdException w:name="Colorful Grid Accent 5" w:semiHidden="0" w:uiPriority="73" w:unhideWhenUsed="0"/>
+    <w:lsdException w:name="Light Shading Accent 6" w:semiHidden="0" w:uiPriority="60" w:unhideWhenUsed="0"/>
+    <w:lsdException w:name="Light List Accent 6" w:semiHidden="0" w:uiPriority="61" w:unhideWhenUsed="0"/>
+    <w:lsdException w:name="Light Grid Accent 6" w:semiHidden="0" w:uiPriority="62" w:unhideWhenUsed="0"/>
+    <w:lsdException w:name="Medium Shading 1 Accent 6" w:semiHidden="0" w:uiPriority="63" w:unhideWhenUsed="0"/>
+    <w:lsdException w:name="Medium Shading 2 Accent 6" w:semiHidden="0" w:uiPriority="64" w:unhideWhenUsed="0"/>
+    <w:lsdException w:name="Medium List 1 Accent 6" w:semiHidden="0" w:uiPriority="65" w:unhideWhenUsed="0"/>
+    <w:lsdException w:name="Medium List 2 Accent 6" w:semiHidden="0" w:uiPriority="66" w:unhideWhenUsed="0"/>
+    <w:lsdException w:name="Medium Grid 1 Accent 6" w:semiHidden="0" w:uiPriority="67" w:unhideWhenUsed="0"/>
+    <w:lsdException w:name="Medium Grid 2 Accent 6" w:semiHidden="0" w:uiPriority="68" w:unhideWhenUsed="0"/>
+    <w:lsdException w:name="Medium Grid 3 Accent 6" w:semiHidden="0" w:uiPriority="69" w:unhideWhenUsed="0"/>
+    <w:lsdException w:name="Dark List Accent 6" w:semiHidden="0" w:uiPriority="70" w:unhideWhenUsed="0"/>
+    <w:lsdException w:name="Colorful Shading Accent 6" w:semiHidden="0" w:uiPriority="71" w:unhideWhenUsed="0"/>
+    <w:lsdException w:name="Colorful List Accent 6" w:semiHidden="0" w:uiPriority="72" w:unhideWhenUsed="0"/>
+    <w:lsdException w:name="Colorful Grid Accent 6" w:semiHidden="0" w:uiPriority="73" w:unhideWhenUsed="0"/>
+    <w:lsdException w:name="Subtle Emphasis" w:semiHidden="0" w:uiPriority="19" w:unhideWhenUsed="0" w:qFormat="1"/>
+    <w:lsdException w:name="Intense Emphasis" w:semiHidden="0" w:uiPriority="21" w:unhideWhenUsed="0" w:qFormat="1"/>
+    <w:lsdException w:name="Subtle Reference" w:semiHidden="0" w:uiPriority="31" w:unhideWhenUsed="0" w:qFormat="1"/>
+    <w:lsdException w:name="Intense Reference" w:semiHidden="0" w:uiPriority="32" w:unhideWhenUsed="0" w:qFormat="1"/>
+    <w:lsdException w:name="Book Title" w:semiHidden="0" w:uiPriority="33" w:unhideWhenUsed="0" w:qFormat="1"/>
+    <w:lsdException w:name="Bibliography" w:uiPriority="37"/>
+    <w:lsdException w:name="TOC Heading" w:uiPriority="39" w:qFormat="1"/>
   </w:latentStyles>
-  <w:style w:type="paragraph" w:default="1" w:styleId="Normal">
+  <w:style w:type="paragraph" w:default="1" w:styleId="Standaard">
     <w:name w:val="Normal"/>
     <w:qFormat/>
   </w:style>
-  <w:style w:type="character" w:default="1" w:styleId="DefaultParagraphFont">
+  <w:style w:type="paragraph" w:styleId="Kop1">
+    <w:name w:val="heading 1"/>
+    <w:basedOn w:val="Standaard"/>
+    <w:next w:val="Standaard"/>
+    <w:link w:val="Kop1Char"/>
+    <w:uiPriority w:val="9"/>
+    <w:qFormat/>
+    <w:rsid w:val="009B1DA9"/>
+    <w:pPr>
+      <w:keepNext/>
+      <w:keepLines/>
+      <w:spacing w:before="240" w:after="0"/>
+      <w:outlineLvl w:val="0"/>
+    </w:pPr>
+    <w:rPr>
+      <w:rFonts w:asciiTheme="majorHAnsi" w:eastAsiaTheme="majorEastAsia" w:hAnsiTheme="majorHAnsi" w:cstheme="majorBidi"/>
+      <w:color w:val="2E74B5" w:themeColor="accent1" w:themeShade="BF"/>
+      <w:sz w:val="32"/>
+      <w:szCs w:val="32"/>
+    </w:rPr>
+  </w:style>
+  <w:style w:type="character" w:default="1" w:styleId="Standaardalinea-lettertype">
     <w:name w:val="Default Paragraph Font"/>
     <w:uiPriority w:val="1"/>
     <w:semiHidden/>
     <w:unhideWhenUsed/>
   </w:style>
-  <w:style w:type="table" w:default="1" w:styleId="TableNormal">
+  <w:style w:type="table" w:default="1" w:styleId="Standaardtabel">
     <w:name w:val="Normal Table"/>
     <w:uiPriority w:val="99"/>
     <w:semiHidden/>
@@ -5913,44 +7367,296 @@
       </w:tblCellMar>
     </w:tblPr>
   </w:style>
-  <w:style w:type="numbering" w:default="1" w:styleId="NoList">
+  <w:style w:type="numbering" w:default="1" w:styleId="Geenlijst">
     <w:name w:val="No List"/>
     <w:uiPriority w:val="99"/>
     <w:semiHidden/>
     <w:unhideWhenUsed/>
   </w:style>
-  <w:style w:type="paragraph" w:customStyle="1" w:styleId="882470ED79C24E8EA058FD46692FEE16">
-    <w:name w:val="882470ED79C24E8EA058FD46692FEE16"/>
-    <w:rsid w:val="00D346E9"/>
+  <w:style w:type="paragraph" w:styleId="Geenafstand">
+    <w:name w:val="No Spacing"/>
+    <w:link w:val="GeenafstandChar"/>
+    <w:uiPriority w:val="1"/>
+    <w:qFormat/>
+    <w:rsid w:val="009B1DA9"/>
+    <w:pPr>
+      <w:spacing w:after="0" w:line="240" w:lineRule="auto"/>
+    </w:pPr>
+    <w:rPr>
+      <w:rFonts w:eastAsiaTheme="minorEastAsia"/>
+      <w:lang w:eastAsia="nl-NL"/>
+    </w:rPr>
   </w:style>
-  <w:style w:type="paragraph" w:customStyle="1" w:styleId="138AFF2F44F749BEBBD90CB729E691E6">
-    <w:name w:val="138AFF2F44F749BEBBD90CB729E691E6"/>
-    <w:rsid w:val="00D346E9"/>
+  <w:style w:type="character" w:customStyle="1" w:styleId="GeenafstandChar">
+    <w:name w:val="Geen afstand Char"/>
+    <w:basedOn w:val="Standaardalinea-lettertype"/>
+    <w:link w:val="Geenafstand"/>
+    <w:uiPriority w:val="1"/>
+    <w:rsid w:val="009B1DA9"/>
+    <w:rPr>
+      <w:rFonts w:eastAsiaTheme="minorEastAsia"/>
+      <w:lang w:eastAsia="nl-NL"/>
+    </w:rPr>
   </w:style>
-  <w:style w:type="paragraph" w:customStyle="1" w:styleId="A957885EC89A45EC8EEA872FF589BD52">
-    <w:name w:val="A957885EC89A45EC8EEA872FF589BD52"/>
-    <w:rsid w:val="00D346E9"/>
+  <w:style w:type="character" w:customStyle="1" w:styleId="Kop1Char">
+    <w:name w:val="Kop 1 Char"/>
+    <w:basedOn w:val="Standaardalinea-lettertype"/>
+    <w:link w:val="Kop1"/>
+    <w:uiPriority w:val="9"/>
+    <w:rsid w:val="009B1DA9"/>
+    <w:rPr>
+      <w:rFonts w:asciiTheme="majorHAnsi" w:eastAsiaTheme="majorEastAsia" w:hAnsiTheme="majorHAnsi" w:cstheme="majorBidi"/>
+      <w:color w:val="2E74B5" w:themeColor="accent1" w:themeShade="BF"/>
+      <w:sz w:val="32"/>
+      <w:szCs w:val="32"/>
+    </w:rPr>
   </w:style>
-  <w:style w:type="paragraph" w:customStyle="1" w:styleId="76F4B80B16FA48798EF3AA030A5C15D0">
-    <w:name w:val="76F4B80B16FA48798EF3AA030A5C15D0"/>
-    <w:rsid w:val="00D346E9"/>
+  <w:style w:type="paragraph" w:styleId="Kopvaninhoudsopgave">
+    <w:name w:val="TOC Heading"/>
+    <w:basedOn w:val="Kop1"/>
+    <w:next w:val="Standaard"/>
+    <w:uiPriority w:val="39"/>
+    <w:unhideWhenUsed/>
+    <w:qFormat/>
+    <w:rsid w:val="009B1DA9"/>
+    <w:pPr>
+      <w:outlineLvl w:val="9"/>
+    </w:pPr>
+    <w:rPr>
+      <w:lang w:eastAsia="nl-NL"/>
+    </w:rPr>
   </w:style>
-  <w:style w:type="paragraph" w:customStyle="1" w:styleId="DAFAA3717E2A4B5C817D7D43F19A3C64">
-    <w:name w:val="DAFAA3717E2A4B5C817D7D43F19A3C64"/>
-    <w:rsid w:val="00D346E9"/>
+  <w:style w:type="paragraph" w:styleId="Inhopg2">
+    <w:name w:val="toc 2"/>
+    <w:basedOn w:val="Standaard"/>
+    <w:next w:val="Standaard"/>
+    <w:autoRedefine/>
+    <w:uiPriority w:val="39"/>
+    <w:unhideWhenUsed/>
+    <w:rsid w:val="009B1DA9"/>
+    <w:pPr>
+      <w:spacing w:after="100"/>
+      <w:ind w:left="220"/>
+    </w:pPr>
+    <w:rPr>
+      <w:rFonts w:eastAsiaTheme="minorEastAsia" w:cs="Times New Roman"/>
+      <w:lang w:eastAsia="nl-NL"/>
+    </w:rPr>
   </w:style>
-  <w:style w:type="paragraph" w:customStyle="1" w:styleId="AD3A49AE969848DCA1CFA4E89900FE71">
-    <w:name w:val="AD3A49AE969848DCA1CFA4E89900FE71"/>
-    <w:rsid w:val="00D346E9"/>
+  <w:style w:type="paragraph" w:styleId="Inhopg1">
+    <w:name w:val="toc 1"/>
+    <w:basedOn w:val="Standaard"/>
+    <w:next w:val="Standaard"/>
+    <w:autoRedefine/>
+    <w:uiPriority w:val="39"/>
+    <w:unhideWhenUsed/>
+    <w:rsid w:val="009B1DA9"/>
+    <w:pPr>
+      <w:spacing w:after="100"/>
+    </w:pPr>
+    <w:rPr>
+      <w:rFonts w:eastAsiaTheme="minorEastAsia" w:cs="Times New Roman"/>
+      <w:lang w:eastAsia="nl-NL"/>
+    </w:rPr>
+  </w:style>
+  <w:style w:type="paragraph" w:styleId="Inhopg3">
+    <w:name w:val="toc 3"/>
+    <w:basedOn w:val="Standaard"/>
+    <w:next w:val="Standaard"/>
+    <w:autoRedefine/>
+    <w:uiPriority w:val="39"/>
+    <w:unhideWhenUsed/>
+    <w:rsid w:val="009B1DA9"/>
+    <w:pPr>
+      <w:spacing w:after="100"/>
+      <w:ind w:left="440"/>
+    </w:pPr>
+    <w:rPr>
+      <w:rFonts w:eastAsiaTheme="minorEastAsia" w:cs="Times New Roman"/>
+      <w:lang w:eastAsia="nl-NL"/>
+    </w:rPr>
+  </w:style>
+  <w:style w:type="table" w:styleId="Tabelraster">
+    <w:name w:val="Table Grid"/>
+    <w:basedOn w:val="Standaardtabel"/>
+    <w:uiPriority w:val="59"/>
+    <w:rsid w:val="009B1DA9"/>
+    <w:pPr>
+      <w:spacing w:after="0" w:line="240" w:lineRule="auto"/>
+    </w:pPr>
+    <w:tblPr>
+      <w:tblBorders>
+        <w:top w:val="single" w:sz="4" w:space="0" w:color="auto"/>
+        <w:left w:val="single" w:sz="4" w:space="0" w:color="auto"/>
+        <w:bottom w:val="single" w:sz="4" w:space="0" w:color="auto"/>
+        <w:right w:val="single" w:sz="4" w:space="0" w:color="auto"/>
+        <w:insideH w:val="single" w:sz="4" w:space="0" w:color="auto"/>
+        <w:insideV w:val="single" w:sz="4" w:space="0" w:color="auto"/>
+      </w:tblBorders>
+    </w:tblPr>
+  </w:style>
+  <w:style w:type="paragraph" w:styleId="Koptekst">
+    <w:name w:val="header"/>
+    <w:basedOn w:val="Standaard"/>
+    <w:link w:val="KoptekstChar"/>
+    <w:uiPriority w:val="99"/>
+    <w:unhideWhenUsed/>
+    <w:rsid w:val="009B1DA9"/>
+    <w:pPr>
+      <w:tabs>
+        <w:tab w:val="center" w:pos="4536"/>
+        <w:tab w:val="right" w:pos="9072"/>
+      </w:tabs>
+      <w:spacing w:after="0" w:line="240" w:lineRule="auto"/>
+    </w:pPr>
+  </w:style>
+  <w:style w:type="character" w:customStyle="1" w:styleId="KoptekstChar">
+    <w:name w:val="Koptekst Char"/>
+    <w:basedOn w:val="Standaardalinea-lettertype"/>
+    <w:link w:val="Koptekst"/>
+    <w:uiPriority w:val="99"/>
+    <w:rsid w:val="009B1DA9"/>
+  </w:style>
+  <w:style w:type="paragraph" w:styleId="Voettekst">
+    <w:name w:val="footer"/>
+    <w:basedOn w:val="Standaard"/>
+    <w:link w:val="VoettekstChar"/>
+    <w:uiPriority w:val="99"/>
+    <w:unhideWhenUsed/>
+    <w:rsid w:val="009B1DA9"/>
+    <w:pPr>
+      <w:tabs>
+        <w:tab w:val="center" w:pos="4536"/>
+        <w:tab w:val="right" w:pos="9072"/>
+      </w:tabs>
+      <w:spacing w:after="0" w:line="240" w:lineRule="auto"/>
+    </w:pPr>
+  </w:style>
+  <w:style w:type="character" w:customStyle="1" w:styleId="VoettekstChar">
+    <w:name w:val="Voettekst Char"/>
+    <w:basedOn w:val="Standaardalinea-lettertype"/>
+    <w:link w:val="Voettekst"/>
+    <w:uiPriority w:val="99"/>
+    <w:rsid w:val="009B1DA9"/>
+  </w:style>
+  <w:style w:type="table" w:customStyle="1" w:styleId="GridTable4Accent5">
+    <w:name w:val="Grid Table 4 Accent 5"/>
+    <w:basedOn w:val="Standaardtabel"/>
+    <w:uiPriority w:val="49"/>
+    <w:rsid w:val="009B1DA9"/>
+    <w:pPr>
+      <w:spacing w:after="0" w:line="240" w:lineRule="auto"/>
+    </w:pPr>
+    <w:tblPr>
+      <w:tblStyleRowBandSize w:val="1"/>
+      <w:tblStyleColBandSize w:val="1"/>
+      <w:tblBorders>
+        <w:top w:val="single" w:sz="4" w:space="0" w:color="8EAADB" w:themeColor="accent5" w:themeTint="99"/>
+        <w:left w:val="single" w:sz="4" w:space="0" w:color="8EAADB" w:themeColor="accent5" w:themeTint="99"/>
+        <w:bottom w:val="single" w:sz="4" w:space="0" w:color="8EAADB" w:themeColor="accent5" w:themeTint="99"/>
+        <w:right w:val="single" w:sz="4" w:space="0" w:color="8EAADB" w:themeColor="accent5" w:themeTint="99"/>
+        <w:insideH w:val="single" w:sz="4" w:space="0" w:color="8EAADB" w:themeColor="accent5" w:themeTint="99"/>
+        <w:insideV w:val="single" w:sz="4" w:space="0" w:color="8EAADB" w:themeColor="accent5" w:themeTint="99"/>
+      </w:tblBorders>
+    </w:tblPr>
+    <w:tblStylePr w:type="firstRow">
+      <w:rPr>
+        <w:b/>
+        <w:bCs/>
+        <w:color w:val="FFFFFF" w:themeColor="background1"/>
+      </w:rPr>
+      <w:tblPr/>
+      <w:tcPr>
+        <w:tcBorders>
+          <w:top w:val="single" w:sz="4" w:space="0" w:color="4472C4" w:themeColor="accent5"/>
+          <w:left w:val="single" w:sz="4" w:space="0" w:color="4472C4" w:themeColor="accent5"/>
+          <w:bottom w:val="single" w:sz="4" w:space="0" w:color="4472C4" w:themeColor="accent5"/>
+          <w:right w:val="single" w:sz="4" w:space="0" w:color="4472C4" w:themeColor="accent5"/>
+          <w:insideH w:val="nil"/>
+          <w:insideV w:val="nil"/>
+        </w:tcBorders>
+        <w:shd w:val="clear" w:color="auto" w:fill="4472C4" w:themeFill="accent5"/>
+      </w:tcPr>
+    </w:tblStylePr>
+    <w:tblStylePr w:type="lastRow">
+      <w:rPr>
+        <w:b/>
+        <w:bCs/>
+      </w:rPr>
+      <w:tblPr/>
+      <w:tcPr>
+        <w:tcBorders>
+          <w:top w:val="double" w:sz="4" w:space="0" w:color="4472C4" w:themeColor="accent5"/>
+        </w:tcBorders>
+      </w:tcPr>
+    </w:tblStylePr>
+    <w:tblStylePr w:type="firstCol">
+      <w:rPr>
+        <w:b/>
+        <w:bCs/>
+      </w:rPr>
+    </w:tblStylePr>
+    <w:tblStylePr w:type="lastCol">
+      <w:rPr>
+        <w:b/>
+        <w:bCs/>
+      </w:rPr>
+    </w:tblStylePr>
+    <w:tblStylePr w:type="band1Vert">
+      <w:tblPr/>
+      <w:tcPr>
+        <w:shd w:val="clear" w:color="auto" w:fill="D9E2F3" w:themeFill="accent5" w:themeFillTint="33"/>
+      </w:tcPr>
+    </w:tblStylePr>
+    <w:tblStylePr w:type="band1Horz">
+      <w:tblPr/>
+      <w:tcPr>
+        <w:shd w:val="clear" w:color="auto" w:fill="D9E2F3" w:themeFill="accent5" w:themeFillTint="33"/>
+      </w:tcPr>
+    </w:tblStylePr>
+  </w:style>
+  <w:style w:type="character" w:styleId="Hyperlink">
+    <w:name w:val="Hyperlink"/>
+    <w:basedOn w:val="Standaardalinea-lettertype"/>
+    <w:uiPriority w:val="99"/>
+    <w:unhideWhenUsed/>
+    <w:rsid w:val="009B1DA9"/>
+    <w:rPr>
+      <w:color w:val="0563C1" w:themeColor="hyperlink"/>
+      <w:u w:val="single"/>
+    </w:rPr>
+  </w:style>
+  <w:style w:type="paragraph" w:styleId="Ballontekst">
+    <w:name w:val="Balloon Text"/>
+    <w:basedOn w:val="Standaard"/>
+    <w:link w:val="BallontekstChar"/>
+    <w:uiPriority w:val="99"/>
+    <w:semiHidden/>
+    <w:unhideWhenUsed/>
+    <w:rsid w:val="002350A7"/>
+    <w:pPr>
+      <w:spacing w:after="0" w:line="240" w:lineRule="auto"/>
+    </w:pPr>
+    <w:rPr>
+      <w:rFonts w:ascii="Tahoma" w:hAnsi="Tahoma" w:cs="Tahoma"/>
+      <w:sz w:val="16"/>
+      <w:szCs w:val="16"/>
+    </w:rPr>
+  </w:style>
+  <w:style w:type="character" w:customStyle="1" w:styleId="BallontekstChar">
+    <w:name w:val="Ballontekst Char"/>
+    <w:basedOn w:val="Standaardalinea-lettertype"/>
+    <w:link w:val="Ballontekst"/>
+    <w:uiPriority w:val="99"/>
+    <w:semiHidden/>
+    <w:rsid w:val="002350A7"/>
+    <w:rPr>
+      <w:rFonts w:ascii="Tahoma" w:hAnsi="Tahoma" w:cs="Tahoma"/>
+      <w:sz w:val="16"/>
+      <w:szCs w:val="16"/>
+    </w:rPr>
   </w:style>
 </w:styles>
-</file>
-
-<file path=word/glossary/webSettings.xml><?xml version="1.0" encoding="utf-8"?>
-<w:webSettings xmlns:mc="http://schemas.openxmlformats.org/markup-compatibility/2006" xmlns:r="http://schemas.openxmlformats.org/officeDocument/2006/relationships" xmlns:w="http://schemas.openxmlformats.org/wordprocessingml/2006/main" xmlns:w14="http://schemas.microsoft.com/office/word/2010/wordml" xmlns:w15="http://schemas.microsoft.com/office/word/2012/wordml" mc:Ignorable="w14 w15">
-  <w:optimizeForBrowser/>
-  <w:allowPNG/>
-</w:webSettings>
 </file>
 
 <file path=word/theme/theme1.xml><?xml version="1.0" encoding="utf-8"?>
@@ -6208,7 +7914,7 @@
   <a:extraClrSchemeLst/>
   <a:extLst>
     <a:ext uri="{05A4C25C-085E-4340-85A3-A5531E510DB2}">
-      <thm15:themeFamily xmlns:thm15="http://schemas.microsoft.com/office/thememl/2012/main" name="Office Theme" id="{62F939B6-93AF-4DB8-9C6B-D6C7DFDC589F}" vid="{4A3C46E8-61CC-4603-A589-7422A47A8E4A}"/>
+      <thm15:themeFamily xmlns:thm15="http://schemas.microsoft.com/office/thememl/2012/main" xmlns="" name="Office Theme" id="{62F939B6-93AF-4DB8-9C6B-D6C7DFDC589F}" vid="{4A3C46E8-61CC-4603-A589-7422A47A8E4A}"/>
     </a:ext>
   </a:extLst>
 </a:theme>
@@ -6238,7 +7944,7 @@
 </file>
 
 <file path=customXml/itemProps2.xml><?xml version="1.0" encoding="utf-8"?>
-<ds:datastoreItem xmlns:ds="http://schemas.openxmlformats.org/officeDocument/2006/customXml" ds:itemID="{16E773F5-1D37-4948-868D-8A34E45E13F7}">
+<ds:datastoreItem xmlns:ds="http://schemas.openxmlformats.org/officeDocument/2006/customXml" ds:itemID="{F8E9894C-18B2-495C-961E-BA0A04A2D0A6}">
   <ds:schemaRefs>
     <ds:schemaRef ds:uri="http://schemas.openxmlformats.org/officeDocument/2006/bibliography"/>
   </ds:schemaRefs>

</xml_diff>

<commit_message>
fuctionele ontwerp is af en planning bijgewrkt
</commit_message>
<xml_diff>
--- a/Documentatie/Fase 1/Use-Case_Templates.docx
+++ b/Documentatie/Fase 1/Use-Case_Templates.docx
@@ -1,6 +1,6 @@
 
 <file path=word/document.xml><?xml version="1.0" encoding="utf-8"?>
-<w:document xmlns:wpc="http://schemas.microsoft.com/office/word/2010/wordprocessingCanvas" xmlns:mc="http://schemas.openxmlformats.org/markup-compatibility/2006" xmlns:o="urn:schemas-microsoft-com:office:office" xmlns:r="http://schemas.openxmlformats.org/officeDocument/2006/relationships" xmlns:m="http://schemas.openxmlformats.org/officeDocument/2006/math" xmlns:v="urn:schemas-microsoft-com:vml" xmlns:wp14="http://schemas.microsoft.com/office/word/2010/wordprocessingDrawing" xmlns:wp="http://schemas.openxmlformats.org/drawingml/2006/wordprocessingDrawing" xmlns:w10="urn:schemas-microsoft-com:office:word" xmlns:w="http://schemas.openxmlformats.org/wordprocessingml/2006/main" xmlns:w14="http://schemas.microsoft.com/office/word/2010/wordml" xmlns:wpg="http://schemas.microsoft.com/office/word/2010/wordprocessingGroup" xmlns:wpi="http://schemas.microsoft.com/office/word/2010/wordprocessingInk" xmlns:wne="http://schemas.microsoft.com/office/word/2006/wordml" xmlns:wps="http://schemas.microsoft.com/office/word/2010/wordprocessingShape" mc:Ignorable="w14 wp14">
+<w:document xmlns:wpc="http://schemas.microsoft.com/office/word/2010/wordprocessingCanvas" xmlns:mc="http://schemas.openxmlformats.org/markup-compatibility/2006" xmlns:o="urn:schemas-microsoft-com:office:office" xmlns:r="http://schemas.openxmlformats.org/officeDocument/2006/relationships" xmlns:m="http://schemas.openxmlformats.org/officeDocument/2006/math" xmlns:v="urn:schemas-microsoft-com:vml" xmlns:wp14="http://schemas.microsoft.com/office/word/2010/wordprocessingDrawing" xmlns:wp="http://schemas.openxmlformats.org/drawingml/2006/wordprocessingDrawing" xmlns:w10="urn:schemas-microsoft-com:office:word" xmlns:w="http://schemas.openxmlformats.org/wordprocessingml/2006/main" xmlns:w14="http://schemas.microsoft.com/office/word/2010/wordml" xmlns:w15="http://schemas.microsoft.com/office/word/2012/wordml" xmlns:wpg="http://schemas.microsoft.com/office/word/2010/wordprocessingGroup" xmlns:wpi="http://schemas.microsoft.com/office/word/2010/wordprocessingInk" xmlns:wne="http://schemas.microsoft.com/office/word/2006/wordml" xmlns:wps="http://schemas.microsoft.com/office/word/2010/wordprocessingShape" mc:Ignorable="w14 w15 wp14">
   <w:body>
     <w:sdt>
       <w:sdtPr>
@@ -18,7 +18,7 @@
       <w:sdtContent>
         <w:p>
           <w:pPr>
-            <w:pStyle w:val="Geenafstand"/>
+            <w:pStyle w:val="NoSpacing"/>
           </w:pPr>
           <w:r>
             <w:rPr>
@@ -157,7 +157,7 @@
                                   <w:sdtContent>
                                     <w:p>
                                       <w:pPr>
-                                        <w:pStyle w:val="Geenafstand"/>
+                                        <w:pStyle w:val="NoSpacing"/>
                                         <w:jc w:val="right"/>
                                         <w:rPr>
                                           <w:color w:val="FFFFFF" w:themeColor="background1"/>
@@ -3430,7 +3430,7 @@
                   </wp:anchor>
                 </w:drawing>
               </mc:Choice>
-              <mc:Fallback xmlns:w15="http://schemas.microsoft.com/office/word/2012/wordml">
+              <mc:Fallback>
                 <w:pict>
                   <v:group id="Groep 2" o:spid="_x0000_s1026" style="position:absolute;margin-left:0;margin-top:0;width:172.8pt;height:718.55pt;z-index:-251657216;mso-width-percent:330;mso-height-percent:950;mso-left-percent:40;mso-position-horizontal-relative:page;mso-position-vertical:center;mso-position-vertical-relative:page;mso-width-percent:330;mso-height-percent:950;mso-left-percent:40" coordsize="21945,91257" o:gfxdata="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">
                     <v:rect id="Rechthoek 3" o:spid="_x0000_s1027" style="position:absolute;width:1945;height:91257;visibility:visible;mso-wrap-style:square;v-text-anchor:middle" o:gfxdata="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" fillcolor="#44546a [3215]" stroked="f" strokeweight="1pt"/>
@@ -3466,6 +3466,7 @@
                                 <w:calendar w:val="gregorian"/>
                               </w:date>
                             </w:sdtPr>
+                            <w:sdtEndPr/>
                             <w:sdtContent>
                               <w:p>
                                 <w:pPr>
@@ -3670,7 +3671,7 @@
                             <w:txbxContent>
                               <w:p>
                                 <w:pPr>
-                                  <w:pStyle w:val="Geenafstand"/>
+                                  <w:pStyle w:val="NoSpacing"/>
                                   <w:rPr>
                                     <w:color w:val="5B9BD5" w:themeColor="accent1"/>
                                     <w:sz w:val="26"/>
@@ -3706,7 +3707,7 @@
                               </w:p>
                               <w:p>
                                 <w:pPr>
-                                  <w:pStyle w:val="Geenafstand"/>
+                                  <w:pStyle w:val="NoSpacing"/>
                                   <w:rPr>
                                     <w:color w:val="5B9BD5" w:themeColor="accent1"/>
                                     <w:sz w:val="26"/>
@@ -3742,7 +3743,7 @@
                   </wp:anchor>
                 </w:drawing>
               </mc:Choice>
-              <mc:Fallback xmlns:w15="http://schemas.microsoft.com/office/word/2012/wordml">
+              <mc:Fallback>
                 <w:pict>
                   <v:shapetype id="_x0000_t202" coordsize="21600,21600" o:spt="202" path="m,l,21600r21600,l21600,xe">
                     <v:stroke joinstyle="miter"/>
@@ -3773,6 +3774,7 @@
                               <w:dataBinding w:prefixMappings="xmlns:ns0='http://purl.org/dc/elements/1.1/' xmlns:ns1='http://schemas.openxmlformats.org/package/2006/metadata/core-properties' " w:xpath="/ns1:coreProperties[1]/ns0:creator[1]" w:storeItemID="{6C3C8BC8-F283-45AE-878A-BAB7291924A1}"/>
                               <w:text/>
                             </w:sdtPr>
+                            <w:sdtEndPr/>
                             <w:sdtContent>
                               <w:r>
                                 <w:rPr>
@@ -3801,18 +3803,8 @@
                               <w:sz w:val="26"/>
                               <w:szCs w:val="26"/>
                             </w:rPr>
-                            <w:t xml:space="preserve">Steven </w:t>
+                            <w:t>Steven Logghe</w:t>
                           </w:r>
-                          <w:proofErr w:type="spellStart"/>
-                          <w:r>
-                            <w:rPr>
-                              <w:color w:val="5B9BD5" w:themeColor="accent1"/>
-                              <w:sz w:val="26"/>
-                              <w:szCs w:val="26"/>
-                            </w:rPr>
-                            <w:t>Logghe</w:t>
-                          </w:r>
-                          <w:proofErr w:type="spellEnd"/>
                         </w:p>
                       </w:txbxContent>
                     </v:textbox>
@@ -3899,7 +3891,7 @@
                             <w:txbxContent>
                               <w:p>
                                 <w:pPr>
-                                  <w:pStyle w:val="Geenafstand"/>
+                                  <w:pStyle w:val="NoSpacing"/>
                                   <w:rPr>
                                     <w:rFonts w:asciiTheme="majorHAnsi" w:eastAsiaTheme="majorEastAsia" w:hAnsiTheme="majorHAnsi" w:cstheme="majorBidi"/>
                                     <w:color w:val="262626" w:themeColor="text1" w:themeTint="D9"/>
@@ -3995,7 +3987,7 @@
                   </wp:anchor>
                 </w:drawing>
               </mc:Choice>
-              <mc:Fallback xmlns:w15="http://schemas.microsoft.com/office/word/2012/wordml">
+              <mc:Fallback>
                 <w:pict>
                   <v:shape id="Tekstvak 1" o:spid="_x0000_s1056" type="#_x0000_t202" style="position:absolute;margin-left:0;margin-top:0;width:298.5pt;height:84.25pt;z-index:251660288;visibility:visible;mso-wrap-style:square;mso-width-percent:0;mso-height-percent:0;mso-left-percent:420;mso-top-percent:175;mso-wrap-distance-left:9pt;mso-wrap-distance-top:0;mso-wrap-distance-right:9pt;mso-wrap-distance-bottom:0;mso-position-horizontal-relative:page;mso-position-vertical-relative:page;mso-width-percent:0;mso-height-percent:0;mso-left-percent:420;mso-top-percent:175;mso-width-relative:page;mso-height-relative:margin;v-text-anchor:top" o:gfxdata="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" filled="f" stroked="f" strokeweight=".5pt">
                     <v:textbox inset="0,0,0,0">
@@ -4007,6 +3999,7 @@
                               <w:rFonts w:asciiTheme="majorHAnsi" w:eastAsiaTheme="majorEastAsia" w:hAnsiTheme="majorHAnsi" w:cstheme="majorBidi"/>
                               <w:color w:val="262626" w:themeColor="text1" w:themeTint="D9"/>
                               <w:sz w:val="72"/>
+                              <w:lang w:val="en-US"/>
                             </w:rPr>
                           </w:pPr>
                           <w:sdt>
@@ -4016,6 +4009,7 @@
                                 <w:color w:val="262626" w:themeColor="text1" w:themeTint="D9"/>
                                 <w:sz w:val="72"/>
                                 <w:szCs w:val="72"/>
+                                <w:lang w:val="en-US"/>
                               </w:rPr>
                               <w:alias w:val="Titel"/>
                               <w:tag w:val=""/>
@@ -4023,35 +4017,17 @@
                               <w:dataBinding w:prefixMappings="xmlns:ns0='http://purl.org/dc/elements/1.1/' xmlns:ns1='http://schemas.openxmlformats.org/package/2006/metadata/core-properties' " w:xpath="/ns1:coreProperties[1]/ns0:title[1]" w:storeItemID="{6C3C8BC8-F283-45AE-878A-BAB7291924A1}"/>
                               <w:text/>
                             </w:sdtPr>
+                            <w:sdtEndPr/>
                             <w:sdtContent>
-                              <w:proofErr w:type="spellStart"/>
                               <w:r>
                                 <w:rPr>
                                   <w:rFonts w:asciiTheme="majorHAnsi" w:eastAsiaTheme="majorEastAsia" w:hAnsiTheme="majorHAnsi" w:cstheme="majorBidi"/>
                                   <w:color w:val="262626" w:themeColor="text1" w:themeTint="D9"/>
                                   <w:sz w:val="72"/>
                                   <w:szCs w:val="72"/>
+                                  <w:lang w:val="en-US"/>
                                 </w:rPr>
-                                <w:t>Use</w:t>
-                              </w:r>
-                              <w:proofErr w:type="spellEnd"/>
-                              <w:r>
-                                <w:rPr>
-                                  <w:rFonts w:asciiTheme="majorHAnsi" w:eastAsiaTheme="majorEastAsia" w:hAnsiTheme="majorHAnsi" w:cstheme="majorBidi"/>
-                                  <w:color w:val="262626" w:themeColor="text1" w:themeTint="D9"/>
-                                  <w:sz w:val="72"/>
-                                  <w:szCs w:val="72"/>
-                                </w:rPr>
-                                <w:t xml:space="preserve">-Case </w:t>
-                              </w:r>
-                              <w:r>
-                                <w:rPr>
-                                  <w:rFonts w:asciiTheme="majorHAnsi" w:eastAsiaTheme="majorEastAsia" w:hAnsiTheme="majorHAnsi" w:cstheme="majorBidi"/>
-                                  <w:color w:val="262626" w:themeColor="text1" w:themeTint="D9"/>
-                                  <w:sz w:val="72"/>
-                                  <w:szCs w:val="72"/>
-                                </w:rPr>
-                                <w:t>Templates</w:t>
+                                <w:t>Use-Case Templates</w:t>
                               </w:r>
                             </w:sdtContent>
                           </w:sdt>
@@ -4063,6 +4039,7 @@
                               <w:color w:val="404040" w:themeColor="text1" w:themeTint="BF"/>
                               <w:sz w:val="36"/>
                               <w:szCs w:val="36"/>
+                              <w:lang w:val="en-US"/>
                             </w:rPr>
                           </w:pPr>
                           <w:sdt>
@@ -4071,6 +4048,7 @@
                                 <w:color w:val="404040" w:themeColor="text1" w:themeTint="BF"/>
                                 <w:sz w:val="36"/>
                                 <w:szCs w:val="36"/>
+                                <w:lang w:val="en-US"/>
                               </w:rPr>
                               <w:alias w:val="Ondertitel"/>
                               <w:tag w:val=""/>
@@ -4078,12 +4056,14 @@
                               <w:dataBinding w:prefixMappings="xmlns:ns0='http://purl.org/dc/elements/1.1/' xmlns:ns1='http://schemas.openxmlformats.org/package/2006/metadata/core-properties' " w:xpath="/ns1:coreProperties[1]/ns0:subject[1]" w:storeItemID="{6C3C8BC8-F283-45AE-878A-BAB7291924A1}"/>
                               <w:text/>
                             </w:sdtPr>
+                            <w:sdtEndPr/>
                             <w:sdtContent>
                               <w:r>
                                 <w:rPr>
                                   <w:color w:val="404040" w:themeColor="text1" w:themeTint="BF"/>
                                   <w:sz w:val="36"/>
                                   <w:szCs w:val="36"/>
+                                  <w:lang w:val="en-US"/>
                                 </w:rPr>
                                 <w:t>Windows Phone App</w:t>
                               </w:r>
@@ -4128,7 +4108,7 @@
       <w:sdtContent>
         <w:p>
           <w:pPr>
-            <w:pStyle w:val="Kopvaninhoudsopgave"/>
+            <w:pStyle w:val="TOCHeading"/>
           </w:pPr>
           <w:r>
             <w:t>Inhoudsopgave</w:t>
@@ -4136,7 +4116,7 @@
         </w:p>
         <w:p>
           <w:pPr>
-            <w:pStyle w:val="Inhopg1"/>
+            <w:pStyle w:val="TOC1"/>
             <w:tabs>
               <w:tab w:val="right" w:leader="dot" w:pos="9062"/>
             </w:tabs>
@@ -4214,7 +4194,7 @@
         </w:p>
         <w:p>
           <w:pPr>
-            <w:pStyle w:val="Inhopg1"/>
+            <w:pStyle w:val="TOC1"/>
             <w:tabs>
               <w:tab w:val="right" w:leader="dot" w:pos="9062"/>
             </w:tabs>
@@ -4283,7 +4263,7 @@
         </w:p>
         <w:p>
           <w:pPr>
-            <w:pStyle w:val="Inhopg1"/>
+            <w:pStyle w:val="TOC1"/>
             <w:tabs>
               <w:tab w:val="right" w:leader="dot" w:pos="9062"/>
             </w:tabs>
@@ -4352,7 +4332,7 @@
         </w:p>
         <w:p>
           <w:pPr>
-            <w:pStyle w:val="Inhopg1"/>
+            <w:pStyle w:val="TOC1"/>
             <w:tabs>
               <w:tab w:val="right" w:leader="dot" w:pos="9062"/>
             </w:tabs>
@@ -4421,7 +4401,7 @@
         </w:p>
         <w:p>
           <w:pPr>
-            <w:pStyle w:val="Inhopg1"/>
+            <w:pStyle w:val="TOC1"/>
             <w:tabs>
               <w:tab w:val="right" w:leader="dot" w:pos="9062"/>
             </w:tabs>
@@ -4490,7 +4470,7 @@
         </w:p>
         <w:p>
           <w:pPr>
-            <w:pStyle w:val="Inhopg1"/>
+            <w:pStyle w:val="TOC1"/>
             <w:tabs>
               <w:tab w:val="right" w:leader="dot" w:pos="9062"/>
             </w:tabs>
@@ -4580,7 +4560,7 @@
     </w:p>
     <w:p>
       <w:pPr>
-        <w:pStyle w:val="Kop1"/>
+        <w:pStyle w:val="Heading1"/>
       </w:pPr>
       <w:bookmarkStart w:id="0" w:name="_Toc475009075"/>
       <w:r>
@@ -4591,7 +4571,7 @@
     </w:p>
     <w:tbl>
       <w:tblPr>
-        <w:tblStyle w:val="GridTable4Accent5"/>
+        <w:tblStyle w:val="GridTable4-Accent51"/>
         <w:tblW w:w="0" w:type="auto"/>
         <w:tblLook w:val="04A0" w:firstRow="1" w:lastRow="0" w:firstColumn="1" w:lastColumn="0" w:noHBand="0" w:noVBand="1"/>
       </w:tblPr>
@@ -4611,17 +4591,14 @@
           </w:tcPr>
           <w:p>
             <w:pPr>
-              <w:pStyle w:val="Geenafstand"/>
+              <w:pStyle w:val="NoSpacing"/>
               <w:jc w:val="center"/>
             </w:pPr>
-            <w:proofErr w:type="spellStart"/>
-            <w:r>
-              <w:t>Use</w:t>
-            </w:r>
-            <w:proofErr w:type="spellEnd"/>
-            <w:r>
-              <w:t xml:space="preserve"> Case</w:t>
-            </w:r>
+            <w:r>
+              <w:t>Use-Case</w:t>
+            </w:r>
+            <w:bookmarkStart w:id="1" w:name="_GoBack"/>
+            <w:bookmarkEnd w:id="1"/>
           </w:p>
         </w:tc>
       </w:tr>
@@ -4636,7 +4613,7 @@
           </w:tcPr>
           <w:p>
             <w:pPr>
-              <w:pStyle w:val="Geenafstand"/>
+              <w:pStyle w:val="NoSpacing"/>
             </w:pPr>
             <w:r>
               <w:t>Naam</w:t>
@@ -4649,7 +4626,7 @@
           </w:tcPr>
           <w:p>
             <w:pPr>
-              <w:pStyle w:val="Geenafstand"/>
+              <w:pStyle w:val="NoSpacing"/>
               <w:cnfStyle w:val="000000100000" w:firstRow="0" w:lastRow="0" w:firstColumn="0" w:lastColumn="0" w:oddVBand="0" w:evenVBand="0" w:oddHBand="1" w:evenHBand="0" w:firstRowFirstColumn="0" w:firstRowLastColumn="0" w:lastRowFirstColumn="0" w:lastRowLastColumn="0"/>
             </w:pPr>
             <w:r>
@@ -4666,7 +4643,7 @@
           </w:tcPr>
           <w:p>
             <w:pPr>
-              <w:pStyle w:val="Geenafstand"/>
+              <w:pStyle w:val="NoSpacing"/>
             </w:pPr>
             <w:r>
               <w:t>Versie</w:t>
@@ -4679,7 +4656,7 @@
           </w:tcPr>
           <w:p>
             <w:pPr>
-              <w:pStyle w:val="Geenafstand"/>
+              <w:pStyle w:val="NoSpacing"/>
               <w:cnfStyle w:val="000000000000" w:firstRow="0" w:lastRow="0" w:firstColumn="0" w:lastColumn="0" w:oddVBand="0" w:evenVBand="0" w:oddHBand="0" w:evenHBand="0" w:firstRowFirstColumn="0" w:firstRowLastColumn="0" w:lastRowFirstColumn="0" w:lastRowLastColumn="0"/>
             </w:pPr>
             <w:r>
@@ -4699,7 +4676,7 @@
           </w:tcPr>
           <w:p>
             <w:pPr>
-              <w:pStyle w:val="Geenafstand"/>
+              <w:pStyle w:val="NoSpacing"/>
             </w:pPr>
             <w:r>
               <w:t>Actor</w:t>
@@ -4712,7 +4689,7 @@
           </w:tcPr>
           <w:p>
             <w:pPr>
-              <w:pStyle w:val="Geenafstand"/>
+              <w:pStyle w:val="NoSpacing"/>
               <w:cnfStyle w:val="000000100000" w:firstRow="0" w:lastRow="0" w:firstColumn="0" w:lastColumn="0" w:oddVBand="0" w:evenVBand="0" w:oddHBand="1" w:evenHBand="0" w:firstRowFirstColumn="0" w:firstRowLastColumn="0" w:lastRowFirstColumn="0" w:lastRowLastColumn="0"/>
             </w:pPr>
             <w:r>
@@ -4729,7 +4706,7 @@
           </w:tcPr>
           <w:p>
             <w:pPr>
-              <w:pStyle w:val="Geenafstand"/>
+              <w:pStyle w:val="NoSpacing"/>
             </w:pPr>
             <w:r>
               <w:t>Preconditie</w:t>
@@ -4742,7 +4719,7 @@
           </w:tcPr>
           <w:p>
             <w:pPr>
-              <w:pStyle w:val="Geenafstand"/>
+              <w:pStyle w:val="NoSpacing"/>
               <w:cnfStyle w:val="000000000000" w:firstRow="0" w:lastRow="0" w:firstColumn="0" w:lastColumn="0" w:oddVBand="0" w:evenVBand="0" w:oddHBand="0" w:evenHBand="0" w:firstRowFirstColumn="0" w:firstRowLastColumn="0" w:lastRowFirstColumn="0" w:lastRowLastColumn="0"/>
             </w:pPr>
             <w:r>
@@ -4762,7 +4739,7 @@
           </w:tcPr>
           <w:p>
             <w:pPr>
-              <w:pStyle w:val="Geenafstand"/>
+              <w:pStyle w:val="NoSpacing"/>
             </w:pPr>
             <w:r>
               <w:t>Beschrijving</w:t>
@@ -4775,19 +4752,11 @@
           </w:tcPr>
           <w:p>
             <w:pPr>
-              <w:pStyle w:val="Geenafstand"/>
+              <w:pStyle w:val="NoSpacing"/>
               <w:cnfStyle w:val="000000100000" w:firstRow="0" w:lastRow="0" w:firstColumn="0" w:lastColumn="0" w:oddVBand="0" w:evenVBand="0" w:oddHBand="1" w:evenHBand="0" w:firstRowFirstColumn="0" w:firstRowLastColumn="0" w:lastRowFirstColumn="0" w:lastRowLastColumn="0"/>
             </w:pPr>
             <w:r>
-              <w:t xml:space="preserve">De </w:t>
-            </w:r>
-            <w:proofErr w:type="spellStart"/>
-            <w:r>
-              <w:t>gebuiker</w:t>
-            </w:r>
-            <w:proofErr w:type="spellEnd"/>
-            <w:r>
-              <w:t xml:space="preserve"> logt in met zijn gebruikersnaam en wachtwoord</w:t>
+              <w:t>De gebuiker logt in met zijn gebruikersnaam en wachtwoord</w:t>
             </w:r>
           </w:p>
         </w:tc>
@@ -4800,7 +4769,7 @@
           </w:tcPr>
           <w:p>
             <w:pPr>
-              <w:pStyle w:val="Geenafstand"/>
+              <w:pStyle w:val="NoSpacing"/>
             </w:pPr>
             <w:r>
               <w:t>Uitzonderingen</w:t>
@@ -4813,7 +4782,7 @@
           </w:tcPr>
           <w:p>
             <w:pPr>
-              <w:pStyle w:val="Geenafstand"/>
+              <w:pStyle w:val="NoSpacing"/>
               <w:cnfStyle w:val="000000000000" w:firstRow="0" w:lastRow="0" w:firstColumn="0" w:lastColumn="0" w:oddVBand="0" w:evenVBand="0" w:oddHBand="0" w:evenHBand="0" w:firstRowFirstColumn="0" w:firstRowLastColumn="0" w:lastRowFirstColumn="0" w:lastRowLastColumn="0"/>
             </w:pPr>
             <w:r>
@@ -4833,7 +4802,7 @@
           </w:tcPr>
           <w:p>
             <w:pPr>
-              <w:pStyle w:val="Geenafstand"/>
+              <w:pStyle w:val="NoSpacing"/>
             </w:pPr>
             <w:r>
               <w:t>Non-functionele eisen</w:t>
@@ -4846,7 +4815,7 @@
           </w:tcPr>
           <w:p>
             <w:pPr>
-              <w:pStyle w:val="Geenafstand"/>
+              <w:pStyle w:val="NoSpacing"/>
               <w:cnfStyle w:val="000000100000" w:firstRow="0" w:lastRow="0" w:firstColumn="0" w:lastColumn="0" w:oddVBand="0" w:evenVBand="0" w:oddHBand="1" w:evenHBand="0" w:firstRowFirstColumn="0" w:firstRowLastColumn="0" w:lastRowFirstColumn="0" w:lastRowLastColumn="0"/>
             </w:pPr>
             <w:r>
@@ -4863,7 +4832,7 @@
           </w:tcPr>
           <w:p>
             <w:pPr>
-              <w:pStyle w:val="Geenafstand"/>
+              <w:pStyle w:val="NoSpacing"/>
             </w:pPr>
             <w:r>
               <w:t>Postconditie</w:t>
@@ -4876,7 +4845,7 @@
           </w:tcPr>
           <w:p>
             <w:pPr>
-              <w:pStyle w:val="Geenafstand"/>
+              <w:pStyle w:val="NoSpacing"/>
               <w:cnfStyle w:val="000000000000" w:firstRow="0" w:lastRow="0" w:firstColumn="0" w:lastColumn="0" w:oddVBand="0" w:evenVBand="0" w:oddHBand="0" w:evenHBand="0" w:firstRowFirstColumn="0" w:firstRowLastColumn="0" w:lastRowFirstColumn="0" w:lastRowLastColumn="0"/>
             </w:pPr>
             <w:r>
@@ -4888,17 +4857,17 @@
     </w:tbl>
     <w:p>
       <w:pPr>
-        <w:pStyle w:val="Kop1"/>
+        <w:pStyle w:val="Heading1"/>
       </w:pPr>
-      <w:bookmarkStart w:id="1" w:name="_Toc475009076"/>
+      <w:bookmarkStart w:id="2" w:name="_Toc475009076"/>
       <w:r>
         <w:t>Taak bekijken</w:t>
       </w:r>
-      <w:bookmarkEnd w:id="1"/>
+      <w:bookmarkEnd w:id="2"/>
     </w:p>
     <w:tbl>
       <w:tblPr>
-        <w:tblStyle w:val="GridTable4Accent5"/>
+        <w:tblStyle w:val="GridTable4-Accent51"/>
         <w:tblW w:w="0" w:type="auto"/>
         <w:tblLook w:val="04A0" w:firstRow="1" w:lastRow="0" w:firstColumn="1" w:lastColumn="0" w:noHBand="0" w:noVBand="1"/>
       </w:tblPr>
@@ -4918,16 +4887,11 @@
           </w:tcPr>
           <w:p>
             <w:pPr>
-              <w:pStyle w:val="Geenafstand"/>
+              <w:pStyle w:val="NoSpacing"/>
               <w:jc w:val="center"/>
             </w:pPr>
-            <w:proofErr w:type="spellStart"/>
-            <w:r>
-              <w:t>Use</w:t>
-            </w:r>
-            <w:proofErr w:type="spellEnd"/>
-            <w:r>
-              <w:t xml:space="preserve"> Case</w:t>
+            <w:r>
+              <w:t>Use-Case</w:t>
             </w:r>
           </w:p>
         </w:tc>
@@ -4943,7 +4907,7 @@
           </w:tcPr>
           <w:p>
             <w:pPr>
-              <w:pStyle w:val="Geenafstand"/>
+              <w:pStyle w:val="NoSpacing"/>
             </w:pPr>
             <w:r>
               <w:t>Naam</w:t>
@@ -4956,7 +4920,7 @@
           </w:tcPr>
           <w:p>
             <w:pPr>
-              <w:pStyle w:val="Geenafstand"/>
+              <w:pStyle w:val="NoSpacing"/>
               <w:cnfStyle w:val="000000100000" w:firstRow="0" w:lastRow="0" w:firstColumn="0" w:lastColumn="0" w:oddVBand="0" w:evenVBand="0" w:oddHBand="1" w:evenHBand="0" w:firstRowFirstColumn="0" w:firstRowLastColumn="0" w:lastRowFirstColumn="0" w:lastRowLastColumn="0"/>
             </w:pPr>
             <w:r>
@@ -4973,7 +4937,7 @@
           </w:tcPr>
           <w:p>
             <w:pPr>
-              <w:pStyle w:val="Geenafstand"/>
+              <w:pStyle w:val="NoSpacing"/>
             </w:pPr>
             <w:r>
               <w:t>Versie</w:t>
@@ -4986,7 +4950,7 @@
           </w:tcPr>
           <w:p>
             <w:pPr>
-              <w:pStyle w:val="Geenafstand"/>
+              <w:pStyle w:val="NoSpacing"/>
               <w:cnfStyle w:val="000000000000" w:firstRow="0" w:lastRow="0" w:firstColumn="0" w:lastColumn="0" w:oddVBand="0" w:evenVBand="0" w:oddHBand="0" w:evenHBand="0" w:firstRowFirstColumn="0" w:firstRowLastColumn="0" w:lastRowFirstColumn="0" w:lastRowLastColumn="0"/>
             </w:pPr>
             <w:r>
@@ -5006,7 +4970,7 @@
           </w:tcPr>
           <w:p>
             <w:pPr>
-              <w:pStyle w:val="Geenafstand"/>
+              <w:pStyle w:val="NoSpacing"/>
             </w:pPr>
             <w:r>
               <w:t>Actor</w:t>
@@ -5019,7 +4983,7 @@
           </w:tcPr>
           <w:p>
             <w:pPr>
-              <w:pStyle w:val="Geenafstand"/>
+              <w:pStyle w:val="NoSpacing"/>
               <w:cnfStyle w:val="000000100000" w:firstRow="0" w:lastRow="0" w:firstColumn="0" w:lastColumn="0" w:oddVBand="0" w:evenVBand="0" w:oddHBand="1" w:evenHBand="0" w:firstRowFirstColumn="0" w:firstRowLastColumn="0" w:lastRowFirstColumn="0" w:lastRowLastColumn="0"/>
             </w:pPr>
             <w:r>
@@ -5036,7 +5000,7 @@
           </w:tcPr>
           <w:p>
             <w:pPr>
-              <w:pStyle w:val="Geenafstand"/>
+              <w:pStyle w:val="NoSpacing"/>
             </w:pPr>
             <w:r>
               <w:t>Preconditie</w:t>
@@ -5049,7 +5013,7 @@
           </w:tcPr>
           <w:p>
             <w:pPr>
-              <w:pStyle w:val="Geenafstand"/>
+              <w:pStyle w:val="NoSpacing"/>
               <w:cnfStyle w:val="000000000000" w:firstRow="0" w:lastRow="0" w:firstColumn="0" w:lastColumn="0" w:oddVBand="0" w:evenVBand="0" w:oddHBand="0" w:evenHBand="0" w:firstRowFirstColumn="0" w:firstRowLastColumn="0" w:lastRowFirstColumn="0" w:lastRowLastColumn="0"/>
             </w:pPr>
             <w:r>
@@ -5069,7 +5033,7 @@
           </w:tcPr>
           <w:p>
             <w:pPr>
-              <w:pStyle w:val="Geenafstand"/>
+              <w:pStyle w:val="NoSpacing"/>
             </w:pPr>
             <w:r>
               <w:t>Beschrijving</w:t>
@@ -5082,35 +5046,11 @@
           </w:tcPr>
           <w:p>
             <w:pPr>
-              <w:pStyle w:val="Geenafstand"/>
+              <w:pStyle w:val="NoSpacing"/>
               <w:cnfStyle w:val="000000100000" w:firstRow="0" w:lastRow="0" w:firstColumn="0" w:lastColumn="0" w:oddVBand="0" w:evenVBand="0" w:oddHBand="1" w:evenHBand="0" w:firstRowFirstColumn="0" w:firstRowLastColumn="0" w:lastRowFirstColumn="0" w:lastRowLastColumn="0"/>
             </w:pPr>
             <w:r>
-              <w:t xml:space="preserve">De gebruiker klikt op de taak om een overzicht te krijgen hoe het eruit ziet, wanneer het hem voldoening geeft, dan klikt hij op de </w:t>
-            </w:r>
-            <w:proofErr w:type="spellStart"/>
-            <w:r>
-              <w:t>terugknop</w:t>
-            </w:r>
-            <w:proofErr w:type="spellEnd"/>
-            <w:r>
-              <w:t xml:space="preserve"> op de </w:t>
-            </w:r>
-            <w:proofErr w:type="spellStart"/>
-            <w:r>
-              <w:t>windows</w:t>
-            </w:r>
-            <w:proofErr w:type="spellEnd"/>
-            <w:r>
-              <w:t xml:space="preserve"> </w:t>
-            </w:r>
-            <w:proofErr w:type="spellStart"/>
-            <w:r>
-              <w:t>phone</w:t>
-            </w:r>
-            <w:proofErr w:type="spellEnd"/>
-            <w:r>
-              <w:t>.</w:t>
+              <w:t>De gebruiker klikt op de taak om een overzicht te krijgen hoe het eruit ziet, wanneer het hem voldoening geeft, dan klikt hij op de terugknop op de windows phone.</w:t>
             </w:r>
           </w:p>
         </w:tc>
@@ -5123,7 +5063,7 @@
           </w:tcPr>
           <w:p>
             <w:pPr>
-              <w:pStyle w:val="Geenafstand"/>
+              <w:pStyle w:val="NoSpacing"/>
             </w:pPr>
             <w:r>
               <w:t>Uitzonderingen</w:t>
@@ -5136,7 +5076,7 @@
           </w:tcPr>
           <w:p>
             <w:pPr>
-              <w:pStyle w:val="Geenafstand"/>
+              <w:pStyle w:val="NoSpacing"/>
               <w:cnfStyle w:val="000000000000" w:firstRow="0" w:lastRow="0" w:firstColumn="0" w:lastColumn="0" w:oddVBand="0" w:evenVBand="0" w:oddHBand="0" w:evenHBand="0" w:firstRowFirstColumn="0" w:firstRowLastColumn="0" w:lastRowFirstColumn="0" w:lastRowLastColumn="0"/>
             </w:pPr>
             <w:r>
@@ -5156,7 +5096,7 @@
           </w:tcPr>
           <w:p>
             <w:pPr>
-              <w:pStyle w:val="Geenafstand"/>
+              <w:pStyle w:val="NoSpacing"/>
             </w:pPr>
             <w:r>
               <w:t>Non-functionele eisen</w:t>
@@ -5169,7 +5109,7 @@
           </w:tcPr>
           <w:p>
             <w:pPr>
-              <w:pStyle w:val="Geenafstand"/>
+              <w:pStyle w:val="NoSpacing"/>
               <w:cnfStyle w:val="000000100000" w:firstRow="0" w:lastRow="0" w:firstColumn="0" w:lastColumn="0" w:oddVBand="0" w:evenVBand="0" w:oddHBand="1" w:evenHBand="0" w:firstRowFirstColumn="0" w:firstRowLastColumn="0" w:lastRowFirstColumn="0" w:lastRowLastColumn="0"/>
             </w:pPr>
             <w:r>
@@ -5186,7 +5126,7 @@
           </w:tcPr>
           <w:p>
             <w:pPr>
-              <w:pStyle w:val="Geenafstand"/>
+              <w:pStyle w:val="NoSpacing"/>
             </w:pPr>
             <w:r>
               <w:t>Postconditie</w:t>
@@ -5199,7 +5139,7 @@
           </w:tcPr>
           <w:p>
             <w:pPr>
-              <w:pStyle w:val="Geenafstand"/>
+              <w:pStyle w:val="NoSpacing"/>
               <w:cnfStyle w:val="000000000000" w:firstRow="0" w:lastRow="0" w:firstColumn="0" w:lastColumn="0" w:oddVBand="0" w:evenVBand="0" w:oddHBand="0" w:evenHBand="0" w:firstRowFirstColumn="0" w:firstRowLastColumn="0" w:lastRowFirstColumn="0" w:lastRowLastColumn="0"/>
             </w:pPr>
             <w:r>
@@ -5211,17 +5151,17 @@
     </w:tbl>
     <w:p>
       <w:pPr>
-        <w:pStyle w:val="Kop1"/>
+        <w:pStyle w:val="Heading1"/>
       </w:pPr>
-      <w:bookmarkStart w:id="2" w:name="_Toc475009077"/>
+      <w:bookmarkStart w:id="3" w:name="_Toc475009077"/>
       <w:r>
         <w:t>Taak Toevoegen</w:t>
       </w:r>
-      <w:bookmarkEnd w:id="2"/>
+      <w:bookmarkEnd w:id="3"/>
     </w:p>
     <w:tbl>
       <w:tblPr>
-        <w:tblStyle w:val="GridTable4Accent5"/>
+        <w:tblStyle w:val="GridTable4-Accent51"/>
         <w:tblW w:w="0" w:type="auto"/>
         <w:tblLook w:val="04A0" w:firstRow="1" w:lastRow="0" w:firstColumn="1" w:lastColumn="0" w:noHBand="0" w:noVBand="1"/>
       </w:tblPr>
@@ -5241,16 +5181,11 @@
           </w:tcPr>
           <w:p>
             <w:pPr>
-              <w:pStyle w:val="Geenafstand"/>
+              <w:pStyle w:val="NoSpacing"/>
               <w:jc w:val="center"/>
             </w:pPr>
-            <w:proofErr w:type="spellStart"/>
-            <w:r>
-              <w:t>Use</w:t>
-            </w:r>
-            <w:proofErr w:type="spellEnd"/>
-            <w:r>
-              <w:t xml:space="preserve"> Case</w:t>
+            <w:r>
+              <w:t>Use-Case</w:t>
             </w:r>
           </w:p>
         </w:tc>
@@ -5266,7 +5201,7 @@
           </w:tcPr>
           <w:p>
             <w:pPr>
-              <w:pStyle w:val="Geenafstand"/>
+              <w:pStyle w:val="NoSpacing"/>
             </w:pPr>
             <w:r>
               <w:t>Naam</w:t>
@@ -5279,7 +5214,7 @@
           </w:tcPr>
           <w:p>
             <w:pPr>
-              <w:pStyle w:val="Geenafstand"/>
+              <w:pStyle w:val="NoSpacing"/>
               <w:cnfStyle w:val="000000100000" w:firstRow="0" w:lastRow="0" w:firstColumn="0" w:lastColumn="0" w:oddVBand="0" w:evenVBand="0" w:oddHBand="1" w:evenHBand="0" w:firstRowFirstColumn="0" w:firstRowLastColumn="0" w:lastRowFirstColumn="0" w:lastRowLastColumn="0"/>
             </w:pPr>
             <w:r>
@@ -5296,7 +5231,7 @@
           </w:tcPr>
           <w:p>
             <w:pPr>
-              <w:pStyle w:val="Geenafstand"/>
+              <w:pStyle w:val="NoSpacing"/>
             </w:pPr>
             <w:r>
               <w:t>Versie</w:t>
@@ -5309,7 +5244,7 @@
           </w:tcPr>
           <w:p>
             <w:pPr>
-              <w:pStyle w:val="Geenafstand"/>
+              <w:pStyle w:val="NoSpacing"/>
               <w:cnfStyle w:val="000000000000" w:firstRow="0" w:lastRow="0" w:firstColumn="0" w:lastColumn="0" w:oddVBand="0" w:evenVBand="0" w:oddHBand="0" w:evenHBand="0" w:firstRowFirstColumn="0" w:firstRowLastColumn="0" w:lastRowFirstColumn="0" w:lastRowLastColumn="0"/>
             </w:pPr>
             <w:r>
@@ -5329,7 +5264,7 @@
           </w:tcPr>
           <w:p>
             <w:pPr>
-              <w:pStyle w:val="Geenafstand"/>
+              <w:pStyle w:val="NoSpacing"/>
             </w:pPr>
             <w:r>
               <w:t>Actor</w:t>
@@ -5342,7 +5277,7 @@
           </w:tcPr>
           <w:p>
             <w:pPr>
-              <w:pStyle w:val="Geenafstand"/>
+              <w:pStyle w:val="NoSpacing"/>
               <w:cnfStyle w:val="000000100000" w:firstRow="0" w:lastRow="0" w:firstColumn="0" w:lastColumn="0" w:oddVBand="0" w:evenVBand="0" w:oddHBand="1" w:evenHBand="0" w:firstRowFirstColumn="0" w:firstRowLastColumn="0" w:lastRowFirstColumn="0" w:lastRowLastColumn="0"/>
             </w:pPr>
             <w:r>
@@ -5359,7 +5294,7 @@
           </w:tcPr>
           <w:p>
             <w:pPr>
-              <w:pStyle w:val="Geenafstand"/>
+              <w:pStyle w:val="NoSpacing"/>
             </w:pPr>
             <w:r>
               <w:t>Preconditie</w:t>
@@ -5372,7 +5307,7 @@
           </w:tcPr>
           <w:p>
             <w:pPr>
-              <w:pStyle w:val="Geenafstand"/>
+              <w:pStyle w:val="NoSpacing"/>
               <w:cnfStyle w:val="000000000000" w:firstRow="0" w:lastRow="0" w:firstColumn="0" w:lastColumn="0" w:oddVBand="0" w:evenVBand="0" w:oddHBand="0" w:evenHBand="0" w:firstRowFirstColumn="0" w:firstRowLastColumn="0" w:lastRowFirstColumn="0" w:lastRowLastColumn="0"/>
             </w:pPr>
             <w:r>
@@ -5392,7 +5327,7 @@
           </w:tcPr>
           <w:p>
             <w:pPr>
-              <w:pStyle w:val="Geenafstand"/>
+              <w:pStyle w:val="NoSpacing"/>
             </w:pPr>
             <w:r>
               <w:t>Beschrijving</w:t>
@@ -5405,19 +5340,11 @@
           </w:tcPr>
           <w:p>
             <w:pPr>
-              <w:pStyle w:val="Geenafstand"/>
+              <w:pStyle w:val="NoSpacing"/>
               <w:cnfStyle w:val="000000100000" w:firstRow="0" w:lastRow="0" w:firstColumn="0" w:lastColumn="0" w:oddVBand="0" w:evenVBand="0" w:oddHBand="1" w:evenHBand="0" w:firstRowFirstColumn="0" w:firstRowLastColumn="0" w:lastRowFirstColumn="0" w:lastRowLastColumn="0"/>
             </w:pPr>
             <w:r>
-              <w:t xml:space="preserve">De gebruiker klikt op het plusje </w:t>
-            </w:r>
-            <w:proofErr w:type="spellStart"/>
-            <w:r>
-              <w:t>rechtsbovening</w:t>
-            </w:r>
-            <w:proofErr w:type="spellEnd"/>
-            <w:r>
-              <w:t>, een nieuw venster opent, daar kan de gebruiker de gegevens toevoegen.</w:t>
+              <w:t>De gebruiker klikt op het plusje rechtsbovening, een nieuw venster opent, daar kan de gebruiker de gegevens toevoegen.</w:t>
             </w:r>
             <w:r>
               <w:t xml:space="preserve"> Wanneer de gebruiker klaar is, dan kan hij op Opslaan klikken.</w:t>
@@ -5433,7 +5360,7 @@
           </w:tcPr>
           <w:p>
             <w:pPr>
-              <w:pStyle w:val="Geenafstand"/>
+              <w:pStyle w:val="NoSpacing"/>
             </w:pPr>
             <w:r>
               <w:t>Uitzonderingen</w:t>
@@ -5446,7 +5373,7 @@
           </w:tcPr>
           <w:p>
             <w:pPr>
-              <w:pStyle w:val="Geenafstand"/>
+              <w:pStyle w:val="NoSpacing"/>
               <w:cnfStyle w:val="000000000000" w:firstRow="0" w:lastRow="0" w:firstColumn="0" w:lastColumn="0" w:oddVBand="0" w:evenVBand="0" w:oddHBand="0" w:evenHBand="0" w:firstRowFirstColumn="0" w:firstRowLastColumn="0" w:lastRowFirstColumn="0" w:lastRowLastColumn="0"/>
             </w:pPr>
             <w:r>
@@ -5466,7 +5393,7 @@
           </w:tcPr>
           <w:p>
             <w:pPr>
-              <w:pStyle w:val="Geenafstand"/>
+              <w:pStyle w:val="NoSpacing"/>
             </w:pPr>
             <w:r>
               <w:t>Non-functionele eisen</w:t>
@@ -5479,7 +5406,7 @@
           </w:tcPr>
           <w:p>
             <w:pPr>
-              <w:pStyle w:val="Geenafstand"/>
+              <w:pStyle w:val="NoSpacing"/>
               <w:cnfStyle w:val="000000100000" w:firstRow="0" w:lastRow="0" w:firstColumn="0" w:lastColumn="0" w:oddVBand="0" w:evenVBand="0" w:oddHBand="1" w:evenHBand="0" w:firstRowFirstColumn="0" w:firstRowLastColumn="0" w:lastRowFirstColumn="0" w:lastRowLastColumn="0"/>
             </w:pPr>
             <w:r>
@@ -5496,7 +5423,7 @@
           </w:tcPr>
           <w:p>
             <w:pPr>
-              <w:pStyle w:val="Geenafstand"/>
+              <w:pStyle w:val="NoSpacing"/>
             </w:pPr>
             <w:r>
               <w:t>Postconditie</w:t>
@@ -5509,7 +5436,7 @@
           </w:tcPr>
           <w:p>
             <w:pPr>
-              <w:pStyle w:val="Geenafstand"/>
+              <w:pStyle w:val="NoSpacing"/>
               <w:cnfStyle w:val="000000000000" w:firstRow="0" w:lastRow="0" w:firstColumn="0" w:lastColumn="0" w:oddVBand="0" w:evenVBand="0" w:oddHBand="0" w:evenHBand="0" w:firstRowFirstColumn="0" w:firstRowLastColumn="0" w:lastRowFirstColumn="0" w:lastRowLastColumn="0"/>
             </w:pPr>
             <w:r>
@@ -5521,14 +5448,14 @@
     </w:tbl>
     <w:p>
       <w:pPr>
-        <w:pStyle w:val="Kop1"/>
+        <w:pStyle w:val="Heading1"/>
       </w:pPr>
-      <w:bookmarkStart w:id="3" w:name="_Toc475009078"/>
+      <w:bookmarkStart w:id="4" w:name="_Toc475009078"/>
     </w:p>
     <w:p/>
     <w:p>
       <w:pPr>
-        <w:pStyle w:val="Kop1"/>
+        <w:pStyle w:val="Heading1"/>
       </w:pPr>
     </w:p>
     <w:p/>
@@ -5536,17 +5463,17 @@
     <w:p/>
     <w:p>
       <w:pPr>
-        <w:pStyle w:val="Kop1"/>
+        <w:pStyle w:val="Heading1"/>
       </w:pPr>
       <w:r>
         <w:lastRenderedPageBreak/>
         <w:t>Taak Bewerken</w:t>
       </w:r>
-      <w:bookmarkEnd w:id="3"/>
+      <w:bookmarkEnd w:id="4"/>
     </w:p>
     <w:tbl>
       <w:tblPr>
-        <w:tblStyle w:val="GridTable4Accent5"/>
+        <w:tblStyle w:val="GridTable4-Accent51"/>
         <w:tblW w:w="0" w:type="auto"/>
         <w:tblLook w:val="04A0" w:firstRow="1" w:lastRow="0" w:firstColumn="1" w:lastColumn="0" w:noHBand="0" w:noVBand="1"/>
       </w:tblPr>
@@ -5566,16 +5493,11 @@
           </w:tcPr>
           <w:p>
             <w:pPr>
-              <w:pStyle w:val="Geenafstand"/>
+              <w:pStyle w:val="NoSpacing"/>
               <w:jc w:val="center"/>
             </w:pPr>
-            <w:proofErr w:type="spellStart"/>
-            <w:r>
-              <w:t>Use</w:t>
-            </w:r>
-            <w:proofErr w:type="spellEnd"/>
-            <w:r>
-              <w:t xml:space="preserve"> Case</w:t>
+            <w:r>
+              <w:t>Use-Case</w:t>
             </w:r>
           </w:p>
         </w:tc>
@@ -5591,7 +5513,7 @@
           </w:tcPr>
           <w:p>
             <w:pPr>
-              <w:pStyle w:val="Geenafstand"/>
+              <w:pStyle w:val="NoSpacing"/>
             </w:pPr>
             <w:r>
               <w:t>Naam</w:t>
@@ -5604,7 +5526,7 @@
           </w:tcPr>
           <w:p>
             <w:pPr>
-              <w:pStyle w:val="Geenafstand"/>
+              <w:pStyle w:val="NoSpacing"/>
               <w:cnfStyle w:val="000000100000" w:firstRow="0" w:lastRow="0" w:firstColumn="0" w:lastColumn="0" w:oddVBand="0" w:evenVBand="0" w:oddHBand="1" w:evenHBand="0" w:firstRowFirstColumn="0" w:firstRowLastColumn="0" w:lastRowFirstColumn="0" w:lastRowLastColumn="0"/>
             </w:pPr>
             <w:r>
@@ -5621,7 +5543,7 @@
           </w:tcPr>
           <w:p>
             <w:pPr>
-              <w:pStyle w:val="Geenafstand"/>
+              <w:pStyle w:val="NoSpacing"/>
             </w:pPr>
             <w:r>
               <w:t>Versie</w:t>
@@ -5634,7 +5556,7 @@
           </w:tcPr>
           <w:p>
             <w:pPr>
-              <w:pStyle w:val="Geenafstand"/>
+              <w:pStyle w:val="NoSpacing"/>
               <w:cnfStyle w:val="000000000000" w:firstRow="0" w:lastRow="0" w:firstColumn="0" w:lastColumn="0" w:oddVBand="0" w:evenVBand="0" w:oddHBand="0" w:evenHBand="0" w:firstRowFirstColumn="0" w:firstRowLastColumn="0" w:lastRowFirstColumn="0" w:lastRowLastColumn="0"/>
             </w:pPr>
             <w:r>
@@ -5654,7 +5576,7 @@
           </w:tcPr>
           <w:p>
             <w:pPr>
-              <w:pStyle w:val="Geenafstand"/>
+              <w:pStyle w:val="NoSpacing"/>
             </w:pPr>
             <w:r>
               <w:t>Actor</w:t>
@@ -5667,7 +5589,7 @@
           </w:tcPr>
           <w:p>
             <w:pPr>
-              <w:pStyle w:val="Geenafstand"/>
+              <w:pStyle w:val="NoSpacing"/>
               <w:cnfStyle w:val="000000100000" w:firstRow="0" w:lastRow="0" w:firstColumn="0" w:lastColumn="0" w:oddVBand="0" w:evenVBand="0" w:oddHBand="1" w:evenHBand="0" w:firstRowFirstColumn="0" w:firstRowLastColumn="0" w:lastRowFirstColumn="0" w:lastRowLastColumn="0"/>
             </w:pPr>
             <w:r>
@@ -5684,7 +5606,7 @@
           </w:tcPr>
           <w:p>
             <w:pPr>
-              <w:pStyle w:val="Geenafstand"/>
+              <w:pStyle w:val="NoSpacing"/>
             </w:pPr>
             <w:r>
               <w:t>Preconditie</w:t>
@@ -5697,7 +5619,7 @@
           </w:tcPr>
           <w:p>
             <w:pPr>
-              <w:pStyle w:val="Geenafstand"/>
+              <w:pStyle w:val="NoSpacing"/>
               <w:cnfStyle w:val="000000000000" w:firstRow="0" w:lastRow="0" w:firstColumn="0" w:lastColumn="0" w:oddVBand="0" w:evenVBand="0" w:oddHBand="0" w:evenHBand="0" w:firstRowFirstColumn="0" w:firstRowLastColumn="0" w:lastRowFirstColumn="0" w:lastRowLastColumn="0"/>
             </w:pPr>
             <w:r>
@@ -5717,7 +5639,7 @@
           </w:tcPr>
           <w:p>
             <w:pPr>
-              <w:pStyle w:val="Geenafstand"/>
+              <w:pStyle w:val="NoSpacing"/>
             </w:pPr>
             <w:r>
               <w:t>Beschrijving</w:t>
@@ -5730,7 +5652,7 @@
           </w:tcPr>
           <w:p>
             <w:pPr>
-              <w:pStyle w:val="Geenafstand"/>
+              <w:pStyle w:val="NoSpacing"/>
               <w:cnfStyle w:val="000000100000" w:firstRow="0" w:lastRow="0" w:firstColumn="0" w:lastColumn="0" w:oddVBand="0" w:evenVBand="0" w:oddHBand="1" w:evenHBand="0" w:firstRowFirstColumn="0" w:firstRowLastColumn="0" w:lastRowFirstColumn="0" w:lastRowLastColumn="0"/>
             </w:pPr>
             <w:r>
@@ -5747,7 +5669,7 @@
           </w:tcPr>
           <w:p>
             <w:pPr>
-              <w:pStyle w:val="Geenafstand"/>
+              <w:pStyle w:val="NoSpacing"/>
             </w:pPr>
             <w:r>
               <w:t>Uitzonderingen</w:t>
@@ -5760,7 +5682,7 @@
           </w:tcPr>
           <w:p>
             <w:pPr>
-              <w:pStyle w:val="Geenafstand"/>
+              <w:pStyle w:val="NoSpacing"/>
               <w:cnfStyle w:val="000000000000" w:firstRow="0" w:lastRow="0" w:firstColumn="0" w:lastColumn="0" w:oddVBand="0" w:evenVBand="0" w:oddHBand="0" w:evenHBand="0" w:firstRowFirstColumn="0" w:firstRowLastColumn="0" w:lastRowFirstColumn="0" w:lastRowLastColumn="0"/>
             </w:pPr>
             <w:r>
@@ -5780,7 +5702,7 @@
           </w:tcPr>
           <w:p>
             <w:pPr>
-              <w:pStyle w:val="Geenafstand"/>
+              <w:pStyle w:val="NoSpacing"/>
             </w:pPr>
             <w:r>
               <w:t>Non-functionele eisen</w:t>
@@ -5793,7 +5715,7 @@
           </w:tcPr>
           <w:p>
             <w:pPr>
-              <w:pStyle w:val="Geenafstand"/>
+              <w:pStyle w:val="NoSpacing"/>
               <w:cnfStyle w:val="000000100000" w:firstRow="0" w:lastRow="0" w:firstColumn="0" w:lastColumn="0" w:oddVBand="0" w:evenVBand="0" w:oddHBand="1" w:evenHBand="0" w:firstRowFirstColumn="0" w:firstRowLastColumn="0" w:lastRowFirstColumn="0" w:lastRowLastColumn="0"/>
             </w:pPr>
             <w:r>
@@ -5810,7 +5732,7 @@
           </w:tcPr>
           <w:p>
             <w:pPr>
-              <w:pStyle w:val="Geenafstand"/>
+              <w:pStyle w:val="NoSpacing"/>
             </w:pPr>
             <w:r>
               <w:t>Postconditie</w:t>
@@ -5823,19 +5745,11 @@
           </w:tcPr>
           <w:p>
             <w:pPr>
-              <w:pStyle w:val="Geenafstand"/>
+              <w:pStyle w:val="NoSpacing"/>
               <w:cnfStyle w:val="000000000000" w:firstRow="0" w:lastRow="0" w:firstColumn="0" w:lastColumn="0" w:oddVBand="0" w:evenVBand="0" w:oddHBand="0" w:evenHBand="0" w:firstRowFirstColumn="0" w:firstRowLastColumn="0" w:lastRowFirstColumn="0" w:lastRowLastColumn="0"/>
             </w:pPr>
             <w:r>
-              <w:t xml:space="preserve">De geselecteerde taak is nu </w:t>
-            </w:r>
-            <w:proofErr w:type="spellStart"/>
-            <w:r>
-              <w:t>geupdated</w:t>
-            </w:r>
-            <w:proofErr w:type="spellEnd"/>
-            <w:r>
-              <w:t>.</w:t>
+              <w:t>De geselecteerde taak is nu geupdated.</w:t>
             </w:r>
           </w:p>
         </w:tc>
@@ -5843,22 +5757,22 @@
     </w:tbl>
     <w:p>
       <w:pPr>
-        <w:pStyle w:val="Geenafstand"/>
+        <w:pStyle w:val="NoSpacing"/>
       </w:pPr>
     </w:p>
     <w:p>
       <w:pPr>
-        <w:pStyle w:val="Kop1"/>
+        <w:pStyle w:val="Heading1"/>
       </w:pPr>
-      <w:bookmarkStart w:id="4" w:name="_Toc475009079"/>
+      <w:bookmarkStart w:id="5" w:name="_Toc475009079"/>
       <w:r>
         <w:t>Taak Verwijderen</w:t>
       </w:r>
-      <w:bookmarkEnd w:id="4"/>
+      <w:bookmarkEnd w:id="5"/>
     </w:p>
     <w:tbl>
       <w:tblPr>
-        <w:tblStyle w:val="GridTable4Accent5"/>
+        <w:tblStyle w:val="GridTable4-Accent51"/>
         <w:tblW w:w="0" w:type="auto"/>
         <w:tblLook w:val="04A0" w:firstRow="1" w:lastRow="0" w:firstColumn="1" w:lastColumn="0" w:noHBand="0" w:noVBand="1"/>
       </w:tblPr>
@@ -5878,16 +5792,11 @@
           </w:tcPr>
           <w:p>
             <w:pPr>
-              <w:pStyle w:val="Geenafstand"/>
+              <w:pStyle w:val="NoSpacing"/>
               <w:jc w:val="center"/>
             </w:pPr>
-            <w:proofErr w:type="spellStart"/>
-            <w:r>
-              <w:t>Use</w:t>
-            </w:r>
-            <w:proofErr w:type="spellEnd"/>
-            <w:r>
-              <w:t xml:space="preserve"> Case</w:t>
+            <w:r>
+              <w:t>Use-Case</w:t>
             </w:r>
           </w:p>
         </w:tc>
@@ -5903,7 +5812,7 @@
           </w:tcPr>
           <w:p>
             <w:pPr>
-              <w:pStyle w:val="Geenafstand"/>
+              <w:pStyle w:val="NoSpacing"/>
             </w:pPr>
             <w:r>
               <w:t>Naam</w:t>
@@ -5916,7 +5825,7 @@
           </w:tcPr>
           <w:p>
             <w:pPr>
-              <w:pStyle w:val="Geenafstand"/>
+              <w:pStyle w:val="NoSpacing"/>
               <w:cnfStyle w:val="000000100000" w:firstRow="0" w:lastRow="0" w:firstColumn="0" w:lastColumn="0" w:oddVBand="0" w:evenVBand="0" w:oddHBand="1" w:evenHBand="0" w:firstRowFirstColumn="0" w:firstRowLastColumn="0" w:lastRowFirstColumn="0" w:lastRowLastColumn="0"/>
             </w:pPr>
             <w:r>
@@ -5933,7 +5842,7 @@
           </w:tcPr>
           <w:p>
             <w:pPr>
-              <w:pStyle w:val="Geenafstand"/>
+              <w:pStyle w:val="NoSpacing"/>
             </w:pPr>
             <w:r>
               <w:t>Versie</w:t>
@@ -5946,7 +5855,7 @@
           </w:tcPr>
           <w:p>
             <w:pPr>
-              <w:pStyle w:val="Geenafstand"/>
+              <w:pStyle w:val="NoSpacing"/>
               <w:cnfStyle w:val="000000000000" w:firstRow="0" w:lastRow="0" w:firstColumn="0" w:lastColumn="0" w:oddVBand="0" w:evenVBand="0" w:oddHBand="0" w:evenHBand="0" w:firstRowFirstColumn="0" w:firstRowLastColumn="0" w:lastRowFirstColumn="0" w:lastRowLastColumn="0"/>
             </w:pPr>
             <w:r>
@@ -5966,7 +5875,7 @@
           </w:tcPr>
           <w:p>
             <w:pPr>
-              <w:pStyle w:val="Geenafstand"/>
+              <w:pStyle w:val="NoSpacing"/>
             </w:pPr>
             <w:r>
               <w:t>Actor</w:t>
@@ -5979,7 +5888,7 @@
           </w:tcPr>
           <w:p>
             <w:pPr>
-              <w:pStyle w:val="Geenafstand"/>
+              <w:pStyle w:val="NoSpacing"/>
               <w:cnfStyle w:val="000000100000" w:firstRow="0" w:lastRow="0" w:firstColumn="0" w:lastColumn="0" w:oddVBand="0" w:evenVBand="0" w:oddHBand="1" w:evenHBand="0" w:firstRowFirstColumn="0" w:firstRowLastColumn="0" w:lastRowFirstColumn="0" w:lastRowLastColumn="0"/>
             </w:pPr>
             <w:r>
@@ -5996,7 +5905,7 @@
           </w:tcPr>
           <w:p>
             <w:pPr>
-              <w:pStyle w:val="Geenafstand"/>
+              <w:pStyle w:val="NoSpacing"/>
             </w:pPr>
             <w:r>
               <w:t>Preconditie</w:t>
@@ -6009,7 +5918,7 @@
           </w:tcPr>
           <w:p>
             <w:pPr>
-              <w:pStyle w:val="Geenafstand"/>
+              <w:pStyle w:val="NoSpacing"/>
               <w:cnfStyle w:val="000000000000" w:firstRow="0" w:lastRow="0" w:firstColumn="0" w:lastColumn="0" w:oddVBand="0" w:evenVBand="0" w:oddHBand="0" w:evenHBand="0" w:firstRowFirstColumn="0" w:firstRowLastColumn="0" w:lastRowFirstColumn="0" w:lastRowLastColumn="0"/>
             </w:pPr>
             <w:r>
@@ -6029,7 +5938,7 @@
           </w:tcPr>
           <w:p>
             <w:pPr>
-              <w:pStyle w:val="Geenafstand"/>
+              <w:pStyle w:val="NoSpacing"/>
             </w:pPr>
             <w:r>
               <w:t>Beschrijving</w:t>
@@ -6042,7 +5951,7 @@
           </w:tcPr>
           <w:p>
             <w:pPr>
-              <w:pStyle w:val="Geenafstand"/>
+              <w:pStyle w:val="NoSpacing"/>
               <w:cnfStyle w:val="000000100000" w:firstRow="0" w:lastRow="0" w:firstColumn="0" w:lastColumn="0" w:oddVBand="0" w:evenVBand="0" w:oddHBand="1" w:evenHBand="0" w:firstRowFirstColumn="0" w:firstRowLastColumn="0" w:lastRowFirstColumn="0" w:lastRowLastColumn="0"/>
             </w:pPr>
             <w:r>
@@ -6059,7 +5968,7 @@
           </w:tcPr>
           <w:p>
             <w:pPr>
-              <w:pStyle w:val="Geenafstand"/>
+              <w:pStyle w:val="NoSpacing"/>
             </w:pPr>
             <w:r>
               <w:t>Uitzonderingen</w:t>
@@ -6072,7 +5981,7 @@
           </w:tcPr>
           <w:p>
             <w:pPr>
-              <w:pStyle w:val="Geenafstand"/>
+              <w:pStyle w:val="NoSpacing"/>
               <w:cnfStyle w:val="000000000000" w:firstRow="0" w:lastRow="0" w:firstColumn="0" w:lastColumn="0" w:oddVBand="0" w:evenVBand="0" w:oddHBand="0" w:evenHBand="0" w:firstRowFirstColumn="0" w:firstRowLastColumn="0" w:lastRowFirstColumn="0" w:lastRowLastColumn="0"/>
             </w:pPr>
             <w:r>
@@ -6092,7 +6001,7 @@
           </w:tcPr>
           <w:p>
             <w:pPr>
-              <w:pStyle w:val="Geenafstand"/>
+              <w:pStyle w:val="NoSpacing"/>
             </w:pPr>
             <w:r>
               <w:t>Non-functionele eisen</w:t>
@@ -6105,7 +6014,7 @@
           </w:tcPr>
           <w:p>
             <w:pPr>
-              <w:pStyle w:val="Geenafstand"/>
+              <w:pStyle w:val="NoSpacing"/>
               <w:cnfStyle w:val="000000100000" w:firstRow="0" w:lastRow="0" w:firstColumn="0" w:lastColumn="0" w:oddVBand="0" w:evenVBand="0" w:oddHBand="1" w:evenHBand="0" w:firstRowFirstColumn="0" w:firstRowLastColumn="0" w:lastRowFirstColumn="0" w:lastRowLastColumn="0"/>
             </w:pPr>
             <w:r>
@@ -6122,7 +6031,7 @@
           </w:tcPr>
           <w:p>
             <w:pPr>
-              <w:pStyle w:val="Geenafstand"/>
+              <w:pStyle w:val="NoSpacing"/>
             </w:pPr>
             <w:r>
               <w:t>Postconditie</w:t>
@@ -6135,7 +6044,7 @@
           </w:tcPr>
           <w:p>
             <w:pPr>
-              <w:pStyle w:val="Geenafstand"/>
+              <w:pStyle w:val="NoSpacing"/>
               <w:cnfStyle w:val="000000000000" w:firstRow="0" w:lastRow="0" w:firstColumn="0" w:lastColumn="0" w:oddVBand="0" w:evenVBand="0" w:oddHBand="0" w:evenHBand="0" w:firstRowFirstColumn="0" w:firstRowLastColumn="0" w:lastRowFirstColumn="0" w:lastRowLastColumn="0"/>
             </w:pPr>
             <w:r>
@@ -6147,22 +6056,22 @@
     </w:tbl>
     <w:p>
       <w:pPr>
-        <w:pStyle w:val="Geenafstand"/>
+        <w:pStyle w:val="NoSpacing"/>
       </w:pPr>
     </w:p>
     <w:p>
       <w:pPr>
-        <w:pStyle w:val="Kop1"/>
+        <w:pStyle w:val="Heading1"/>
       </w:pPr>
-      <w:bookmarkStart w:id="5" w:name="_Toc475009080"/>
+      <w:bookmarkStart w:id="6" w:name="_Toc475009080"/>
       <w:r>
         <w:t>Registratiemail Versturen</w:t>
       </w:r>
-      <w:bookmarkEnd w:id="5"/>
+      <w:bookmarkEnd w:id="6"/>
     </w:p>
     <w:tbl>
       <w:tblPr>
-        <w:tblStyle w:val="GridTable4Accent5"/>
+        <w:tblStyle w:val="GridTable4-Accent51"/>
         <w:tblW w:w="0" w:type="auto"/>
         <w:tblLook w:val="04A0" w:firstRow="1" w:lastRow="0" w:firstColumn="1" w:lastColumn="0" w:noHBand="0" w:noVBand="1"/>
       </w:tblPr>
@@ -6182,16 +6091,11 @@
           </w:tcPr>
           <w:p>
             <w:pPr>
-              <w:pStyle w:val="Geenafstand"/>
+              <w:pStyle w:val="NoSpacing"/>
               <w:jc w:val="center"/>
             </w:pPr>
-            <w:proofErr w:type="spellStart"/>
-            <w:r>
-              <w:t>Use</w:t>
-            </w:r>
-            <w:proofErr w:type="spellEnd"/>
-            <w:r>
-              <w:t xml:space="preserve"> Case</w:t>
+            <w:r>
+              <w:t>Use-Case</w:t>
             </w:r>
           </w:p>
         </w:tc>
@@ -6207,7 +6111,7 @@
           </w:tcPr>
           <w:p>
             <w:pPr>
-              <w:pStyle w:val="Geenafstand"/>
+              <w:pStyle w:val="NoSpacing"/>
             </w:pPr>
             <w:r>
               <w:t>Naam</w:t>
@@ -6220,7 +6124,7 @@
           </w:tcPr>
           <w:p>
             <w:pPr>
-              <w:pStyle w:val="Geenafstand"/>
+              <w:pStyle w:val="NoSpacing"/>
               <w:cnfStyle w:val="000000100000" w:firstRow="0" w:lastRow="0" w:firstColumn="0" w:lastColumn="0" w:oddVBand="0" w:evenVBand="0" w:oddHBand="1" w:evenHBand="0" w:firstRowFirstColumn="0" w:firstRowLastColumn="0" w:lastRowFirstColumn="0" w:lastRowLastColumn="0"/>
             </w:pPr>
             <w:r>
@@ -6237,7 +6141,7 @@
           </w:tcPr>
           <w:p>
             <w:pPr>
-              <w:pStyle w:val="Geenafstand"/>
+              <w:pStyle w:val="NoSpacing"/>
             </w:pPr>
             <w:r>
               <w:t>Versie</w:t>
@@ -6250,7 +6154,7 @@
           </w:tcPr>
           <w:p>
             <w:pPr>
-              <w:pStyle w:val="Geenafstand"/>
+              <w:pStyle w:val="NoSpacing"/>
               <w:cnfStyle w:val="000000000000" w:firstRow="0" w:lastRow="0" w:firstColumn="0" w:lastColumn="0" w:oddVBand="0" w:evenVBand="0" w:oddHBand="0" w:evenHBand="0" w:firstRowFirstColumn="0" w:firstRowLastColumn="0" w:lastRowFirstColumn="0" w:lastRowLastColumn="0"/>
             </w:pPr>
             <w:r>
@@ -6270,7 +6174,7 @@
           </w:tcPr>
           <w:p>
             <w:pPr>
-              <w:pStyle w:val="Geenafstand"/>
+              <w:pStyle w:val="NoSpacing"/>
             </w:pPr>
             <w:r>
               <w:t>Actor</w:t>
@@ -6283,19 +6187,11 @@
           </w:tcPr>
           <w:p>
             <w:pPr>
-              <w:pStyle w:val="Geenafstand"/>
+              <w:pStyle w:val="NoSpacing"/>
               <w:cnfStyle w:val="000000100000" w:firstRow="0" w:lastRow="0" w:firstColumn="0" w:lastColumn="0" w:oddVBand="0" w:evenVBand="0" w:oddHBand="1" w:evenHBand="0" w:firstRowFirstColumn="0" w:firstRowLastColumn="0" w:lastRowFirstColumn="0" w:lastRowLastColumn="0"/>
             </w:pPr>
             <w:r>
-              <w:t xml:space="preserve">Gebruiker, </w:t>
-            </w:r>
-            <w:proofErr w:type="spellStart"/>
-            <w:r>
-              <w:t>Systeen</w:t>
-            </w:r>
-            <w:proofErr w:type="spellEnd"/>
-            <w:r>
-              <w:t xml:space="preserve">, </w:t>
+              <w:t xml:space="preserve">Gebruiker, Systeen, </w:t>
             </w:r>
             <w:r>
               <w:t>Database</w:t>
@@ -6311,7 +6207,7 @@
           </w:tcPr>
           <w:p>
             <w:pPr>
-              <w:pStyle w:val="Geenafstand"/>
+              <w:pStyle w:val="NoSpacing"/>
             </w:pPr>
             <w:r>
               <w:t>Preconditie</w:t>
@@ -6324,7 +6220,7 @@
           </w:tcPr>
           <w:p>
             <w:pPr>
-              <w:pStyle w:val="Geenafstand"/>
+              <w:pStyle w:val="NoSpacing"/>
               <w:cnfStyle w:val="000000000000" w:firstRow="0" w:lastRow="0" w:firstColumn="0" w:lastColumn="0" w:oddVBand="0" w:evenVBand="0" w:oddHBand="0" w:evenHBand="0" w:firstRowFirstColumn="0" w:firstRowLastColumn="0" w:lastRowFirstColumn="0" w:lastRowLastColumn="0"/>
             </w:pPr>
             <w:r>
@@ -6344,7 +6240,7 @@
           </w:tcPr>
           <w:p>
             <w:pPr>
-              <w:pStyle w:val="Geenafstand"/>
+              <w:pStyle w:val="NoSpacing"/>
             </w:pPr>
             <w:r>
               <w:t>Beschrijving</w:t>
@@ -6357,7 +6253,7 @@
           </w:tcPr>
           <w:p>
             <w:pPr>
-              <w:pStyle w:val="Geenafstand"/>
+              <w:pStyle w:val="NoSpacing"/>
               <w:cnfStyle w:val="000000100000" w:firstRow="0" w:lastRow="0" w:firstColumn="0" w:lastColumn="0" w:oddVBand="0" w:evenVBand="0" w:oddHBand="1" w:evenHBand="0" w:firstRowFirstColumn="0" w:firstRowLastColumn="0" w:lastRowFirstColumn="0" w:lastRowLastColumn="0"/>
             </w:pPr>
             <w:r>
@@ -6372,8 +6268,6 @@
             <w:r>
               <w:t>i</w:t>
             </w:r>
-            <w:bookmarkStart w:id="6" w:name="_GoBack"/>
-            <w:bookmarkEnd w:id="6"/>
             <w:r>
               <w:t>ngevuld.</w:t>
             </w:r>
@@ -6388,7 +6282,7 @@
           </w:tcPr>
           <w:p>
             <w:pPr>
-              <w:pStyle w:val="Geenafstand"/>
+              <w:pStyle w:val="NoSpacing"/>
             </w:pPr>
             <w:r>
               <w:t>Uitzonderingen</w:t>
@@ -6401,7 +6295,7 @@
           </w:tcPr>
           <w:p>
             <w:pPr>
-              <w:pStyle w:val="Geenafstand"/>
+              <w:pStyle w:val="NoSpacing"/>
               <w:cnfStyle w:val="000000000000" w:firstRow="0" w:lastRow="0" w:firstColumn="0" w:lastColumn="0" w:oddVBand="0" w:evenVBand="0" w:oddHBand="0" w:evenHBand="0" w:firstRowFirstColumn="0" w:firstRowLastColumn="0" w:lastRowFirstColumn="0" w:lastRowLastColumn="0"/>
             </w:pPr>
             <w:r>
@@ -6421,7 +6315,7 @@
           </w:tcPr>
           <w:p>
             <w:pPr>
-              <w:pStyle w:val="Geenafstand"/>
+              <w:pStyle w:val="NoSpacing"/>
             </w:pPr>
             <w:r>
               <w:t>Non-functionele eisen</w:t>
@@ -6434,7 +6328,7 @@
           </w:tcPr>
           <w:p>
             <w:pPr>
-              <w:pStyle w:val="Geenafstand"/>
+              <w:pStyle w:val="NoSpacing"/>
               <w:cnfStyle w:val="000000100000" w:firstRow="0" w:lastRow="0" w:firstColumn="0" w:lastColumn="0" w:oddVBand="0" w:evenVBand="0" w:oddHBand="1" w:evenHBand="0" w:firstRowFirstColumn="0" w:firstRowLastColumn="0" w:lastRowFirstColumn="0" w:lastRowLastColumn="0"/>
             </w:pPr>
             <w:r>
@@ -6451,7 +6345,7 @@
           </w:tcPr>
           <w:p>
             <w:pPr>
-              <w:pStyle w:val="Geenafstand"/>
+              <w:pStyle w:val="NoSpacing"/>
             </w:pPr>
             <w:r>
               <w:t>Postconditie</w:t>
@@ -6464,7 +6358,7 @@
           </w:tcPr>
           <w:p>
             <w:pPr>
-              <w:pStyle w:val="Geenafstand"/>
+              <w:pStyle w:val="NoSpacing"/>
               <w:cnfStyle w:val="000000000000" w:firstRow="0" w:lastRow="0" w:firstColumn="0" w:lastColumn="0" w:oddVBand="0" w:evenVBand="0" w:oddHBand="0" w:evenHBand="0" w:firstRowFirstColumn="0" w:firstRowLastColumn="0" w:lastRowFirstColumn="0" w:lastRowLastColumn="0"/>
             </w:pPr>
             <w:r>
@@ -6476,16 +6370,16 @@
     </w:tbl>
     <w:p>
       <w:pPr>
-        <w:pStyle w:val="Geenafstand"/>
+        <w:pStyle w:val="NoSpacing"/>
       </w:pPr>
     </w:p>
     <w:p>
       <w:pPr>
-        <w:pStyle w:val="Geenafstand"/>
+        <w:pStyle w:val="NoSpacing"/>
       </w:pPr>
     </w:p>
     <w:sectPr>
-      <w:footerReference w:type="default" r:id="rId9"/>
+      <w:footerReference w:type="default" r:id="rId8"/>
       <w:pgSz w:w="11906" w:h="16838"/>
       <w:pgMar w:top="1417" w:right="1417" w:bottom="1417" w:left="1417" w:header="708" w:footer="708" w:gutter="0"/>
       <w:pgNumType w:start="0"/>
@@ -6498,7 +6392,7 @@
 </file>
 
 <file path=word/endnotes.xml><?xml version="1.0" encoding="utf-8"?>
-<w:endnotes xmlns:wpc="http://schemas.microsoft.com/office/word/2010/wordprocessingCanvas" xmlns:mc="http://schemas.openxmlformats.org/markup-compatibility/2006" xmlns:o="urn:schemas-microsoft-com:office:office" xmlns:r="http://schemas.openxmlformats.org/officeDocument/2006/relationships" xmlns:m="http://schemas.openxmlformats.org/officeDocument/2006/math" xmlns:v="urn:schemas-microsoft-com:vml" xmlns:wp14="http://schemas.microsoft.com/office/word/2010/wordprocessingDrawing" xmlns:wp="http://schemas.openxmlformats.org/drawingml/2006/wordprocessingDrawing" xmlns:w10="urn:schemas-microsoft-com:office:word" xmlns:w="http://schemas.openxmlformats.org/wordprocessingml/2006/main" xmlns:w14="http://schemas.microsoft.com/office/word/2010/wordml" xmlns:wpg="http://schemas.microsoft.com/office/word/2010/wordprocessingGroup" xmlns:wpi="http://schemas.microsoft.com/office/word/2010/wordprocessingInk" xmlns:wne="http://schemas.microsoft.com/office/word/2006/wordml" xmlns:wps="http://schemas.microsoft.com/office/word/2010/wordprocessingShape" mc:Ignorable="w14 wp14">
+<w:endnotes xmlns:wpc="http://schemas.microsoft.com/office/word/2010/wordprocessingCanvas" xmlns:mc="http://schemas.openxmlformats.org/markup-compatibility/2006" xmlns:o="urn:schemas-microsoft-com:office:office" xmlns:r="http://schemas.openxmlformats.org/officeDocument/2006/relationships" xmlns:m="http://schemas.openxmlformats.org/officeDocument/2006/math" xmlns:v="urn:schemas-microsoft-com:vml" xmlns:wp14="http://schemas.microsoft.com/office/word/2010/wordprocessingDrawing" xmlns:wp="http://schemas.openxmlformats.org/drawingml/2006/wordprocessingDrawing" xmlns:w10="urn:schemas-microsoft-com:office:word" xmlns:w="http://schemas.openxmlformats.org/wordprocessingml/2006/main" xmlns:w14="http://schemas.microsoft.com/office/word/2010/wordml" xmlns:w15="http://schemas.microsoft.com/office/word/2012/wordml" xmlns:wpg="http://schemas.microsoft.com/office/word/2010/wordprocessingGroup" xmlns:wpi="http://schemas.microsoft.com/office/word/2010/wordprocessingInk" xmlns:wne="http://schemas.microsoft.com/office/word/2006/wordml" xmlns:wps="http://schemas.microsoft.com/office/word/2010/wordprocessingShape" mc:Ignorable="w14 w15 wp14">
   <w:endnote w:type="separator" w:id="-1">
     <w:p>
       <w:pPr>
@@ -6523,7 +6417,7 @@
 </file>
 
 <file path=word/footer1.xml><?xml version="1.0" encoding="utf-8"?>
-<w:ftr xmlns:wpc="http://schemas.microsoft.com/office/word/2010/wordprocessingCanvas" xmlns:mc="http://schemas.openxmlformats.org/markup-compatibility/2006" xmlns:o="urn:schemas-microsoft-com:office:office" xmlns:r="http://schemas.openxmlformats.org/officeDocument/2006/relationships" xmlns:m="http://schemas.openxmlformats.org/officeDocument/2006/math" xmlns:v="urn:schemas-microsoft-com:vml" xmlns:wp14="http://schemas.microsoft.com/office/word/2010/wordprocessingDrawing" xmlns:wp="http://schemas.openxmlformats.org/drawingml/2006/wordprocessingDrawing" xmlns:w10="urn:schemas-microsoft-com:office:word" xmlns:w="http://schemas.openxmlformats.org/wordprocessingml/2006/main" xmlns:w14="http://schemas.microsoft.com/office/word/2010/wordml" xmlns:wpg="http://schemas.microsoft.com/office/word/2010/wordprocessingGroup" xmlns:wpi="http://schemas.microsoft.com/office/word/2010/wordprocessingInk" xmlns:wne="http://schemas.microsoft.com/office/word/2006/wordml" xmlns:wps="http://schemas.microsoft.com/office/word/2010/wordprocessingShape" mc:Ignorable="w14 wp14">
+<w:ftr xmlns:wpc="http://schemas.microsoft.com/office/word/2010/wordprocessingCanvas" xmlns:mc="http://schemas.openxmlformats.org/markup-compatibility/2006" xmlns:o="urn:schemas-microsoft-com:office:office" xmlns:r="http://schemas.openxmlformats.org/officeDocument/2006/relationships" xmlns:m="http://schemas.openxmlformats.org/officeDocument/2006/math" xmlns:v="urn:schemas-microsoft-com:vml" xmlns:wp14="http://schemas.microsoft.com/office/word/2010/wordprocessingDrawing" xmlns:wp="http://schemas.openxmlformats.org/drawingml/2006/wordprocessingDrawing" xmlns:w10="urn:schemas-microsoft-com:office:word" xmlns:w="http://schemas.openxmlformats.org/wordprocessingml/2006/main" xmlns:w14="http://schemas.microsoft.com/office/word/2010/wordml" xmlns:w15="http://schemas.microsoft.com/office/word/2012/wordml" xmlns:wpg="http://schemas.microsoft.com/office/word/2010/wordprocessingGroup" xmlns:wpi="http://schemas.microsoft.com/office/word/2010/wordprocessingInk" xmlns:wne="http://schemas.microsoft.com/office/word/2006/wordml" xmlns:wps="http://schemas.microsoft.com/office/word/2010/wordprocessingShape" mc:Ignorable="w14 w15 wp14">
   <w:sdt>
     <w:sdtPr>
       <w:id w:val="1992831164"/>
@@ -6546,7 +6440,7 @@
         <w:sdtContent>
           <w:p>
             <w:pPr>
-              <w:pStyle w:val="Voettekst"/>
+              <w:pStyle w:val="Footer"/>
               <w:jc w:val="right"/>
             </w:pPr>
             <w:r>
@@ -6583,7 +6477,7 @@
                 <w:bCs/>
                 <w:noProof/>
               </w:rPr>
-              <w:t>3</w:t>
+              <w:t>1</w:t>
             </w:r>
             <w:r>
               <w:rPr>
@@ -6646,14 +6540,14 @@
   </w:sdt>
   <w:p>
     <w:pPr>
-      <w:pStyle w:val="Voettekst"/>
+      <w:pStyle w:val="Footer"/>
     </w:pPr>
   </w:p>
 </w:ftr>
 </file>
 
 <file path=word/footnotes.xml><?xml version="1.0" encoding="utf-8"?>
-<w:footnotes xmlns:wpc="http://schemas.microsoft.com/office/word/2010/wordprocessingCanvas" xmlns:mc="http://schemas.openxmlformats.org/markup-compatibility/2006" xmlns:o="urn:schemas-microsoft-com:office:office" xmlns:r="http://schemas.openxmlformats.org/officeDocument/2006/relationships" xmlns:m="http://schemas.openxmlformats.org/officeDocument/2006/math" xmlns:v="urn:schemas-microsoft-com:vml" xmlns:wp14="http://schemas.microsoft.com/office/word/2010/wordprocessingDrawing" xmlns:wp="http://schemas.openxmlformats.org/drawingml/2006/wordprocessingDrawing" xmlns:w10="urn:schemas-microsoft-com:office:word" xmlns:w="http://schemas.openxmlformats.org/wordprocessingml/2006/main" xmlns:w14="http://schemas.microsoft.com/office/word/2010/wordml" xmlns:wpg="http://schemas.microsoft.com/office/word/2010/wordprocessingGroup" xmlns:wpi="http://schemas.microsoft.com/office/word/2010/wordprocessingInk" xmlns:wne="http://schemas.microsoft.com/office/word/2006/wordml" xmlns:wps="http://schemas.microsoft.com/office/word/2010/wordprocessingShape" mc:Ignorable="w14 wp14">
+<w:footnotes xmlns:wpc="http://schemas.microsoft.com/office/word/2010/wordprocessingCanvas" xmlns:mc="http://schemas.openxmlformats.org/markup-compatibility/2006" xmlns:o="urn:schemas-microsoft-com:office:office" xmlns:r="http://schemas.openxmlformats.org/officeDocument/2006/relationships" xmlns:m="http://schemas.openxmlformats.org/officeDocument/2006/math" xmlns:v="urn:schemas-microsoft-com:vml" xmlns:wp14="http://schemas.microsoft.com/office/word/2010/wordprocessingDrawing" xmlns:wp="http://schemas.openxmlformats.org/drawingml/2006/wordprocessingDrawing" xmlns:w10="urn:schemas-microsoft-com:office:word" xmlns:w="http://schemas.openxmlformats.org/wordprocessingml/2006/main" xmlns:w14="http://schemas.microsoft.com/office/word/2010/wordml" xmlns:w15="http://schemas.microsoft.com/office/word/2012/wordml" xmlns:wpg="http://schemas.microsoft.com/office/word/2010/wordprocessingGroup" xmlns:wpi="http://schemas.microsoft.com/office/word/2010/wordprocessingInk" xmlns:wne="http://schemas.microsoft.com/office/word/2006/wordml" xmlns:wps="http://schemas.microsoft.com/office/word/2010/wordprocessingShape" mc:Ignorable="w14 w15 wp14">
   <w:footnote w:type="separator" w:id="-1">
     <w:p>
       <w:pPr>
@@ -6678,7 +6572,7 @@
 </file>
 
 <file path=word/styles.xml><?xml version="1.0" encoding="utf-8"?>
-<w:styles xmlns:mc="http://schemas.openxmlformats.org/markup-compatibility/2006" xmlns:r="http://schemas.openxmlformats.org/officeDocument/2006/relationships" xmlns:w="http://schemas.openxmlformats.org/wordprocessingml/2006/main" xmlns:w14="http://schemas.microsoft.com/office/word/2010/wordml" mc:Ignorable="w14">
+<w:styles xmlns:mc="http://schemas.openxmlformats.org/markup-compatibility/2006" xmlns:r="http://schemas.openxmlformats.org/officeDocument/2006/relationships" xmlns:w="http://schemas.openxmlformats.org/wordprocessingml/2006/main" xmlns:w14="http://schemas.microsoft.com/office/word/2010/wordml" xmlns:w15="http://schemas.microsoft.com/office/word/2012/wordml" mc:Ignorable="w14 w15">
   <w:docDefaults>
     <w:rPrDefault>
       <w:rPr>
@@ -6694,154 +6588,388 @@
       </w:pPr>
     </w:pPrDefault>
   </w:docDefaults>
-  <w:latentStyles w:defLockedState="0" w:defUIPriority="99" w:defSemiHidden="1" w:defUnhideWhenUsed="1" w:defQFormat="0" w:count="267">
-    <w:lsdException w:name="Normal" w:semiHidden="0" w:uiPriority="0" w:unhideWhenUsed="0" w:qFormat="1"/>
-    <w:lsdException w:name="heading 1" w:semiHidden="0" w:uiPriority="9" w:unhideWhenUsed="0" w:qFormat="1"/>
-    <w:lsdException w:name="heading 2" w:uiPriority="9" w:qFormat="1"/>
-    <w:lsdException w:name="heading 3" w:uiPriority="9" w:qFormat="1"/>
-    <w:lsdException w:name="heading 4" w:uiPriority="9" w:qFormat="1"/>
-    <w:lsdException w:name="heading 5" w:uiPriority="9" w:qFormat="1"/>
-    <w:lsdException w:name="heading 6" w:uiPriority="9" w:qFormat="1"/>
-    <w:lsdException w:name="heading 7" w:uiPriority="9" w:qFormat="1"/>
-    <w:lsdException w:name="heading 8" w:uiPriority="9" w:qFormat="1"/>
-    <w:lsdException w:name="heading 9" w:uiPriority="9" w:qFormat="1"/>
-    <w:lsdException w:name="toc 1" w:uiPriority="39"/>
-    <w:lsdException w:name="toc 2" w:uiPriority="39"/>
-    <w:lsdException w:name="toc 3" w:uiPriority="39"/>
-    <w:lsdException w:name="toc 4" w:uiPriority="39"/>
-    <w:lsdException w:name="toc 5" w:uiPriority="39"/>
-    <w:lsdException w:name="toc 6" w:uiPriority="39"/>
-    <w:lsdException w:name="toc 7" w:uiPriority="39"/>
-    <w:lsdException w:name="toc 8" w:uiPriority="39"/>
-    <w:lsdException w:name="toc 9" w:uiPriority="39"/>
-    <w:lsdException w:name="caption" w:uiPriority="35" w:qFormat="1"/>
-    <w:lsdException w:name="Title" w:semiHidden="0" w:uiPriority="10" w:unhideWhenUsed="0" w:qFormat="1"/>
-    <w:lsdException w:name="Default Paragraph Font" w:uiPriority="1"/>
-    <w:lsdException w:name="Subtitle" w:semiHidden="0" w:uiPriority="11" w:unhideWhenUsed="0" w:qFormat="1"/>
-    <w:lsdException w:name="Strong" w:semiHidden="0" w:uiPriority="22" w:unhideWhenUsed="0" w:qFormat="1"/>
-    <w:lsdException w:name="Emphasis" w:semiHidden="0" w:uiPriority="20" w:unhideWhenUsed="0" w:qFormat="1"/>
-    <w:lsdException w:name="Table Grid" w:semiHidden="0" w:uiPriority="59" w:unhideWhenUsed="0"/>
-    <w:lsdException w:name="Placeholder Text" w:unhideWhenUsed="0"/>
-    <w:lsdException w:name="No Spacing" w:semiHidden="0" w:uiPriority="1" w:unhideWhenUsed="0" w:qFormat="1"/>
-    <w:lsdException w:name="Light Shading" w:semiHidden="0" w:uiPriority="60" w:unhideWhenUsed="0"/>
-    <w:lsdException w:name="Light List" w:semiHidden="0" w:uiPriority="61" w:unhideWhenUsed="0"/>
-    <w:lsdException w:name="Light Grid" w:semiHidden="0" w:uiPriority="62" w:unhideWhenUsed="0"/>
-    <w:lsdException w:name="Medium Shading 1" w:semiHidden="0" w:uiPriority="63" w:unhideWhenUsed="0"/>
-    <w:lsdException w:name="Medium Shading 2" w:semiHidden="0" w:uiPriority="64" w:unhideWhenUsed="0"/>
-    <w:lsdException w:name="Medium List 1" w:semiHidden="0" w:uiPriority="65" w:unhideWhenUsed="0"/>
-    <w:lsdException w:name="Medium List 2" w:semiHidden="0" w:uiPriority="66" w:unhideWhenUsed="0"/>
-    <w:lsdException w:name="Medium Grid 1" w:semiHidden="0" w:uiPriority="67" w:unhideWhenUsed="0"/>
-    <w:lsdException w:name="Medium Grid 2" w:semiHidden="0" w:uiPriority="68" w:unhideWhenUsed="0"/>
-    <w:lsdException w:name="Medium Grid 3" w:semiHidden="0" w:uiPriority="69" w:unhideWhenUsed="0"/>
-    <w:lsdException w:name="Dark List" w:semiHidden="0" w:uiPriority="70" w:unhideWhenUsed="0"/>
-    <w:lsdException w:name="Colorful Shading" w:semiHidden="0" w:uiPriority="71" w:unhideWhenUsed="0"/>
-    <w:lsdException w:name="Colorful List" w:semiHidden="0" w:uiPriority="72" w:unhideWhenUsed="0"/>
-    <w:lsdException w:name="Colorful Grid" w:semiHidden="0" w:uiPriority="73" w:unhideWhenUsed="0"/>
-    <w:lsdException w:name="Light Shading Accent 1" w:semiHidden="0" w:uiPriority="60" w:unhideWhenUsed="0"/>
-    <w:lsdException w:name="Light List Accent 1" w:semiHidden="0" w:uiPriority="61" w:unhideWhenUsed="0"/>
-    <w:lsdException w:name="Light Grid Accent 1" w:semiHidden="0" w:uiPriority="62" w:unhideWhenUsed="0"/>
-    <w:lsdException w:name="Medium Shading 1 Accent 1" w:semiHidden="0" w:uiPriority="63" w:unhideWhenUsed="0"/>
-    <w:lsdException w:name="Medium Shading 2 Accent 1" w:semiHidden="0" w:uiPriority="64" w:unhideWhenUsed="0"/>
-    <w:lsdException w:name="Medium List 1 Accent 1" w:semiHidden="0" w:uiPriority="65" w:unhideWhenUsed="0"/>
-    <w:lsdException w:name="Revision" w:unhideWhenUsed="0"/>
-    <w:lsdException w:name="List Paragraph" w:semiHidden="0" w:uiPriority="34" w:unhideWhenUsed="0" w:qFormat="1"/>
-    <w:lsdException w:name="Quote" w:semiHidden="0" w:uiPriority="29" w:unhideWhenUsed="0" w:qFormat="1"/>
-    <w:lsdException w:name="Intense Quote" w:semiHidden="0" w:uiPriority="30" w:unhideWhenUsed="0" w:qFormat="1"/>
-    <w:lsdException w:name="Medium List 2 Accent 1" w:semiHidden="0" w:uiPriority="66" w:unhideWhenUsed="0"/>
-    <w:lsdException w:name="Medium Grid 1 Accent 1" w:semiHidden="0" w:uiPriority="67" w:unhideWhenUsed="0"/>
-    <w:lsdException w:name="Medium Grid 2 Accent 1" w:semiHidden="0" w:uiPriority="68" w:unhideWhenUsed="0"/>
-    <w:lsdException w:name="Medium Grid 3 Accent 1" w:semiHidden="0" w:uiPriority="69" w:unhideWhenUsed="0"/>
-    <w:lsdException w:name="Dark List Accent 1" w:semiHidden="0" w:uiPriority="70" w:unhideWhenUsed="0"/>
-    <w:lsdException w:name="Colorful Shading Accent 1" w:semiHidden="0" w:uiPriority="71" w:unhideWhenUsed="0"/>
-    <w:lsdException w:name="Colorful List Accent 1" w:semiHidden="0" w:uiPriority="72" w:unhideWhenUsed="0"/>
-    <w:lsdException w:name="Colorful Grid Accent 1" w:semiHidden="0" w:uiPriority="73" w:unhideWhenUsed="0"/>
-    <w:lsdException w:name="Light Shading Accent 2" w:semiHidden="0" w:uiPriority="60" w:unhideWhenUsed="0"/>
-    <w:lsdException w:name="Light List Accent 2" w:semiHidden="0" w:uiPriority="61" w:unhideWhenUsed="0"/>
-    <w:lsdException w:name="Light Grid Accent 2" w:semiHidden="0" w:uiPriority="62" w:unhideWhenUsed="0"/>
-    <w:lsdException w:name="Medium Shading 1 Accent 2" w:semiHidden="0" w:uiPriority="63" w:unhideWhenUsed="0"/>
-    <w:lsdException w:name="Medium Shading 2 Accent 2" w:semiHidden="0" w:uiPriority="64" w:unhideWhenUsed="0"/>
-    <w:lsdException w:name="Medium List 1 Accent 2" w:semiHidden="0" w:uiPriority="65" w:unhideWhenUsed="0"/>
-    <w:lsdException w:name="Medium List 2 Accent 2" w:semiHidden="0" w:uiPriority="66" w:unhideWhenUsed="0"/>
-    <w:lsdException w:name="Medium Grid 1 Accent 2" w:semiHidden="0" w:uiPriority="67" w:unhideWhenUsed="0"/>
-    <w:lsdException w:name="Medium Grid 2 Accent 2" w:semiHidden="0" w:uiPriority="68" w:unhideWhenUsed="0"/>
-    <w:lsdException w:name="Medium Grid 3 Accent 2" w:semiHidden="0" w:uiPriority="69" w:unhideWhenUsed="0"/>
-    <w:lsdException w:name="Dark List Accent 2" w:semiHidden="0" w:uiPriority="70" w:unhideWhenUsed="0"/>
-    <w:lsdException w:name="Colorful Shading Accent 2" w:semiHidden="0" w:uiPriority="71" w:unhideWhenUsed="0"/>
-    <w:lsdException w:name="Colorful List Accent 2" w:semiHidden="0" w:uiPriority="72" w:unhideWhenUsed="0"/>
-    <w:lsdException w:name="Colorful Grid Accent 2" w:semiHidden="0" w:uiPriority="73" w:unhideWhenUsed="0"/>
-    <w:lsdException w:name="Light Shading Accent 3" w:semiHidden="0" w:uiPriority="60" w:unhideWhenUsed="0"/>
-    <w:lsdException w:name="Light List Accent 3" w:semiHidden="0" w:uiPriority="61" w:unhideWhenUsed="0"/>
-    <w:lsdException w:name="Light Grid Accent 3" w:semiHidden="0" w:uiPriority="62" w:unhideWhenUsed="0"/>
-    <w:lsdException w:name="Medium Shading 1 Accent 3" w:semiHidden="0" w:uiPriority="63" w:unhideWhenUsed="0"/>
-    <w:lsdException w:name="Medium Shading 2 Accent 3" w:semiHidden="0" w:uiPriority="64" w:unhideWhenUsed="0"/>
-    <w:lsdException w:name="Medium List 1 Accent 3" w:semiHidden="0" w:uiPriority="65" w:unhideWhenUsed="0"/>
-    <w:lsdException w:name="Medium List 2 Accent 3" w:semiHidden="0" w:uiPriority="66" w:unhideWhenUsed="0"/>
-    <w:lsdException w:name="Medium Grid 1 Accent 3" w:semiHidden="0" w:uiPriority="67" w:unhideWhenUsed="0"/>
-    <w:lsdException w:name="Medium Grid 2 Accent 3" w:semiHidden="0" w:uiPriority="68" w:unhideWhenUsed="0"/>
-    <w:lsdException w:name="Medium Grid 3 Accent 3" w:semiHidden="0" w:uiPriority="69" w:unhideWhenUsed="0"/>
-    <w:lsdException w:name="Dark List Accent 3" w:semiHidden="0" w:uiPriority="70" w:unhideWhenUsed="0"/>
-    <w:lsdException w:name="Colorful Shading Accent 3" w:semiHidden="0" w:uiPriority="71" w:unhideWhenUsed="0"/>
-    <w:lsdException w:name="Colorful List Accent 3" w:semiHidden="0" w:uiPriority="72" w:unhideWhenUsed="0"/>
-    <w:lsdException w:name="Colorful Grid Accent 3" w:semiHidden="0" w:uiPriority="73" w:unhideWhenUsed="0"/>
-    <w:lsdException w:name="Light Shading Accent 4" w:semiHidden="0" w:uiPriority="60" w:unhideWhenUsed="0"/>
-    <w:lsdException w:name="Light List Accent 4" w:semiHidden="0" w:uiPriority="61" w:unhideWhenUsed="0"/>
-    <w:lsdException w:name="Light Grid Accent 4" w:semiHidden="0" w:uiPriority="62" w:unhideWhenUsed="0"/>
-    <w:lsdException w:name="Medium Shading 1 Accent 4" w:semiHidden="0" w:uiPriority="63" w:unhideWhenUsed="0"/>
-    <w:lsdException w:name="Medium Shading 2 Accent 4" w:semiHidden="0" w:uiPriority="64" w:unhideWhenUsed="0"/>
-    <w:lsdException w:name="Medium List 1 Accent 4" w:semiHidden="0" w:uiPriority="65" w:unhideWhenUsed="0"/>
-    <w:lsdException w:name="Medium List 2 Accent 4" w:semiHidden="0" w:uiPriority="66" w:unhideWhenUsed="0"/>
-    <w:lsdException w:name="Medium Grid 1 Accent 4" w:semiHidden="0" w:uiPriority="67" w:unhideWhenUsed="0"/>
-    <w:lsdException w:name="Medium Grid 2 Accent 4" w:semiHidden="0" w:uiPriority="68" w:unhideWhenUsed="0"/>
-    <w:lsdException w:name="Medium Grid 3 Accent 4" w:semiHidden="0" w:uiPriority="69" w:unhideWhenUsed="0"/>
-    <w:lsdException w:name="Dark List Accent 4" w:semiHidden="0" w:uiPriority="70" w:unhideWhenUsed="0"/>
-    <w:lsdException w:name="Colorful Shading Accent 4" w:semiHidden="0" w:uiPriority="71" w:unhideWhenUsed="0"/>
-    <w:lsdException w:name="Colorful List Accent 4" w:semiHidden="0" w:uiPriority="72" w:unhideWhenUsed="0"/>
-    <w:lsdException w:name="Colorful Grid Accent 4" w:semiHidden="0" w:uiPriority="73" w:unhideWhenUsed="0"/>
-    <w:lsdException w:name="Light Shading Accent 5" w:semiHidden="0" w:uiPriority="60" w:unhideWhenUsed="0"/>
-    <w:lsdException w:name="Light List Accent 5" w:semiHidden="0" w:uiPriority="61" w:unhideWhenUsed="0"/>
-    <w:lsdException w:name="Light Grid Accent 5" w:semiHidden="0" w:uiPriority="62" w:unhideWhenUsed="0"/>
-    <w:lsdException w:name="Medium Shading 1 Accent 5" w:semiHidden="0" w:uiPriority="63" w:unhideWhenUsed="0"/>
-    <w:lsdException w:name="Medium Shading 2 Accent 5" w:semiHidden="0" w:uiPriority="64" w:unhideWhenUsed="0"/>
-    <w:lsdException w:name="Medium List 1 Accent 5" w:semiHidden="0" w:uiPriority="65" w:unhideWhenUsed="0"/>
-    <w:lsdException w:name="Medium List 2 Accent 5" w:semiHidden="0" w:uiPriority="66" w:unhideWhenUsed="0"/>
-    <w:lsdException w:name="Medium Grid 1 Accent 5" w:semiHidden="0" w:uiPriority="67" w:unhideWhenUsed="0"/>
-    <w:lsdException w:name="Medium Grid 2 Accent 5" w:semiHidden="0" w:uiPriority="68" w:unhideWhenUsed="0"/>
-    <w:lsdException w:name="Medium Grid 3 Accent 5" w:semiHidden="0" w:uiPriority="69" w:unhideWhenUsed="0"/>
-    <w:lsdException w:name="Dark List Accent 5" w:semiHidden="0" w:uiPriority="70" w:unhideWhenUsed="0"/>
-    <w:lsdException w:name="Colorful Shading Accent 5" w:semiHidden="0" w:uiPriority="71" w:unhideWhenUsed="0"/>
-    <w:lsdException w:name="Colorful List Accent 5" w:semiHidden="0" w:uiPriority="72" w:unhideWhenUsed="0"/>
-    <w:lsdException w:name="Colorful Grid Accent 5" w:semiHidden="0" w:uiPriority="73" w:unhideWhenUsed="0"/>
-    <w:lsdException w:name="Light Shading Accent 6" w:semiHidden="0" w:uiPriority="60" w:unhideWhenUsed="0"/>
-    <w:lsdException w:name="Light List Accent 6" w:semiHidden="0" w:uiPriority="61" w:unhideWhenUsed="0"/>
-    <w:lsdException w:name="Light Grid Accent 6" w:semiHidden="0" w:uiPriority="62" w:unhideWhenUsed="0"/>
-    <w:lsdException w:name="Medium Shading 1 Accent 6" w:semiHidden="0" w:uiPriority="63" w:unhideWhenUsed="0"/>
-    <w:lsdException w:name="Medium Shading 2 Accent 6" w:semiHidden="0" w:uiPriority="64" w:unhideWhenUsed="0"/>
-    <w:lsdException w:name="Medium List 1 Accent 6" w:semiHidden="0" w:uiPriority="65" w:unhideWhenUsed="0"/>
-    <w:lsdException w:name="Medium List 2 Accent 6" w:semiHidden="0" w:uiPriority="66" w:unhideWhenUsed="0"/>
-    <w:lsdException w:name="Medium Grid 1 Accent 6" w:semiHidden="0" w:uiPriority="67" w:unhideWhenUsed="0"/>
-    <w:lsdException w:name="Medium Grid 2 Accent 6" w:semiHidden="0" w:uiPriority="68" w:unhideWhenUsed="0"/>
-    <w:lsdException w:name="Medium Grid 3 Accent 6" w:semiHidden="0" w:uiPriority="69" w:unhideWhenUsed="0"/>
-    <w:lsdException w:name="Dark List Accent 6" w:semiHidden="0" w:uiPriority="70" w:unhideWhenUsed="0"/>
-    <w:lsdException w:name="Colorful Shading Accent 6" w:semiHidden="0" w:uiPriority="71" w:unhideWhenUsed="0"/>
-    <w:lsdException w:name="Colorful List Accent 6" w:semiHidden="0" w:uiPriority="72" w:unhideWhenUsed="0"/>
-    <w:lsdException w:name="Colorful Grid Accent 6" w:semiHidden="0" w:uiPriority="73" w:unhideWhenUsed="0"/>
-    <w:lsdException w:name="Subtle Emphasis" w:semiHidden="0" w:uiPriority="19" w:unhideWhenUsed="0" w:qFormat="1"/>
-    <w:lsdException w:name="Intense Emphasis" w:semiHidden="0" w:uiPriority="21" w:unhideWhenUsed="0" w:qFormat="1"/>
-    <w:lsdException w:name="Subtle Reference" w:semiHidden="0" w:uiPriority="31" w:unhideWhenUsed="0" w:qFormat="1"/>
-    <w:lsdException w:name="Intense Reference" w:semiHidden="0" w:uiPriority="32" w:unhideWhenUsed="0" w:qFormat="1"/>
-    <w:lsdException w:name="Book Title" w:semiHidden="0" w:uiPriority="33" w:unhideWhenUsed="0" w:qFormat="1"/>
-    <w:lsdException w:name="Bibliography" w:uiPriority="37"/>
-    <w:lsdException w:name="TOC Heading" w:uiPriority="39" w:qFormat="1"/>
+  <w:latentStyles w:defLockedState="0" w:defUIPriority="99" w:defSemiHidden="0" w:defUnhideWhenUsed="0" w:defQFormat="0" w:count="371">
+    <w:lsdException w:name="Normal" w:uiPriority="0" w:qFormat="1"/>
+    <w:lsdException w:name="heading 1" w:uiPriority="9" w:qFormat="1"/>
+    <w:lsdException w:name="heading 2" w:semiHidden="1" w:uiPriority="9" w:unhideWhenUsed="1" w:qFormat="1"/>
+    <w:lsdException w:name="heading 3" w:semiHidden="1" w:uiPriority="9" w:unhideWhenUsed="1" w:qFormat="1"/>
+    <w:lsdException w:name="heading 4" w:semiHidden="1" w:uiPriority="9" w:unhideWhenUsed="1" w:qFormat="1"/>
+    <w:lsdException w:name="heading 5" w:semiHidden="1" w:uiPriority="9" w:unhideWhenUsed="1" w:qFormat="1"/>
+    <w:lsdException w:name="heading 6" w:semiHidden="1" w:uiPriority="9" w:unhideWhenUsed="1" w:qFormat="1"/>
+    <w:lsdException w:name="heading 7" w:semiHidden="1" w:uiPriority="9" w:unhideWhenUsed="1" w:qFormat="1"/>
+    <w:lsdException w:name="heading 8" w:semiHidden="1" w:uiPriority="9" w:unhideWhenUsed="1" w:qFormat="1"/>
+    <w:lsdException w:name="heading 9" w:semiHidden="1" w:uiPriority="9" w:unhideWhenUsed="1" w:qFormat="1"/>
+    <w:lsdException w:name="index 1" w:semiHidden="1" w:unhideWhenUsed="1"/>
+    <w:lsdException w:name="index 2" w:semiHidden="1" w:unhideWhenUsed="1"/>
+    <w:lsdException w:name="index 3" w:semiHidden="1" w:unhideWhenUsed="1"/>
+    <w:lsdException w:name="index 4" w:semiHidden="1" w:unhideWhenUsed="1"/>
+    <w:lsdException w:name="index 5" w:semiHidden="1" w:unhideWhenUsed="1"/>
+    <w:lsdException w:name="index 6" w:semiHidden="1" w:unhideWhenUsed="1"/>
+    <w:lsdException w:name="index 7" w:semiHidden="1" w:unhideWhenUsed="1"/>
+    <w:lsdException w:name="index 8" w:semiHidden="1" w:unhideWhenUsed="1"/>
+    <w:lsdException w:name="index 9" w:semiHidden="1" w:unhideWhenUsed="1"/>
+    <w:lsdException w:name="toc 1" w:semiHidden="1" w:uiPriority="39" w:unhideWhenUsed="1"/>
+    <w:lsdException w:name="toc 2" w:semiHidden="1" w:uiPriority="39" w:unhideWhenUsed="1"/>
+    <w:lsdException w:name="toc 3" w:semiHidden="1" w:uiPriority="39" w:unhideWhenUsed="1"/>
+    <w:lsdException w:name="toc 4" w:semiHidden="1" w:uiPriority="39" w:unhideWhenUsed="1"/>
+    <w:lsdException w:name="toc 5" w:semiHidden="1" w:uiPriority="39" w:unhideWhenUsed="1"/>
+    <w:lsdException w:name="toc 6" w:semiHidden="1" w:uiPriority="39" w:unhideWhenUsed="1"/>
+    <w:lsdException w:name="toc 7" w:semiHidden="1" w:uiPriority="39" w:unhideWhenUsed="1"/>
+    <w:lsdException w:name="toc 8" w:semiHidden="1" w:uiPriority="39" w:unhideWhenUsed="1"/>
+    <w:lsdException w:name="toc 9" w:semiHidden="1" w:uiPriority="39" w:unhideWhenUsed="1"/>
+    <w:lsdException w:name="Normal Indent" w:semiHidden="1" w:unhideWhenUsed="1"/>
+    <w:lsdException w:name="footnote text" w:semiHidden="1" w:unhideWhenUsed="1"/>
+    <w:lsdException w:name="annotation text" w:semiHidden="1" w:unhideWhenUsed="1"/>
+    <w:lsdException w:name="header" w:semiHidden="1" w:unhideWhenUsed="1"/>
+    <w:lsdException w:name="footer" w:semiHidden="1" w:unhideWhenUsed="1"/>
+    <w:lsdException w:name="index heading" w:semiHidden="1" w:unhideWhenUsed="1"/>
+    <w:lsdException w:name="caption" w:semiHidden="1" w:uiPriority="35" w:unhideWhenUsed="1" w:qFormat="1"/>
+    <w:lsdException w:name="table of figures" w:semiHidden="1" w:unhideWhenUsed="1"/>
+    <w:lsdException w:name="envelope address" w:semiHidden="1" w:unhideWhenUsed="1"/>
+    <w:lsdException w:name="envelope return" w:semiHidden="1" w:unhideWhenUsed="1"/>
+    <w:lsdException w:name="footnote reference" w:semiHidden="1" w:unhideWhenUsed="1"/>
+    <w:lsdException w:name="annotation reference" w:semiHidden="1" w:unhideWhenUsed="1"/>
+    <w:lsdException w:name="line number" w:semiHidden="1" w:unhideWhenUsed="1"/>
+    <w:lsdException w:name="page number" w:semiHidden="1" w:unhideWhenUsed="1"/>
+    <w:lsdException w:name="endnote reference" w:semiHidden="1" w:unhideWhenUsed="1"/>
+    <w:lsdException w:name="endnote text" w:semiHidden="1" w:unhideWhenUsed="1"/>
+    <w:lsdException w:name="table of authorities" w:semiHidden="1" w:unhideWhenUsed="1"/>
+    <w:lsdException w:name="macro" w:semiHidden="1" w:unhideWhenUsed="1"/>
+    <w:lsdException w:name="toa heading" w:semiHidden="1" w:unhideWhenUsed="1"/>
+    <w:lsdException w:name="List" w:semiHidden="1" w:unhideWhenUsed="1"/>
+    <w:lsdException w:name="List Bullet" w:semiHidden="1" w:unhideWhenUsed="1"/>
+    <w:lsdException w:name="List Number" w:semiHidden="1" w:unhideWhenUsed="1"/>
+    <w:lsdException w:name="List 2" w:semiHidden="1" w:unhideWhenUsed="1"/>
+    <w:lsdException w:name="List 3" w:semiHidden="1" w:unhideWhenUsed="1"/>
+    <w:lsdException w:name="List 4" w:semiHidden="1" w:unhideWhenUsed="1"/>
+    <w:lsdException w:name="List 5" w:semiHidden="1" w:unhideWhenUsed="1"/>
+    <w:lsdException w:name="List Bullet 2" w:semiHidden="1" w:unhideWhenUsed="1"/>
+    <w:lsdException w:name="List Bullet 3" w:semiHidden="1" w:unhideWhenUsed="1"/>
+    <w:lsdException w:name="List Bullet 4" w:semiHidden="1" w:unhideWhenUsed="1"/>
+    <w:lsdException w:name="List Bullet 5" w:semiHidden="1" w:unhideWhenUsed="1"/>
+    <w:lsdException w:name="List Number 2" w:semiHidden="1" w:unhideWhenUsed="1"/>
+    <w:lsdException w:name="List Number 3" w:semiHidden="1" w:unhideWhenUsed="1"/>
+    <w:lsdException w:name="List Number 4" w:semiHidden="1" w:unhideWhenUsed="1"/>
+    <w:lsdException w:name="List Number 5" w:semiHidden="1" w:unhideWhenUsed="1"/>
+    <w:lsdException w:name="Title" w:uiPriority="10" w:qFormat="1"/>
+    <w:lsdException w:name="Closing" w:semiHidden="1" w:unhideWhenUsed="1"/>
+    <w:lsdException w:name="Signature" w:semiHidden="1" w:unhideWhenUsed="1"/>
+    <w:lsdException w:name="Default Paragraph Font" w:semiHidden="1" w:uiPriority="1" w:unhideWhenUsed="1"/>
+    <w:lsdException w:name="Body Text" w:semiHidden="1" w:unhideWhenUsed="1"/>
+    <w:lsdException w:name="Body Text Indent" w:semiHidden="1" w:unhideWhenUsed="1"/>
+    <w:lsdException w:name="List Continue" w:semiHidden="1" w:unhideWhenUsed="1"/>
+    <w:lsdException w:name="List Continue 2" w:semiHidden="1" w:unhideWhenUsed="1"/>
+    <w:lsdException w:name="List Continue 3" w:semiHidden="1" w:unhideWhenUsed="1"/>
+    <w:lsdException w:name="List Continue 4" w:semiHidden="1" w:unhideWhenUsed="1"/>
+    <w:lsdException w:name="List Continue 5" w:semiHidden="1" w:unhideWhenUsed="1"/>
+    <w:lsdException w:name="Message Header" w:semiHidden="1" w:unhideWhenUsed="1"/>
+    <w:lsdException w:name="Subtitle" w:uiPriority="11" w:qFormat="1"/>
+    <w:lsdException w:name="Salutation" w:semiHidden="1" w:unhideWhenUsed="1"/>
+    <w:lsdException w:name="Date" w:semiHidden="1" w:unhideWhenUsed="1"/>
+    <w:lsdException w:name="Body Text First Indent" w:semiHidden="1" w:unhideWhenUsed="1"/>
+    <w:lsdException w:name="Body Text First Indent 2" w:semiHidden="1" w:unhideWhenUsed="1"/>
+    <w:lsdException w:name="Note Heading" w:semiHidden="1" w:unhideWhenUsed="1"/>
+    <w:lsdException w:name="Body Text 2" w:semiHidden="1" w:unhideWhenUsed="1"/>
+    <w:lsdException w:name="Body Text 3" w:semiHidden="1" w:unhideWhenUsed="1"/>
+    <w:lsdException w:name="Body Text Indent 2" w:semiHidden="1" w:unhideWhenUsed="1"/>
+    <w:lsdException w:name="Body Text Indent 3" w:semiHidden="1" w:unhideWhenUsed="1"/>
+    <w:lsdException w:name="Block Text" w:semiHidden="1" w:unhideWhenUsed="1"/>
+    <w:lsdException w:name="Hyperlink" w:semiHidden="1" w:unhideWhenUsed="1"/>
+    <w:lsdException w:name="FollowedHyperlink" w:semiHidden="1" w:unhideWhenUsed="1"/>
+    <w:lsdException w:name="Strong" w:uiPriority="22" w:qFormat="1"/>
+    <w:lsdException w:name="Emphasis" w:uiPriority="20" w:qFormat="1"/>
+    <w:lsdException w:name="Document Map" w:semiHidden="1" w:unhideWhenUsed="1"/>
+    <w:lsdException w:name="Plain Text" w:semiHidden="1" w:unhideWhenUsed="1"/>
+    <w:lsdException w:name="E-mail Signature" w:semiHidden="1" w:unhideWhenUsed="1"/>
+    <w:lsdException w:name="HTML Top of Form" w:semiHidden="1" w:unhideWhenUsed="1"/>
+    <w:lsdException w:name="HTML Bottom of Form" w:semiHidden="1" w:unhideWhenUsed="1"/>
+    <w:lsdException w:name="Normal (Web)" w:semiHidden="1" w:unhideWhenUsed="1"/>
+    <w:lsdException w:name="HTML Acronym" w:semiHidden="1" w:unhideWhenUsed="1"/>
+    <w:lsdException w:name="HTML Address" w:semiHidden="1" w:unhideWhenUsed="1"/>
+    <w:lsdException w:name="HTML Cite" w:semiHidden="1" w:unhideWhenUsed="1"/>
+    <w:lsdException w:name="HTML Code" w:semiHidden="1" w:unhideWhenUsed="1"/>
+    <w:lsdException w:name="HTML Definition" w:semiHidden="1" w:unhideWhenUsed="1"/>
+    <w:lsdException w:name="HTML Keyboard" w:semiHidden="1" w:unhideWhenUsed="1"/>
+    <w:lsdException w:name="HTML Preformatted" w:semiHidden="1" w:unhideWhenUsed="1"/>
+    <w:lsdException w:name="HTML Sample" w:semiHidden="1" w:unhideWhenUsed="1"/>
+    <w:lsdException w:name="HTML Typewriter" w:semiHidden="1" w:unhideWhenUsed="1"/>
+    <w:lsdException w:name="HTML Variable" w:semiHidden="1" w:unhideWhenUsed="1"/>
+    <w:lsdException w:name="Normal Table" w:semiHidden="1" w:unhideWhenUsed="1"/>
+    <w:lsdException w:name="annotation subject" w:semiHidden="1" w:unhideWhenUsed="1"/>
+    <w:lsdException w:name="No List" w:semiHidden="1" w:unhideWhenUsed="1"/>
+    <w:lsdException w:name="Outline List 1" w:semiHidden="1" w:unhideWhenUsed="1"/>
+    <w:lsdException w:name="Outline List 2" w:semiHidden="1" w:unhideWhenUsed="1"/>
+    <w:lsdException w:name="Outline List 3" w:semiHidden="1" w:unhideWhenUsed="1"/>
+    <w:lsdException w:name="Table Simple 1" w:semiHidden="1" w:unhideWhenUsed="1"/>
+    <w:lsdException w:name="Table Simple 2" w:semiHidden="1" w:unhideWhenUsed="1"/>
+    <w:lsdException w:name="Table Simple 3" w:semiHidden="1" w:unhideWhenUsed="1"/>
+    <w:lsdException w:name="Table Classic 1" w:semiHidden="1" w:unhideWhenUsed="1"/>
+    <w:lsdException w:name="Table Classic 2" w:semiHidden="1" w:unhideWhenUsed="1"/>
+    <w:lsdException w:name="Table Classic 3" w:semiHidden="1" w:unhideWhenUsed="1"/>
+    <w:lsdException w:name="Table Classic 4" w:semiHidden="1" w:unhideWhenUsed="1"/>
+    <w:lsdException w:name="Table Colorful 1" w:semiHidden="1" w:unhideWhenUsed="1"/>
+    <w:lsdException w:name="Table Colorful 2" w:semiHidden="1" w:unhideWhenUsed="1"/>
+    <w:lsdException w:name="Table Colorful 3" w:semiHidden="1" w:unhideWhenUsed="1"/>
+    <w:lsdException w:name="Table Columns 1" w:semiHidden="1" w:unhideWhenUsed="1"/>
+    <w:lsdException w:name="Table Columns 2" w:semiHidden="1" w:unhideWhenUsed="1"/>
+    <w:lsdException w:name="Table Columns 3" w:semiHidden="1" w:unhideWhenUsed="1"/>
+    <w:lsdException w:name="Table Columns 4" w:semiHidden="1" w:unhideWhenUsed="1"/>
+    <w:lsdException w:name="Table Columns 5" w:semiHidden="1" w:unhideWhenUsed="1"/>
+    <w:lsdException w:name="Table Grid 1" w:semiHidden="1" w:unhideWhenUsed="1"/>
+    <w:lsdException w:name="Table Grid 2" w:semiHidden="1" w:unhideWhenUsed="1"/>
+    <w:lsdException w:name="Table Grid 3" w:semiHidden="1" w:unhideWhenUsed="1"/>
+    <w:lsdException w:name="Table Grid 4" w:semiHidden="1" w:unhideWhenUsed="1"/>
+    <w:lsdException w:name="Table Grid 5" w:semiHidden="1" w:unhideWhenUsed="1"/>
+    <w:lsdException w:name="Table Grid 6" w:semiHidden="1" w:unhideWhenUsed="1"/>
+    <w:lsdException w:name="Table Grid 7" w:semiHidden="1" w:unhideWhenUsed="1"/>
+    <w:lsdException w:name="Table Grid 8" w:semiHidden="1" w:unhideWhenUsed="1"/>
+    <w:lsdException w:name="Table List 1" w:semiHidden="1" w:unhideWhenUsed="1"/>
+    <w:lsdException w:name="Table List 2" w:semiHidden="1" w:unhideWhenUsed="1"/>
+    <w:lsdException w:name="Table List 3" w:semiHidden="1" w:unhideWhenUsed="1"/>
+    <w:lsdException w:name="Table List 4" w:semiHidden="1" w:unhideWhenUsed="1"/>
+    <w:lsdException w:name="Table List 5" w:semiHidden="1" w:unhideWhenUsed="1"/>
+    <w:lsdException w:name="Table List 6" w:semiHidden="1" w:unhideWhenUsed="1"/>
+    <w:lsdException w:name="Table List 7" w:semiHidden="1" w:unhideWhenUsed="1"/>
+    <w:lsdException w:name="Table List 8" w:semiHidden="1" w:unhideWhenUsed="1"/>
+    <w:lsdException w:name="Table 3D effects 1" w:semiHidden="1" w:unhideWhenUsed="1"/>
+    <w:lsdException w:name="Table 3D effects 2" w:semiHidden="1" w:unhideWhenUsed="1"/>
+    <w:lsdException w:name="Table 3D effects 3" w:semiHidden="1" w:unhideWhenUsed="1"/>
+    <w:lsdException w:name="Table Contemporary" w:semiHidden="1" w:unhideWhenUsed="1"/>
+    <w:lsdException w:name="Table Elegant" w:semiHidden="1" w:unhideWhenUsed="1"/>
+    <w:lsdException w:name="Table Professional" w:semiHidden="1" w:unhideWhenUsed="1"/>
+    <w:lsdException w:name="Table Subtle 1" w:semiHidden="1" w:unhideWhenUsed="1"/>
+    <w:lsdException w:name="Table Subtle 2" w:semiHidden="1" w:unhideWhenUsed="1"/>
+    <w:lsdException w:name="Table Web 1" w:semiHidden="1" w:unhideWhenUsed="1"/>
+    <w:lsdException w:name="Table Web 2" w:semiHidden="1" w:unhideWhenUsed="1"/>
+    <w:lsdException w:name="Table Web 3" w:semiHidden="1" w:unhideWhenUsed="1"/>
+    <w:lsdException w:name="Balloon Text" w:semiHidden="1" w:unhideWhenUsed="1"/>
+    <w:lsdException w:name="Table Grid" w:uiPriority="59"/>
+    <w:lsdException w:name="Table Theme" w:semiHidden="1" w:unhideWhenUsed="1"/>
+    <w:lsdException w:name="Placeholder Text" w:semiHidden="1"/>
+    <w:lsdException w:name="No Spacing" w:uiPriority="1" w:qFormat="1"/>
+    <w:lsdException w:name="Light Shading" w:uiPriority="60"/>
+    <w:lsdException w:name="Light List" w:uiPriority="61"/>
+    <w:lsdException w:name="Light Grid" w:uiPriority="62"/>
+    <w:lsdException w:name="Medium Shading 1" w:uiPriority="63"/>
+    <w:lsdException w:name="Medium Shading 2" w:uiPriority="64"/>
+    <w:lsdException w:name="Medium List 1" w:uiPriority="65"/>
+    <w:lsdException w:name="Medium List 2" w:uiPriority="66"/>
+    <w:lsdException w:name="Medium Grid 1" w:uiPriority="67"/>
+    <w:lsdException w:name="Medium Grid 2" w:uiPriority="68"/>
+    <w:lsdException w:name="Medium Grid 3" w:uiPriority="69"/>
+    <w:lsdException w:name="Dark List" w:uiPriority="70"/>
+    <w:lsdException w:name="Colorful Shading" w:uiPriority="71"/>
+    <w:lsdException w:name="Colorful List" w:uiPriority="72"/>
+    <w:lsdException w:name="Colorful Grid" w:uiPriority="73"/>
+    <w:lsdException w:name="Light Shading Accent 1" w:uiPriority="60"/>
+    <w:lsdException w:name="Light List Accent 1" w:uiPriority="61"/>
+    <w:lsdException w:name="Light Grid Accent 1" w:uiPriority="62"/>
+    <w:lsdException w:name="Medium Shading 1 Accent 1" w:uiPriority="63"/>
+    <w:lsdException w:name="Medium Shading 2 Accent 1" w:uiPriority="64"/>
+    <w:lsdException w:name="Medium List 1 Accent 1" w:uiPriority="65"/>
+    <w:lsdException w:name="Revision" w:semiHidden="1"/>
+    <w:lsdException w:name="List Paragraph" w:uiPriority="34" w:qFormat="1"/>
+    <w:lsdException w:name="Quote" w:uiPriority="29" w:qFormat="1"/>
+    <w:lsdException w:name="Intense Quote" w:uiPriority="30" w:qFormat="1"/>
+    <w:lsdException w:name="Medium List 2 Accent 1" w:uiPriority="66"/>
+    <w:lsdException w:name="Medium Grid 1 Accent 1" w:uiPriority="67"/>
+    <w:lsdException w:name="Medium Grid 2 Accent 1" w:uiPriority="68"/>
+    <w:lsdException w:name="Medium Grid 3 Accent 1" w:uiPriority="69"/>
+    <w:lsdException w:name="Dark List Accent 1" w:uiPriority="70"/>
+    <w:lsdException w:name="Colorful Shading Accent 1" w:uiPriority="71"/>
+    <w:lsdException w:name="Colorful List Accent 1" w:uiPriority="72"/>
+    <w:lsdException w:name="Colorful Grid Accent 1" w:uiPriority="73"/>
+    <w:lsdException w:name="Light Shading Accent 2" w:uiPriority="60"/>
+    <w:lsdException w:name="Light List Accent 2" w:uiPriority="61"/>
+    <w:lsdException w:name="Light Grid Accent 2" w:uiPriority="62"/>
+    <w:lsdException w:name="Medium Shading 1 Accent 2" w:uiPriority="63"/>
+    <w:lsdException w:name="Medium Shading 2 Accent 2" w:uiPriority="64"/>
+    <w:lsdException w:name="Medium List 1 Accent 2" w:uiPriority="65"/>
+    <w:lsdException w:name="Medium List 2 Accent 2" w:uiPriority="66"/>
+    <w:lsdException w:name="Medium Grid 1 Accent 2" w:uiPriority="67"/>
+    <w:lsdException w:name="Medium Grid 2 Accent 2" w:uiPriority="68"/>
+    <w:lsdException w:name="Medium Grid 3 Accent 2" w:uiPriority="69"/>
+    <w:lsdException w:name="Dark List Accent 2" w:uiPriority="70"/>
+    <w:lsdException w:name="Colorful Shading Accent 2" w:uiPriority="71"/>
+    <w:lsdException w:name="Colorful List Accent 2" w:uiPriority="72"/>
+    <w:lsdException w:name="Colorful Grid Accent 2" w:uiPriority="73"/>
+    <w:lsdException w:name="Light Shading Accent 3" w:uiPriority="60"/>
+    <w:lsdException w:name="Light List Accent 3" w:uiPriority="61"/>
+    <w:lsdException w:name="Light Grid Accent 3" w:uiPriority="62"/>
+    <w:lsdException w:name="Medium Shading 1 Accent 3" w:uiPriority="63"/>
+    <w:lsdException w:name="Medium Shading 2 Accent 3" w:uiPriority="64"/>
+    <w:lsdException w:name="Medium List 1 Accent 3" w:uiPriority="65"/>
+    <w:lsdException w:name="Medium List 2 Accent 3" w:uiPriority="66"/>
+    <w:lsdException w:name="Medium Grid 1 Accent 3" w:uiPriority="67"/>
+    <w:lsdException w:name="Medium Grid 2 Accent 3" w:uiPriority="68"/>
+    <w:lsdException w:name="Medium Grid 3 Accent 3" w:uiPriority="69"/>
+    <w:lsdException w:name="Dark List Accent 3" w:uiPriority="70"/>
+    <w:lsdException w:name="Colorful Shading Accent 3" w:uiPriority="71"/>
+    <w:lsdException w:name="Colorful List Accent 3" w:uiPriority="72"/>
+    <w:lsdException w:name="Colorful Grid Accent 3" w:uiPriority="73"/>
+    <w:lsdException w:name="Light Shading Accent 4" w:uiPriority="60"/>
+    <w:lsdException w:name="Light List Accent 4" w:uiPriority="61"/>
+    <w:lsdException w:name="Light Grid Accent 4" w:uiPriority="62"/>
+    <w:lsdException w:name="Medium Shading 1 Accent 4" w:uiPriority="63"/>
+    <w:lsdException w:name="Medium Shading 2 Accent 4" w:uiPriority="64"/>
+    <w:lsdException w:name="Medium List 1 Accent 4" w:uiPriority="65"/>
+    <w:lsdException w:name="Medium List 2 Accent 4" w:uiPriority="66"/>
+    <w:lsdException w:name="Medium Grid 1 Accent 4" w:uiPriority="67"/>
+    <w:lsdException w:name="Medium Grid 2 Accent 4" w:uiPriority="68"/>
+    <w:lsdException w:name="Medium Grid 3 Accent 4" w:uiPriority="69"/>
+    <w:lsdException w:name="Dark List Accent 4" w:uiPriority="70"/>
+    <w:lsdException w:name="Colorful Shading Accent 4" w:uiPriority="71"/>
+    <w:lsdException w:name="Colorful List Accent 4" w:uiPriority="72"/>
+    <w:lsdException w:name="Colorful Grid Accent 4" w:uiPriority="73"/>
+    <w:lsdException w:name="Light Shading Accent 5" w:uiPriority="60"/>
+    <w:lsdException w:name="Light List Accent 5" w:uiPriority="61"/>
+    <w:lsdException w:name="Light Grid Accent 5" w:uiPriority="62"/>
+    <w:lsdException w:name="Medium Shading 1 Accent 5" w:uiPriority="63"/>
+    <w:lsdException w:name="Medium Shading 2 Accent 5" w:uiPriority="64"/>
+    <w:lsdException w:name="Medium List 1 Accent 5" w:uiPriority="65"/>
+    <w:lsdException w:name="Medium List 2 Accent 5" w:uiPriority="66"/>
+    <w:lsdException w:name="Medium Grid 1 Accent 5" w:uiPriority="67"/>
+    <w:lsdException w:name="Medium Grid 2 Accent 5" w:uiPriority="68"/>
+    <w:lsdException w:name="Medium Grid 3 Accent 5" w:uiPriority="69"/>
+    <w:lsdException w:name="Dark List Accent 5" w:uiPriority="70"/>
+    <w:lsdException w:name="Colorful Shading Accent 5" w:uiPriority="71"/>
+    <w:lsdException w:name="Colorful List Accent 5" w:uiPriority="72"/>
+    <w:lsdException w:name="Colorful Grid Accent 5" w:uiPriority="73"/>
+    <w:lsdException w:name="Light Shading Accent 6" w:uiPriority="60"/>
+    <w:lsdException w:name="Light List Accent 6" w:uiPriority="61"/>
+    <w:lsdException w:name="Light Grid Accent 6" w:uiPriority="62"/>
+    <w:lsdException w:name="Medium Shading 1 Accent 6" w:uiPriority="63"/>
+    <w:lsdException w:name="Medium Shading 2 Accent 6" w:uiPriority="64"/>
+    <w:lsdException w:name="Medium List 1 Accent 6" w:uiPriority="65"/>
+    <w:lsdException w:name="Medium List 2 Accent 6" w:uiPriority="66"/>
+    <w:lsdException w:name="Medium Grid 1 Accent 6" w:uiPriority="67"/>
+    <w:lsdException w:name="Medium Grid 2 Accent 6" w:uiPriority="68"/>
+    <w:lsdException w:name="Medium Grid 3 Accent 6" w:uiPriority="69"/>
+    <w:lsdException w:name="Dark List Accent 6" w:uiPriority="70"/>
+    <w:lsdException w:name="Colorful Shading Accent 6" w:uiPriority="71"/>
+    <w:lsdException w:name="Colorful List Accent 6" w:uiPriority="72"/>
+    <w:lsdException w:name="Colorful Grid Accent 6" w:uiPriority="73"/>
+    <w:lsdException w:name="Subtle Emphasis" w:uiPriority="19" w:qFormat="1"/>
+    <w:lsdException w:name="Intense Emphasis" w:uiPriority="21" w:qFormat="1"/>
+    <w:lsdException w:name="Subtle Reference" w:uiPriority="31" w:qFormat="1"/>
+    <w:lsdException w:name="Intense Reference" w:uiPriority="32" w:qFormat="1"/>
+    <w:lsdException w:name="Book Title" w:uiPriority="33" w:qFormat="1"/>
+    <w:lsdException w:name="Bibliography" w:semiHidden="1" w:uiPriority="37" w:unhideWhenUsed="1"/>
+    <w:lsdException w:name="TOC Heading" w:semiHidden="1" w:uiPriority="39" w:unhideWhenUsed="1" w:qFormat="1"/>
+    <w:lsdException w:name="Plain Table 1" w:uiPriority="41"/>
+    <w:lsdException w:name="Plain Table 2" w:uiPriority="42"/>
+    <w:lsdException w:name="Plain Table 3" w:uiPriority="43"/>
+    <w:lsdException w:name="Plain Table 4" w:uiPriority="44"/>
+    <w:lsdException w:name="Plain Table 5" w:uiPriority="45"/>
+    <w:lsdException w:name="Grid Table Light" w:uiPriority="40"/>
+    <w:lsdException w:name="Grid Table 1 Light" w:uiPriority="46"/>
+    <w:lsdException w:name="Grid Table 2" w:uiPriority="47"/>
+    <w:lsdException w:name="Grid Table 3" w:uiPriority="48"/>
+    <w:lsdException w:name="Grid Table 4" w:uiPriority="49"/>
+    <w:lsdException w:name="Grid Table 5 Dark" w:uiPriority="50"/>
+    <w:lsdException w:name="Grid Table 6 Colorful" w:uiPriority="51"/>
+    <w:lsdException w:name="Grid Table 7 Colorful" w:uiPriority="52"/>
+    <w:lsdException w:name="Grid Table 1 Light Accent 1" w:uiPriority="46"/>
+    <w:lsdException w:name="Grid Table 2 Accent 1" w:uiPriority="47"/>
+    <w:lsdException w:name="Grid Table 3 Accent 1" w:uiPriority="48"/>
+    <w:lsdException w:name="Grid Table 4 Accent 1" w:uiPriority="49"/>
+    <w:lsdException w:name="Grid Table 5 Dark Accent 1" w:uiPriority="50"/>
+    <w:lsdException w:name="Grid Table 6 Colorful Accent 1" w:uiPriority="51"/>
+    <w:lsdException w:name="Grid Table 7 Colorful Accent 1" w:uiPriority="52"/>
+    <w:lsdException w:name="Grid Table 1 Light Accent 2" w:uiPriority="46"/>
+    <w:lsdException w:name="Grid Table 2 Accent 2" w:uiPriority="47"/>
+    <w:lsdException w:name="Grid Table 3 Accent 2" w:uiPriority="48"/>
+    <w:lsdException w:name="Grid Table 4 Accent 2" w:uiPriority="49"/>
+    <w:lsdException w:name="Grid Table 5 Dark Accent 2" w:uiPriority="50"/>
+    <w:lsdException w:name="Grid Table 6 Colorful Accent 2" w:uiPriority="51"/>
+    <w:lsdException w:name="Grid Table 7 Colorful Accent 2" w:uiPriority="52"/>
+    <w:lsdException w:name="Grid Table 1 Light Accent 3" w:uiPriority="46"/>
+    <w:lsdException w:name="Grid Table 2 Accent 3" w:uiPriority="47"/>
+    <w:lsdException w:name="Grid Table 3 Accent 3" w:uiPriority="48"/>
+    <w:lsdException w:name="Grid Table 4 Accent 3" w:uiPriority="49"/>
+    <w:lsdException w:name="Grid Table 5 Dark Accent 3" w:uiPriority="50"/>
+    <w:lsdException w:name="Grid Table 6 Colorful Accent 3" w:uiPriority="51"/>
+    <w:lsdException w:name="Grid Table 7 Colorful Accent 3" w:uiPriority="52"/>
+    <w:lsdException w:name="Grid Table 1 Light Accent 4" w:uiPriority="46"/>
+    <w:lsdException w:name="Grid Table 2 Accent 4" w:uiPriority="47"/>
+    <w:lsdException w:name="Grid Table 3 Accent 4" w:uiPriority="48"/>
+    <w:lsdException w:name="Grid Table 4 Accent 4" w:uiPriority="49"/>
+    <w:lsdException w:name="Grid Table 5 Dark Accent 4" w:uiPriority="50"/>
+    <w:lsdException w:name="Grid Table 6 Colorful Accent 4" w:uiPriority="51"/>
+    <w:lsdException w:name="Grid Table 7 Colorful Accent 4" w:uiPriority="52"/>
+    <w:lsdException w:name="Grid Table 1 Light Accent 5" w:uiPriority="46"/>
+    <w:lsdException w:name="Grid Table 2 Accent 5" w:uiPriority="47"/>
+    <w:lsdException w:name="Grid Table 3 Accent 5" w:uiPriority="48"/>
+    <w:lsdException w:name="Grid Table 4 Accent 5" w:uiPriority="49"/>
+    <w:lsdException w:name="Grid Table 5 Dark Accent 5" w:uiPriority="50"/>
+    <w:lsdException w:name="Grid Table 6 Colorful Accent 5" w:uiPriority="51"/>
+    <w:lsdException w:name="Grid Table 7 Colorful Accent 5" w:uiPriority="52"/>
+    <w:lsdException w:name="Grid Table 1 Light Accent 6" w:uiPriority="46"/>
+    <w:lsdException w:name="Grid Table 2 Accent 6" w:uiPriority="47"/>
+    <w:lsdException w:name="Grid Table 3 Accent 6" w:uiPriority="48"/>
+    <w:lsdException w:name="Grid Table 4 Accent 6" w:uiPriority="49"/>
+    <w:lsdException w:name="Grid Table 5 Dark Accent 6" w:uiPriority="50"/>
+    <w:lsdException w:name="Grid Table 6 Colorful Accent 6" w:uiPriority="51"/>
+    <w:lsdException w:name="Grid Table 7 Colorful Accent 6" w:uiPriority="52"/>
+    <w:lsdException w:name="List Table 1 Light" w:uiPriority="46"/>
+    <w:lsdException w:name="List Table 2" w:uiPriority="47"/>
+    <w:lsdException w:name="List Table 3" w:uiPriority="48"/>
+    <w:lsdException w:name="List Table 4" w:uiPriority="49"/>
+    <w:lsdException w:name="List Table 5 Dark" w:uiPriority="50"/>
+    <w:lsdException w:name="List Table 6 Colorful" w:uiPriority="51"/>
+    <w:lsdException w:name="List Table 7 Colorful" w:uiPriority="52"/>
+    <w:lsdException w:name="List Table 1 Light Accent 1" w:uiPriority="46"/>
+    <w:lsdException w:name="List Table 2 Accent 1" w:uiPriority="47"/>
+    <w:lsdException w:name="List Table 3 Accent 1" w:uiPriority="48"/>
+    <w:lsdException w:name="List Table 4 Accent 1" w:uiPriority="49"/>
+    <w:lsdException w:name="List Table 5 Dark Accent 1" w:uiPriority="50"/>
+    <w:lsdException w:name="List Table 6 Colorful Accent 1" w:uiPriority="51"/>
+    <w:lsdException w:name="List Table 7 Colorful Accent 1" w:uiPriority="52"/>
+    <w:lsdException w:name="List Table 1 Light Accent 2" w:uiPriority="46"/>
+    <w:lsdException w:name="List Table 2 Accent 2" w:uiPriority="47"/>
+    <w:lsdException w:name="List Table 3 Accent 2" w:uiPriority="48"/>
+    <w:lsdException w:name="List Table 4 Accent 2" w:uiPriority="49"/>
+    <w:lsdException w:name="List Table 5 Dark Accent 2" w:uiPriority="50"/>
+    <w:lsdException w:name="List Table 6 Colorful Accent 2" w:uiPriority="51"/>
+    <w:lsdException w:name="List Table 7 Colorful Accent 2" w:uiPriority="52"/>
+    <w:lsdException w:name="List Table 1 Light Accent 3" w:uiPriority="46"/>
+    <w:lsdException w:name="List Table 2 Accent 3" w:uiPriority="47"/>
+    <w:lsdException w:name="List Table 3 Accent 3" w:uiPriority="48"/>
+    <w:lsdException w:name="List Table 4 Accent 3" w:uiPriority="49"/>
+    <w:lsdException w:name="List Table 5 Dark Accent 3" w:uiPriority="50"/>
+    <w:lsdException w:name="List Table 6 Colorful Accent 3" w:uiPriority="51"/>
+    <w:lsdException w:name="List Table 7 Colorful Accent 3" w:uiPriority="52"/>
+    <w:lsdException w:name="List Table 1 Light Accent 4" w:uiPriority="46"/>
+    <w:lsdException w:name="List Table 2 Accent 4" w:uiPriority="47"/>
+    <w:lsdException w:name="List Table 3 Accent 4" w:uiPriority="48"/>
+    <w:lsdException w:name="List Table 4 Accent 4" w:uiPriority="49"/>
+    <w:lsdException w:name="List Table 5 Dark Accent 4" w:uiPriority="50"/>
+    <w:lsdException w:name="List Table 6 Colorful Accent 4" w:uiPriority="51"/>
+    <w:lsdException w:name="List Table 7 Colorful Accent 4" w:uiPriority="52"/>
+    <w:lsdException w:name="List Table 1 Light Accent 5" w:uiPriority="46"/>
+    <w:lsdException w:name="List Table 2 Accent 5" w:uiPriority="47"/>
+    <w:lsdException w:name="List Table 3 Accent 5" w:uiPriority="48"/>
+    <w:lsdException w:name="List Table 4 Accent 5" w:uiPriority="49"/>
+    <w:lsdException w:name="List Table 5 Dark Accent 5" w:uiPriority="50"/>
+    <w:lsdException w:name="List Table 6 Colorful Accent 5" w:uiPriority="51"/>
+    <w:lsdException w:name="List Table 7 Colorful Accent 5" w:uiPriority="52"/>
+    <w:lsdException w:name="List Table 1 Light Accent 6" w:uiPriority="46"/>
+    <w:lsdException w:name="List Table 2 Accent 6" w:uiPriority="47"/>
+    <w:lsdException w:name="List Table 3 Accent 6" w:uiPriority="48"/>
+    <w:lsdException w:name="List Table 4 Accent 6" w:uiPriority="49"/>
+    <w:lsdException w:name="List Table 5 Dark Accent 6" w:uiPriority="50"/>
+    <w:lsdException w:name="List Table 6 Colorful Accent 6" w:uiPriority="51"/>
+    <w:lsdException w:name="List Table 7 Colorful Accent 6" w:uiPriority="52"/>
   </w:latentStyles>
-  <w:style w:type="paragraph" w:default="1" w:styleId="Standaard">
+  <w:style w:type="paragraph" w:default="1" w:styleId="Normal">
     <w:name w:val="Normal"/>
     <w:qFormat/>
   </w:style>
-  <w:style w:type="paragraph" w:styleId="Kop1">
+  <w:style w:type="paragraph" w:styleId="Heading1">
     <w:name w:val="heading 1"/>
-    <w:basedOn w:val="Standaard"/>
-    <w:next w:val="Standaard"/>
-    <w:link w:val="Kop1Char"/>
+    <w:basedOn w:val="Normal"/>
+    <w:next w:val="Normal"/>
+    <w:link w:val="Heading1Char"/>
     <w:uiPriority w:val="9"/>
     <w:qFormat/>
     <w:rsid w:val="009B1DA9"/>
@@ -6858,13 +6986,13 @@
       <w:szCs w:val="32"/>
     </w:rPr>
   </w:style>
-  <w:style w:type="character" w:default="1" w:styleId="Standaardalinea-lettertype">
+  <w:style w:type="character" w:default="1" w:styleId="DefaultParagraphFont">
     <w:name w:val="Default Paragraph Font"/>
     <w:uiPriority w:val="1"/>
     <w:semiHidden/>
     <w:unhideWhenUsed/>
   </w:style>
-  <w:style w:type="table" w:default="1" w:styleId="Standaardtabel">
+  <w:style w:type="table" w:default="1" w:styleId="TableNormal">
     <w:name w:val="Normal Table"/>
     <w:uiPriority w:val="99"/>
     <w:semiHidden/>
@@ -6879,15 +7007,15 @@
       </w:tblCellMar>
     </w:tblPr>
   </w:style>
-  <w:style w:type="numbering" w:default="1" w:styleId="Geenlijst">
+  <w:style w:type="numbering" w:default="1" w:styleId="NoList">
     <w:name w:val="No List"/>
     <w:uiPriority w:val="99"/>
     <w:semiHidden/>
     <w:unhideWhenUsed/>
   </w:style>
-  <w:style w:type="paragraph" w:styleId="Geenafstand">
+  <w:style w:type="paragraph" w:styleId="NoSpacing">
     <w:name w:val="No Spacing"/>
-    <w:link w:val="GeenafstandChar"/>
+    <w:link w:val="NoSpacingChar"/>
     <w:uiPriority w:val="1"/>
     <w:qFormat/>
     <w:rsid w:val="009B1DA9"/>
@@ -6899,10 +7027,10 @@
       <w:lang w:eastAsia="nl-NL"/>
     </w:rPr>
   </w:style>
-  <w:style w:type="character" w:customStyle="1" w:styleId="GeenafstandChar">
-    <w:name w:val="Geen afstand Char"/>
-    <w:basedOn w:val="Standaardalinea-lettertype"/>
-    <w:link w:val="Geenafstand"/>
+  <w:style w:type="character" w:customStyle="1" w:styleId="NoSpacingChar">
+    <w:name w:val="No Spacing Char"/>
+    <w:basedOn w:val="DefaultParagraphFont"/>
+    <w:link w:val="NoSpacing"/>
     <w:uiPriority w:val="1"/>
     <w:rsid w:val="009B1DA9"/>
     <w:rPr>
@@ -6910,10 +7038,10 @@
       <w:lang w:eastAsia="nl-NL"/>
     </w:rPr>
   </w:style>
-  <w:style w:type="character" w:customStyle="1" w:styleId="Kop1Char">
-    <w:name w:val="Kop 1 Char"/>
-    <w:basedOn w:val="Standaardalinea-lettertype"/>
-    <w:link w:val="Kop1"/>
+  <w:style w:type="character" w:customStyle="1" w:styleId="Heading1Char">
+    <w:name w:val="Heading 1 Char"/>
+    <w:basedOn w:val="DefaultParagraphFont"/>
+    <w:link w:val="Heading1"/>
     <w:uiPriority w:val="9"/>
     <w:rsid w:val="009B1DA9"/>
     <w:rPr>
@@ -6923,10 +7051,10 @@
       <w:szCs w:val="32"/>
     </w:rPr>
   </w:style>
-  <w:style w:type="paragraph" w:styleId="Kopvaninhoudsopgave">
+  <w:style w:type="paragraph" w:styleId="TOCHeading">
     <w:name w:val="TOC Heading"/>
-    <w:basedOn w:val="Kop1"/>
-    <w:next w:val="Standaard"/>
+    <w:basedOn w:val="Heading1"/>
+    <w:next w:val="Normal"/>
     <w:uiPriority w:val="39"/>
     <w:unhideWhenUsed/>
     <w:qFormat/>
@@ -6938,10 +7066,10 @@
       <w:lang w:eastAsia="nl-NL"/>
     </w:rPr>
   </w:style>
-  <w:style w:type="paragraph" w:styleId="Inhopg2">
+  <w:style w:type="paragraph" w:styleId="TOC2">
     <w:name w:val="toc 2"/>
-    <w:basedOn w:val="Standaard"/>
-    <w:next w:val="Standaard"/>
+    <w:basedOn w:val="Normal"/>
+    <w:next w:val="Normal"/>
     <w:autoRedefine/>
     <w:uiPriority w:val="39"/>
     <w:unhideWhenUsed/>
@@ -6955,10 +7083,10 @@
       <w:lang w:eastAsia="nl-NL"/>
     </w:rPr>
   </w:style>
-  <w:style w:type="paragraph" w:styleId="Inhopg1">
+  <w:style w:type="paragraph" w:styleId="TOC1">
     <w:name w:val="toc 1"/>
-    <w:basedOn w:val="Standaard"/>
-    <w:next w:val="Standaard"/>
+    <w:basedOn w:val="Normal"/>
+    <w:next w:val="Normal"/>
     <w:autoRedefine/>
     <w:uiPriority w:val="39"/>
     <w:unhideWhenUsed/>
@@ -6971,10 +7099,10 @@
       <w:lang w:eastAsia="nl-NL"/>
     </w:rPr>
   </w:style>
-  <w:style w:type="paragraph" w:styleId="Inhopg3">
+  <w:style w:type="paragraph" w:styleId="TOC3">
     <w:name w:val="toc 3"/>
-    <w:basedOn w:val="Standaard"/>
-    <w:next w:val="Standaard"/>
+    <w:basedOn w:val="Normal"/>
+    <w:next w:val="Normal"/>
     <w:autoRedefine/>
     <w:uiPriority w:val="39"/>
     <w:unhideWhenUsed/>
@@ -6988,9 +7116,9 @@
       <w:lang w:eastAsia="nl-NL"/>
     </w:rPr>
   </w:style>
-  <w:style w:type="table" w:styleId="Tabelraster">
+  <w:style w:type="table" w:styleId="TableGrid">
     <w:name w:val="Table Grid"/>
-    <w:basedOn w:val="Standaardtabel"/>
+    <w:basedOn w:val="TableNormal"/>
     <w:uiPriority w:val="59"/>
     <w:rsid w:val="009B1DA9"/>
     <w:pPr>
@@ -7007,10 +7135,10 @@
       </w:tblBorders>
     </w:tblPr>
   </w:style>
-  <w:style w:type="paragraph" w:styleId="Koptekst">
+  <w:style w:type="paragraph" w:styleId="Header">
     <w:name w:val="header"/>
-    <w:basedOn w:val="Standaard"/>
-    <w:link w:val="KoptekstChar"/>
+    <w:basedOn w:val="Normal"/>
+    <w:link w:val="HeaderChar"/>
     <w:uiPriority w:val="99"/>
     <w:unhideWhenUsed/>
     <w:rsid w:val="009B1DA9"/>
@@ -7022,17 +7150,17 @@
       <w:spacing w:after="0" w:line="240" w:lineRule="auto"/>
     </w:pPr>
   </w:style>
-  <w:style w:type="character" w:customStyle="1" w:styleId="KoptekstChar">
-    <w:name w:val="Koptekst Char"/>
-    <w:basedOn w:val="Standaardalinea-lettertype"/>
-    <w:link w:val="Koptekst"/>
+  <w:style w:type="character" w:customStyle="1" w:styleId="HeaderChar">
+    <w:name w:val="Header Char"/>
+    <w:basedOn w:val="DefaultParagraphFont"/>
+    <w:link w:val="Header"/>
     <w:uiPriority w:val="99"/>
     <w:rsid w:val="009B1DA9"/>
   </w:style>
-  <w:style w:type="paragraph" w:styleId="Voettekst">
+  <w:style w:type="paragraph" w:styleId="Footer">
     <w:name w:val="footer"/>
-    <w:basedOn w:val="Standaard"/>
-    <w:link w:val="VoettekstChar"/>
+    <w:basedOn w:val="Normal"/>
+    <w:link w:val="FooterChar"/>
     <w:uiPriority w:val="99"/>
     <w:unhideWhenUsed/>
     <w:rsid w:val="009B1DA9"/>
@@ -7044,16 +7172,16 @@
       <w:spacing w:after="0" w:line="240" w:lineRule="auto"/>
     </w:pPr>
   </w:style>
-  <w:style w:type="character" w:customStyle="1" w:styleId="VoettekstChar">
-    <w:name w:val="Voettekst Char"/>
-    <w:basedOn w:val="Standaardalinea-lettertype"/>
-    <w:link w:val="Voettekst"/>
+  <w:style w:type="character" w:customStyle="1" w:styleId="FooterChar">
+    <w:name w:val="Footer Char"/>
+    <w:basedOn w:val="DefaultParagraphFont"/>
+    <w:link w:val="Footer"/>
     <w:uiPriority w:val="99"/>
     <w:rsid w:val="009B1DA9"/>
   </w:style>
-  <w:style w:type="table" w:customStyle="1" w:styleId="GridTable4Accent5">
-    <w:name w:val="Grid Table 4 Accent 5"/>
-    <w:basedOn w:val="Standaardtabel"/>
+  <w:style w:type="table" w:customStyle="1" w:styleId="GridTable4-Accent51">
+    <w:name w:val="Grid Table 4 - Accent 51"/>
+    <w:basedOn w:val="TableNormal"/>
     <w:uiPriority w:val="49"/>
     <w:rsid w:val="009B1DA9"/>
     <w:pPr>
@@ -7129,7 +7257,7 @@
   </w:style>
   <w:style w:type="character" w:styleId="Hyperlink">
     <w:name w:val="Hyperlink"/>
-    <w:basedOn w:val="Standaardalinea-lettertype"/>
+    <w:basedOn w:val="DefaultParagraphFont"/>
     <w:uiPriority w:val="99"/>
     <w:unhideWhenUsed/>
     <w:rsid w:val="009B1DA9"/>
@@ -7138,10 +7266,10 @@
       <w:u w:val="single"/>
     </w:rPr>
   </w:style>
-  <w:style w:type="paragraph" w:styleId="Ballontekst">
+  <w:style w:type="paragraph" w:styleId="BalloonText">
     <w:name w:val="Balloon Text"/>
-    <w:basedOn w:val="Standaard"/>
-    <w:link w:val="BallontekstChar"/>
+    <w:basedOn w:val="Normal"/>
+    <w:link w:val="BalloonTextChar"/>
     <w:uiPriority w:val="99"/>
     <w:semiHidden/>
     <w:unhideWhenUsed/>
@@ -7155,504 +7283,10 @@
       <w:szCs w:val="16"/>
     </w:rPr>
   </w:style>
-  <w:style w:type="character" w:customStyle="1" w:styleId="BallontekstChar">
-    <w:name w:val="Ballontekst Char"/>
-    <w:basedOn w:val="Standaardalinea-lettertype"/>
-    <w:link w:val="Ballontekst"/>
-    <w:uiPriority w:val="99"/>
-    <w:semiHidden/>
-    <w:rsid w:val="002350A7"/>
-    <w:rPr>
-      <w:rFonts w:ascii="Tahoma" w:hAnsi="Tahoma" w:cs="Tahoma"/>
-      <w:sz w:val="16"/>
-      <w:szCs w:val="16"/>
-    </w:rPr>
-  </w:style>
-</w:styles>
-</file>
-
-<file path=word/stylesWithEffects.xml><?xml version="1.0" encoding="utf-8"?>
-<w:styles xmlns:wpc="http://schemas.microsoft.com/office/word/2010/wordprocessingCanvas" xmlns:mc="http://schemas.openxmlformats.org/markup-compatibility/2006" xmlns:o="urn:schemas-microsoft-com:office:office" xmlns:r="http://schemas.openxmlformats.org/officeDocument/2006/relationships" xmlns:m="http://schemas.openxmlformats.org/officeDocument/2006/math" xmlns:v="urn:schemas-microsoft-com:vml" xmlns:wp14="http://schemas.microsoft.com/office/word/2010/wordprocessingDrawing" xmlns:wp="http://schemas.openxmlformats.org/drawingml/2006/wordprocessingDrawing" xmlns:w10="urn:schemas-microsoft-com:office:word" xmlns:w="http://schemas.openxmlformats.org/wordprocessingml/2006/main" xmlns:w14="http://schemas.microsoft.com/office/word/2010/wordml" xmlns:wpg="http://schemas.microsoft.com/office/word/2010/wordprocessingGroup" xmlns:wpi="http://schemas.microsoft.com/office/word/2010/wordprocessingInk" xmlns:wne="http://schemas.microsoft.com/office/word/2006/wordml" xmlns:wps="http://schemas.microsoft.com/office/word/2010/wordprocessingShape" mc:Ignorable="w14 wp14">
-  <w:docDefaults>
-    <w:rPrDefault>
-      <w:rPr>
-        <w:rFonts w:asciiTheme="minorHAnsi" w:eastAsiaTheme="minorHAnsi" w:hAnsiTheme="minorHAnsi" w:cstheme="minorBidi"/>
-        <w:sz w:val="22"/>
-        <w:szCs w:val="22"/>
-        <w:lang w:val="nl-NL" w:eastAsia="en-US" w:bidi="ar-SA"/>
-      </w:rPr>
-    </w:rPrDefault>
-    <w:pPrDefault>
-      <w:pPr>
-        <w:spacing w:after="160" w:line="259" w:lineRule="auto"/>
-      </w:pPr>
-    </w:pPrDefault>
-  </w:docDefaults>
-  <w:latentStyles w:defLockedState="0" w:defUIPriority="99" w:defSemiHidden="1" w:defUnhideWhenUsed="1" w:defQFormat="0" w:count="267">
-    <w:lsdException w:name="Normal" w:semiHidden="0" w:uiPriority="0" w:unhideWhenUsed="0" w:qFormat="1"/>
-    <w:lsdException w:name="heading 1" w:semiHidden="0" w:uiPriority="9" w:unhideWhenUsed="0" w:qFormat="1"/>
-    <w:lsdException w:name="heading 2" w:uiPriority="9" w:qFormat="1"/>
-    <w:lsdException w:name="heading 3" w:uiPriority="9" w:qFormat="1"/>
-    <w:lsdException w:name="heading 4" w:uiPriority="9" w:qFormat="1"/>
-    <w:lsdException w:name="heading 5" w:uiPriority="9" w:qFormat="1"/>
-    <w:lsdException w:name="heading 6" w:uiPriority="9" w:qFormat="1"/>
-    <w:lsdException w:name="heading 7" w:uiPriority="9" w:qFormat="1"/>
-    <w:lsdException w:name="heading 8" w:uiPriority="9" w:qFormat="1"/>
-    <w:lsdException w:name="heading 9" w:uiPriority="9" w:qFormat="1"/>
-    <w:lsdException w:name="toc 1" w:uiPriority="39"/>
-    <w:lsdException w:name="toc 2" w:uiPriority="39"/>
-    <w:lsdException w:name="toc 3" w:uiPriority="39"/>
-    <w:lsdException w:name="toc 4" w:uiPriority="39"/>
-    <w:lsdException w:name="toc 5" w:uiPriority="39"/>
-    <w:lsdException w:name="toc 6" w:uiPriority="39"/>
-    <w:lsdException w:name="toc 7" w:uiPriority="39"/>
-    <w:lsdException w:name="toc 8" w:uiPriority="39"/>
-    <w:lsdException w:name="toc 9" w:uiPriority="39"/>
-    <w:lsdException w:name="caption" w:uiPriority="35" w:qFormat="1"/>
-    <w:lsdException w:name="Title" w:semiHidden="0" w:uiPriority="10" w:unhideWhenUsed="0" w:qFormat="1"/>
-    <w:lsdException w:name="Default Paragraph Font" w:uiPriority="1"/>
-    <w:lsdException w:name="Subtitle" w:semiHidden="0" w:uiPriority="11" w:unhideWhenUsed="0" w:qFormat="1"/>
-    <w:lsdException w:name="Strong" w:semiHidden="0" w:uiPriority="22" w:unhideWhenUsed="0" w:qFormat="1"/>
-    <w:lsdException w:name="Emphasis" w:semiHidden="0" w:uiPriority="20" w:unhideWhenUsed="0" w:qFormat="1"/>
-    <w:lsdException w:name="Table Grid" w:semiHidden="0" w:uiPriority="59" w:unhideWhenUsed="0"/>
-    <w:lsdException w:name="Placeholder Text" w:unhideWhenUsed="0"/>
-    <w:lsdException w:name="No Spacing" w:semiHidden="0" w:uiPriority="1" w:unhideWhenUsed="0" w:qFormat="1"/>
-    <w:lsdException w:name="Light Shading" w:semiHidden="0" w:uiPriority="60" w:unhideWhenUsed="0"/>
-    <w:lsdException w:name="Light List" w:semiHidden="0" w:uiPriority="61" w:unhideWhenUsed="0"/>
-    <w:lsdException w:name="Light Grid" w:semiHidden="0" w:uiPriority="62" w:unhideWhenUsed="0"/>
-    <w:lsdException w:name="Medium Shading 1" w:semiHidden="0" w:uiPriority="63" w:unhideWhenUsed="0"/>
-    <w:lsdException w:name="Medium Shading 2" w:semiHidden="0" w:uiPriority="64" w:unhideWhenUsed="0"/>
-    <w:lsdException w:name="Medium List 1" w:semiHidden="0" w:uiPriority="65" w:unhideWhenUsed="0"/>
-    <w:lsdException w:name="Medium List 2" w:semiHidden="0" w:uiPriority="66" w:unhideWhenUsed="0"/>
-    <w:lsdException w:name="Medium Grid 1" w:semiHidden="0" w:uiPriority="67" w:unhideWhenUsed="0"/>
-    <w:lsdException w:name="Medium Grid 2" w:semiHidden="0" w:uiPriority="68" w:unhideWhenUsed="0"/>
-    <w:lsdException w:name="Medium Grid 3" w:semiHidden="0" w:uiPriority="69" w:unhideWhenUsed="0"/>
-    <w:lsdException w:name="Dark List" w:semiHidden="0" w:uiPriority="70" w:unhideWhenUsed="0"/>
-    <w:lsdException w:name="Colorful Shading" w:semiHidden="0" w:uiPriority="71" w:unhideWhenUsed="0"/>
-    <w:lsdException w:name="Colorful List" w:semiHidden="0" w:uiPriority="72" w:unhideWhenUsed="0"/>
-    <w:lsdException w:name="Colorful Grid" w:semiHidden="0" w:uiPriority="73" w:unhideWhenUsed="0"/>
-    <w:lsdException w:name="Light Shading Accent 1" w:semiHidden="0" w:uiPriority="60" w:unhideWhenUsed="0"/>
-    <w:lsdException w:name="Light List Accent 1" w:semiHidden="0" w:uiPriority="61" w:unhideWhenUsed="0"/>
-    <w:lsdException w:name="Light Grid Accent 1" w:semiHidden="0" w:uiPriority="62" w:unhideWhenUsed="0"/>
-    <w:lsdException w:name="Medium Shading 1 Accent 1" w:semiHidden="0" w:uiPriority="63" w:unhideWhenUsed="0"/>
-    <w:lsdException w:name="Medium Shading 2 Accent 1" w:semiHidden="0" w:uiPriority="64" w:unhideWhenUsed="0"/>
-    <w:lsdException w:name="Medium List 1 Accent 1" w:semiHidden="0" w:uiPriority="65" w:unhideWhenUsed="0"/>
-    <w:lsdException w:name="Revision" w:unhideWhenUsed="0"/>
-    <w:lsdException w:name="List Paragraph" w:semiHidden="0" w:uiPriority="34" w:unhideWhenUsed="0" w:qFormat="1"/>
-    <w:lsdException w:name="Quote" w:semiHidden="0" w:uiPriority="29" w:unhideWhenUsed="0" w:qFormat="1"/>
-    <w:lsdException w:name="Intense Quote" w:semiHidden="0" w:uiPriority="30" w:unhideWhenUsed="0" w:qFormat="1"/>
-    <w:lsdException w:name="Medium List 2 Accent 1" w:semiHidden="0" w:uiPriority="66" w:unhideWhenUsed="0"/>
-    <w:lsdException w:name="Medium Grid 1 Accent 1" w:semiHidden="0" w:uiPriority="67" w:unhideWhenUsed="0"/>
-    <w:lsdException w:name="Medium Grid 2 Accent 1" w:semiHidden="0" w:uiPriority="68" w:unhideWhenUsed="0"/>
-    <w:lsdException w:name="Medium Grid 3 Accent 1" w:semiHidden="0" w:uiPriority="69" w:unhideWhenUsed="0"/>
-    <w:lsdException w:name="Dark List Accent 1" w:semiHidden="0" w:uiPriority="70" w:unhideWhenUsed="0"/>
-    <w:lsdException w:name="Colorful Shading Accent 1" w:semiHidden="0" w:uiPriority="71" w:unhideWhenUsed="0"/>
-    <w:lsdException w:name="Colorful List Accent 1" w:semiHidden="0" w:uiPriority="72" w:unhideWhenUsed="0"/>
-    <w:lsdException w:name="Colorful Grid Accent 1" w:semiHidden="0" w:uiPriority="73" w:unhideWhenUsed="0"/>
-    <w:lsdException w:name="Light Shading Accent 2" w:semiHidden="0" w:uiPriority="60" w:unhideWhenUsed="0"/>
-    <w:lsdException w:name="Light List Accent 2" w:semiHidden="0" w:uiPriority="61" w:unhideWhenUsed="0"/>
-    <w:lsdException w:name="Light Grid Accent 2" w:semiHidden="0" w:uiPriority="62" w:unhideWhenUsed="0"/>
-    <w:lsdException w:name="Medium Shading 1 Accent 2" w:semiHidden="0" w:uiPriority="63" w:unhideWhenUsed="0"/>
-    <w:lsdException w:name="Medium Shading 2 Accent 2" w:semiHidden="0" w:uiPriority="64" w:unhideWhenUsed="0"/>
-    <w:lsdException w:name="Medium List 1 Accent 2" w:semiHidden="0" w:uiPriority="65" w:unhideWhenUsed="0"/>
-    <w:lsdException w:name="Medium List 2 Accent 2" w:semiHidden="0" w:uiPriority="66" w:unhideWhenUsed="0"/>
-    <w:lsdException w:name="Medium Grid 1 Accent 2" w:semiHidden="0" w:uiPriority="67" w:unhideWhenUsed="0"/>
-    <w:lsdException w:name="Medium Grid 2 Accent 2" w:semiHidden="0" w:uiPriority="68" w:unhideWhenUsed="0"/>
-    <w:lsdException w:name="Medium Grid 3 Accent 2" w:semiHidden="0" w:uiPriority="69" w:unhideWhenUsed="0"/>
-    <w:lsdException w:name="Dark List Accent 2" w:semiHidden="0" w:uiPriority="70" w:unhideWhenUsed="0"/>
-    <w:lsdException w:name="Colorful Shading Accent 2" w:semiHidden="0" w:uiPriority="71" w:unhideWhenUsed="0"/>
-    <w:lsdException w:name="Colorful List Accent 2" w:semiHidden="0" w:uiPriority="72" w:unhideWhenUsed="0"/>
-    <w:lsdException w:name="Colorful Grid Accent 2" w:semiHidden="0" w:uiPriority="73" w:unhideWhenUsed="0"/>
-    <w:lsdException w:name="Light Shading Accent 3" w:semiHidden="0" w:uiPriority="60" w:unhideWhenUsed="0"/>
-    <w:lsdException w:name="Light List Accent 3" w:semiHidden="0" w:uiPriority="61" w:unhideWhenUsed="0"/>
-    <w:lsdException w:name="Light Grid Accent 3" w:semiHidden="0" w:uiPriority="62" w:unhideWhenUsed="0"/>
-    <w:lsdException w:name="Medium Shading 1 Accent 3" w:semiHidden="0" w:uiPriority="63" w:unhideWhenUsed="0"/>
-    <w:lsdException w:name="Medium Shading 2 Accent 3" w:semiHidden="0" w:uiPriority="64" w:unhideWhenUsed="0"/>
-    <w:lsdException w:name="Medium List 1 Accent 3" w:semiHidden="0" w:uiPriority="65" w:unhideWhenUsed="0"/>
-    <w:lsdException w:name="Medium List 2 Accent 3" w:semiHidden="0" w:uiPriority="66" w:unhideWhenUsed="0"/>
-    <w:lsdException w:name="Medium Grid 1 Accent 3" w:semiHidden="0" w:uiPriority="67" w:unhideWhenUsed="0"/>
-    <w:lsdException w:name="Medium Grid 2 Accent 3" w:semiHidden="0" w:uiPriority="68" w:unhideWhenUsed="0"/>
-    <w:lsdException w:name="Medium Grid 3 Accent 3" w:semiHidden="0" w:uiPriority="69" w:unhideWhenUsed="0"/>
-    <w:lsdException w:name="Dark List Accent 3" w:semiHidden="0" w:uiPriority="70" w:unhideWhenUsed="0"/>
-    <w:lsdException w:name="Colorful Shading Accent 3" w:semiHidden="0" w:uiPriority="71" w:unhideWhenUsed="0"/>
-    <w:lsdException w:name="Colorful List Accent 3" w:semiHidden="0" w:uiPriority="72" w:unhideWhenUsed="0"/>
-    <w:lsdException w:name="Colorful Grid Accent 3" w:semiHidden="0" w:uiPriority="73" w:unhideWhenUsed="0"/>
-    <w:lsdException w:name="Light Shading Accent 4" w:semiHidden="0" w:uiPriority="60" w:unhideWhenUsed="0"/>
-    <w:lsdException w:name="Light List Accent 4" w:semiHidden="0" w:uiPriority="61" w:unhideWhenUsed="0"/>
-    <w:lsdException w:name="Light Grid Accent 4" w:semiHidden="0" w:uiPriority="62" w:unhideWhenUsed="0"/>
-    <w:lsdException w:name="Medium Shading 1 Accent 4" w:semiHidden="0" w:uiPriority="63" w:unhideWhenUsed="0"/>
-    <w:lsdException w:name="Medium Shading 2 Accent 4" w:semiHidden="0" w:uiPriority="64" w:unhideWhenUsed="0"/>
-    <w:lsdException w:name="Medium List 1 Accent 4" w:semiHidden="0" w:uiPriority="65" w:unhideWhenUsed="0"/>
-    <w:lsdException w:name="Medium List 2 Accent 4" w:semiHidden="0" w:uiPriority="66" w:unhideWhenUsed="0"/>
-    <w:lsdException w:name="Medium Grid 1 Accent 4" w:semiHidden="0" w:uiPriority="67" w:unhideWhenUsed="0"/>
-    <w:lsdException w:name="Medium Grid 2 Accent 4" w:semiHidden="0" w:uiPriority="68" w:unhideWhenUsed="0"/>
-    <w:lsdException w:name="Medium Grid 3 Accent 4" w:semiHidden="0" w:uiPriority="69" w:unhideWhenUsed="0"/>
-    <w:lsdException w:name="Dark List Accent 4" w:semiHidden="0" w:uiPriority="70" w:unhideWhenUsed="0"/>
-    <w:lsdException w:name="Colorful Shading Accent 4" w:semiHidden="0" w:uiPriority="71" w:unhideWhenUsed="0"/>
-    <w:lsdException w:name="Colorful List Accent 4" w:semiHidden="0" w:uiPriority="72" w:unhideWhenUsed="0"/>
-    <w:lsdException w:name="Colorful Grid Accent 4" w:semiHidden="0" w:uiPriority="73" w:unhideWhenUsed="0"/>
-    <w:lsdException w:name="Light Shading Accent 5" w:semiHidden="0" w:uiPriority="60" w:unhideWhenUsed="0"/>
-    <w:lsdException w:name="Light List Accent 5" w:semiHidden="0" w:uiPriority="61" w:unhideWhenUsed="0"/>
-    <w:lsdException w:name="Light Grid Accent 5" w:semiHidden="0" w:uiPriority="62" w:unhideWhenUsed="0"/>
-    <w:lsdException w:name="Medium Shading 1 Accent 5" w:semiHidden="0" w:uiPriority="63" w:unhideWhenUsed="0"/>
-    <w:lsdException w:name="Medium Shading 2 Accent 5" w:semiHidden="0" w:uiPriority="64" w:unhideWhenUsed="0"/>
-    <w:lsdException w:name="Medium List 1 Accent 5" w:semiHidden="0" w:uiPriority="65" w:unhideWhenUsed="0"/>
-    <w:lsdException w:name="Medium List 2 Accent 5" w:semiHidden="0" w:uiPriority="66" w:unhideWhenUsed="0"/>
-    <w:lsdException w:name="Medium Grid 1 Accent 5" w:semiHidden="0" w:uiPriority="67" w:unhideWhenUsed="0"/>
-    <w:lsdException w:name="Medium Grid 2 Accent 5" w:semiHidden="0" w:uiPriority="68" w:unhideWhenUsed="0"/>
-    <w:lsdException w:name="Medium Grid 3 Accent 5" w:semiHidden="0" w:uiPriority="69" w:unhideWhenUsed="0"/>
-    <w:lsdException w:name="Dark List Accent 5" w:semiHidden="0" w:uiPriority="70" w:unhideWhenUsed="0"/>
-    <w:lsdException w:name="Colorful Shading Accent 5" w:semiHidden="0" w:uiPriority="71" w:unhideWhenUsed="0"/>
-    <w:lsdException w:name="Colorful List Accent 5" w:semiHidden="0" w:uiPriority="72" w:unhideWhenUsed="0"/>
-    <w:lsdException w:name="Colorful Grid Accent 5" w:semiHidden="0" w:uiPriority="73" w:unhideWhenUsed="0"/>
-    <w:lsdException w:name="Light Shading Accent 6" w:semiHidden="0" w:uiPriority="60" w:unhideWhenUsed="0"/>
-    <w:lsdException w:name="Light List Accent 6" w:semiHidden="0" w:uiPriority="61" w:unhideWhenUsed="0"/>
-    <w:lsdException w:name="Light Grid Accent 6" w:semiHidden="0" w:uiPriority="62" w:unhideWhenUsed="0"/>
-    <w:lsdException w:name="Medium Shading 1 Accent 6" w:semiHidden="0" w:uiPriority="63" w:unhideWhenUsed="0"/>
-    <w:lsdException w:name="Medium Shading 2 Accent 6" w:semiHidden="0" w:uiPriority="64" w:unhideWhenUsed="0"/>
-    <w:lsdException w:name="Medium List 1 Accent 6" w:semiHidden="0" w:uiPriority="65" w:unhideWhenUsed="0"/>
-    <w:lsdException w:name="Medium List 2 Accent 6" w:semiHidden="0" w:uiPriority="66" w:unhideWhenUsed="0"/>
-    <w:lsdException w:name="Medium Grid 1 Accent 6" w:semiHidden="0" w:uiPriority="67" w:unhideWhenUsed="0"/>
-    <w:lsdException w:name="Medium Grid 2 Accent 6" w:semiHidden="0" w:uiPriority="68" w:unhideWhenUsed="0"/>
-    <w:lsdException w:name="Medium Grid 3 Accent 6" w:semiHidden="0" w:uiPriority="69" w:unhideWhenUsed="0"/>
-    <w:lsdException w:name="Dark List Accent 6" w:semiHidden="0" w:uiPriority="70" w:unhideWhenUsed="0"/>
-    <w:lsdException w:name="Colorful Shading Accent 6" w:semiHidden="0" w:uiPriority="71" w:unhideWhenUsed="0"/>
-    <w:lsdException w:name="Colorful List Accent 6" w:semiHidden="0" w:uiPriority="72" w:unhideWhenUsed="0"/>
-    <w:lsdException w:name="Colorful Grid Accent 6" w:semiHidden="0" w:uiPriority="73" w:unhideWhenUsed="0"/>
-    <w:lsdException w:name="Subtle Emphasis" w:semiHidden="0" w:uiPriority="19" w:unhideWhenUsed="0" w:qFormat="1"/>
-    <w:lsdException w:name="Intense Emphasis" w:semiHidden="0" w:uiPriority="21" w:unhideWhenUsed="0" w:qFormat="1"/>
-    <w:lsdException w:name="Subtle Reference" w:semiHidden="0" w:uiPriority="31" w:unhideWhenUsed="0" w:qFormat="1"/>
-    <w:lsdException w:name="Intense Reference" w:semiHidden="0" w:uiPriority="32" w:unhideWhenUsed="0" w:qFormat="1"/>
-    <w:lsdException w:name="Book Title" w:semiHidden="0" w:uiPriority="33" w:unhideWhenUsed="0" w:qFormat="1"/>
-    <w:lsdException w:name="Bibliography" w:uiPriority="37"/>
-    <w:lsdException w:name="TOC Heading" w:uiPriority="39" w:qFormat="1"/>
-  </w:latentStyles>
-  <w:style w:type="paragraph" w:default="1" w:styleId="Standaard">
-    <w:name w:val="Normal"/>
-    <w:qFormat/>
-  </w:style>
-  <w:style w:type="paragraph" w:styleId="Kop1">
-    <w:name w:val="heading 1"/>
-    <w:basedOn w:val="Standaard"/>
-    <w:next w:val="Standaard"/>
-    <w:link w:val="Kop1Char"/>
-    <w:uiPriority w:val="9"/>
-    <w:qFormat/>
-    <w:rsid w:val="009B1DA9"/>
-    <w:pPr>
-      <w:keepNext/>
-      <w:keepLines/>
-      <w:spacing w:before="240" w:after="0"/>
-      <w:outlineLvl w:val="0"/>
-    </w:pPr>
-    <w:rPr>
-      <w:rFonts w:asciiTheme="majorHAnsi" w:eastAsiaTheme="majorEastAsia" w:hAnsiTheme="majorHAnsi" w:cstheme="majorBidi"/>
-      <w:color w:val="2E74B5" w:themeColor="accent1" w:themeShade="BF"/>
-      <w:sz w:val="32"/>
-      <w:szCs w:val="32"/>
-    </w:rPr>
-  </w:style>
-  <w:style w:type="character" w:default="1" w:styleId="Standaardalinea-lettertype">
-    <w:name w:val="Default Paragraph Font"/>
-    <w:uiPriority w:val="1"/>
-    <w:semiHidden/>
-    <w:unhideWhenUsed/>
-  </w:style>
-  <w:style w:type="table" w:default="1" w:styleId="Standaardtabel">
-    <w:name w:val="Normal Table"/>
-    <w:uiPriority w:val="99"/>
-    <w:semiHidden/>
-    <w:unhideWhenUsed/>
-    <w:tblPr>
-      <w:tblInd w:w="0" w:type="dxa"/>
-      <w:tblCellMar>
-        <w:top w:w="0" w:type="dxa"/>
-        <w:left w:w="108" w:type="dxa"/>
-        <w:bottom w:w="0" w:type="dxa"/>
-        <w:right w:w="108" w:type="dxa"/>
-      </w:tblCellMar>
-    </w:tblPr>
-  </w:style>
-  <w:style w:type="numbering" w:default="1" w:styleId="Geenlijst">
-    <w:name w:val="No List"/>
-    <w:uiPriority w:val="99"/>
-    <w:semiHidden/>
-    <w:unhideWhenUsed/>
-  </w:style>
-  <w:style w:type="paragraph" w:styleId="Geenafstand">
-    <w:name w:val="No Spacing"/>
-    <w:link w:val="GeenafstandChar"/>
-    <w:uiPriority w:val="1"/>
-    <w:qFormat/>
-    <w:rsid w:val="009B1DA9"/>
-    <w:pPr>
-      <w:spacing w:after="0" w:line="240" w:lineRule="auto"/>
-    </w:pPr>
-    <w:rPr>
-      <w:rFonts w:eastAsiaTheme="minorEastAsia"/>
-      <w:lang w:eastAsia="nl-NL"/>
-    </w:rPr>
-  </w:style>
-  <w:style w:type="character" w:customStyle="1" w:styleId="GeenafstandChar">
-    <w:name w:val="Geen afstand Char"/>
-    <w:basedOn w:val="Standaardalinea-lettertype"/>
-    <w:link w:val="Geenafstand"/>
-    <w:uiPriority w:val="1"/>
-    <w:rsid w:val="009B1DA9"/>
-    <w:rPr>
-      <w:rFonts w:eastAsiaTheme="minorEastAsia"/>
-      <w:lang w:eastAsia="nl-NL"/>
-    </w:rPr>
-  </w:style>
-  <w:style w:type="character" w:customStyle="1" w:styleId="Kop1Char">
-    <w:name w:val="Kop 1 Char"/>
-    <w:basedOn w:val="Standaardalinea-lettertype"/>
-    <w:link w:val="Kop1"/>
-    <w:uiPriority w:val="9"/>
-    <w:rsid w:val="009B1DA9"/>
-    <w:rPr>
-      <w:rFonts w:asciiTheme="majorHAnsi" w:eastAsiaTheme="majorEastAsia" w:hAnsiTheme="majorHAnsi" w:cstheme="majorBidi"/>
-      <w:color w:val="2E74B5" w:themeColor="accent1" w:themeShade="BF"/>
-      <w:sz w:val="32"/>
-      <w:szCs w:val="32"/>
-    </w:rPr>
-  </w:style>
-  <w:style w:type="paragraph" w:styleId="Kopvaninhoudsopgave">
-    <w:name w:val="TOC Heading"/>
-    <w:basedOn w:val="Kop1"/>
-    <w:next w:val="Standaard"/>
-    <w:uiPriority w:val="39"/>
-    <w:unhideWhenUsed/>
-    <w:qFormat/>
-    <w:rsid w:val="009B1DA9"/>
-    <w:pPr>
-      <w:outlineLvl w:val="9"/>
-    </w:pPr>
-    <w:rPr>
-      <w:lang w:eastAsia="nl-NL"/>
-    </w:rPr>
-  </w:style>
-  <w:style w:type="paragraph" w:styleId="Inhopg2">
-    <w:name w:val="toc 2"/>
-    <w:basedOn w:val="Standaard"/>
-    <w:next w:val="Standaard"/>
-    <w:autoRedefine/>
-    <w:uiPriority w:val="39"/>
-    <w:unhideWhenUsed/>
-    <w:rsid w:val="009B1DA9"/>
-    <w:pPr>
-      <w:spacing w:after="100"/>
-      <w:ind w:left="220"/>
-    </w:pPr>
-    <w:rPr>
-      <w:rFonts w:eastAsiaTheme="minorEastAsia" w:cs="Times New Roman"/>
-      <w:lang w:eastAsia="nl-NL"/>
-    </w:rPr>
-  </w:style>
-  <w:style w:type="paragraph" w:styleId="Inhopg1">
-    <w:name w:val="toc 1"/>
-    <w:basedOn w:val="Standaard"/>
-    <w:next w:val="Standaard"/>
-    <w:autoRedefine/>
-    <w:uiPriority w:val="39"/>
-    <w:unhideWhenUsed/>
-    <w:rsid w:val="009B1DA9"/>
-    <w:pPr>
-      <w:spacing w:after="100"/>
-    </w:pPr>
-    <w:rPr>
-      <w:rFonts w:eastAsiaTheme="minorEastAsia" w:cs="Times New Roman"/>
-      <w:lang w:eastAsia="nl-NL"/>
-    </w:rPr>
-  </w:style>
-  <w:style w:type="paragraph" w:styleId="Inhopg3">
-    <w:name w:val="toc 3"/>
-    <w:basedOn w:val="Standaard"/>
-    <w:next w:val="Standaard"/>
-    <w:autoRedefine/>
-    <w:uiPriority w:val="39"/>
-    <w:unhideWhenUsed/>
-    <w:rsid w:val="009B1DA9"/>
-    <w:pPr>
-      <w:spacing w:after="100"/>
-      <w:ind w:left="440"/>
-    </w:pPr>
-    <w:rPr>
-      <w:rFonts w:eastAsiaTheme="minorEastAsia" w:cs="Times New Roman"/>
-      <w:lang w:eastAsia="nl-NL"/>
-    </w:rPr>
-  </w:style>
-  <w:style w:type="table" w:styleId="Tabelraster">
-    <w:name w:val="Table Grid"/>
-    <w:basedOn w:val="Standaardtabel"/>
-    <w:uiPriority w:val="59"/>
-    <w:rsid w:val="009B1DA9"/>
-    <w:pPr>
-      <w:spacing w:after="0" w:line="240" w:lineRule="auto"/>
-    </w:pPr>
-    <w:tblPr>
-      <w:tblBorders>
-        <w:top w:val="single" w:sz="4" w:space="0" w:color="auto"/>
-        <w:left w:val="single" w:sz="4" w:space="0" w:color="auto"/>
-        <w:bottom w:val="single" w:sz="4" w:space="0" w:color="auto"/>
-        <w:right w:val="single" w:sz="4" w:space="0" w:color="auto"/>
-        <w:insideH w:val="single" w:sz="4" w:space="0" w:color="auto"/>
-        <w:insideV w:val="single" w:sz="4" w:space="0" w:color="auto"/>
-      </w:tblBorders>
-    </w:tblPr>
-  </w:style>
-  <w:style w:type="paragraph" w:styleId="Koptekst">
-    <w:name w:val="header"/>
-    <w:basedOn w:val="Standaard"/>
-    <w:link w:val="KoptekstChar"/>
-    <w:uiPriority w:val="99"/>
-    <w:unhideWhenUsed/>
-    <w:rsid w:val="009B1DA9"/>
-    <w:pPr>
-      <w:tabs>
-        <w:tab w:val="center" w:pos="4536"/>
-        <w:tab w:val="right" w:pos="9072"/>
-      </w:tabs>
-      <w:spacing w:after="0" w:line="240" w:lineRule="auto"/>
-    </w:pPr>
-  </w:style>
-  <w:style w:type="character" w:customStyle="1" w:styleId="KoptekstChar">
-    <w:name w:val="Koptekst Char"/>
-    <w:basedOn w:val="Standaardalinea-lettertype"/>
-    <w:link w:val="Koptekst"/>
-    <w:uiPriority w:val="99"/>
-    <w:rsid w:val="009B1DA9"/>
-  </w:style>
-  <w:style w:type="paragraph" w:styleId="Voettekst">
-    <w:name w:val="footer"/>
-    <w:basedOn w:val="Standaard"/>
-    <w:link w:val="VoettekstChar"/>
-    <w:uiPriority w:val="99"/>
-    <w:unhideWhenUsed/>
-    <w:rsid w:val="009B1DA9"/>
-    <w:pPr>
-      <w:tabs>
-        <w:tab w:val="center" w:pos="4536"/>
-        <w:tab w:val="right" w:pos="9072"/>
-      </w:tabs>
-      <w:spacing w:after="0" w:line="240" w:lineRule="auto"/>
-    </w:pPr>
-  </w:style>
-  <w:style w:type="character" w:customStyle="1" w:styleId="VoettekstChar">
-    <w:name w:val="Voettekst Char"/>
-    <w:basedOn w:val="Standaardalinea-lettertype"/>
-    <w:link w:val="Voettekst"/>
-    <w:uiPriority w:val="99"/>
-    <w:rsid w:val="009B1DA9"/>
-  </w:style>
-  <w:style w:type="table" w:customStyle="1" w:styleId="GridTable4Accent5">
-    <w:name w:val="Grid Table 4 Accent 5"/>
-    <w:basedOn w:val="Standaardtabel"/>
-    <w:uiPriority w:val="49"/>
-    <w:rsid w:val="009B1DA9"/>
-    <w:pPr>
-      <w:spacing w:after="0" w:line="240" w:lineRule="auto"/>
-    </w:pPr>
-    <w:tblPr>
-      <w:tblStyleRowBandSize w:val="1"/>
-      <w:tblStyleColBandSize w:val="1"/>
-      <w:tblBorders>
-        <w:top w:val="single" w:sz="4" w:space="0" w:color="8EAADB" w:themeColor="accent5" w:themeTint="99"/>
-        <w:left w:val="single" w:sz="4" w:space="0" w:color="8EAADB" w:themeColor="accent5" w:themeTint="99"/>
-        <w:bottom w:val="single" w:sz="4" w:space="0" w:color="8EAADB" w:themeColor="accent5" w:themeTint="99"/>
-        <w:right w:val="single" w:sz="4" w:space="0" w:color="8EAADB" w:themeColor="accent5" w:themeTint="99"/>
-        <w:insideH w:val="single" w:sz="4" w:space="0" w:color="8EAADB" w:themeColor="accent5" w:themeTint="99"/>
-        <w:insideV w:val="single" w:sz="4" w:space="0" w:color="8EAADB" w:themeColor="accent5" w:themeTint="99"/>
-      </w:tblBorders>
-    </w:tblPr>
-    <w:tblStylePr w:type="firstRow">
-      <w:rPr>
-        <w:b/>
-        <w:bCs/>
-        <w:color w:val="FFFFFF" w:themeColor="background1"/>
-      </w:rPr>
-      <w:tblPr/>
-      <w:tcPr>
-        <w:tcBorders>
-          <w:top w:val="single" w:sz="4" w:space="0" w:color="4472C4" w:themeColor="accent5"/>
-          <w:left w:val="single" w:sz="4" w:space="0" w:color="4472C4" w:themeColor="accent5"/>
-          <w:bottom w:val="single" w:sz="4" w:space="0" w:color="4472C4" w:themeColor="accent5"/>
-          <w:right w:val="single" w:sz="4" w:space="0" w:color="4472C4" w:themeColor="accent5"/>
-          <w:insideH w:val="nil"/>
-          <w:insideV w:val="nil"/>
-        </w:tcBorders>
-        <w:shd w:val="clear" w:color="auto" w:fill="4472C4" w:themeFill="accent5"/>
-      </w:tcPr>
-    </w:tblStylePr>
-    <w:tblStylePr w:type="lastRow">
-      <w:rPr>
-        <w:b/>
-        <w:bCs/>
-      </w:rPr>
-      <w:tblPr/>
-      <w:tcPr>
-        <w:tcBorders>
-          <w:top w:val="double" w:sz="4" w:space="0" w:color="4472C4" w:themeColor="accent5"/>
-        </w:tcBorders>
-      </w:tcPr>
-    </w:tblStylePr>
-    <w:tblStylePr w:type="firstCol">
-      <w:rPr>
-        <w:b/>
-        <w:bCs/>
-      </w:rPr>
-    </w:tblStylePr>
-    <w:tblStylePr w:type="lastCol">
-      <w:rPr>
-        <w:b/>
-        <w:bCs/>
-      </w:rPr>
-    </w:tblStylePr>
-    <w:tblStylePr w:type="band1Vert">
-      <w:tblPr/>
-      <w:tcPr>
-        <w:shd w:val="clear" w:color="auto" w:fill="D9E2F3" w:themeFill="accent5" w:themeFillTint="33"/>
-      </w:tcPr>
-    </w:tblStylePr>
-    <w:tblStylePr w:type="band1Horz">
-      <w:tblPr/>
-      <w:tcPr>
-        <w:shd w:val="clear" w:color="auto" w:fill="D9E2F3" w:themeFill="accent5" w:themeFillTint="33"/>
-      </w:tcPr>
-    </w:tblStylePr>
-  </w:style>
-  <w:style w:type="character" w:styleId="Hyperlink">
-    <w:name w:val="Hyperlink"/>
-    <w:basedOn w:val="Standaardalinea-lettertype"/>
-    <w:uiPriority w:val="99"/>
-    <w:unhideWhenUsed/>
-    <w:rsid w:val="009B1DA9"/>
-    <w:rPr>
-      <w:color w:val="0563C1" w:themeColor="hyperlink"/>
-      <w:u w:val="single"/>
-    </w:rPr>
-  </w:style>
-  <w:style w:type="paragraph" w:styleId="Ballontekst">
-    <w:name w:val="Balloon Text"/>
-    <w:basedOn w:val="Standaard"/>
-    <w:link w:val="BallontekstChar"/>
-    <w:uiPriority w:val="99"/>
-    <w:semiHidden/>
-    <w:unhideWhenUsed/>
-    <w:rsid w:val="002350A7"/>
-    <w:pPr>
-      <w:spacing w:after="0" w:line="240" w:lineRule="auto"/>
-    </w:pPr>
-    <w:rPr>
-      <w:rFonts w:ascii="Tahoma" w:hAnsi="Tahoma" w:cs="Tahoma"/>
-      <w:sz w:val="16"/>
-      <w:szCs w:val="16"/>
-    </w:rPr>
-  </w:style>
-  <w:style w:type="character" w:customStyle="1" w:styleId="BallontekstChar">
-    <w:name w:val="Ballontekst Char"/>
-    <w:basedOn w:val="Standaardalinea-lettertype"/>
-    <w:link w:val="Ballontekst"/>
+  <w:style w:type="character" w:customStyle="1" w:styleId="BalloonTextChar">
+    <w:name w:val="Balloon Text Char"/>
+    <w:basedOn w:val="DefaultParagraphFont"/>
+    <w:link w:val="BalloonText"/>
     <w:uiPriority w:val="99"/>
     <w:semiHidden/>
     <w:rsid w:val="002350A7"/>
@@ -7920,7 +7554,7 @@
   <a:extraClrSchemeLst/>
   <a:extLst>
     <a:ext uri="{05A4C25C-085E-4340-85A3-A5531E510DB2}">
-      <thm15:themeFamily xmlns="" xmlns:thm15="http://schemas.microsoft.com/office/thememl/2012/main" name="Office Theme" id="{62F939B6-93AF-4DB8-9C6B-D6C7DFDC589F}" vid="{4A3C46E8-61CC-4603-A589-7422A47A8E4A}"/>
+      <thm15:themeFamily xmlns:thm15="http://schemas.microsoft.com/office/thememl/2012/main" name="Office Theme" id="{62F939B6-93AF-4DB8-9C6B-D6C7DFDC589F}" vid="{4A3C46E8-61CC-4603-A589-7422A47A8E4A}"/>
     </a:ext>
   </a:extLst>
 </a:theme>
@@ -7950,7 +7584,7 @@
 </file>
 
 <file path=customXml/itemProps2.xml><?xml version="1.0" encoding="utf-8"?>
-<ds:datastoreItem xmlns:ds="http://schemas.openxmlformats.org/officeDocument/2006/customXml" ds:itemID="{5B617452-EC46-4AFF-98D2-57E26FC81D3F}">
+<ds:datastoreItem xmlns:ds="http://schemas.openxmlformats.org/officeDocument/2006/customXml" ds:itemID="{76A80817-709F-4D5A-89E2-10260374F49F}">
   <ds:schemaRefs>
     <ds:schemaRef ds:uri="http://schemas.openxmlformats.org/officeDocument/2006/bibliography"/>
   </ds:schemaRefs>

</xml_diff>